<commit_message>
docs: :sparkles: Work on documentation
</commit_message>
<xml_diff>
--- a/ZavrsniRad/завршни рад.docx
+++ b/ZavrsniRad/завршни рад.docx
@@ -675,7 +675,7 @@
               <w:noProof/>
               <w:kern w:val="2"/>
               <w:szCs w:val="24"/>
-              <w:lang w:val="sr-Cyrl-RS" w:eastAsia="en-US" w:bidi="ar-SA"/>
+              <w:lang w:eastAsia="en-US" w:bidi="ar-SA"/>
               <w14:ligatures w14:val="standardContextual"/>
             </w:rPr>
           </w:pPr>
@@ -697,7 +697,7 @@
             </w:rPr>
             <w:fldChar w:fldCharType="separate"/>
           </w:r>
-          <w:hyperlink w:anchor="_Toc159690569" w:history="1">
+          <w:hyperlink w:anchor="_Toc159967578" w:history="1">
             <w:r>
               <w:rPr>
                 <w:rStyle w:val="Hyperlink"/>
@@ -712,7 +712,7 @@
                 <w:noProof/>
                 <w:kern w:val="2"/>
                 <w:szCs w:val="24"/>
-                <w:lang w:val="sr-Cyrl-RS" w:eastAsia="en-US" w:bidi="ar-SA"/>
+                <w:lang w:eastAsia="en-US" w:bidi="ar-SA"/>
                 <w14:ligatures w14:val="standardContextual"/>
               </w:rPr>
               <w:tab/>
@@ -729,7 +729,6 @@
               <w:rPr>
                 <w:noProof/>
                 <w:webHidden/>
-                <w:lang w:val="sr-Cyrl-RS"/>
               </w:rPr>
               <w:tab/>
             </w:r>
@@ -737,7 +736,6 @@
               <w:rPr>
                 <w:noProof/>
                 <w:webHidden/>
-                <w:lang w:val="sr-Cyrl-RS"/>
               </w:rPr>
               <w:fldChar w:fldCharType="begin"/>
             </w:r>
@@ -745,22 +743,19 @@
               <w:rPr>
                 <w:noProof/>
                 <w:webHidden/>
-                <w:lang w:val="sr-Cyrl-RS"/>
-              </w:rPr>
-              <w:instrText xml:space="preserve"> PAGEREF _Toc159690569 \h </w:instrText>
-            </w:r>
-            <w:r>
-              <w:rPr>
-                <w:noProof/>
-                <w:webHidden/>
-                <w:lang w:val="sr-Cyrl-RS"/>
-              </w:rPr>
-            </w:r>
-            <w:r>
-              <w:rPr>
-                <w:noProof/>
-                <w:webHidden/>
-                <w:lang w:val="sr-Cyrl-RS"/>
+              </w:rPr>
+              <w:instrText xml:space="preserve"> PAGEREF _Toc159967578 \h </w:instrText>
+            </w:r>
+            <w:r>
+              <w:rPr>
+                <w:noProof/>
+                <w:webHidden/>
+              </w:rPr>
+            </w:r>
+            <w:r>
+              <w:rPr>
+                <w:noProof/>
+                <w:webHidden/>
               </w:rPr>
               <w:fldChar w:fldCharType="separate"/>
             </w:r>
@@ -768,7 +763,6 @@
               <w:rPr>
                 <w:noProof/>
                 <w:webHidden/>
-                <w:lang w:val="sr-Cyrl-RS"/>
               </w:rPr>
               <w:t>3</w:t>
             </w:r>
@@ -776,7 +770,6 @@
               <w:rPr>
                 <w:noProof/>
                 <w:webHidden/>
-                <w:lang w:val="sr-Cyrl-RS"/>
               </w:rPr>
               <w:fldChar w:fldCharType="end"/>
             </w:r>
@@ -794,11 +787,11 @@
               <w:noProof/>
               <w:kern w:val="2"/>
               <w:szCs w:val="24"/>
-              <w:lang w:val="sr-Cyrl-RS" w:eastAsia="en-US" w:bidi="ar-SA"/>
+              <w:lang w:eastAsia="en-US" w:bidi="ar-SA"/>
               <w14:ligatures w14:val="standardContextual"/>
             </w:rPr>
           </w:pPr>
-          <w:hyperlink w:anchor="_Toc159690570" w:history="1">
+          <w:hyperlink w:anchor="_Toc159967579" w:history="1">
             <w:r>
               <w:rPr>
                 <w:rStyle w:val="Hyperlink"/>
@@ -813,7 +806,7 @@
                 <w:noProof/>
                 <w:kern w:val="2"/>
                 <w:szCs w:val="24"/>
-                <w:lang w:val="sr-Cyrl-RS" w:eastAsia="en-US" w:bidi="ar-SA"/>
+                <w:lang w:eastAsia="en-US" w:bidi="ar-SA"/>
                 <w14:ligatures w14:val="standardContextual"/>
               </w:rPr>
               <w:tab/>
@@ -830,7 +823,6 @@
               <w:rPr>
                 <w:noProof/>
                 <w:webHidden/>
-                <w:lang w:val="sr-Cyrl-RS"/>
               </w:rPr>
               <w:tab/>
             </w:r>
@@ -838,7 +830,6 @@
               <w:rPr>
                 <w:noProof/>
                 <w:webHidden/>
-                <w:lang w:val="sr-Cyrl-RS"/>
               </w:rPr>
               <w:fldChar w:fldCharType="begin"/>
             </w:r>
@@ -846,22 +837,19 @@
               <w:rPr>
                 <w:noProof/>
                 <w:webHidden/>
-                <w:lang w:val="sr-Cyrl-RS"/>
-              </w:rPr>
-              <w:instrText xml:space="preserve"> PAGEREF _Toc159690570 \h </w:instrText>
-            </w:r>
-            <w:r>
-              <w:rPr>
-                <w:noProof/>
-                <w:webHidden/>
-                <w:lang w:val="sr-Cyrl-RS"/>
-              </w:rPr>
-            </w:r>
-            <w:r>
-              <w:rPr>
-                <w:noProof/>
-                <w:webHidden/>
-                <w:lang w:val="sr-Cyrl-RS"/>
+              </w:rPr>
+              <w:instrText xml:space="preserve"> PAGEREF _Toc159967579 \h </w:instrText>
+            </w:r>
+            <w:r>
+              <w:rPr>
+                <w:noProof/>
+                <w:webHidden/>
+              </w:rPr>
+            </w:r>
+            <w:r>
+              <w:rPr>
+                <w:noProof/>
+                <w:webHidden/>
               </w:rPr>
               <w:fldChar w:fldCharType="separate"/>
             </w:r>
@@ -869,7 +857,6 @@
               <w:rPr>
                 <w:noProof/>
                 <w:webHidden/>
-                <w:lang w:val="sr-Cyrl-RS"/>
               </w:rPr>
               <w:t>4</w:t>
             </w:r>
@@ -877,7 +864,6 @@
               <w:rPr>
                 <w:noProof/>
                 <w:webHidden/>
-                <w:lang w:val="sr-Cyrl-RS"/>
               </w:rPr>
               <w:fldChar w:fldCharType="end"/>
             </w:r>
@@ -895,11 +881,11 @@
               <w:noProof/>
               <w:kern w:val="2"/>
               <w:szCs w:val="24"/>
-              <w:lang w:val="sr-Cyrl-RS" w:eastAsia="en-US" w:bidi="ar-SA"/>
+              <w:lang w:eastAsia="en-US" w:bidi="ar-SA"/>
               <w14:ligatures w14:val="standardContextual"/>
             </w:rPr>
           </w:pPr>
-          <w:hyperlink w:anchor="_Toc159690571" w:history="1">
+          <w:hyperlink w:anchor="_Toc159967580" w:history="1">
             <w:r>
               <w:rPr>
                 <w:rStyle w:val="Hyperlink"/>
@@ -914,7 +900,7 @@
                 <w:noProof/>
                 <w:kern w:val="2"/>
                 <w:szCs w:val="24"/>
-                <w:lang w:val="sr-Cyrl-RS" w:eastAsia="en-US" w:bidi="ar-SA"/>
+                <w:lang w:eastAsia="en-US" w:bidi="ar-SA"/>
                 <w14:ligatures w14:val="standardContextual"/>
               </w:rPr>
               <w:tab/>
@@ -931,7 +917,6 @@
               <w:rPr>
                 <w:noProof/>
                 <w:webHidden/>
-                <w:lang w:val="sr-Cyrl-RS"/>
               </w:rPr>
               <w:tab/>
             </w:r>
@@ -939,7 +924,6 @@
               <w:rPr>
                 <w:noProof/>
                 <w:webHidden/>
-                <w:lang w:val="sr-Cyrl-RS"/>
               </w:rPr>
               <w:fldChar w:fldCharType="begin"/>
             </w:r>
@@ -947,22 +931,19 @@
               <w:rPr>
                 <w:noProof/>
                 <w:webHidden/>
-                <w:lang w:val="sr-Cyrl-RS"/>
-              </w:rPr>
-              <w:instrText xml:space="preserve"> PAGEREF _Toc159690571 \h </w:instrText>
-            </w:r>
-            <w:r>
-              <w:rPr>
-                <w:noProof/>
-                <w:webHidden/>
-                <w:lang w:val="sr-Cyrl-RS"/>
-              </w:rPr>
-            </w:r>
-            <w:r>
-              <w:rPr>
-                <w:noProof/>
-                <w:webHidden/>
-                <w:lang w:val="sr-Cyrl-RS"/>
+              </w:rPr>
+              <w:instrText xml:space="preserve"> PAGEREF _Toc159967580 \h </w:instrText>
+            </w:r>
+            <w:r>
+              <w:rPr>
+                <w:noProof/>
+                <w:webHidden/>
+              </w:rPr>
+            </w:r>
+            <w:r>
+              <w:rPr>
+                <w:noProof/>
+                <w:webHidden/>
               </w:rPr>
               <w:fldChar w:fldCharType="separate"/>
             </w:r>
@@ -970,7 +951,6 @@
               <w:rPr>
                 <w:noProof/>
                 <w:webHidden/>
-                <w:lang w:val="sr-Cyrl-RS"/>
               </w:rPr>
               <w:t>4</w:t>
             </w:r>
@@ -978,7 +958,6 @@
               <w:rPr>
                 <w:noProof/>
                 <w:webHidden/>
-                <w:lang w:val="sr-Cyrl-RS"/>
               </w:rPr>
               <w:fldChar w:fldCharType="end"/>
             </w:r>
@@ -996,11 +975,11 @@
               <w:noProof/>
               <w:kern w:val="2"/>
               <w:szCs w:val="24"/>
-              <w:lang w:val="sr-Cyrl-RS" w:eastAsia="en-US" w:bidi="ar-SA"/>
+              <w:lang w:eastAsia="en-US" w:bidi="ar-SA"/>
               <w14:ligatures w14:val="standardContextual"/>
             </w:rPr>
           </w:pPr>
-          <w:hyperlink w:anchor="_Toc159690572" w:history="1">
+          <w:hyperlink w:anchor="_Toc159967581" w:history="1">
             <w:r>
               <w:rPr>
                 <w:rStyle w:val="Hyperlink"/>
@@ -1015,7 +994,7 @@
                 <w:noProof/>
                 <w:kern w:val="2"/>
                 <w:szCs w:val="24"/>
-                <w:lang w:val="sr-Cyrl-RS" w:eastAsia="en-US" w:bidi="ar-SA"/>
+                <w:lang w:eastAsia="en-US" w:bidi="ar-SA"/>
                 <w14:ligatures w14:val="standardContextual"/>
               </w:rPr>
               <w:tab/>
@@ -1032,7 +1011,6 @@
               <w:rPr>
                 <w:noProof/>
                 <w:webHidden/>
-                <w:lang w:val="sr-Cyrl-RS"/>
               </w:rPr>
               <w:tab/>
             </w:r>
@@ -1040,7 +1018,6 @@
               <w:rPr>
                 <w:noProof/>
                 <w:webHidden/>
-                <w:lang w:val="sr-Cyrl-RS"/>
               </w:rPr>
               <w:fldChar w:fldCharType="begin"/>
             </w:r>
@@ -1048,22 +1025,19 @@
               <w:rPr>
                 <w:noProof/>
                 <w:webHidden/>
-                <w:lang w:val="sr-Cyrl-RS"/>
-              </w:rPr>
-              <w:instrText xml:space="preserve"> PAGEREF _Toc159690572 \h </w:instrText>
-            </w:r>
-            <w:r>
-              <w:rPr>
-                <w:noProof/>
-                <w:webHidden/>
-                <w:lang w:val="sr-Cyrl-RS"/>
-              </w:rPr>
-            </w:r>
-            <w:r>
-              <w:rPr>
-                <w:noProof/>
-                <w:webHidden/>
-                <w:lang w:val="sr-Cyrl-RS"/>
+              </w:rPr>
+              <w:instrText xml:space="preserve"> PAGEREF _Toc159967581 \h </w:instrText>
+            </w:r>
+            <w:r>
+              <w:rPr>
+                <w:noProof/>
+                <w:webHidden/>
+              </w:rPr>
+            </w:r>
+            <w:r>
+              <w:rPr>
+                <w:noProof/>
+                <w:webHidden/>
               </w:rPr>
               <w:fldChar w:fldCharType="separate"/>
             </w:r>
@@ -1071,7 +1045,6 @@
               <w:rPr>
                 <w:noProof/>
                 <w:webHidden/>
-                <w:lang w:val="sr-Cyrl-RS"/>
               </w:rPr>
               <w:t>4</w:t>
             </w:r>
@@ -1079,7 +1052,6 @@
               <w:rPr>
                 <w:noProof/>
                 <w:webHidden/>
-                <w:lang w:val="sr-Cyrl-RS"/>
               </w:rPr>
               <w:fldChar w:fldCharType="end"/>
             </w:r>
@@ -1097,11 +1069,11 @@
               <w:noProof/>
               <w:kern w:val="2"/>
               <w:szCs w:val="24"/>
-              <w:lang w:val="sr-Cyrl-RS" w:eastAsia="en-US" w:bidi="ar-SA"/>
+              <w:lang w:eastAsia="en-US" w:bidi="ar-SA"/>
               <w14:ligatures w14:val="standardContextual"/>
             </w:rPr>
           </w:pPr>
-          <w:hyperlink w:anchor="_Toc159690573" w:history="1">
+          <w:hyperlink w:anchor="_Toc159967582" w:history="1">
             <w:r>
               <w:rPr>
                 <w:rStyle w:val="Hyperlink"/>
@@ -1116,7 +1088,7 @@
                 <w:noProof/>
                 <w:kern w:val="2"/>
                 <w:szCs w:val="24"/>
-                <w:lang w:val="sr-Cyrl-RS" w:eastAsia="en-US" w:bidi="ar-SA"/>
+                <w:lang w:eastAsia="en-US" w:bidi="ar-SA"/>
                 <w14:ligatures w14:val="standardContextual"/>
               </w:rPr>
               <w:tab/>
@@ -1133,7 +1105,6 @@
               <w:rPr>
                 <w:noProof/>
                 <w:webHidden/>
-                <w:lang w:val="sr-Cyrl-RS"/>
               </w:rPr>
               <w:tab/>
             </w:r>
@@ -1141,7 +1112,6 @@
               <w:rPr>
                 <w:noProof/>
                 <w:webHidden/>
-                <w:lang w:val="sr-Cyrl-RS"/>
               </w:rPr>
               <w:fldChar w:fldCharType="begin"/>
             </w:r>
@@ -1149,22 +1119,19 @@
               <w:rPr>
                 <w:noProof/>
                 <w:webHidden/>
-                <w:lang w:val="sr-Cyrl-RS"/>
-              </w:rPr>
-              <w:instrText xml:space="preserve"> PAGEREF _Toc159690573 \h </w:instrText>
-            </w:r>
-            <w:r>
-              <w:rPr>
-                <w:noProof/>
-                <w:webHidden/>
-                <w:lang w:val="sr-Cyrl-RS"/>
-              </w:rPr>
-            </w:r>
-            <w:r>
-              <w:rPr>
-                <w:noProof/>
-                <w:webHidden/>
-                <w:lang w:val="sr-Cyrl-RS"/>
+              </w:rPr>
+              <w:instrText xml:space="preserve"> PAGEREF _Toc159967582 \h </w:instrText>
+            </w:r>
+            <w:r>
+              <w:rPr>
+                <w:noProof/>
+                <w:webHidden/>
+              </w:rPr>
+            </w:r>
+            <w:r>
+              <w:rPr>
+                <w:noProof/>
+                <w:webHidden/>
               </w:rPr>
               <w:fldChar w:fldCharType="separate"/>
             </w:r>
@@ -1172,7 +1139,6 @@
               <w:rPr>
                 <w:noProof/>
                 <w:webHidden/>
-                <w:lang w:val="sr-Cyrl-RS"/>
               </w:rPr>
               <w:t>5</w:t>
             </w:r>
@@ -1180,7 +1146,6 @@
               <w:rPr>
                 <w:noProof/>
                 <w:webHidden/>
-                <w:lang w:val="sr-Cyrl-RS"/>
               </w:rPr>
               <w:fldChar w:fldCharType="end"/>
             </w:r>
@@ -1198,11 +1163,11 @@
               <w:noProof/>
               <w:kern w:val="2"/>
               <w:szCs w:val="24"/>
-              <w:lang w:val="sr-Cyrl-RS" w:eastAsia="en-US" w:bidi="ar-SA"/>
+              <w:lang w:eastAsia="en-US" w:bidi="ar-SA"/>
               <w14:ligatures w14:val="standardContextual"/>
             </w:rPr>
           </w:pPr>
-          <w:hyperlink w:anchor="_Toc159690574" w:history="1">
+          <w:hyperlink w:anchor="_Toc159967583" w:history="1">
             <w:r>
               <w:rPr>
                 <w:rStyle w:val="Hyperlink"/>
@@ -1217,7 +1182,7 @@
                 <w:noProof/>
                 <w:kern w:val="2"/>
                 <w:szCs w:val="24"/>
-                <w:lang w:val="sr-Cyrl-RS" w:eastAsia="en-US" w:bidi="ar-SA"/>
+                <w:lang w:eastAsia="en-US" w:bidi="ar-SA"/>
                 <w14:ligatures w14:val="standardContextual"/>
               </w:rPr>
               <w:tab/>
@@ -1234,7 +1199,6 @@
               <w:rPr>
                 <w:noProof/>
                 <w:webHidden/>
-                <w:lang w:val="sr-Cyrl-RS"/>
               </w:rPr>
               <w:tab/>
             </w:r>
@@ -1242,7 +1206,6 @@
               <w:rPr>
                 <w:noProof/>
                 <w:webHidden/>
-                <w:lang w:val="sr-Cyrl-RS"/>
               </w:rPr>
               <w:fldChar w:fldCharType="begin"/>
             </w:r>
@@ -1250,22 +1213,19 @@
               <w:rPr>
                 <w:noProof/>
                 <w:webHidden/>
-                <w:lang w:val="sr-Cyrl-RS"/>
-              </w:rPr>
-              <w:instrText xml:space="preserve"> PAGEREF _Toc159690574 \h </w:instrText>
-            </w:r>
-            <w:r>
-              <w:rPr>
-                <w:noProof/>
-                <w:webHidden/>
-                <w:lang w:val="sr-Cyrl-RS"/>
-              </w:rPr>
-            </w:r>
-            <w:r>
-              <w:rPr>
-                <w:noProof/>
-                <w:webHidden/>
-                <w:lang w:val="sr-Cyrl-RS"/>
+              </w:rPr>
+              <w:instrText xml:space="preserve"> PAGEREF _Toc159967583 \h </w:instrText>
+            </w:r>
+            <w:r>
+              <w:rPr>
+                <w:noProof/>
+                <w:webHidden/>
+              </w:rPr>
+            </w:r>
+            <w:r>
+              <w:rPr>
+                <w:noProof/>
+                <w:webHidden/>
               </w:rPr>
               <w:fldChar w:fldCharType="separate"/>
             </w:r>
@@ -1273,7 +1233,6 @@
               <w:rPr>
                 <w:noProof/>
                 <w:webHidden/>
-                <w:lang w:val="sr-Cyrl-RS"/>
               </w:rPr>
               <w:t>5</w:t>
             </w:r>
@@ -1281,7 +1240,6 @@
               <w:rPr>
                 <w:noProof/>
                 <w:webHidden/>
-                <w:lang w:val="sr-Cyrl-RS"/>
               </w:rPr>
               <w:fldChar w:fldCharType="end"/>
             </w:r>
@@ -1299,11 +1257,11 @@
               <w:noProof/>
               <w:kern w:val="2"/>
               <w:szCs w:val="24"/>
-              <w:lang w:val="sr-Cyrl-RS" w:eastAsia="en-US" w:bidi="ar-SA"/>
+              <w:lang w:eastAsia="en-US" w:bidi="ar-SA"/>
               <w14:ligatures w14:val="standardContextual"/>
             </w:rPr>
           </w:pPr>
-          <w:hyperlink w:anchor="_Toc159690575" w:history="1">
+          <w:hyperlink w:anchor="_Toc159967584" w:history="1">
             <w:r>
               <w:rPr>
                 <w:rStyle w:val="Hyperlink"/>
@@ -1318,7 +1276,7 @@
                 <w:noProof/>
                 <w:kern w:val="2"/>
                 <w:szCs w:val="24"/>
-                <w:lang w:val="sr-Cyrl-RS" w:eastAsia="en-US" w:bidi="ar-SA"/>
+                <w:lang w:eastAsia="en-US" w:bidi="ar-SA"/>
                 <w14:ligatures w14:val="standardContextual"/>
               </w:rPr>
               <w:tab/>
@@ -1335,7 +1293,6 @@
               <w:rPr>
                 <w:noProof/>
                 <w:webHidden/>
-                <w:lang w:val="sr-Cyrl-RS"/>
               </w:rPr>
               <w:tab/>
             </w:r>
@@ -1343,7 +1300,6 @@
               <w:rPr>
                 <w:noProof/>
                 <w:webHidden/>
-                <w:lang w:val="sr-Cyrl-RS"/>
               </w:rPr>
               <w:fldChar w:fldCharType="begin"/>
             </w:r>
@@ -1351,22 +1307,19 @@
               <w:rPr>
                 <w:noProof/>
                 <w:webHidden/>
-                <w:lang w:val="sr-Cyrl-RS"/>
-              </w:rPr>
-              <w:instrText xml:space="preserve"> PAGEREF _Toc159690575 \h </w:instrText>
-            </w:r>
-            <w:r>
-              <w:rPr>
-                <w:noProof/>
-                <w:webHidden/>
-                <w:lang w:val="sr-Cyrl-RS"/>
-              </w:rPr>
-            </w:r>
-            <w:r>
-              <w:rPr>
-                <w:noProof/>
-                <w:webHidden/>
-                <w:lang w:val="sr-Cyrl-RS"/>
+              </w:rPr>
+              <w:instrText xml:space="preserve"> PAGEREF _Toc159967584 \h </w:instrText>
+            </w:r>
+            <w:r>
+              <w:rPr>
+                <w:noProof/>
+                <w:webHidden/>
+              </w:rPr>
+            </w:r>
+            <w:r>
+              <w:rPr>
+                <w:noProof/>
+                <w:webHidden/>
               </w:rPr>
               <w:fldChar w:fldCharType="separate"/>
             </w:r>
@@ -1374,7 +1327,6 @@
               <w:rPr>
                 <w:noProof/>
                 <w:webHidden/>
-                <w:lang w:val="sr-Cyrl-RS"/>
               </w:rPr>
               <w:t>5</w:t>
             </w:r>
@@ -1382,7 +1334,6 @@
               <w:rPr>
                 <w:noProof/>
                 <w:webHidden/>
-                <w:lang w:val="sr-Cyrl-RS"/>
               </w:rPr>
               <w:fldChar w:fldCharType="end"/>
             </w:r>
@@ -1400,11 +1351,11 @@
               <w:noProof/>
               <w:kern w:val="2"/>
               <w:szCs w:val="24"/>
-              <w:lang w:val="sr-Cyrl-RS" w:eastAsia="en-US" w:bidi="ar-SA"/>
+              <w:lang w:eastAsia="en-US" w:bidi="ar-SA"/>
               <w14:ligatures w14:val="standardContextual"/>
             </w:rPr>
           </w:pPr>
-          <w:hyperlink w:anchor="_Toc159690576" w:history="1">
+          <w:hyperlink w:anchor="_Toc159967585" w:history="1">
             <w:r>
               <w:rPr>
                 <w:rStyle w:val="Hyperlink"/>
@@ -1419,7 +1370,7 @@
                 <w:noProof/>
                 <w:kern w:val="2"/>
                 <w:szCs w:val="24"/>
-                <w:lang w:val="sr-Cyrl-RS" w:eastAsia="en-US" w:bidi="ar-SA"/>
+                <w:lang w:eastAsia="en-US" w:bidi="ar-SA"/>
                 <w14:ligatures w14:val="standardContextual"/>
               </w:rPr>
               <w:tab/>
@@ -1436,7 +1387,6 @@
               <w:rPr>
                 <w:noProof/>
                 <w:webHidden/>
-                <w:lang w:val="sr-Cyrl-RS"/>
               </w:rPr>
               <w:tab/>
             </w:r>
@@ -1444,7 +1394,6 @@
               <w:rPr>
                 <w:noProof/>
                 <w:webHidden/>
-                <w:lang w:val="sr-Cyrl-RS"/>
               </w:rPr>
               <w:fldChar w:fldCharType="begin"/>
             </w:r>
@@ -1452,22 +1401,19 @@
               <w:rPr>
                 <w:noProof/>
                 <w:webHidden/>
-                <w:lang w:val="sr-Cyrl-RS"/>
-              </w:rPr>
-              <w:instrText xml:space="preserve"> PAGEREF _Toc159690576 \h </w:instrText>
-            </w:r>
-            <w:r>
-              <w:rPr>
-                <w:noProof/>
-                <w:webHidden/>
-                <w:lang w:val="sr-Cyrl-RS"/>
-              </w:rPr>
-            </w:r>
-            <w:r>
-              <w:rPr>
-                <w:noProof/>
-                <w:webHidden/>
-                <w:lang w:val="sr-Cyrl-RS"/>
+              </w:rPr>
+              <w:instrText xml:space="preserve"> PAGEREF _Toc159967585 \h </w:instrText>
+            </w:r>
+            <w:r>
+              <w:rPr>
+                <w:noProof/>
+                <w:webHidden/>
+              </w:rPr>
+            </w:r>
+            <w:r>
+              <w:rPr>
+                <w:noProof/>
+                <w:webHidden/>
               </w:rPr>
               <w:fldChar w:fldCharType="separate"/>
             </w:r>
@@ -1475,7 +1421,6 @@
               <w:rPr>
                 <w:noProof/>
                 <w:webHidden/>
-                <w:lang w:val="sr-Cyrl-RS"/>
               </w:rPr>
               <w:t>5</w:t>
             </w:r>
@@ -1483,7 +1428,6 @@
               <w:rPr>
                 <w:noProof/>
                 <w:webHidden/>
-                <w:lang w:val="sr-Cyrl-RS"/>
               </w:rPr>
               <w:fldChar w:fldCharType="end"/>
             </w:r>
@@ -1501,11 +1445,11 @@
               <w:noProof/>
               <w:kern w:val="2"/>
               <w:szCs w:val="24"/>
-              <w:lang w:val="sr-Cyrl-RS" w:eastAsia="en-US" w:bidi="ar-SA"/>
+              <w:lang w:eastAsia="en-US" w:bidi="ar-SA"/>
               <w14:ligatures w14:val="standardContextual"/>
             </w:rPr>
           </w:pPr>
-          <w:hyperlink w:anchor="_Toc159690577" w:history="1">
+          <w:hyperlink w:anchor="_Toc159967586" w:history="1">
             <w:r>
               <w:rPr>
                 <w:rStyle w:val="Hyperlink"/>
@@ -1520,7 +1464,7 @@
                 <w:noProof/>
                 <w:kern w:val="2"/>
                 <w:szCs w:val="24"/>
-                <w:lang w:val="sr-Cyrl-RS" w:eastAsia="en-US" w:bidi="ar-SA"/>
+                <w:lang w:eastAsia="en-US" w:bidi="ar-SA"/>
                 <w14:ligatures w14:val="standardContextual"/>
               </w:rPr>
               <w:tab/>
@@ -1537,7 +1481,6 @@
               <w:rPr>
                 <w:noProof/>
                 <w:webHidden/>
-                <w:lang w:val="sr-Cyrl-RS"/>
               </w:rPr>
               <w:tab/>
             </w:r>
@@ -1545,7 +1488,6 @@
               <w:rPr>
                 <w:noProof/>
                 <w:webHidden/>
-                <w:lang w:val="sr-Cyrl-RS"/>
               </w:rPr>
               <w:fldChar w:fldCharType="begin"/>
             </w:r>
@@ -1553,22 +1495,19 @@
               <w:rPr>
                 <w:noProof/>
                 <w:webHidden/>
-                <w:lang w:val="sr-Cyrl-RS"/>
-              </w:rPr>
-              <w:instrText xml:space="preserve"> PAGEREF _Toc159690577 \h </w:instrText>
-            </w:r>
-            <w:r>
-              <w:rPr>
-                <w:noProof/>
-                <w:webHidden/>
-                <w:lang w:val="sr-Cyrl-RS"/>
-              </w:rPr>
-            </w:r>
-            <w:r>
-              <w:rPr>
-                <w:noProof/>
-                <w:webHidden/>
-                <w:lang w:val="sr-Cyrl-RS"/>
+              </w:rPr>
+              <w:instrText xml:space="preserve"> PAGEREF _Toc159967586 \h </w:instrText>
+            </w:r>
+            <w:r>
+              <w:rPr>
+                <w:noProof/>
+                <w:webHidden/>
+              </w:rPr>
+            </w:r>
+            <w:r>
+              <w:rPr>
+                <w:noProof/>
+                <w:webHidden/>
               </w:rPr>
               <w:fldChar w:fldCharType="separate"/>
             </w:r>
@@ -1576,7 +1515,6 @@
               <w:rPr>
                 <w:noProof/>
                 <w:webHidden/>
-                <w:lang w:val="sr-Cyrl-RS"/>
               </w:rPr>
               <w:t>6</w:t>
             </w:r>
@@ -1584,7 +1522,6 @@
               <w:rPr>
                 <w:noProof/>
                 <w:webHidden/>
-                <w:lang w:val="sr-Cyrl-RS"/>
               </w:rPr>
               <w:fldChar w:fldCharType="end"/>
             </w:r>
@@ -1602,11 +1539,11 @@
               <w:noProof/>
               <w:kern w:val="2"/>
               <w:szCs w:val="24"/>
-              <w:lang w:val="sr-Cyrl-RS" w:eastAsia="en-US" w:bidi="ar-SA"/>
+              <w:lang w:eastAsia="en-US" w:bidi="ar-SA"/>
               <w14:ligatures w14:val="standardContextual"/>
             </w:rPr>
           </w:pPr>
-          <w:hyperlink w:anchor="_Toc159690578" w:history="1">
+          <w:hyperlink w:anchor="_Toc159967587" w:history="1">
             <w:r>
               <w:rPr>
                 <w:rStyle w:val="Hyperlink"/>
@@ -1621,7 +1558,7 @@
                 <w:noProof/>
                 <w:kern w:val="2"/>
                 <w:szCs w:val="24"/>
-                <w:lang w:val="sr-Cyrl-RS" w:eastAsia="en-US" w:bidi="ar-SA"/>
+                <w:lang w:eastAsia="en-US" w:bidi="ar-SA"/>
                 <w14:ligatures w14:val="standardContextual"/>
               </w:rPr>
               <w:tab/>
@@ -1638,54 +1575,515 @@
               <w:rPr>
                 <w:noProof/>
                 <w:webHidden/>
+              </w:rPr>
+              <w:tab/>
+            </w:r>
+            <w:r>
+              <w:rPr>
+                <w:noProof/>
+                <w:webHidden/>
+              </w:rPr>
+              <w:fldChar w:fldCharType="begin"/>
+            </w:r>
+            <w:r>
+              <w:rPr>
+                <w:noProof/>
+                <w:webHidden/>
+              </w:rPr>
+              <w:instrText xml:space="preserve"> PAGEREF _Toc159967587 \h </w:instrText>
+            </w:r>
+            <w:r>
+              <w:rPr>
+                <w:noProof/>
+                <w:webHidden/>
+              </w:rPr>
+            </w:r>
+            <w:r>
+              <w:rPr>
+                <w:noProof/>
+                <w:webHidden/>
+              </w:rPr>
+              <w:fldChar w:fldCharType="separate"/>
+            </w:r>
+            <w:r>
+              <w:rPr>
+                <w:noProof/>
+                <w:webHidden/>
+              </w:rPr>
+              <w:t>6</w:t>
+            </w:r>
+            <w:r>
+              <w:rPr>
+                <w:noProof/>
+                <w:webHidden/>
+              </w:rPr>
+              <w:fldChar w:fldCharType="end"/>
+            </w:r>
+          </w:hyperlink>
+        </w:p>
+        <w:p>
+          <w:pPr>
+            <w:pStyle w:val="TOC2"/>
+            <w:tabs>
+              <w:tab w:val="left" w:pos="960"/>
+              <w:tab w:val="right" w:leader="dot" w:pos="9631"/>
+            </w:tabs>
+            <w:rPr>
+              <w:rFonts w:asciiTheme="minorHAnsi" w:eastAsiaTheme="minorEastAsia" w:hAnsiTheme="minorHAnsi" w:cstheme="minorBidi"/>
+              <w:noProof/>
+              <w:kern w:val="2"/>
+              <w:szCs w:val="24"/>
+              <w:lang w:eastAsia="en-US" w:bidi="ar-SA"/>
+              <w14:ligatures w14:val="standardContextual"/>
+            </w:rPr>
+          </w:pPr>
+          <w:hyperlink w:anchor="_Toc159967588" w:history="1">
+            <w:r>
+              <w:rPr>
+                <w:rStyle w:val="Hyperlink"/>
+                <w:noProof/>
                 <w:lang w:val="sr-Cyrl-RS"/>
               </w:rPr>
+              <w:t>2.9</w:t>
+            </w:r>
+            <w:r>
+              <w:rPr>
+                <w:rFonts w:asciiTheme="minorHAnsi" w:eastAsiaTheme="minorEastAsia" w:hAnsiTheme="minorHAnsi" w:cstheme="minorBidi"/>
+                <w:noProof/>
+                <w:kern w:val="2"/>
+                <w:szCs w:val="24"/>
+                <w:lang w:eastAsia="en-US" w:bidi="ar-SA"/>
+                <w14:ligatures w14:val="standardContextual"/>
+              </w:rPr>
               <w:tab/>
             </w:r>
             <w:r>
               <w:rPr>
-                <w:noProof/>
-                <w:webHidden/>
+                <w:rStyle w:val="Hyperlink"/>
+                <w:noProof/>
                 <w:lang w:val="sr-Cyrl-RS"/>
               </w:rPr>
+              <w:t>Git</w:t>
+            </w:r>
+            <w:r>
+              <w:rPr>
+                <w:noProof/>
+                <w:webHidden/>
+              </w:rPr>
+              <w:tab/>
+            </w:r>
+            <w:r>
+              <w:rPr>
+                <w:noProof/>
+                <w:webHidden/>
+              </w:rPr>
               <w:fldChar w:fldCharType="begin"/>
             </w:r>
             <w:r>
               <w:rPr>
                 <w:noProof/>
                 <w:webHidden/>
+              </w:rPr>
+              <w:instrText xml:space="preserve"> PAGEREF _Toc159967588 \h </w:instrText>
+            </w:r>
+            <w:r>
+              <w:rPr>
+                <w:noProof/>
+                <w:webHidden/>
+              </w:rPr>
+            </w:r>
+            <w:r>
+              <w:rPr>
+                <w:noProof/>
+                <w:webHidden/>
+              </w:rPr>
+              <w:fldChar w:fldCharType="separate"/>
+            </w:r>
+            <w:r>
+              <w:rPr>
+                <w:noProof/>
+                <w:webHidden/>
+              </w:rPr>
+              <w:t>6</w:t>
+            </w:r>
+            <w:r>
+              <w:rPr>
+                <w:noProof/>
+                <w:webHidden/>
+              </w:rPr>
+              <w:fldChar w:fldCharType="end"/>
+            </w:r>
+          </w:hyperlink>
+        </w:p>
+        <w:p>
+          <w:pPr>
+            <w:pStyle w:val="TOC2"/>
+            <w:tabs>
+              <w:tab w:val="left" w:pos="960"/>
+              <w:tab w:val="right" w:leader="dot" w:pos="9631"/>
+            </w:tabs>
+            <w:rPr>
+              <w:rFonts w:asciiTheme="minorHAnsi" w:eastAsiaTheme="minorEastAsia" w:hAnsiTheme="minorHAnsi" w:cstheme="minorBidi"/>
+              <w:noProof/>
+              <w:kern w:val="2"/>
+              <w:szCs w:val="24"/>
+              <w:lang w:eastAsia="en-US" w:bidi="ar-SA"/>
+              <w14:ligatures w14:val="standardContextual"/>
+            </w:rPr>
+          </w:pPr>
+          <w:hyperlink w:anchor="_Toc159967589" w:history="1">
+            <w:r>
+              <w:rPr>
+                <w:rStyle w:val="Hyperlink"/>
+                <w:noProof/>
+              </w:rPr>
+              <w:t>2.10</w:t>
+            </w:r>
+            <w:r>
+              <w:rPr>
+                <w:rFonts w:asciiTheme="minorHAnsi" w:eastAsiaTheme="minorEastAsia" w:hAnsiTheme="minorHAnsi" w:cstheme="minorBidi"/>
+                <w:noProof/>
+                <w:kern w:val="2"/>
+                <w:szCs w:val="24"/>
+                <w:lang w:eastAsia="en-US" w:bidi="ar-SA"/>
+                <w14:ligatures w14:val="standardContextual"/>
+              </w:rPr>
+              <w:tab/>
+            </w:r>
+            <w:r>
+              <w:rPr>
+                <w:rStyle w:val="Hyperlink"/>
+                <w:noProof/>
+              </w:rPr>
+              <w:t>Postman</w:t>
+            </w:r>
+            <w:r>
+              <w:rPr>
+                <w:noProof/>
+                <w:webHidden/>
+              </w:rPr>
+              <w:tab/>
+            </w:r>
+            <w:r>
+              <w:rPr>
+                <w:noProof/>
+                <w:webHidden/>
+              </w:rPr>
+              <w:fldChar w:fldCharType="begin"/>
+            </w:r>
+            <w:r>
+              <w:rPr>
+                <w:noProof/>
+                <w:webHidden/>
+              </w:rPr>
+              <w:instrText xml:space="preserve"> PAGEREF _Toc159967589 \h </w:instrText>
+            </w:r>
+            <w:r>
+              <w:rPr>
+                <w:noProof/>
+                <w:webHidden/>
+              </w:rPr>
+            </w:r>
+            <w:r>
+              <w:rPr>
+                <w:noProof/>
+                <w:webHidden/>
+              </w:rPr>
+              <w:fldChar w:fldCharType="separate"/>
+            </w:r>
+            <w:r>
+              <w:rPr>
+                <w:noProof/>
+                <w:webHidden/>
+              </w:rPr>
+              <w:t>6</w:t>
+            </w:r>
+            <w:r>
+              <w:rPr>
+                <w:noProof/>
+                <w:webHidden/>
+              </w:rPr>
+              <w:fldChar w:fldCharType="end"/>
+            </w:r>
+          </w:hyperlink>
+        </w:p>
+        <w:p>
+          <w:pPr>
+            <w:pStyle w:val="TOC1"/>
+            <w:tabs>
+              <w:tab w:val="left" w:pos="480"/>
+              <w:tab w:val="right" w:leader="dot" w:pos="9631"/>
+            </w:tabs>
+            <w:rPr>
+              <w:rFonts w:asciiTheme="minorHAnsi" w:eastAsiaTheme="minorEastAsia" w:hAnsiTheme="minorHAnsi" w:cstheme="minorBidi"/>
+              <w:noProof/>
+              <w:kern w:val="2"/>
+              <w:szCs w:val="24"/>
+              <w:lang w:eastAsia="en-US" w:bidi="ar-SA"/>
+              <w14:ligatures w14:val="standardContextual"/>
+            </w:rPr>
+          </w:pPr>
+          <w:hyperlink w:anchor="_Toc159967590" w:history="1">
+            <w:r>
+              <w:rPr>
+                <w:rStyle w:val="Hyperlink"/>
+                <w:noProof/>
                 <w:lang w:val="sr-Cyrl-RS"/>
               </w:rPr>
-              <w:instrText xml:space="preserve"> PAGEREF _Toc159690578 \h </w:instrText>
-            </w:r>
-            <w:r>
-              <w:rPr>
-                <w:noProof/>
-                <w:webHidden/>
+              <w:t>3</w:t>
+            </w:r>
+            <w:r>
+              <w:rPr>
+                <w:rFonts w:asciiTheme="minorHAnsi" w:eastAsiaTheme="minorEastAsia" w:hAnsiTheme="minorHAnsi" w:cstheme="minorBidi"/>
+                <w:noProof/>
+                <w:kern w:val="2"/>
+                <w:szCs w:val="24"/>
+                <w:lang w:eastAsia="en-US" w:bidi="ar-SA"/>
+                <w14:ligatures w14:val="standardContextual"/>
+              </w:rPr>
+              <w:tab/>
+            </w:r>
+            <w:r>
+              <w:rPr>
+                <w:rStyle w:val="Hyperlink"/>
+                <w:noProof/>
                 <w:lang w:val="sr-Cyrl-RS"/>
               </w:rPr>
-            </w:r>
-            <w:r>
-              <w:rPr>
-                <w:noProof/>
-                <w:webHidden/>
+              <w:t>Структура пројекта</w:t>
+            </w:r>
+            <w:r>
+              <w:rPr>
+                <w:noProof/>
+                <w:webHidden/>
+              </w:rPr>
+              <w:tab/>
+            </w:r>
+            <w:r>
+              <w:rPr>
+                <w:noProof/>
+                <w:webHidden/>
+              </w:rPr>
+              <w:fldChar w:fldCharType="begin"/>
+            </w:r>
+            <w:r>
+              <w:rPr>
+                <w:noProof/>
+                <w:webHidden/>
+              </w:rPr>
+              <w:instrText xml:space="preserve"> PAGEREF _Toc159967590 \h </w:instrText>
+            </w:r>
+            <w:r>
+              <w:rPr>
+                <w:noProof/>
+                <w:webHidden/>
+              </w:rPr>
+            </w:r>
+            <w:r>
+              <w:rPr>
+                <w:noProof/>
+                <w:webHidden/>
+              </w:rPr>
+              <w:fldChar w:fldCharType="separate"/>
+            </w:r>
+            <w:r>
+              <w:rPr>
+                <w:noProof/>
+                <w:webHidden/>
+              </w:rPr>
+              <w:t>7</w:t>
+            </w:r>
+            <w:r>
+              <w:rPr>
+                <w:noProof/>
+                <w:webHidden/>
+              </w:rPr>
+              <w:fldChar w:fldCharType="end"/>
+            </w:r>
+          </w:hyperlink>
+        </w:p>
+        <w:p>
+          <w:pPr>
+            <w:pStyle w:val="TOC2"/>
+            <w:tabs>
+              <w:tab w:val="left" w:pos="960"/>
+              <w:tab w:val="right" w:leader="dot" w:pos="9631"/>
+            </w:tabs>
+            <w:rPr>
+              <w:rFonts w:asciiTheme="minorHAnsi" w:eastAsiaTheme="minorEastAsia" w:hAnsiTheme="minorHAnsi" w:cstheme="minorBidi"/>
+              <w:noProof/>
+              <w:kern w:val="2"/>
+              <w:szCs w:val="24"/>
+              <w:lang w:eastAsia="en-US" w:bidi="ar-SA"/>
+              <w14:ligatures w14:val="standardContextual"/>
+            </w:rPr>
+          </w:pPr>
+          <w:hyperlink w:anchor="_Toc159967591" w:history="1">
+            <w:r>
+              <w:rPr>
+                <w:rStyle w:val="Hyperlink"/>
+                <w:noProof/>
                 <w:lang w:val="sr-Cyrl-RS"/>
               </w:rPr>
+              <w:t>3.1</w:t>
+            </w:r>
+            <w:r>
+              <w:rPr>
+                <w:rFonts w:asciiTheme="minorHAnsi" w:eastAsiaTheme="minorEastAsia" w:hAnsiTheme="minorHAnsi" w:cstheme="minorBidi"/>
+                <w:noProof/>
+                <w:kern w:val="2"/>
+                <w:szCs w:val="24"/>
+                <w:lang w:eastAsia="en-US" w:bidi="ar-SA"/>
+                <w14:ligatures w14:val="standardContextual"/>
+              </w:rPr>
+              <w:tab/>
+            </w:r>
+            <w:r>
+              <w:rPr>
+                <w:rStyle w:val="Hyperlink"/>
+                <w:noProof/>
+                <w:lang w:val="sr-Cyrl-RS"/>
+              </w:rPr>
+              <w:t>Архитектура система</w:t>
+            </w:r>
+            <w:r>
+              <w:rPr>
+                <w:noProof/>
+                <w:webHidden/>
+              </w:rPr>
+              <w:tab/>
+            </w:r>
+            <w:r>
+              <w:rPr>
+                <w:noProof/>
+                <w:webHidden/>
+              </w:rPr>
+              <w:fldChar w:fldCharType="begin"/>
+            </w:r>
+            <w:r>
+              <w:rPr>
+                <w:noProof/>
+                <w:webHidden/>
+              </w:rPr>
+              <w:instrText xml:space="preserve"> PAGEREF _Toc159967591 \h </w:instrText>
+            </w:r>
+            <w:r>
+              <w:rPr>
+                <w:noProof/>
+                <w:webHidden/>
+              </w:rPr>
+            </w:r>
+            <w:r>
+              <w:rPr>
+                <w:noProof/>
+                <w:webHidden/>
+              </w:rPr>
               <w:fldChar w:fldCharType="separate"/>
             </w:r>
             <w:r>
               <w:rPr>
                 <w:noProof/>
                 <w:webHidden/>
+              </w:rPr>
+              <w:t>7</w:t>
+            </w:r>
+            <w:r>
+              <w:rPr>
+                <w:noProof/>
+                <w:webHidden/>
+              </w:rPr>
+              <w:fldChar w:fldCharType="end"/>
+            </w:r>
+          </w:hyperlink>
+        </w:p>
+        <w:p>
+          <w:pPr>
+            <w:pStyle w:val="TOC2"/>
+            <w:tabs>
+              <w:tab w:val="left" w:pos="960"/>
+              <w:tab w:val="right" w:leader="dot" w:pos="9631"/>
+            </w:tabs>
+            <w:rPr>
+              <w:rFonts w:asciiTheme="minorHAnsi" w:eastAsiaTheme="minorEastAsia" w:hAnsiTheme="minorHAnsi" w:cstheme="minorBidi"/>
+              <w:noProof/>
+              <w:kern w:val="2"/>
+              <w:szCs w:val="24"/>
+              <w:lang w:eastAsia="en-US" w:bidi="ar-SA"/>
+              <w14:ligatures w14:val="standardContextual"/>
+            </w:rPr>
+          </w:pPr>
+          <w:hyperlink w:anchor="_Toc159967592" w:history="1">
+            <w:r>
+              <w:rPr>
+                <w:rStyle w:val="Hyperlink"/>
+                <w:noProof/>
                 <w:lang w:val="sr-Cyrl-RS"/>
               </w:rPr>
-              <w:t>6</w:t>
-            </w:r>
-            <w:r>
-              <w:rPr>
-                <w:noProof/>
-                <w:webHidden/>
+              <w:t>3.2</w:t>
+            </w:r>
+            <w:r>
+              <w:rPr>
+                <w:rFonts w:asciiTheme="minorHAnsi" w:eastAsiaTheme="minorEastAsia" w:hAnsiTheme="minorHAnsi" w:cstheme="minorBidi"/>
+                <w:noProof/>
+                <w:kern w:val="2"/>
+                <w:szCs w:val="24"/>
+                <w:lang w:eastAsia="en-US" w:bidi="ar-SA"/>
+                <w14:ligatures w14:val="standardContextual"/>
+              </w:rPr>
+              <w:tab/>
+            </w:r>
+            <w:r>
+              <w:rPr>
+                <w:rStyle w:val="Hyperlink"/>
+                <w:noProof/>
                 <w:lang w:val="sr-Cyrl-RS"/>
+              </w:rPr>
+              <w:t>ER дијаграм</w:t>
+            </w:r>
+            <w:r>
+              <w:rPr>
+                <w:noProof/>
+                <w:webHidden/>
+              </w:rPr>
+              <w:tab/>
+            </w:r>
+            <w:r>
+              <w:rPr>
+                <w:noProof/>
+                <w:webHidden/>
+              </w:rPr>
+              <w:fldChar w:fldCharType="begin"/>
+            </w:r>
+            <w:r>
+              <w:rPr>
+                <w:noProof/>
+                <w:webHidden/>
+              </w:rPr>
+              <w:instrText xml:space="preserve"> PAGEREF _Toc159967592 \h </w:instrText>
+            </w:r>
+            <w:r>
+              <w:rPr>
+                <w:noProof/>
+                <w:webHidden/>
+              </w:rPr>
+            </w:r>
+            <w:r>
+              <w:rPr>
+                <w:noProof/>
+                <w:webHidden/>
+              </w:rPr>
+              <w:fldChar w:fldCharType="separate"/>
+            </w:r>
+            <w:r>
+              <w:rPr>
+                <w:noProof/>
+                <w:webHidden/>
+              </w:rPr>
+              <w:t>8</w:t>
+            </w:r>
+            <w:r>
+              <w:rPr>
+                <w:noProof/>
+                <w:webHidden/>
               </w:rPr>
               <w:fldChar w:fldCharType="end"/>
             </w:r>
@@ -1702,11 +2100,11 @@
               <w:noProof/>
               <w:kern w:val="2"/>
               <w:szCs w:val="24"/>
-              <w:lang w:val="sr-Cyrl-RS" w:eastAsia="en-US" w:bidi="ar-SA"/>
+              <w:lang w:eastAsia="en-US" w:bidi="ar-SA"/>
               <w14:ligatures w14:val="standardContextual"/>
             </w:rPr>
           </w:pPr>
-          <w:hyperlink w:anchor="_Toc159690579" w:history="1">
+          <w:hyperlink w:anchor="_Toc159967593" w:history="1">
             <w:r>
               <w:rPr>
                 <w:rStyle w:val="Hyperlink"/>
@@ -1719,7 +2117,6 @@
               <w:rPr>
                 <w:noProof/>
                 <w:webHidden/>
-                <w:lang w:val="sr-Cyrl-RS"/>
               </w:rPr>
               <w:tab/>
             </w:r>
@@ -1727,7 +2124,6 @@
               <w:rPr>
                 <w:noProof/>
                 <w:webHidden/>
-                <w:lang w:val="sr-Cyrl-RS"/>
               </w:rPr>
               <w:fldChar w:fldCharType="begin"/>
             </w:r>
@@ -1735,22 +2131,19 @@
               <w:rPr>
                 <w:noProof/>
                 <w:webHidden/>
-                <w:lang w:val="sr-Cyrl-RS"/>
-              </w:rPr>
-              <w:instrText xml:space="preserve"> PAGEREF _Toc159690579 \h </w:instrText>
-            </w:r>
-            <w:r>
-              <w:rPr>
-                <w:noProof/>
-                <w:webHidden/>
-                <w:lang w:val="sr-Cyrl-RS"/>
-              </w:rPr>
-            </w:r>
-            <w:r>
-              <w:rPr>
-                <w:noProof/>
-                <w:webHidden/>
-                <w:lang w:val="sr-Cyrl-RS"/>
+              </w:rPr>
+              <w:instrText xml:space="preserve"> PAGEREF _Toc159967593 \h </w:instrText>
+            </w:r>
+            <w:r>
+              <w:rPr>
+                <w:noProof/>
+                <w:webHidden/>
+              </w:rPr>
+            </w:r>
+            <w:r>
+              <w:rPr>
+                <w:noProof/>
+                <w:webHidden/>
               </w:rPr>
               <w:fldChar w:fldCharType="separate"/>
             </w:r>
@@ -1758,15 +2151,13 @@
               <w:rPr>
                 <w:noProof/>
                 <w:webHidden/>
-                <w:lang w:val="sr-Cyrl-RS"/>
-              </w:rPr>
-              <w:t>7</w:t>
-            </w:r>
-            <w:r>
-              <w:rPr>
-                <w:noProof/>
-                <w:webHidden/>
-                <w:lang w:val="sr-Cyrl-RS"/>
+              </w:rPr>
+              <w:t>9</w:t>
+            </w:r>
+            <w:r>
+              <w:rPr>
+                <w:noProof/>
+                <w:webHidden/>
               </w:rPr>
               <w:fldChar w:fldCharType="end"/>
             </w:r>
@@ -1783,11 +2174,11 @@
               <w:noProof/>
               <w:kern w:val="2"/>
               <w:szCs w:val="24"/>
-              <w:lang w:val="sr-Cyrl-RS" w:eastAsia="en-US" w:bidi="ar-SA"/>
+              <w:lang w:eastAsia="en-US" w:bidi="ar-SA"/>
               <w14:ligatures w14:val="standardContextual"/>
             </w:rPr>
           </w:pPr>
-          <w:hyperlink w:anchor="_Toc159690580" w:history="1">
+          <w:hyperlink w:anchor="_Toc159967594" w:history="1">
             <w:r>
               <w:rPr>
                 <w:rStyle w:val="Hyperlink"/>
@@ -1800,7 +2191,6 @@
               <w:rPr>
                 <w:noProof/>
                 <w:webHidden/>
-                <w:lang w:val="sr-Cyrl-RS"/>
               </w:rPr>
               <w:tab/>
             </w:r>
@@ -1808,7 +2198,6 @@
               <w:rPr>
                 <w:noProof/>
                 <w:webHidden/>
-                <w:lang w:val="sr-Cyrl-RS"/>
               </w:rPr>
               <w:fldChar w:fldCharType="begin"/>
             </w:r>
@@ -1816,22 +2205,19 @@
               <w:rPr>
                 <w:noProof/>
                 <w:webHidden/>
-                <w:lang w:val="sr-Cyrl-RS"/>
-              </w:rPr>
-              <w:instrText xml:space="preserve"> PAGEREF _Toc159690580 \h </w:instrText>
-            </w:r>
-            <w:r>
-              <w:rPr>
-                <w:noProof/>
-                <w:webHidden/>
-                <w:lang w:val="sr-Cyrl-RS"/>
-              </w:rPr>
-            </w:r>
-            <w:r>
-              <w:rPr>
-                <w:noProof/>
-                <w:webHidden/>
-                <w:lang w:val="sr-Cyrl-RS"/>
+              </w:rPr>
+              <w:instrText xml:space="preserve"> PAGEREF _Toc159967594 \h </w:instrText>
+            </w:r>
+            <w:r>
+              <w:rPr>
+                <w:noProof/>
+                <w:webHidden/>
+              </w:rPr>
+            </w:r>
+            <w:r>
+              <w:rPr>
+                <w:noProof/>
+                <w:webHidden/>
               </w:rPr>
               <w:fldChar w:fldCharType="separate"/>
             </w:r>
@@ -1839,15 +2225,13 @@
               <w:rPr>
                 <w:noProof/>
                 <w:webHidden/>
-                <w:lang w:val="sr-Cyrl-RS"/>
-              </w:rPr>
-              <w:t>8</w:t>
-            </w:r>
-            <w:r>
-              <w:rPr>
-                <w:noProof/>
-                <w:webHidden/>
-                <w:lang w:val="sr-Cyrl-RS"/>
+              </w:rPr>
+              <w:t>10</w:t>
+            </w:r>
+            <w:r>
+              <w:rPr>
+                <w:noProof/>
+                <w:webHidden/>
               </w:rPr>
               <w:fldChar w:fldCharType="end"/>
             </w:r>
@@ -1993,52 +2377,12 @@
     </w:p>
     <w:p>
       <w:pPr>
-        <w:pStyle w:val="Textbody"/>
-        <w:rPr>
-          <w:lang w:val="sr-Cyrl-RS"/>
-        </w:rPr>
-      </w:pPr>
-    </w:p>
-    <w:p>
-      <w:pPr>
-        <w:pStyle w:val="Textbody"/>
-        <w:rPr>
-          <w:lang w:val="sr-Cyrl-RS"/>
-        </w:rPr>
-      </w:pPr>
-    </w:p>
-    <w:p>
-      <w:pPr>
-        <w:pStyle w:val="Textbody"/>
-        <w:rPr>
-          <w:lang w:val="sr-Cyrl-RS"/>
-        </w:rPr>
-      </w:pPr>
-    </w:p>
-    <w:p>
-      <w:pPr>
-        <w:pStyle w:val="Textbody"/>
-        <w:rPr>
-          <w:lang w:val="sr-Cyrl-RS"/>
-        </w:rPr>
-      </w:pPr>
-    </w:p>
-    <w:p>
-      <w:pPr>
-        <w:pStyle w:val="Textbody"/>
-        <w:rPr>
-          <w:lang w:val="sr-Cyrl-RS"/>
-        </w:rPr>
-      </w:pPr>
-    </w:p>
-    <w:p>
-      <w:pPr>
         <w:pStyle w:val="Heading1"/>
         <w:rPr>
           <w:lang w:val="sr-Cyrl-RS"/>
         </w:rPr>
       </w:pPr>
-      <w:bookmarkStart w:id="1" w:name="_Toc159690569"/>
+      <w:bookmarkStart w:id="1" w:name="_Toc159967578"/>
       <w:r>
         <w:rPr>
           <w:lang w:val="sr-Cyrl-RS"/>
@@ -2428,7 +2772,7 @@
           <w:lang w:val="sr-Cyrl-RS"/>
         </w:rPr>
       </w:pPr>
-      <w:bookmarkStart w:id="2" w:name="_Toc159690570"/>
+      <w:bookmarkStart w:id="2" w:name="_Toc159967579"/>
       <w:r>
         <w:rPr>
           <w:lang w:val="sr-Cyrl-RS"/>
@@ -2642,7 +2986,7 @@
           <w:lang w:val="sr-Cyrl-RS"/>
         </w:rPr>
       </w:pPr>
-      <w:bookmarkStart w:id="3" w:name="_Toc159690571"/>
+      <w:bookmarkStart w:id="3" w:name="_Toc159967580"/>
       <w:r>
         <w:rPr>
           <w:lang w:val="sr-Cyrl-RS"/>
@@ -2873,7 +3217,7 @@
           <w:lang w:val="sr-Cyrl-RS"/>
         </w:rPr>
       </w:pPr>
-      <w:bookmarkStart w:id="4" w:name="_Toc159690572"/>
+      <w:bookmarkStart w:id="4" w:name="_Toc159967581"/>
       <w:r>
         <w:rPr>
           <w:lang w:val="sr-Cyrl-RS"/>
@@ -2978,7 +3322,7 @@
           <w:lang w:val="sr-Cyrl-RS"/>
         </w:rPr>
       </w:pPr>
-      <w:bookmarkStart w:id="5" w:name="_Toc159690573"/>
+      <w:bookmarkStart w:id="5" w:name="_Toc159967582"/>
       <w:r>
         <w:rPr>
           <w:lang w:val="sr-Cyrl-RS"/>
@@ -3160,7 +3504,7 @@
           <w:lang w:val="sr-Cyrl-RS"/>
         </w:rPr>
       </w:pPr>
-      <w:bookmarkStart w:id="6" w:name="_Toc159690574"/>
+      <w:bookmarkStart w:id="6" w:name="_Toc159967583"/>
       <w:r>
         <w:rPr>
           <w:lang w:val="sr-Cyrl-RS"/>
@@ -3235,7 +3579,7 @@
           <w:lang w:val="sr-Cyrl-RS"/>
         </w:rPr>
       </w:pPr>
-      <w:bookmarkStart w:id="7" w:name="_Toc159690575"/>
+      <w:bookmarkStart w:id="7" w:name="_Toc159967584"/>
       <w:r>
         <w:rPr>
           <w:lang w:val="sr-Cyrl-RS"/>
@@ -3336,7 +3680,7 @@
           <w:lang w:val="sr-Cyrl-RS"/>
         </w:rPr>
       </w:pPr>
-      <w:bookmarkStart w:id="8" w:name="_Toc159690576"/>
+      <w:bookmarkStart w:id="8" w:name="_Toc159967585"/>
       <w:r>
         <w:rPr>
           <w:lang w:val="sr-Cyrl-RS"/>
@@ -3424,7 +3768,7 @@
           <w:lang w:val="sr-Cyrl-RS"/>
         </w:rPr>
       </w:pPr>
-      <w:bookmarkStart w:id="9" w:name="_Toc159690577"/>
+      <w:bookmarkStart w:id="9" w:name="_Toc159967586"/>
       <w:r>
         <w:rPr>
           <w:lang w:val="sr-Cyrl-RS"/>
@@ -3470,7 +3814,7 @@
           <w:lang w:val="sr-Cyrl-RS"/>
         </w:rPr>
       </w:pPr>
-      <w:bookmarkStart w:id="10" w:name="_Toc159690578"/>
+      <w:bookmarkStart w:id="10" w:name="_Toc159967587"/>
       <w:r>
         <w:rPr>
           <w:lang w:val="sr-Cyrl-RS"/>
@@ -3544,12 +3888,14 @@
           <w:lang w:val="sr-Cyrl-RS"/>
         </w:rPr>
       </w:pPr>
+      <w:bookmarkStart w:id="11" w:name="_Toc159967588"/>
       <w:r>
         <w:rPr>
           <w:lang w:val="sr-Cyrl-RS"/>
         </w:rPr>
         <w:t>Git</w:t>
       </w:r>
+      <w:bookmarkEnd w:id="11"/>
     </w:p>
     <w:p>
       <w:pPr>
@@ -3710,9 +4056,11 @@
       <w:pPr>
         <w:pStyle w:val="Heading2"/>
       </w:pPr>
+      <w:bookmarkStart w:id="12" w:name="_Toc159967589"/>
       <w:r>
         <w:t>Postman</w:t>
       </w:r>
+      <w:bookmarkEnd w:id="12"/>
     </w:p>
     <w:p>
       <w:pPr>
@@ -3872,6 +4220,7 @@
           <w:lang w:val="sr-Cyrl-RS"/>
         </w:rPr>
       </w:pPr>
+      <w:bookmarkStart w:id="13" w:name="_Toc159967590"/>
       <w:r>
         <w:rPr>
           <w:lang w:val="sr-Cyrl-RS"/>
@@ -3879,6 +4228,7 @@
         <w:lastRenderedPageBreak/>
         <w:t>Структура пројекта</w:t>
       </w:r>
+      <w:bookmarkEnd w:id="13"/>
     </w:p>
     <w:p>
       <w:pPr>
@@ -4008,6 +4358,22 @@
     </w:p>
     <w:p>
       <w:pPr>
+        <w:pStyle w:val="Heading2"/>
+        <w:rPr>
+          <w:lang w:val="sr-Cyrl-RS"/>
+        </w:rPr>
+      </w:pPr>
+      <w:bookmarkStart w:id="14" w:name="_Toc159967591"/>
+      <w:r>
+        <w:rPr>
+          <w:lang w:val="sr-Cyrl-RS"/>
+        </w:rPr>
+        <w:t>Архитектура система</w:t>
+      </w:r>
+      <w:bookmarkEnd w:id="14"/>
+    </w:p>
+    <w:p>
+      <w:pPr>
         <w:pStyle w:val="NoSpacing"/>
         <w:rPr>
           <w:lang w:val="sr-Cyrl-RS"/>
@@ -4025,7 +4391,19 @@
         <w:rPr>
           <w:lang w:val="sr-Cyrl-RS"/>
         </w:rPr>
-        <w:t>Апликација „</w:t>
+        <w:tab/>
+      </w:r>
+      <w:r>
+        <w:rPr>
+          <w:lang w:val="sr-Cyrl-RS"/>
+        </w:rPr>
+        <w:t xml:space="preserve">Апликација </w:t>
+      </w:r>
+      <w:r>
+        <w:rPr>
+          <w:lang w:val="sr-Cyrl-RS"/>
+        </w:rPr>
+        <w:t>„</w:t>
       </w:r>
       <w:r>
         <w:rPr>
@@ -4037,12 +4415,502 @@
         <w:rPr>
           <w:lang w:val="sr-Cyrl-RS"/>
         </w:rPr>
-        <w:t>“ ће се састојати из три самосталне целине: клијентски део, серверски део и микросервис за wеб сцрапеинг, као и базе података којој ће приступати и серверски део и микросервис. Све три целине ће бити на истом серверу ради практичности, али комуникација између њих ће се одвијати путем интернета користећи ХТТП и WебСоцкет протокола тако да се могу поставити на различите сервере уз минималне исправке кофигурационих фајлова.</w:t>
+        <w:t>“</w:t>
+      </w:r>
+      <w:r>
+        <w:rPr>
+          <w:lang w:val="sr-Cyrl-RS"/>
+        </w:rPr>
+        <w:t xml:space="preserve"> ће се састојати из три самосталне целине: клијентски део, серверски део и микросервис за </w:t>
+      </w:r>
+      <w:r>
+        <w:rPr>
+          <w:lang w:val="sr-Cyrl-RS"/>
+        </w:rPr>
+        <w:t>„web scraping“</w:t>
+      </w:r>
+      <w:r>
+        <w:rPr>
+          <w:lang w:val="sr-Cyrl-RS"/>
+        </w:rPr>
+        <w:t xml:space="preserve">, као и базе података којој ће приступати и серверски део и микросервис. Све три целине ће бити на истом серверу ради практичности, али </w:t>
+      </w:r>
+      <w:r>
+        <w:rPr>
+          <w:lang w:val="sr-Cyrl-RS"/>
+        </w:rPr>
+        <w:t xml:space="preserve">постоји могућност </w:t>
+      </w:r>
+      <w:r>
+        <w:rPr>
+          <w:lang w:val="sr-Cyrl-RS"/>
+        </w:rPr>
+        <w:t xml:space="preserve">да се </w:t>
+      </w:r>
+      <w:r>
+        <w:rPr>
+          <w:lang w:val="sr-Cyrl-RS"/>
+        </w:rPr>
+        <w:t xml:space="preserve">налазе на дистрибуираном систему </w:t>
+      </w:r>
+      <w:r>
+        <w:rPr>
+          <w:lang w:val="sr-Cyrl-RS"/>
+        </w:rPr>
+        <w:t xml:space="preserve">уз минималне исправке </w:t>
+      </w:r>
+      <w:r>
+        <w:rPr>
+          <w:lang w:val="sr-Cyrl-RS"/>
+        </w:rPr>
+        <w:t>конфигурационих</w:t>
+      </w:r>
+      <w:r>
+        <w:rPr>
+          <w:lang w:val="sr-Cyrl-RS"/>
+        </w:rPr>
+        <w:t xml:space="preserve"> фајлов</w:t>
+      </w:r>
+      <w:r>
+        <w:rPr>
+          <w:lang w:val="sr-Cyrl-RS"/>
+        </w:rPr>
+        <w:t xml:space="preserve">а. Ова карактеристика нам омогућава да лако проширимо цео система </w:t>
+      </w:r>
+      <w:r>
+        <w:rPr>
+          <w:lang w:val="sr-Cyrl-RS"/>
+        </w:rPr>
+        <w:t xml:space="preserve">ако апликација буде захтевала више рачунарских ресурса.  </w:t>
+      </w:r>
+      <w:r>
+        <w:rPr>
+          <w:lang w:val="sr-Cyrl-RS"/>
+        </w:rPr>
+        <w:t>К</w:t>
+      </w:r>
+      <w:r>
+        <w:rPr>
+          <w:lang w:val="sr-Cyrl-RS"/>
+        </w:rPr>
+        <w:t xml:space="preserve">омуникација између њих ће се одвијати путем интернета користећи </w:t>
+      </w:r>
+      <w:r>
+        <w:rPr>
+          <w:lang w:val="sr-Cyrl-RS"/>
+        </w:rPr>
+        <w:t>HTTP</w:t>
+      </w:r>
+      <w:r>
+        <w:rPr>
+          <w:lang w:val="sr-Cyrl-RS"/>
+        </w:rPr>
+        <w:t xml:space="preserve"> протокол</w:t>
+      </w:r>
+      <w:r>
+        <w:rPr>
+          <w:lang w:val="sr-Cyrl-RS"/>
+        </w:rPr>
+        <w:t>е</w:t>
+      </w:r>
+      <w:r>
+        <w:rPr>
+          <w:lang w:val="sr-Cyrl-RS"/>
+        </w:rPr>
+        <w:t>.</w:t>
+      </w:r>
+    </w:p>
+    <w:p>
+      <w:pPr>
+        <w:pStyle w:val="NoSpacing"/>
+        <w:rPr>
+          <w:lang w:val="sr-Cyrl-RS"/>
+        </w:rPr>
+      </w:pPr>
+      <w:r>
+        <w:rPr>
+          <w:noProof/>
+          <w:lang w:val="sr-Latn-RS"/>
+        </w:rPr>
+        <w:drawing>
+          <wp:anchor distT="0" distB="0" distL="114300" distR="114300" simplePos="0" relativeHeight="251654144" behindDoc="0" locked="0" layoutInCell="1" allowOverlap="1" wp14:anchorId="0BDD5CF9" wp14:editId="2A6131CC">
+            <wp:simplePos x="0" y="0"/>
+            <wp:positionH relativeFrom="column">
+              <wp:posOffset>289797</wp:posOffset>
+            </wp:positionH>
+            <wp:positionV relativeFrom="paragraph">
+              <wp:posOffset>274187</wp:posOffset>
+            </wp:positionV>
+            <wp:extent cx="5540400" cy="3916800"/>
+            <wp:effectExtent l="0" t="0" r="0" b="0"/>
+            <wp:wrapTopAndBottom/>
+            <wp:docPr id="995751851" name="Picture 1" descr="A diagram of a diagram&#10;&#10;Description automatically generated"/>
+            <wp:cNvGraphicFramePr>
+              <a:graphicFrameLocks xmlns:a="http://schemas.openxmlformats.org/drawingml/2006/main" noChangeAspect="1"/>
+            </wp:cNvGraphicFramePr>
+            <a:graphic xmlns:a="http://schemas.openxmlformats.org/drawingml/2006/main">
+              <a:graphicData uri="http://schemas.openxmlformats.org/drawingml/2006/picture">
+                <pic:pic xmlns:pic="http://schemas.openxmlformats.org/drawingml/2006/picture">
+                  <pic:nvPicPr>
+                    <pic:cNvPr id="995751851" name="Picture 1" descr="A diagram of a diagram&#10;&#10;Description automatically generated"/>
+                    <pic:cNvPicPr/>
+                  </pic:nvPicPr>
+                  <pic:blipFill>
+                    <a:blip r:embed="rId11">
+                      <a:extLst>
+                        <a:ext uri="{28A0092B-C50C-407E-A947-70E740481C1C}">
+                          <a14:useLocalDpi xmlns:a14="http://schemas.microsoft.com/office/drawing/2010/main" val="0"/>
+                        </a:ext>
+                      </a:extLst>
+                    </a:blip>
+                    <a:stretch>
+                      <a:fillRect/>
+                    </a:stretch>
+                  </pic:blipFill>
+                  <pic:spPr>
+                    <a:xfrm>
+                      <a:off x="0" y="0"/>
+                      <a:ext cx="5540400" cy="3916800"/>
+                    </a:xfrm>
+                    <a:prstGeom prst="rect">
+                      <a:avLst/>
+                    </a:prstGeom>
+                  </pic:spPr>
+                </pic:pic>
+              </a:graphicData>
+            </a:graphic>
+            <wp14:sizeRelH relativeFrom="margin">
+              <wp14:pctWidth>0</wp14:pctWidth>
+            </wp14:sizeRelH>
+            <wp14:sizeRelV relativeFrom="margin">
+              <wp14:pctHeight>0</wp14:pctHeight>
+            </wp14:sizeRelV>
+          </wp:anchor>
+        </w:drawing>
       </w:r>
     </w:p>
     <w:p>
       <w:pPr>
         <w:ind w:firstLine="709"/>
+        <w:rPr>
+          <w:lang w:val="sr-Cyrl-RS"/>
+        </w:rPr>
+      </w:pPr>
+    </w:p>
+    <w:p>
+      <w:pPr>
+        <w:ind w:firstLine="709"/>
+        <w:rPr>
+          <w:lang w:val="sr-Cyrl-RS"/>
+        </w:rPr>
+      </w:pPr>
+    </w:p>
+    <w:p>
+      <w:pPr>
+        <w:ind w:firstLine="709"/>
+        <w:rPr>
+          <w:lang w:val="sr-Cyrl-RS"/>
+        </w:rPr>
+      </w:pPr>
+    </w:p>
+    <w:p>
+      <w:pPr>
+        <w:ind w:firstLine="709"/>
+        <w:rPr>
+          <w:lang w:val="sr-Cyrl-RS"/>
+        </w:rPr>
+      </w:pPr>
+    </w:p>
+    <w:p>
+      <w:pPr>
+        <w:ind w:firstLine="709"/>
+        <w:rPr>
+          <w:lang w:val="sr-Cyrl-RS"/>
+        </w:rPr>
+      </w:pPr>
+    </w:p>
+    <w:p>
+      <w:pPr>
+        <w:pStyle w:val="Heading2"/>
+        <w:rPr>
+          <w:lang w:val="sr-Cyrl-RS"/>
+        </w:rPr>
+      </w:pPr>
+      <w:bookmarkStart w:id="15" w:name="_Toc159967592"/>
+      <w:r>
+        <w:rPr>
+          <w:lang w:val="sr-Cyrl-RS"/>
+        </w:rPr>
+        <w:lastRenderedPageBreak/>
+        <w:t>МОВ</w:t>
+      </w:r>
+      <w:r>
+        <w:rPr>
+          <w:lang w:val="sr-Cyrl-RS"/>
+        </w:rPr>
+        <w:t xml:space="preserve"> дијаграм</w:t>
+      </w:r>
+      <w:bookmarkEnd w:id="15"/>
+    </w:p>
+    <w:p>
+      <w:pPr>
+        <w:pStyle w:val="NoSpacing"/>
+        <w:rPr>
+          <w:lang w:val="sr-Cyrl-RS"/>
+        </w:rPr>
+      </w:pPr>
+      <w:r>
+        <w:tab/>
+      </w:r>
+      <w:r>
+        <w:rPr>
+          <w:lang w:val="sr-Cyrl-RS"/>
+        </w:rPr>
+        <w:t>МОВ</w:t>
+      </w:r>
+      <w:r>
+        <w:t>(</w:t>
+      </w:r>
+      <w:r>
+        <w:rPr>
+          <w:lang w:val="sr-Cyrl-RS"/>
+        </w:rPr>
+        <w:t>Модел објекти и везе</w:t>
+      </w:r>
+      <w:r>
+        <w:t xml:space="preserve">) </w:t>
+      </w:r>
+      <w:r>
+        <w:rPr>
+          <w:lang w:val="sr-Cyrl-RS"/>
+        </w:rPr>
+        <w:t>дијаграм представља визуелну репрезентацију базе података.</w:t>
+      </w:r>
+      <w:r>
+        <w:rPr>
+          <w:lang w:val="sr-Cyrl-RS"/>
+        </w:rPr>
+        <w:t xml:space="preserve"> Кључне компоненте </w:t>
+      </w:r>
+      <w:r>
+        <w:t xml:space="preserve">ER </w:t>
+      </w:r>
+      <w:r>
+        <w:rPr>
+          <w:lang w:val="sr-Cyrl-RS"/>
+        </w:rPr>
+        <w:t>дијаграма су</w:t>
+      </w:r>
+      <w:r>
+        <w:rPr>
+          <w:lang w:val="sr-Cyrl-RS"/>
+        </w:rPr>
+        <w:t>:</w:t>
+      </w:r>
+    </w:p>
+    <w:p>
+      <w:pPr>
+        <w:pStyle w:val="NoSpacing"/>
+        <w:numPr>
+          <w:ilvl w:val="0"/>
+          <w:numId w:val="13"/>
+        </w:numPr>
+        <w:rPr>
+          <w:lang w:val="sr-Cyrl-RS"/>
+        </w:rPr>
+      </w:pPr>
+      <w:r>
+        <w:rPr>
+          <w:lang w:val="sr-Cyrl-RS"/>
+        </w:rPr>
+        <w:t>Ентитети</w:t>
+      </w:r>
+      <w:r>
+        <w:t xml:space="preserve">: </w:t>
+      </w:r>
+      <w:r>
+        <w:rPr>
+          <w:lang w:val="sr-Cyrl-RS"/>
+        </w:rPr>
+        <w:t>Објекти односно концепти у систему. Представљени помоћу правоугаоника</w:t>
+      </w:r>
+    </w:p>
+    <w:p>
+      <w:pPr>
+        <w:pStyle w:val="NoSpacing"/>
+        <w:numPr>
+          <w:ilvl w:val="0"/>
+          <w:numId w:val="13"/>
+        </w:numPr>
+        <w:rPr>
+          <w:lang w:val="sr-Cyrl-RS"/>
+        </w:rPr>
+      </w:pPr>
+      <w:r>
+        <w:rPr>
+          <w:lang w:val="sr-Cyrl-RS"/>
+        </w:rPr>
+        <w:t>Атрибути</w:t>
+      </w:r>
+      <w:r>
+        <w:t>:</w:t>
+      </w:r>
+      <w:r>
+        <w:rPr>
+          <w:lang w:val="sr-Cyrl-RS"/>
+        </w:rPr>
+        <w:t xml:space="preserve"> Описују објекте</w:t>
+      </w:r>
+    </w:p>
+    <w:p>
+      <w:pPr>
+        <w:pStyle w:val="NoSpacing"/>
+        <w:numPr>
+          <w:ilvl w:val="0"/>
+          <w:numId w:val="13"/>
+        </w:numPr>
+        <w:rPr>
+          <w:lang w:val="sr-Cyrl-RS"/>
+        </w:rPr>
+      </w:pPr>
+      <w:r>
+        <w:rPr>
+          <w:lang w:val="sr-Cyrl-RS"/>
+        </w:rPr>
+        <w:t>Везе</w:t>
+      </w:r>
+      <w:r>
+        <w:t>:</w:t>
+      </w:r>
+      <w:r>
+        <w:rPr>
+          <w:lang w:val="sr-Cyrl-RS"/>
+        </w:rPr>
+        <w:t xml:space="preserve"> </w:t>
+      </w:r>
+      <w:r>
+        <w:rPr>
+          <w:lang w:val="sr-Cyrl-RS"/>
+        </w:rPr>
+        <w:t>И</w:t>
+      </w:r>
+      <w:r>
+        <w:rPr>
+          <w:lang w:val="sr-Cyrl-RS"/>
+        </w:rPr>
+        <w:t xml:space="preserve">змеђу </w:t>
+      </w:r>
+      <w:r>
+        <w:rPr>
+          <w:lang w:val="sr-Cyrl-RS"/>
+        </w:rPr>
+        <w:t>објеката постоје везе које могу имати различите кардиналности.</w:t>
+      </w:r>
+    </w:p>
+    <w:p>
+      <w:pPr>
+        <w:pStyle w:val="NoSpacing"/>
+        <w:ind w:left="720"/>
+        <w:rPr>
+          <w:lang w:val="sr-Cyrl-RS"/>
+        </w:rPr>
+      </w:pPr>
+    </w:p>
+    <w:p>
+      <w:pPr>
+        <w:pStyle w:val="Textbody"/>
+        <w:rPr>
+          <w:lang w:val="sr-Cyrl-RS"/>
+        </w:rPr>
+      </w:pPr>
+    </w:p>
+    <w:p>
+      <w:pPr>
+        <w:pStyle w:val="Textbody"/>
+        <w:rPr>
+          <w:lang w:val="sr-Cyrl-RS"/>
+        </w:rPr>
+      </w:pPr>
+      <w:r>
+        <w:rPr>
+          <w:noProof/>
+        </w:rPr>
+        <w:drawing>
+          <wp:anchor distT="0" distB="0" distL="114300" distR="114300" simplePos="0" relativeHeight="251658240" behindDoc="0" locked="0" layoutInCell="1" allowOverlap="1" wp14:anchorId="520B9928" wp14:editId="49EA4519">
+            <wp:simplePos x="0" y="0"/>
+            <wp:positionH relativeFrom="column">
+              <wp:posOffset>-1905</wp:posOffset>
+            </wp:positionH>
+            <wp:positionV relativeFrom="paragraph">
+              <wp:posOffset>484794</wp:posOffset>
+            </wp:positionV>
+            <wp:extent cx="6106795" cy="3313430"/>
+            <wp:effectExtent l="0" t="0" r="0" b="0"/>
+            <wp:wrapTopAndBottom/>
+            <wp:docPr id="384896395" name="Picture 2"/>
+            <wp:cNvGraphicFramePr>
+              <a:graphicFrameLocks xmlns:a="http://schemas.openxmlformats.org/drawingml/2006/main" noChangeAspect="1"/>
+            </wp:cNvGraphicFramePr>
+            <a:graphic xmlns:a="http://schemas.openxmlformats.org/drawingml/2006/main">
+              <a:graphicData uri="http://schemas.openxmlformats.org/drawingml/2006/picture">
+                <pic:pic xmlns:pic="http://schemas.openxmlformats.org/drawingml/2006/picture">
+                  <pic:nvPicPr>
+                    <pic:cNvPr id="0" name="Picture 3"/>
+                    <pic:cNvPicPr>
+                      <a:picLocks noChangeAspect="1" noChangeArrowheads="1"/>
+                    </pic:cNvPicPr>
+                  </pic:nvPicPr>
+                  <pic:blipFill>
+                    <a:blip r:embed="rId12">
+                      <a:extLst>
+                        <a:ext uri="{28A0092B-C50C-407E-A947-70E740481C1C}">
+                          <a14:useLocalDpi xmlns:a14="http://schemas.microsoft.com/office/drawing/2010/main" val="0"/>
+                        </a:ext>
+                      </a:extLst>
+                    </a:blip>
+                    <a:srcRect/>
+                    <a:stretch>
+                      <a:fillRect/>
+                    </a:stretch>
+                  </pic:blipFill>
+                  <pic:spPr bwMode="auto">
+                    <a:xfrm>
+                      <a:off x="0" y="0"/>
+                      <a:ext cx="6106795" cy="3313430"/>
+                    </a:xfrm>
+                    <a:prstGeom prst="rect">
+                      <a:avLst/>
+                    </a:prstGeom>
+                    <a:noFill/>
+                    <a:ln>
+                      <a:noFill/>
+                    </a:ln>
+                  </pic:spPr>
+                </pic:pic>
+              </a:graphicData>
+            </a:graphic>
+            <wp14:sizeRelH relativeFrom="page">
+              <wp14:pctWidth>0</wp14:pctWidth>
+            </wp14:sizeRelH>
+            <wp14:sizeRelV relativeFrom="page">
+              <wp14:pctHeight>0</wp14:pctHeight>
+            </wp14:sizeRelV>
+          </wp:anchor>
+        </w:drawing>
+      </w:r>
+    </w:p>
+    <w:p>
+      <w:pPr>
+        <w:pStyle w:val="Textbody"/>
+        <w:rPr>
+          <w:lang w:val="sr-Cyrl-RS"/>
+        </w:rPr>
+      </w:pPr>
+    </w:p>
+    <w:p>
+      <w:pPr>
+        <w:ind w:firstLine="709"/>
+        <w:jc w:val="center"/>
         <w:rPr>
           <w:lang w:val="sr-Cyrl-RS"/>
         </w:rPr>
@@ -4056,7 +4924,7 @@
           <w:lang w:val="sr-Cyrl-RS"/>
         </w:rPr>
       </w:pPr>
-      <w:bookmarkStart w:id="11" w:name="_Toc159690579"/>
+      <w:bookmarkStart w:id="16" w:name="_Toc159967593"/>
       <w:r>
         <w:rPr>
           <w:rFonts w:ascii="Liberation Serif" w:hAnsi="Liberation Serif"/>
@@ -4065,14 +4933,14 @@
         <w:lastRenderedPageBreak/>
         <w:t>Литература</w:t>
       </w:r>
-      <w:bookmarkEnd w:id="11"/>
+      <w:bookmarkEnd w:id="16"/>
       <w:r>
         <w:rPr>
           <w:lang w:val="sr-Cyrl-RS"/>
         </w:rPr>
         <w:t xml:space="preserve"> </w:t>
       </w:r>
-      <w:hyperlink r:id="rId11" w:history="1">
+      <w:hyperlink r:id="rId13" w:history="1">
         <w:bookmarkEnd w:id="0"/>
       </w:hyperlink>
     </w:p>
@@ -4088,7 +4956,7 @@
           <w:lang w:val="sr-Cyrl-RS"/>
         </w:rPr>
       </w:pPr>
-      <w:hyperlink r:id="rId12" w:history="1">
+      <w:hyperlink r:id="rId14" w:history="1">
         <w:r>
           <w:rPr>
             <w:rStyle w:val="Hyperlink"/>
@@ -4110,7 +4978,7 @@
           <w:lang w:val="sr-Cyrl-RS"/>
         </w:rPr>
       </w:pPr>
-      <w:hyperlink r:id="rId13" w:history="1">
+      <w:hyperlink r:id="rId15" w:history="1">
         <w:r>
           <w:rPr>
             <w:rStyle w:val="Hyperlink"/>
@@ -4132,7 +5000,7 @@
           <w:lang w:val="sr-Cyrl-RS"/>
         </w:rPr>
       </w:pPr>
-      <w:hyperlink r:id="rId14" w:history="1">
+      <w:hyperlink r:id="rId16" w:history="1">
         <w:r>
           <w:rPr>
             <w:rStyle w:val="Hyperlink"/>
@@ -4154,7 +5022,7 @@
           <w:lang w:val="sr-Cyrl-RS"/>
         </w:rPr>
       </w:pPr>
-      <w:hyperlink r:id="rId15" w:history="1">
+      <w:hyperlink r:id="rId17" w:history="1">
         <w:r>
           <w:rPr>
             <w:rStyle w:val="Hyperlink"/>
@@ -4176,7 +5044,7 @@
           <w:lang w:val="sr-Cyrl-RS"/>
         </w:rPr>
       </w:pPr>
-      <w:hyperlink r:id="rId16" w:history="1">
+      <w:hyperlink r:id="rId18" w:history="1">
         <w:r>
           <w:rPr>
             <w:rStyle w:val="Hyperlink"/>
@@ -4198,7 +5066,7 @@
           <w:lang w:val="sr-Cyrl-RS"/>
         </w:rPr>
       </w:pPr>
-      <w:hyperlink r:id="rId17" w:history="1">
+      <w:hyperlink r:id="rId19" w:history="1">
         <w:r>
           <w:rPr>
             <w:rStyle w:val="Hyperlink"/>
@@ -4220,7 +5088,7 @@
           <w:lang w:val="sr-Cyrl-RS"/>
         </w:rPr>
       </w:pPr>
-      <w:hyperlink r:id="rId18" w:history="1">
+      <w:hyperlink r:id="rId20" w:history="1">
         <w:r>
           <w:rPr>
             <w:rStyle w:val="Hyperlink"/>
@@ -4238,8 +5106,8 @@
           <w:lang w:val="sr-Cyrl-RS"/>
         </w:rPr>
       </w:pPr>
-      <w:bookmarkStart w:id="12" w:name="__RefHeading___Toc24832_2980004664"/>
-      <w:bookmarkStart w:id="13" w:name="_Toc159690580"/>
+      <w:bookmarkStart w:id="17" w:name="__RefHeading___Toc24832_2980004664"/>
+      <w:bookmarkStart w:id="18" w:name="_Toc159967594"/>
       <w:r>
         <w:rPr>
           <w:lang w:val="sr-Cyrl-RS"/>
@@ -4247,8 +5115,8 @@
         <w:lastRenderedPageBreak/>
         <w:t>Кратка биографија кандидата</w:t>
       </w:r>
-      <w:bookmarkEnd w:id="12"/>
-      <w:bookmarkEnd w:id="13"/>
+      <w:bookmarkEnd w:id="17"/>
+      <w:bookmarkEnd w:id="18"/>
     </w:p>
     <w:p>
       <w:pPr>
@@ -5426,6 +6294,119 @@
 <file path=word/numbering.xml><?xml version="1.0" encoding="utf-8"?>
 <w:numbering xmlns:wpc="http://schemas.microsoft.com/office/word/2010/wordprocessingCanvas" xmlns:cx="http://schemas.microsoft.com/office/drawing/2014/chartex" xmlns:cx1="http://schemas.microsoft.com/office/drawing/2015/9/8/chartex" xmlns:cx2="http://schemas.microsoft.com/office/drawing/2015/10/21/chartex" xmlns:cx3="http://schemas.microsoft.com/office/drawing/2016/5/9/chartex" xmlns:cx4="http://schemas.microsoft.com/office/drawing/2016/5/10/chartex" xmlns:cx5="http://schemas.microsoft.com/office/drawing/2016/5/11/chartex" xmlns:cx6="http://schemas.microsoft.com/office/drawing/2016/5/12/chartex" xmlns:cx7="http://schemas.microsoft.com/office/drawing/2016/5/13/chartex" xmlns:cx8="http://schemas.microsoft.com/office/drawing/2016/5/14/chartex" xmlns:mc="http://schemas.openxmlformats.org/markup-compatibility/2006" xmlns:aink="http://schemas.microsoft.com/office/drawing/2016/ink" xmlns:am3d="http://schemas.microsoft.com/office/drawing/2017/model3d" xmlns:o="urn:schemas-microsoft-com:office:office" xmlns:oel="http://schemas.microsoft.com/office/2019/extlst" xmlns:r="http://schemas.openxmlformats.org/officeDocument/2006/relationships" xmlns:m="http://schemas.openxmlformats.org/officeDocument/2006/math" xmlns:v="urn:schemas-microsoft-com:vml" xmlns:wp14="http://schemas.microsoft.com/office/word/2010/wordprocessingDrawing" xmlns:wp="http://schemas.openxmlformats.org/drawingml/2006/wordprocessingDrawing" xmlns:w10="urn:schemas-microsoft-com:office:word" xmlns:w="http://schemas.openxmlformats.org/wordprocessingml/2006/main" xmlns:w14="http://schemas.microsoft.com/office/word/2010/wordml" xmlns:w15="http://schemas.microsoft.com/office/word/2012/wordml" xmlns:w16cex="http://schemas.microsoft.com/office/word/2018/wordml/cex" xmlns:w16cid="http://schemas.microsoft.com/office/word/2016/wordml/cid" xmlns:w16="http://schemas.microsoft.com/office/word/2018/wordml" xmlns:w16sdtdh="http://schemas.microsoft.com/office/word/2020/wordml/sdtdatahash" xmlns:w16se="http://schemas.microsoft.com/office/word/2015/wordml/symex" xmlns:wpg="http://schemas.microsoft.com/office/word/2010/wordprocessingGroup" xmlns:wpi="http://schemas.microsoft.com/office/word/2010/wordprocessingInk" xmlns:wne="http://schemas.microsoft.com/office/word/2006/wordml" xmlns:wps="http://schemas.microsoft.com/office/word/2010/wordprocessingShape" mc:Ignorable="w14 w15 w16se w16cid w16 w16cex w16sdtdh wp14">
   <w:abstractNum w:abstractNumId="0" w15:restartNumberingAfterBreak="0">
+    <w:nsid w:val="0E255D03"/>
+    <w:multiLevelType w:val="hybridMultilevel"/>
+    <w:tmpl w:val="0B16B034"/>
+    <w:lvl w:ilvl="0" w:tplc="04090001">
+      <w:start w:val="1"/>
+      <w:numFmt w:val="bullet"/>
+      <w:lvlText w:val=""/>
+      <w:lvlJc w:val="left"/>
+      <w:pPr>
+        <w:ind w:left="720" w:hanging="360"/>
+      </w:pPr>
+      <w:rPr>
+        <w:rFonts w:ascii="Symbol" w:hAnsi="Symbol" w:hint="default"/>
+      </w:rPr>
+    </w:lvl>
+    <w:lvl w:ilvl="1" w:tplc="04090003" w:tentative="1">
+      <w:start w:val="1"/>
+      <w:numFmt w:val="bullet"/>
+      <w:lvlText w:val="o"/>
+      <w:lvlJc w:val="left"/>
+      <w:pPr>
+        <w:ind w:left="1440" w:hanging="360"/>
+      </w:pPr>
+      <w:rPr>
+        <w:rFonts w:ascii="Courier New" w:hAnsi="Courier New" w:cs="Courier New" w:hint="default"/>
+      </w:rPr>
+    </w:lvl>
+    <w:lvl w:ilvl="2" w:tplc="04090005" w:tentative="1">
+      <w:start w:val="1"/>
+      <w:numFmt w:val="bullet"/>
+      <w:lvlText w:val=""/>
+      <w:lvlJc w:val="left"/>
+      <w:pPr>
+        <w:ind w:left="2160" w:hanging="360"/>
+      </w:pPr>
+      <w:rPr>
+        <w:rFonts w:ascii="Wingdings" w:hAnsi="Wingdings" w:hint="default"/>
+      </w:rPr>
+    </w:lvl>
+    <w:lvl w:ilvl="3" w:tplc="04090001" w:tentative="1">
+      <w:start w:val="1"/>
+      <w:numFmt w:val="bullet"/>
+      <w:lvlText w:val=""/>
+      <w:lvlJc w:val="left"/>
+      <w:pPr>
+        <w:ind w:left="2880" w:hanging="360"/>
+      </w:pPr>
+      <w:rPr>
+        <w:rFonts w:ascii="Symbol" w:hAnsi="Symbol" w:hint="default"/>
+      </w:rPr>
+    </w:lvl>
+    <w:lvl w:ilvl="4" w:tplc="04090003" w:tentative="1">
+      <w:start w:val="1"/>
+      <w:numFmt w:val="bullet"/>
+      <w:lvlText w:val="o"/>
+      <w:lvlJc w:val="left"/>
+      <w:pPr>
+        <w:ind w:left="3600" w:hanging="360"/>
+      </w:pPr>
+      <w:rPr>
+        <w:rFonts w:ascii="Courier New" w:hAnsi="Courier New" w:cs="Courier New" w:hint="default"/>
+      </w:rPr>
+    </w:lvl>
+    <w:lvl w:ilvl="5" w:tplc="04090005" w:tentative="1">
+      <w:start w:val="1"/>
+      <w:numFmt w:val="bullet"/>
+      <w:lvlText w:val=""/>
+      <w:lvlJc w:val="left"/>
+      <w:pPr>
+        <w:ind w:left="4320" w:hanging="360"/>
+      </w:pPr>
+      <w:rPr>
+        <w:rFonts w:ascii="Wingdings" w:hAnsi="Wingdings" w:hint="default"/>
+      </w:rPr>
+    </w:lvl>
+    <w:lvl w:ilvl="6" w:tplc="04090001" w:tentative="1">
+      <w:start w:val="1"/>
+      <w:numFmt w:val="bullet"/>
+      <w:lvlText w:val=""/>
+      <w:lvlJc w:val="left"/>
+      <w:pPr>
+        <w:ind w:left="5040" w:hanging="360"/>
+      </w:pPr>
+      <w:rPr>
+        <w:rFonts w:ascii="Symbol" w:hAnsi="Symbol" w:hint="default"/>
+      </w:rPr>
+    </w:lvl>
+    <w:lvl w:ilvl="7" w:tplc="04090003" w:tentative="1">
+      <w:start w:val="1"/>
+      <w:numFmt w:val="bullet"/>
+      <w:lvlText w:val="o"/>
+      <w:lvlJc w:val="left"/>
+      <w:pPr>
+        <w:ind w:left="5760" w:hanging="360"/>
+      </w:pPr>
+      <w:rPr>
+        <w:rFonts w:ascii="Courier New" w:hAnsi="Courier New" w:cs="Courier New" w:hint="default"/>
+      </w:rPr>
+    </w:lvl>
+    <w:lvl w:ilvl="8" w:tplc="04090005" w:tentative="1">
+      <w:start w:val="1"/>
+      <w:numFmt w:val="bullet"/>
+      <w:lvlText w:val=""/>
+      <w:lvlJc w:val="left"/>
+      <w:pPr>
+        <w:ind w:left="6480" w:hanging="360"/>
+      </w:pPr>
+      <w:rPr>
+        <w:rFonts w:ascii="Wingdings" w:hAnsi="Wingdings" w:hint="default"/>
+      </w:rPr>
+    </w:lvl>
+  </w:abstractNum>
+  <w:abstractNum w:abstractNumId="1" w15:restartNumberingAfterBreak="0">
     <w:nsid w:val="0E2E20C7"/>
     <w:multiLevelType w:val="hybridMultilevel"/>
     <w:tmpl w:val="744C171A"/>
@@ -5538,7 +6519,7 @@
       </w:rPr>
     </w:lvl>
   </w:abstractNum>
-  <w:abstractNum w:abstractNumId="1" w15:restartNumberingAfterBreak="0">
+  <w:abstractNum w:abstractNumId="2" w15:restartNumberingAfterBreak="0">
     <w:nsid w:val="10D566EF"/>
     <w:multiLevelType w:val="hybridMultilevel"/>
     <w:tmpl w:val="77986D62"/>
@@ -5651,7 +6632,7 @@
       </w:rPr>
     </w:lvl>
   </w:abstractNum>
-  <w:abstractNum w:abstractNumId="2" w15:restartNumberingAfterBreak="0">
+  <w:abstractNum w:abstractNumId="3" w15:restartNumberingAfterBreak="0">
     <w:nsid w:val="2B952CC6"/>
     <w:multiLevelType w:val="multilevel"/>
     <w:tmpl w:val="D7603C8A"/>
@@ -5720,7 +6701,7 @@
       <w:lvlJc w:val="left"/>
     </w:lvl>
   </w:abstractNum>
-  <w:abstractNum w:abstractNumId="3" w15:restartNumberingAfterBreak="0">
+  <w:abstractNum w:abstractNumId="4" w15:restartNumberingAfterBreak="0">
     <w:nsid w:val="2EB50B35"/>
     <w:multiLevelType w:val="multilevel"/>
     <w:tmpl w:val="3CD2D0C2"/>
@@ -5833,7 +6814,7 @@
       </w:rPr>
     </w:lvl>
   </w:abstractNum>
-  <w:abstractNum w:abstractNumId="4" w15:restartNumberingAfterBreak="0">
+  <w:abstractNum w:abstractNumId="5" w15:restartNumberingAfterBreak="0">
     <w:nsid w:val="301B3EE1"/>
     <w:multiLevelType w:val="multilevel"/>
     <w:tmpl w:val="11729F94"/>
@@ -5938,7 +6919,7 @@
       </w:rPr>
     </w:lvl>
   </w:abstractNum>
-  <w:abstractNum w:abstractNumId="5" w15:restartNumberingAfterBreak="0">
+  <w:abstractNum w:abstractNumId="6" w15:restartNumberingAfterBreak="0">
     <w:nsid w:val="3B271359"/>
     <w:multiLevelType w:val="hybridMultilevel"/>
     <w:tmpl w:val="D6FAEA46"/>
@@ -6051,7 +7032,7 @@
       </w:rPr>
     </w:lvl>
   </w:abstractNum>
-  <w:abstractNum w:abstractNumId="6" w15:restartNumberingAfterBreak="0">
+  <w:abstractNum w:abstractNumId="7" w15:restartNumberingAfterBreak="0">
     <w:nsid w:val="46B716E6"/>
     <w:multiLevelType w:val="multilevel"/>
     <w:tmpl w:val="7426527E"/>
@@ -6165,7 +7146,7 @@
       </w:rPr>
     </w:lvl>
   </w:abstractNum>
-  <w:abstractNum w:abstractNumId="7" w15:restartNumberingAfterBreak="0">
+  <w:abstractNum w:abstractNumId="8" w15:restartNumberingAfterBreak="0">
     <w:nsid w:val="49C30B25"/>
     <w:multiLevelType w:val="hybridMultilevel"/>
     <w:tmpl w:val="8B9C7DAA"/>
@@ -6278,7 +7259,7 @@
       </w:rPr>
     </w:lvl>
   </w:abstractNum>
-  <w:abstractNum w:abstractNumId="8" w15:restartNumberingAfterBreak="0">
+  <w:abstractNum w:abstractNumId="9" w15:restartNumberingAfterBreak="0">
     <w:nsid w:val="5DBE7CC0"/>
     <w:multiLevelType w:val="multilevel"/>
     <w:tmpl w:val="58EA7AC8"/>
@@ -6365,7 +7346,7 @@
       </w:pPr>
     </w:lvl>
   </w:abstractNum>
-  <w:abstractNum w:abstractNumId="9" w15:restartNumberingAfterBreak="0">
+  <w:abstractNum w:abstractNumId="10" w15:restartNumberingAfterBreak="0">
     <w:nsid w:val="7B77498F"/>
     <w:multiLevelType w:val="hybridMultilevel"/>
     <w:tmpl w:val="86B091F6"/>
@@ -6479,7 +7460,7 @@
     </w:lvl>
   </w:abstractNum>
   <w:num w:numId="1" w16cid:durableId="154345795">
-    <w:abstractNumId w:val="2"/>
+    <w:abstractNumId w:val="3"/>
     <w:lvlOverride w:ilvl="0">
       <w:lvl w:ilvl="0">
         <w:start w:val="1"/>
@@ -6495,40 +7476,43 @@
     </w:lvlOverride>
   </w:num>
   <w:num w:numId="2" w16cid:durableId="139004268">
-    <w:abstractNumId w:val="6"/>
+    <w:abstractNumId w:val="7"/>
   </w:num>
   <w:num w:numId="3" w16cid:durableId="998853045">
+    <w:abstractNumId w:val="5"/>
+  </w:num>
+  <w:num w:numId="4" w16cid:durableId="1531258753">
+    <w:abstractNumId w:val="9"/>
+  </w:num>
+  <w:num w:numId="5" w16cid:durableId="523206394">
     <w:abstractNumId w:val="4"/>
   </w:num>
-  <w:num w:numId="4" w16cid:durableId="1531258753">
-    <w:abstractNumId w:val="8"/>
-  </w:num>
-  <w:num w:numId="5" w16cid:durableId="523206394">
-    <w:abstractNumId w:val="3"/>
-  </w:num>
   <w:num w:numId="6" w16cid:durableId="2125417075">
-    <w:abstractNumId w:val="6"/>
+    <w:abstractNumId w:val="7"/>
     <w:lvlOverride w:ilvl="0">
       <w:startOverride w:val="1"/>
     </w:lvlOverride>
   </w:num>
   <w:num w:numId="7" w16cid:durableId="321396885">
-    <w:abstractNumId w:val="5"/>
+    <w:abstractNumId w:val="6"/>
   </w:num>
   <w:num w:numId="8" w16cid:durableId="704210571">
+    <w:abstractNumId w:val="3"/>
+  </w:num>
+  <w:num w:numId="9" w16cid:durableId="600919885">
+    <w:abstractNumId w:val="1"/>
+  </w:num>
+  <w:num w:numId="10" w16cid:durableId="2109616055">
+    <w:abstractNumId w:val="8"/>
+  </w:num>
+  <w:num w:numId="11" w16cid:durableId="2140370708">
+    <w:abstractNumId w:val="10"/>
+  </w:num>
+  <w:num w:numId="12" w16cid:durableId="1154489782">
     <w:abstractNumId w:val="2"/>
   </w:num>
-  <w:num w:numId="9" w16cid:durableId="600919885">
+  <w:num w:numId="13" w16cid:durableId="733704783">
     <w:abstractNumId w:val="0"/>
-  </w:num>
-  <w:num w:numId="10" w16cid:durableId="2109616055">
-    <w:abstractNumId w:val="7"/>
-  </w:num>
-  <w:num w:numId="11" w16cid:durableId="2140370708">
-    <w:abstractNumId w:val="9"/>
-  </w:num>
-  <w:num w:numId="12" w16cid:durableId="1154489782">
-    <w:abstractNumId w:val="1"/>
   </w:num>
 </w:numbering>
 </file>
@@ -7137,7 +8121,6 @@
   <w:style w:type="character" w:default="1" w:styleId="DefaultParagraphFont">
     <w:name w:val="Default Paragraph Font"/>
     <w:uiPriority w:val="1"/>
-    <w:semiHidden/>
     <w:unhideWhenUsed/>
   </w:style>
   <w:style w:type="table" w:default="1" w:styleId="TableNormal">

</xml_diff>

<commit_message>
feat: :memo: Work on documentation
</commit_message>
<xml_diff>
--- a/ZavrsniRad/завршни рад.docx
+++ b/ZavrsniRad/завршни рад.docx
@@ -422,8 +422,9 @@
           <w:szCs w:val="28"/>
           <w:lang w:val="sr-Cyrl-RS"/>
         </w:rPr>
-        <w:t>Владимир Цв</w:t>
-      </w:r>
+        <w:t xml:space="preserve">Владимир </w:t>
+      </w:r>
+      <w:proofErr w:type="spellStart"/>
       <w:r>
         <w:rPr>
           <w:b/>
@@ -432,7 +433,7 @@
           <w:szCs w:val="28"/>
           <w:lang w:val="sr-Cyrl-RS"/>
         </w:rPr>
-        <w:t>j</w:t>
+        <w:t>Цв</w:t>
       </w:r>
       <w:r>
         <w:rPr>
@@ -442,8 +443,19 @@
           <w:szCs w:val="28"/>
           <w:lang w:val="sr-Cyrl-RS"/>
         </w:rPr>
+        <w:t>j</w:t>
+      </w:r>
+      <w:r>
+        <w:rPr>
+          <w:b/>
+          <w:bCs/>
+          <w:sz w:val="28"/>
+          <w:szCs w:val="28"/>
+          <w:lang w:val="sr-Cyrl-RS"/>
+        </w:rPr>
         <w:t>етковић</w:t>
       </w:r>
+      <w:proofErr w:type="spellEnd"/>
     </w:p>
     <w:p>
       <w:pPr>
@@ -2512,7 +2524,21 @@
           <w:lang w:val="sr-Cyrl-RS"/>
         </w:rPr>
         <w:tab/>
-        <w:t xml:space="preserve">Апликација “EzDeals” је настала као решење за горе наведене проблеме. </w:t>
+        <w:t>Апликација “</w:t>
+      </w:r>
+      <w:proofErr w:type="spellStart"/>
+      <w:r>
+        <w:rPr>
+          <w:lang w:val="sr-Cyrl-RS"/>
+        </w:rPr>
+        <w:t>EzDeals</w:t>
+      </w:r>
+      <w:proofErr w:type="spellEnd"/>
+      <w:r>
+        <w:rPr>
+          <w:lang w:val="sr-Cyrl-RS"/>
+        </w:rPr>
+        <w:t xml:space="preserve">” је настала као решење за горе наведене проблеме. </w:t>
       </w:r>
     </w:p>
     <w:p>
@@ -2847,7 +2873,21 @@
         <w:rPr>
           <w:lang w:val="sr-Cyrl-RS"/>
         </w:rPr>
-        <w:t xml:space="preserve"> се налази “MERN stack” који се састоји од следећих технологија:</w:t>
+        <w:t xml:space="preserve"> се налази “MERN </w:t>
+      </w:r>
+      <w:proofErr w:type="spellStart"/>
+      <w:r>
+        <w:rPr>
+          <w:lang w:val="sr-Cyrl-RS"/>
+        </w:rPr>
+        <w:t>stack</w:t>
+      </w:r>
+      <w:proofErr w:type="spellEnd"/>
+      <w:r>
+        <w:rPr>
+          <w:lang w:val="sr-Cyrl-RS"/>
+        </w:rPr>
+        <w:t>” који се састоји од следећих технологија:</w:t>
       </w:r>
     </w:p>
     <w:p>
@@ -2932,7 +2972,35 @@
         <w:rPr>
           <w:lang w:val="sr-Cyrl-RS"/>
         </w:rPr>
-        <w:t xml:space="preserve">Уз “MERN stack” је коришћена и REDIS база података за кеширање </w:t>
+        <w:t xml:space="preserve">Уз “MERN </w:t>
+      </w:r>
+      <w:proofErr w:type="spellStart"/>
+      <w:r>
+        <w:rPr>
+          <w:lang w:val="sr-Cyrl-RS"/>
+        </w:rPr>
+        <w:t>stack</w:t>
+      </w:r>
+      <w:proofErr w:type="spellEnd"/>
+      <w:r>
+        <w:rPr>
+          <w:lang w:val="sr-Cyrl-RS"/>
+        </w:rPr>
+        <w:t xml:space="preserve">” је коришћена и REDIS база података за </w:t>
+      </w:r>
+      <w:proofErr w:type="spellStart"/>
+      <w:r>
+        <w:rPr>
+          <w:lang w:val="sr-Cyrl-RS"/>
+        </w:rPr>
+        <w:t>кеширање</w:t>
+      </w:r>
+      <w:proofErr w:type="spellEnd"/>
+      <w:r>
+        <w:rPr>
+          <w:lang w:val="sr-Cyrl-RS"/>
+        </w:rPr>
+        <w:t xml:space="preserve"> </w:t>
       </w:r>
       <w:r>
         <w:rPr>
@@ -2952,17 +3020,53 @@
         </w:rPr>
         <w:t xml:space="preserve">SCRAPER сервис је развијен у </w:t>
       </w:r>
-      <w:r>
-        <w:rPr>
-          <w:lang w:val="sr-Cyrl-RS"/>
-        </w:rPr>
-        <w:t xml:space="preserve">Python окружењу </w:t>
-      </w:r>
-      <w:r>
-        <w:rPr>
-          <w:lang w:val="sr-Cyrl-RS"/>
-        </w:rPr>
-        <w:t>на основу Scrapy framework-a.</w:t>
+      <w:proofErr w:type="spellStart"/>
+      <w:r>
+        <w:rPr>
+          <w:lang w:val="sr-Cyrl-RS"/>
+        </w:rPr>
+        <w:t>Python</w:t>
+      </w:r>
+      <w:proofErr w:type="spellEnd"/>
+      <w:r>
+        <w:rPr>
+          <w:lang w:val="sr-Cyrl-RS"/>
+        </w:rPr>
+        <w:t xml:space="preserve"> окружењу </w:t>
+      </w:r>
+      <w:r>
+        <w:rPr>
+          <w:lang w:val="sr-Cyrl-RS"/>
+        </w:rPr>
+        <w:t xml:space="preserve">на основу </w:t>
+      </w:r>
+      <w:proofErr w:type="spellStart"/>
+      <w:r>
+        <w:rPr>
+          <w:lang w:val="sr-Cyrl-RS"/>
+        </w:rPr>
+        <w:t>Scrapy</w:t>
+      </w:r>
+      <w:proofErr w:type="spellEnd"/>
+      <w:r>
+        <w:rPr>
+          <w:lang w:val="sr-Cyrl-RS"/>
+        </w:rPr>
+        <w:t xml:space="preserve"> </w:t>
+      </w:r>
+      <w:proofErr w:type="spellStart"/>
+      <w:r>
+        <w:rPr>
+          <w:lang w:val="sr-Cyrl-RS"/>
+        </w:rPr>
+        <w:t>framework</w:t>
+      </w:r>
+      <w:proofErr w:type="spellEnd"/>
+      <w:r>
+        <w:rPr>
+          <w:lang w:val="sr-Cyrl-RS"/>
+        </w:rPr>
+        <w:t>-a.</w:t>
       </w:r>
     </w:p>
     <w:p>
@@ -3006,7 +3110,35 @@
           <w:lang w:val="sr-Cyrl-RS"/>
         </w:rPr>
         <w:tab/>
-        <w:t xml:space="preserve">MongoDB је NoSQL база података која складишти податке у BSON (Binary JSON) </w:t>
+        <w:t xml:space="preserve">MongoDB је </w:t>
+      </w:r>
+      <w:proofErr w:type="spellStart"/>
+      <w:r>
+        <w:rPr>
+          <w:lang w:val="sr-Cyrl-RS"/>
+        </w:rPr>
+        <w:t>NoSQL</w:t>
+      </w:r>
+      <w:proofErr w:type="spellEnd"/>
+      <w:r>
+        <w:rPr>
+          <w:lang w:val="sr-Cyrl-RS"/>
+        </w:rPr>
+        <w:t xml:space="preserve"> база података која складишти податке у BSON (</w:t>
+      </w:r>
+      <w:proofErr w:type="spellStart"/>
+      <w:r>
+        <w:rPr>
+          <w:lang w:val="sr-Cyrl-RS"/>
+        </w:rPr>
+        <w:t>Binary</w:t>
+      </w:r>
+      <w:proofErr w:type="spellEnd"/>
+      <w:r>
+        <w:rPr>
+          <w:lang w:val="sr-Cyrl-RS"/>
+        </w:rPr>
+        <w:t xml:space="preserve"> JSON) </w:t>
       </w:r>
     </w:p>
     <w:p>
@@ -3051,7 +3183,21 @@
         <w:rPr>
           <w:lang w:val="sr-Cyrl-RS"/>
         </w:rPr>
-        <w:t>Предности NoSQL база су:</w:t>
+        <w:t xml:space="preserve">Предности </w:t>
+      </w:r>
+      <w:proofErr w:type="spellStart"/>
+      <w:r>
+        <w:rPr>
+          <w:lang w:val="sr-Cyrl-RS"/>
+        </w:rPr>
+        <w:t>NoSQL</w:t>
+      </w:r>
+      <w:proofErr w:type="spellEnd"/>
+      <w:r>
+        <w:rPr>
+          <w:lang w:val="sr-Cyrl-RS"/>
+        </w:rPr>
+        <w:t xml:space="preserve"> база су:</w:t>
       </w:r>
     </w:p>
     <w:p>
@@ -3069,7 +3215,35 @@
         <w:rPr>
           <w:lang w:val="sr-Cyrl-RS"/>
         </w:rPr>
-        <w:t>Флексибилност- NoSQL базе података лако могу обрадити било који формат података, као што су структурисани, полу-структурисани и неструктурисани подаци, у једном складишту података. Ово омогућава брз и поједностављен развој апликације.</w:t>
+        <w:t xml:space="preserve">Флексибилност- </w:t>
+      </w:r>
+      <w:proofErr w:type="spellStart"/>
+      <w:r>
+        <w:rPr>
+          <w:lang w:val="sr-Cyrl-RS"/>
+        </w:rPr>
+        <w:t>NoSQL</w:t>
+      </w:r>
+      <w:proofErr w:type="spellEnd"/>
+      <w:r>
+        <w:rPr>
+          <w:lang w:val="sr-Cyrl-RS"/>
+        </w:rPr>
+        <w:t xml:space="preserve"> базе података лако могу обрадити било који формат података, као што су структурисани, полу-структурисани и </w:t>
+      </w:r>
+      <w:proofErr w:type="spellStart"/>
+      <w:r>
+        <w:rPr>
+          <w:lang w:val="sr-Cyrl-RS"/>
+        </w:rPr>
+        <w:t>неструктурисани</w:t>
+      </w:r>
+      <w:proofErr w:type="spellEnd"/>
+      <w:r>
+        <w:rPr>
+          <w:lang w:val="sr-Cyrl-RS"/>
+        </w:rPr>
+        <w:t xml:space="preserve"> подаци, у једном складишту података. Ово омогућава брз и поједностављен развој апликације.</w:t>
       </w:r>
     </w:p>
     <w:p>
@@ -3093,7 +3267,35 @@
         <w:rPr>
           <w:lang w:val="sr-Cyrl-RS"/>
         </w:rPr>
-        <w:t xml:space="preserve">у случају да нам је потребан већи меморијски простор можемо цео систем скалирати у ширину(изнајмљивање нових сервера) што је јефтиније и лакше од скалирања у висину(надоградња тренутног сервера). </w:t>
+        <w:t xml:space="preserve">у случају да нам је потребан већи меморијски простор можемо цео систем </w:t>
+      </w:r>
+      <w:proofErr w:type="spellStart"/>
+      <w:r>
+        <w:rPr>
+          <w:lang w:val="sr-Cyrl-RS"/>
+        </w:rPr>
+        <w:t>скалирати</w:t>
+      </w:r>
+      <w:proofErr w:type="spellEnd"/>
+      <w:r>
+        <w:rPr>
+          <w:lang w:val="sr-Cyrl-RS"/>
+        </w:rPr>
+        <w:t xml:space="preserve"> у ширину(изнајмљивање нових сервера) што је јефтиније и лакше од </w:t>
+      </w:r>
+      <w:proofErr w:type="spellStart"/>
+      <w:r>
+        <w:rPr>
+          <w:lang w:val="sr-Cyrl-RS"/>
+        </w:rPr>
+        <w:t>скалирања</w:t>
+      </w:r>
+      <w:proofErr w:type="spellEnd"/>
+      <w:r>
+        <w:rPr>
+          <w:lang w:val="sr-Cyrl-RS"/>
+        </w:rPr>
+        <w:t xml:space="preserve"> у висину(надоградња тренутног сервера). </w:t>
       </w:r>
     </w:p>
     <w:p>
@@ -3123,7 +3325,21 @@
         <w:rPr>
           <w:lang w:val="sr-Cyrl-RS"/>
         </w:rPr>
-        <w:t>. Ово је један од главних разлога што је одабрана NoSQL база података</w:t>
+        <w:t xml:space="preserve">. Ово је један од главних разлога што је одабрана </w:t>
+      </w:r>
+      <w:proofErr w:type="spellStart"/>
+      <w:r>
+        <w:rPr>
+          <w:lang w:val="sr-Cyrl-RS"/>
+        </w:rPr>
+        <w:t>NoSQL</w:t>
+      </w:r>
+      <w:proofErr w:type="spellEnd"/>
+      <w:r>
+        <w:rPr>
+          <w:lang w:val="sr-Cyrl-RS"/>
+        </w:rPr>
+        <w:t xml:space="preserve"> база података</w:t>
       </w:r>
     </w:p>
     <w:p>
@@ -3218,6 +3434,7 @@
         </w:rPr>
       </w:pPr>
       <w:bookmarkStart w:id="4" w:name="_Toc159967581"/>
+      <w:proofErr w:type="spellStart"/>
       <w:r>
         <w:rPr>
           <w:lang w:val="sr-Cyrl-RS"/>
@@ -3225,6 +3442,7 @@
         <w:t>React</w:t>
       </w:r>
       <w:bookmarkEnd w:id="4"/>
+      <w:proofErr w:type="spellEnd"/>
     </w:p>
     <w:p>
       <w:pPr>
@@ -3234,18 +3452,27 @@
           <w:lang w:val="sr-Cyrl-RS"/>
         </w:rPr>
       </w:pPr>
+      <w:proofErr w:type="spellStart"/>
       <w:r>
         <w:rPr>
           <w:rFonts w:ascii="Liberation Serif" w:hAnsi="Liberation Serif"/>
           <w:lang w:val="sr-Cyrl-RS"/>
         </w:rPr>
-        <w:t>React је библиотека за развој интерактивних и динамичних веб апликација</w:t>
-      </w:r>
+        <w:t>React</w:t>
+      </w:r>
+      <w:proofErr w:type="spellEnd"/>
       <w:r>
         <w:rPr>
           <w:rFonts w:ascii="Liberation Serif" w:hAnsi="Liberation Serif"/>
           <w:lang w:val="sr-Cyrl-RS"/>
         </w:rPr>
+        <w:t xml:space="preserve"> је библиотека за развој интерактивних и динамичних веб апликација</w:t>
+      </w:r>
+      <w:r>
+        <w:rPr>
+          <w:rFonts w:ascii="Liberation Serif" w:hAnsi="Liberation Serif"/>
+          <w:lang w:val="sr-Cyrl-RS"/>
+        </w:rPr>
         <w:t>.</w:t>
       </w:r>
       <w:r>
@@ -3253,7 +3480,23 @@
           <w:rFonts w:ascii="Liberation Serif" w:hAnsi="Liberation Serif"/>
           <w:lang w:val="sr-Cyrl-RS"/>
         </w:rPr>
-        <w:t xml:space="preserve"> У тренутку писања овог документа је и најпопуларнија frontend технологија.</w:t>
+        <w:t xml:space="preserve"> У тренутку писања овог документа је и најпопуларнија </w:t>
+      </w:r>
+      <w:proofErr w:type="spellStart"/>
+      <w:r>
+        <w:rPr>
+          <w:rFonts w:ascii="Liberation Serif" w:hAnsi="Liberation Serif"/>
+          <w:lang w:val="sr-Cyrl-RS"/>
+        </w:rPr>
+        <w:t>frontend</w:t>
+      </w:r>
+      <w:proofErr w:type="spellEnd"/>
+      <w:r>
+        <w:rPr>
+          <w:rFonts w:ascii="Liberation Serif" w:hAnsi="Liberation Serif"/>
+          <w:lang w:val="sr-Cyrl-RS"/>
+        </w:rPr>
+        <w:t xml:space="preserve"> технологија.</w:t>
       </w:r>
     </w:p>
     <w:p>
@@ -3289,13 +3532,29 @@
           <w:rFonts w:ascii="Liberation Serif" w:hAnsi="Liberation Serif"/>
           <w:lang w:val="sr-Cyrl-RS"/>
         </w:rPr>
-        <w:t xml:space="preserve">Могућност поновне употребе компонената је једна од главних особина React-а која знатно убрзава развој апликације. </w:t>
-      </w:r>
+        <w:t xml:space="preserve">Могућност поновне употребе компонената је једна од главних особина </w:t>
+      </w:r>
+      <w:proofErr w:type="spellStart"/>
       <w:r>
         <w:rPr>
           <w:rFonts w:ascii="Liberation Serif" w:hAnsi="Liberation Serif"/>
           <w:lang w:val="sr-Cyrl-RS"/>
         </w:rPr>
+        <w:t>React</w:t>
+      </w:r>
+      <w:proofErr w:type="spellEnd"/>
+      <w:r>
+        <w:rPr>
+          <w:rFonts w:ascii="Liberation Serif" w:hAnsi="Liberation Serif"/>
+          <w:lang w:val="sr-Cyrl-RS"/>
+        </w:rPr>
+        <w:t xml:space="preserve">-а која знатно убрзава развој апликације. </w:t>
+      </w:r>
+      <w:r>
+        <w:rPr>
+          <w:rFonts w:ascii="Liberation Serif" w:hAnsi="Liberation Serif"/>
+          <w:lang w:val="sr-Cyrl-RS"/>
+        </w:rPr>
         <w:t>Модуларна структура такође омогућава лакше одржавање кода што додатно утиче на време потребно за израду апликације.</w:t>
       </w:r>
     </w:p>
@@ -3307,12 +3566,53 @@
           <w:lang w:val="sr-Cyrl-RS"/>
         </w:rPr>
       </w:pPr>
+      <w:proofErr w:type="spellStart"/>
       <w:r>
         <w:rPr>
           <w:rFonts w:ascii="Liberation Serif" w:hAnsi="Liberation Serif"/>
           <w:lang w:val="sr-Cyrl-RS"/>
         </w:rPr>
-        <w:t>Virtual DOM представља копију DOM-а и омогућава React-у да утврди промене настале од стране корисника и позадинских процеса и на основу датих промена одлучује које компоненте ће се поново рендеровати.</w:t>
+        <w:t>Virtual</w:t>
+      </w:r>
+      <w:proofErr w:type="spellEnd"/>
+      <w:r>
+        <w:rPr>
+          <w:rFonts w:ascii="Liberation Serif" w:hAnsi="Liberation Serif"/>
+          <w:lang w:val="sr-Cyrl-RS"/>
+        </w:rPr>
+        <w:t xml:space="preserve"> DOM представља копију DOM-а и омогућава </w:t>
+      </w:r>
+      <w:proofErr w:type="spellStart"/>
+      <w:r>
+        <w:rPr>
+          <w:rFonts w:ascii="Liberation Serif" w:hAnsi="Liberation Serif"/>
+          <w:lang w:val="sr-Cyrl-RS"/>
+        </w:rPr>
+        <w:t>React</w:t>
+      </w:r>
+      <w:proofErr w:type="spellEnd"/>
+      <w:r>
+        <w:rPr>
+          <w:rFonts w:ascii="Liberation Serif" w:hAnsi="Liberation Serif"/>
+          <w:lang w:val="sr-Cyrl-RS"/>
+        </w:rPr>
+        <w:t xml:space="preserve">-у да утврди промене настале од стране корисника и позадинских процеса и на основу датих промена одлучује које компоненте ће се поново </w:t>
+      </w:r>
+      <w:proofErr w:type="spellStart"/>
+      <w:r>
+        <w:rPr>
+          <w:rFonts w:ascii="Liberation Serif" w:hAnsi="Liberation Serif"/>
+          <w:lang w:val="sr-Cyrl-RS"/>
+        </w:rPr>
+        <w:t>рендеровати</w:t>
+      </w:r>
+      <w:proofErr w:type="spellEnd"/>
+      <w:r>
+        <w:rPr>
+          <w:rFonts w:ascii="Liberation Serif" w:hAnsi="Liberation Serif"/>
+          <w:lang w:val="sr-Cyrl-RS"/>
+        </w:rPr>
+        <w:t>.</w:t>
       </w:r>
     </w:p>
     <w:p>
@@ -3347,6 +3647,7 @@
         </w:rPr>
         <w:t xml:space="preserve">Node.js је </w:t>
       </w:r>
+      <w:proofErr w:type="spellStart"/>
       <w:r>
         <w:rPr>
           <w:rFonts w:ascii="Liberation Serif" w:hAnsi="Liberation Serif"/>
@@ -3354,18 +3655,28 @@
         </w:rPr>
         <w:t>open-source</w:t>
       </w:r>
+      <w:proofErr w:type="spellEnd"/>
       <w:r>
         <w:rPr>
           <w:rFonts w:ascii="Liberation Serif" w:hAnsi="Liberation Serif"/>
           <w:lang w:val="sr-Cyrl-RS"/>
         </w:rPr>
-        <w:t xml:space="preserve"> JavaScript</w:t>
-      </w:r>
+        <w:t xml:space="preserve"> </w:t>
+      </w:r>
+      <w:proofErr w:type="spellStart"/>
       <w:r>
         <w:rPr>
           <w:rFonts w:ascii="Liberation Serif" w:hAnsi="Liberation Serif"/>
           <w:lang w:val="sr-Cyrl-RS"/>
         </w:rPr>
+        <w:t>JavaScript</w:t>
+      </w:r>
+      <w:proofErr w:type="spellEnd"/>
+      <w:r>
+        <w:rPr>
+          <w:rFonts w:ascii="Liberation Serif" w:hAnsi="Liberation Serif"/>
+          <w:lang w:val="sr-Cyrl-RS"/>
+        </w:rPr>
         <w:t xml:space="preserve"> окружење </w:t>
       </w:r>
       <w:r>
@@ -3380,14 +3691,110 @@
           <w:rFonts w:ascii="Liberation Serif" w:hAnsi="Liberation Serif"/>
           <w:lang w:val="sr-Cyrl-RS"/>
         </w:rPr>
-        <w:t xml:space="preserve">покренемо JavaScript код изван интернет претраживача. Ово је постигнуто помоћу Гугловог V8 engine-a. Node.js </w:t>
-      </w:r>
+        <w:t xml:space="preserve">покренемо </w:t>
+      </w:r>
+      <w:proofErr w:type="spellStart"/>
       <w:r>
         <w:rPr>
           <w:rFonts w:ascii="Liberation Serif" w:hAnsi="Liberation Serif"/>
           <w:lang w:val="sr-Cyrl-RS"/>
         </w:rPr>
-        <w:t>се може користити на различитим платформама: Windows, Linux, Unix, Mac OS X…</w:t>
+        <w:t>JavaScript</w:t>
+      </w:r>
+      <w:proofErr w:type="spellEnd"/>
+      <w:r>
+        <w:rPr>
+          <w:rFonts w:ascii="Liberation Serif" w:hAnsi="Liberation Serif"/>
+          <w:lang w:val="sr-Cyrl-RS"/>
+        </w:rPr>
+        <w:t xml:space="preserve"> код изван интернет претраживача. Ово је постигнуто помоћу </w:t>
+      </w:r>
+      <w:proofErr w:type="spellStart"/>
+      <w:r>
+        <w:rPr>
+          <w:rFonts w:ascii="Liberation Serif" w:hAnsi="Liberation Serif"/>
+          <w:lang w:val="sr-Cyrl-RS"/>
+        </w:rPr>
+        <w:t>Гугловог</w:t>
+      </w:r>
+      <w:proofErr w:type="spellEnd"/>
+      <w:r>
+        <w:rPr>
+          <w:rFonts w:ascii="Liberation Serif" w:hAnsi="Liberation Serif"/>
+          <w:lang w:val="sr-Cyrl-RS"/>
+        </w:rPr>
+        <w:t xml:space="preserve"> V8 </w:t>
+      </w:r>
+      <w:proofErr w:type="spellStart"/>
+      <w:r>
+        <w:rPr>
+          <w:rFonts w:ascii="Liberation Serif" w:hAnsi="Liberation Serif"/>
+          <w:lang w:val="sr-Cyrl-RS"/>
+        </w:rPr>
+        <w:t>engine</w:t>
+      </w:r>
+      <w:proofErr w:type="spellEnd"/>
+      <w:r>
+        <w:rPr>
+          <w:rFonts w:ascii="Liberation Serif" w:hAnsi="Liberation Serif"/>
+          <w:lang w:val="sr-Cyrl-RS"/>
+        </w:rPr>
+        <w:t xml:space="preserve">-a. Node.js </w:t>
+      </w:r>
+      <w:r>
+        <w:rPr>
+          <w:rFonts w:ascii="Liberation Serif" w:hAnsi="Liberation Serif"/>
+          <w:lang w:val="sr-Cyrl-RS"/>
+        </w:rPr>
+        <w:t xml:space="preserve">се може користити на различитим платформама: Windows, </w:t>
+      </w:r>
+      <w:proofErr w:type="spellStart"/>
+      <w:r>
+        <w:rPr>
+          <w:rFonts w:ascii="Liberation Serif" w:hAnsi="Liberation Serif"/>
+          <w:lang w:val="sr-Cyrl-RS"/>
+        </w:rPr>
+        <w:t>Linux</w:t>
+      </w:r>
+      <w:proofErr w:type="spellEnd"/>
+      <w:r>
+        <w:rPr>
+          <w:rFonts w:ascii="Liberation Serif" w:hAnsi="Liberation Serif"/>
+          <w:lang w:val="sr-Cyrl-RS"/>
+        </w:rPr>
+        <w:t xml:space="preserve">, </w:t>
+      </w:r>
+      <w:proofErr w:type="spellStart"/>
+      <w:r>
+        <w:rPr>
+          <w:rFonts w:ascii="Liberation Serif" w:hAnsi="Liberation Serif"/>
+          <w:lang w:val="sr-Cyrl-RS"/>
+        </w:rPr>
+        <w:t>Unix</w:t>
+      </w:r>
+      <w:proofErr w:type="spellEnd"/>
+      <w:r>
+        <w:rPr>
+          <w:rFonts w:ascii="Liberation Serif" w:hAnsi="Liberation Serif"/>
+          <w:lang w:val="sr-Cyrl-RS"/>
+        </w:rPr>
+        <w:t xml:space="preserve">, </w:t>
+      </w:r>
+      <w:proofErr w:type="spellStart"/>
+      <w:r>
+        <w:rPr>
+          <w:rFonts w:ascii="Liberation Serif" w:hAnsi="Liberation Serif"/>
+          <w:lang w:val="sr-Cyrl-RS"/>
+        </w:rPr>
+        <w:t>Mac</w:t>
+      </w:r>
+      <w:proofErr w:type="spellEnd"/>
+      <w:r>
+        <w:rPr>
+          <w:rFonts w:ascii="Liberation Serif" w:hAnsi="Liberation Serif"/>
+          <w:lang w:val="sr-Cyrl-RS"/>
+        </w:rPr>
+        <w:t xml:space="preserve"> OS X…</w:t>
       </w:r>
     </w:p>
     <w:p>
@@ -3435,6 +3842,7 @@
           <w:lang w:val="sr-Cyrl-RS"/>
         </w:rPr>
       </w:pPr>
+      <w:proofErr w:type="spellStart"/>
       <w:r>
         <w:rPr>
           <w:lang w:val="sr-Cyrl-RS"/>
@@ -3445,7 +3853,14 @@
         <w:rPr>
           <w:lang w:val="sr-Cyrl-RS"/>
         </w:rPr>
-        <w:t>еблокирајући и асинхрон, што га чини погодним за управљање конкурентним конекцијама и извршавање задатака као што су унос/износ података из фајлова, мрежни захтеви и операције са базама података без блокирања извршавања читавог програма.</w:t>
+        <w:t>еблокирајући</w:t>
+      </w:r>
+      <w:proofErr w:type="spellEnd"/>
+      <w:r>
+        <w:rPr>
+          <w:lang w:val="sr-Cyrl-RS"/>
+        </w:rPr>
+        <w:t xml:space="preserve"> и асинхрон, што га чини погодним за управљање конкурентним конекцијама и извршавање задатака као што су унос/износ података из фајлова, мрежни захтеви и операције са базама података без блокирања извршавања читавог програма.</w:t>
       </w:r>
     </w:p>
     <w:p>
@@ -3463,13 +3878,55 @@
         <w:rPr>
           <w:lang w:val="sr-Cyrl-RS"/>
         </w:rPr>
-        <w:t xml:space="preserve">NPM (Node Package Manager), </w:t>
-      </w:r>
-      <w:r>
-        <w:rPr>
-          <w:lang w:val="sr-Cyrl-RS"/>
-        </w:rPr>
-        <w:t>екосистем отворених библиотека и модула доступних за JavaScript. Лака инсталација и надоградња пакета што додатно омогућава лак транспорт пројекта са једног система на други.</w:t>
+        <w:t>NPM (</w:t>
+      </w:r>
+      <w:proofErr w:type="spellStart"/>
+      <w:r>
+        <w:rPr>
+          <w:lang w:val="sr-Cyrl-RS"/>
+        </w:rPr>
+        <w:t>Node</w:t>
+      </w:r>
+      <w:proofErr w:type="spellEnd"/>
+      <w:r>
+        <w:rPr>
+          <w:lang w:val="sr-Cyrl-RS"/>
+        </w:rPr>
+        <w:t xml:space="preserve"> </w:t>
+      </w:r>
+      <w:proofErr w:type="spellStart"/>
+      <w:r>
+        <w:rPr>
+          <w:lang w:val="sr-Cyrl-RS"/>
+        </w:rPr>
+        <w:t>Package</w:t>
+      </w:r>
+      <w:proofErr w:type="spellEnd"/>
+      <w:r>
+        <w:rPr>
+          <w:lang w:val="sr-Cyrl-RS"/>
+        </w:rPr>
+        <w:t xml:space="preserve"> Manager), </w:t>
+      </w:r>
+      <w:r>
+        <w:rPr>
+          <w:lang w:val="sr-Cyrl-RS"/>
+        </w:rPr>
+        <w:t xml:space="preserve">екосистем отворених библиотека и модула доступних за </w:t>
+      </w:r>
+      <w:proofErr w:type="spellStart"/>
+      <w:r>
+        <w:rPr>
+          <w:lang w:val="sr-Cyrl-RS"/>
+        </w:rPr>
+        <w:t>JavaScript</w:t>
+      </w:r>
+      <w:proofErr w:type="spellEnd"/>
+      <w:r>
+        <w:rPr>
+          <w:lang w:val="sr-Cyrl-RS"/>
+        </w:rPr>
+        <w:t>. Лака инсталација и надоградња пакета што додатно омогућава лак транспорт пројекта са једног система на други.</w:t>
       </w:r>
     </w:p>
     <w:p>
@@ -3524,7 +3981,21 @@
         <w:rPr>
           <w:lang w:val="sr-Cyrl-RS"/>
         </w:rPr>
-        <w:t xml:space="preserve">Express је framework </w:t>
+        <w:t xml:space="preserve">Express је </w:t>
+      </w:r>
+      <w:proofErr w:type="spellStart"/>
+      <w:r>
+        <w:rPr>
+          <w:lang w:val="sr-Cyrl-RS"/>
+        </w:rPr>
+        <w:t>framework</w:t>
+      </w:r>
+      <w:proofErr w:type="spellEnd"/>
+      <w:r>
+        <w:rPr>
+          <w:lang w:val="sr-Cyrl-RS"/>
+        </w:rPr>
+        <w:t xml:space="preserve"> </w:t>
       </w:r>
       <w:r>
         <w:rPr>
@@ -3536,13 +4007,41 @@
         <w:rPr>
           <w:lang w:val="sr-Cyrl-RS"/>
         </w:rPr>
-        <w:t xml:space="preserve">за развој серверске стране веб апликације коришћењем JavaScript језика. </w:t>
-      </w:r>
-      <w:r>
-        <w:rPr>
-          <w:lang w:val="sr-Cyrl-RS"/>
-        </w:rPr>
-        <w:t>У овом пројекту је конкретно коришћен за дефинисање HTTP рута и middleware-a.</w:t>
+        <w:t xml:space="preserve">за развој серверске стране веб апликације коришћењем </w:t>
+      </w:r>
+      <w:proofErr w:type="spellStart"/>
+      <w:r>
+        <w:rPr>
+          <w:lang w:val="sr-Cyrl-RS"/>
+        </w:rPr>
+        <w:t>JavaScript</w:t>
+      </w:r>
+      <w:proofErr w:type="spellEnd"/>
+      <w:r>
+        <w:rPr>
+          <w:lang w:val="sr-Cyrl-RS"/>
+        </w:rPr>
+        <w:t xml:space="preserve"> језика. </w:t>
+      </w:r>
+      <w:r>
+        <w:rPr>
+          <w:lang w:val="sr-Cyrl-RS"/>
+        </w:rPr>
+        <w:t xml:space="preserve">У овом пројекту је конкретно коришћен за дефинисање HTTP рута и </w:t>
+      </w:r>
+      <w:proofErr w:type="spellStart"/>
+      <w:r>
+        <w:rPr>
+          <w:lang w:val="sr-Cyrl-RS"/>
+        </w:rPr>
+        <w:t>middleware</w:t>
+      </w:r>
+      <w:proofErr w:type="spellEnd"/>
+      <w:r>
+        <w:rPr>
+          <w:lang w:val="sr-Cyrl-RS"/>
+        </w:rPr>
+        <w:t>-a.</w:t>
       </w:r>
     </w:p>
     <w:p>
@@ -3580,6 +4079,7 @@
         </w:rPr>
       </w:pPr>
       <w:bookmarkStart w:id="7" w:name="_Toc159967584"/>
+      <w:proofErr w:type="spellStart"/>
       <w:r>
         <w:rPr>
           <w:lang w:val="sr-Cyrl-RS"/>
@@ -3587,6 +4087,7 @@
         <w:t>TypeScript</w:t>
       </w:r>
       <w:bookmarkEnd w:id="7"/>
+      <w:proofErr w:type="spellEnd"/>
     </w:p>
     <w:p>
       <w:pPr>
@@ -3604,13 +4105,69 @@
         <w:rPr>
           <w:lang w:val="sr-Cyrl-RS"/>
         </w:rPr>
-        <w:t>Бесплатан и open-source језик који представља надоградњу JavaScript-а</w:t>
-      </w:r>
-      <w:r>
-        <w:rPr>
-          <w:lang w:val="sr-Cyrl-RS"/>
-        </w:rPr>
-        <w:t xml:space="preserve">. Главна разлика између TypeScript-а и JavaScript-а је коришћење статичких типова насупрот динамичких што омогућава </w:t>
+        <w:t xml:space="preserve">Бесплатан и </w:t>
+      </w:r>
+      <w:proofErr w:type="spellStart"/>
+      <w:r>
+        <w:rPr>
+          <w:lang w:val="sr-Cyrl-RS"/>
+        </w:rPr>
+        <w:t>open-source</w:t>
+      </w:r>
+      <w:proofErr w:type="spellEnd"/>
+      <w:r>
+        <w:rPr>
+          <w:lang w:val="sr-Cyrl-RS"/>
+        </w:rPr>
+        <w:t xml:space="preserve"> језик који представља надоградњу </w:t>
+      </w:r>
+      <w:proofErr w:type="spellStart"/>
+      <w:r>
+        <w:rPr>
+          <w:lang w:val="sr-Cyrl-RS"/>
+        </w:rPr>
+        <w:t>JavaScript</w:t>
+      </w:r>
+      <w:proofErr w:type="spellEnd"/>
+      <w:r>
+        <w:rPr>
+          <w:lang w:val="sr-Cyrl-RS"/>
+        </w:rPr>
+        <w:t>-а</w:t>
+      </w:r>
+      <w:r>
+        <w:rPr>
+          <w:lang w:val="sr-Cyrl-RS"/>
+        </w:rPr>
+        <w:t xml:space="preserve">. Главна разлика између </w:t>
+      </w:r>
+      <w:proofErr w:type="spellStart"/>
+      <w:r>
+        <w:rPr>
+          <w:lang w:val="sr-Cyrl-RS"/>
+        </w:rPr>
+        <w:t>TypeScript</w:t>
+      </w:r>
+      <w:proofErr w:type="spellEnd"/>
+      <w:r>
+        <w:rPr>
+          <w:lang w:val="sr-Cyrl-RS"/>
+        </w:rPr>
+        <w:t xml:space="preserve">-а и </w:t>
+      </w:r>
+      <w:proofErr w:type="spellStart"/>
+      <w:r>
+        <w:rPr>
+          <w:lang w:val="sr-Cyrl-RS"/>
+        </w:rPr>
+        <w:t>JavaScript</w:t>
+      </w:r>
+      <w:proofErr w:type="spellEnd"/>
+      <w:r>
+        <w:rPr>
+          <w:lang w:val="sr-Cyrl-RS"/>
+        </w:rPr>
+        <w:t xml:space="preserve">-а је коришћење статичких типова насупрот динамичких што омогућава </w:t>
       </w:r>
       <w:r>
         <w:rPr>
@@ -3625,11 +4182,19 @@
           <w:lang w:val="sr-Cyrl-RS"/>
         </w:rPr>
       </w:pPr>
-      <w:r>
-        <w:rPr>
-          <w:lang w:val="sr-Cyrl-RS"/>
-        </w:rPr>
-        <w:t>TypeScript подржава наслеђивање што омогућава креирање хијерархије класа.</w:t>
+      <w:proofErr w:type="spellStart"/>
+      <w:r>
+        <w:rPr>
+          <w:lang w:val="sr-Cyrl-RS"/>
+        </w:rPr>
+        <w:t>TypeScript</w:t>
+      </w:r>
+      <w:proofErr w:type="spellEnd"/>
+      <w:r>
+        <w:rPr>
+          <w:lang w:val="sr-Cyrl-RS"/>
+        </w:rPr>
+        <w:t xml:space="preserve"> подржава наслеђивање што омогућава креирање хијерархије класа.</w:t>
       </w:r>
     </w:p>
     <w:p>
@@ -3656,7 +4221,76 @@
           <w:lang w:val="sr-Cyrl-RS"/>
         </w:rPr>
         <w:tab/>
-        <w:t>TypeScript код се компајлира у JavaScript код који може бити извршен на било којем JavaScript окружењу. Ова особина  нам је омогућила да TypeScript користимо при развоју React и Node.js апликација.</w:t>
+      </w:r>
+      <w:proofErr w:type="spellStart"/>
+      <w:r>
+        <w:rPr>
+          <w:lang w:val="sr-Cyrl-RS"/>
+        </w:rPr>
+        <w:t>TypeScript</w:t>
+      </w:r>
+      <w:proofErr w:type="spellEnd"/>
+      <w:r>
+        <w:rPr>
+          <w:lang w:val="sr-Cyrl-RS"/>
+        </w:rPr>
+        <w:t xml:space="preserve"> код се компајлира у </w:t>
+      </w:r>
+      <w:proofErr w:type="spellStart"/>
+      <w:r>
+        <w:rPr>
+          <w:lang w:val="sr-Cyrl-RS"/>
+        </w:rPr>
+        <w:t>JavaScript</w:t>
+      </w:r>
+      <w:proofErr w:type="spellEnd"/>
+      <w:r>
+        <w:rPr>
+          <w:lang w:val="sr-Cyrl-RS"/>
+        </w:rPr>
+        <w:t xml:space="preserve"> код који може бити извршен на било којем </w:t>
+      </w:r>
+      <w:proofErr w:type="spellStart"/>
+      <w:r>
+        <w:rPr>
+          <w:lang w:val="sr-Cyrl-RS"/>
+        </w:rPr>
+        <w:t>JavaScript</w:t>
+      </w:r>
+      <w:proofErr w:type="spellEnd"/>
+      <w:r>
+        <w:rPr>
+          <w:lang w:val="sr-Cyrl-RS"/>
+        </w:rPr>
+        <w:t xml:space="preserve"> окружењу. Ова особина  нам је омогућила да </w:t>
+      </w:r>
+      <w:proofErr w:type="spellStart"/>
+      <w:r>
+        <w:rPr>
+          <w:lang w:val="sr-Cyrl-RS"/>
+        </w:rPr>
+        <w:t>TypeScript</w:t>
+      </w:r>
+      <w:proofErr w:type="spellEnd"/>
+      <w:r>
+        <w:rPr>
+          <w:lang w:val="sr-Cyrl-RS"/>
+        </w:rPr>
+        <w:t xml:space="preserve"> користимо при развоју </w:t>
+      </w:r>
+      <w:proofErr w:type="spellStart"/>
+      <w:r>
+        <w:rPr>
+          <w:lang w:val="sr-Cyrl-RS"/>
+        </w:rPr>
+        <w:t>React</w:t>
+      </w:r>
+      <w:proofErr w:type="spellEnd"/>
+      <w:r>
+        <w:rPr>
+          <w:lang w:val="sr-Cyrl-RS"/>
+        </w:rPr>
+        <w:t xml:space="preserve"> и Node.js апликација.</w:t>
       </w:r>
     </w:p>
     <w:p>
@@ -3681,6 +4315,7 @@
         </w:rPr>
       </w:pPr>
       <w:bookmarkStart w:id="8" w:name="_Toc159967585"/>
+      <w:proofErr w:type="spellStart"/>
       <w:r>
         <w:rPr>
           <w:lang w:val="sr-Cyrl-RS"/>
@@ -3688,6 +4323,7 @@
         <w:t>Redis</w:t>
       </w:r>
       <w:bookmarkEnd w:id="8"/>
+      <w:proofErr w:type="spellEnd"/>
     </w:p>
     <w:p>
       <w:pPr>
@@ -3701,7 +4337,63 @@
           <w:lang w:val="sr-Cyrl-RS"/>
         </w:rPr>
         <w:tab/>
-        <w:t>Open-source, in-memory база података која се може користити за кеширање, стримовање, сервис за дистрибуцију порука…</w:t>
+        <w:t>Open-</w:t>
+      </w:r>
+      <w:proofErr w:type="spellStart"/>
+      <w:r>
+        <w:rPr>
+          <w:lang w:val="sr-Cyrl-RS"/>
+        </w:rPr>
+        <w:t>source</w:t>
+      </w:r>
+      <w:proofErr w:type="spellEnd"/>
+      <w:r>
+        <w:rPr>
+          <w:lang w:val="sr-Cyrl-RS"/>
+        </w:rPr>
+        <w:t xml:space="preserve">, </w:t>
+      </w:r>
+      <w:proofErr w:type="spellStart"/>
+      <w:r>
+        <w:rPr>
+          <w:lang w:val="sr-Cyrl-RS"/>
+        </w:rPr>
+        <w:t>in-memory</w:t>
+      </w:r>
+      <w:proofErr w:type="spellEnd"/>
+      <w:r>
+        <w:rPr>
+          <w:lang w:val="sr-Cyrl-RS"/>
+        </w:rPr>
+        <w:t xml:space="preserve"> база података која се може користити за </w:t>
+      </w:r>
+      <w:proofErr w:type="spellStart"/>
+      <w:r>
+        <w:rPr>
+          <w:lang w:val="sr-Cyrl-RS"/>
+        </w:rPr>
+        <w:t>кеширање</w:t>
+      </w:r>
+      <w:proofErr w:type="spellEnd"/>
+      <w:r>
+        <w:rPr>
+          <w:lang w:val="sr-Cyrl-RS"/>
+        </w:rPr>
+        <w:t xml:space="preserve">, </w:t>
+      </w:r>
+      <w:proofErr w:type="spellStart"/>
+      <w:r>
+        <w:rPr>
+          <w:lang w:val="sr-Cyrl-RS"/>
+        </w:rPr>
+        <w:t>стримовање</w:t>
+      </w:r>
+      <w:proofErr w:type="spellEnd"/>
+      <w:r>
+        <w:rPr>
+          <w:lang w:val="sr-Cyrl-RS"/>
+        </w:rPr>
+        <w:t>, сервис за дистрибуцију порука…</w:t>
       </w:r>
     </w:p>
     <w:p>
@@ -3730,13 +4422,97 @@
           <w:lang w:val="sr-Cyrl-RS"/>
         </w:rPr>
         <w:tab/>
-        <w:t>У овом пројекту Redis је коришћен као систем за кеширање резултата одређених HTTP захтева што позитивно утиче на перфромансе.</w:t>
-      </w:r>
-      <w:r>
-        <w:rPr>
-          <w:lang w:val="sr-Cyrl-RS"/>
-        </w:rPr>
-        <w:t xml:space="preserve"> Једина мана овог система је што Redis није подржан на windows системима па је потребно користити виртуелну машину са Linux оперативним системом. </w:t>
+        <w:t xml:space="preserve">У овом пројекту </w:t>
+      </w:r>
+      <w:proofErr w:type="spellStart"/>
+      <w:r>
+        <w:rPr>
+          <w:lang w:val="sr-Cyrl-RS"/>
+        </w:rPr>
+        <w:t>Redis</w:t>
+      </w:r>
+      <w:proofErr w:type="spellEnd"/>
+      <w:r>
+        <w:rPr>
+          <w:lang w:val="sr-Cyrl-RS"/>
+        </w:rPr>
+        <w:t xml:space="preserve"> је коришћен као систем за </w:t>
+      </w:r>
+      <w:proofErr w:type="spellStart"/>
+      <w:r>
+        <w:rPr>
+          <w:lang w:val="sr-Cyrl-RS"/>
+        </w:rPr>
+        <w:t>кеширање</w:t>
+      </w:r>
+      <w:proofErr w:type="spellEnd"/>
+      <w:r>
+        <w:rPr>
+          <w:lang w:val="sr-Cyrl-RS"/>
+        </w:rPr>
+        <w:t xml:space="preserve"> резултата одређених HTTP захтева што позитивно утиче на </w:t>
+      </w:r>
+      <w:proofErr w:type="spellStart"/>
+      <w:r>
+        <w:rPr>
+          <w:lang w:val="sr-Cyrl-RS"/>
+        </w:rPr>
+        <w:t>перфромансе</w:t>
+      </w:r>
+      <w:proofErr w:type="spellEnd"/>
+      <w:r>
+        <w:rPr>
+          <w:lang w:val="sr-Cyrl-RS"/>
+        </w:rPr>
+        <w:t>.</w:t>
+      </w:r>
+      <w:r>
+        <w:rPr>
+          <w:lang w:val="sr-Cyrl-RS"/>
+        </w:rPr>
+        <w:t xml:space="preserve"> Једина мана овог система је што </w:t>
+      </w:r>
+      <w:proofErr w:type="spellStart"/>
+      <w:r>
+        <w:rPr>
+          <w:lang w:val="sr-Cyrl-RS"/>
+        </w:rPr>
+        <w:t>Redis</w:t>
+      </w:r>
+      <w:proofErr w:type="spellEnd"/>
+      <w:r>
+        <w:rPr>
+          <w:lang w:val="sr-Cyrl-RS"/>
+        </w:rPr>
+        <w:t xml:space="preserve"> није подржан на </w:t>
+      </w:r>
+      <w:proofErr w:type="spellStart"/>
+      <w:r>
+        <w:rPr>
+          <w:lang w:val="sr-Cyrl-RS"/>
+        </w:rPr>
+        <w:t>windows</w:t>
+      </w:r>
+      <w:proofErr w:type="spellEnd"/>
+      <w:r>
+        <w:rPr>
+          <w:lang w:val="sr-Cyrl-RS"/>
+        </w:rPr>
+        <w:t xml:space="preserve"> системима па је потребно користити виртуелну машину са </w:t>
+      </w:r>
+      <w:proofErr w:type="spellStart"/>
+      <w:r>
+        <w:rPr>
+          <w:lang w:val="sr-Cyrl-RS"/>
+        </w:rPr>
+        <w:t>Linux</w:t>
+      </w:r>
+      <w:proofErr w:type="spellEnd"/>
+      <w:r>
+        <w:rPr>
+          <w:lang w:val="sr-Cyrl-RS"/>
+        </w:rPr>
+        <w:t xml:space="preserve"> оперативним системом. </w:t>
       </w:r>
     </w:p>
     <w:p>
@@ -3769,6 +4545,7 @@
         </w:rPr>
       </w:pPr>
       <w:bookmarkStart w:id="9" w:name="_Toc159967586"/>
+      <w:proofErr w:type="spellStart"/>
       <w:r>
         <w:rPr>
           <w:lang w:val="sr-Cyrl-RS"/>
@@ -3777,6 +4554,7 @@
         <w:t>Python</w:t>
       </w:r>
       <w:bookmarkEnd w:id="9"/>
+      <w:proofErr w:type="spellEnd"/>
     </w:p>
     <w:p>
       <w:pPr>
@@ -3790,13 +4568,54 @@
           <w:lang w:val="sr-Cyrl-RS"/>
         </w:rPr>
         <w:tab/>
-        <w:t xml:space="preserve">Python је одабран као основа scraping сервиса </w:t>
-      </w:r>
-      <w:r>
-        <w:rPr>
-          <w:lang w:val="sr-Cyrl-RS"/>
-        </w:rPr>
-        <w:t xml:space="preserve">због великог броја доступних библиотека, framework-ова и алата за обраду података. </w:t>
+      </w:r>
+      <w:proofErr w:type="spellStart"/>
+      <w:r>
+        <w:rPr>
+          <w:lang w:val="sr-Cyrl-RS"/>
+        </w:rPr>
+        <w:t>Python</w:t>
+      </w:r>
+      <w:proofErr w:type="spellEnd"/>
+      <w:r>
+        <w:rPr>
+          <w:lang w:val="sr-Cyrl-RS"/>
+        </w:rPr>
+        <w:t xml:space="preserve"> је одабран као основа </w:t>
+      </w:r>
+      <w:proofErr w:type="spellStart"/>
+      <w:r>
+        <w:rPr>
+          <w:lang w:val="sr-Cyrl-RS"/>
+        </w:rPr>
+        <w:t>scraping</w:t>
+      </w:r>
+      <w:proofErr w:type="spellEnd"/>
+      <w:r>
+        <w:rPr>
+          <w:lang w:val="sr-Cyrl-RS"/>
+        </w:rPr>
+        <w:t xml:space="preserve"> сервиса </w:t>
+      </w:r>
+      <w:r>
+        <w:rPr>
+          <w:lang w:val="sr-Cyrl-RS"/>
+        </w:rPr>
+        <w:t xml:space="preserve">због великог броја доступних библиотека, </w:t>
+      </w:r>
+      <w:proofErr w:type="spellStart"/>
+      <w:r>
+        <w:rPr>
+          <w:lang w:val="sr-Cyrl-RS"/>
+        </w:rPr>
+        <w:t>framework</w:t>
+      </w:r>
+      <w:proofErr w:type="spellEnd"/>
+      <w:r>
+        <w:rPr>
+          <w:lang w:val="sr-Cyrl-RS"/>
+        </w:rPr>
+        <w:t xml:space="preserve">-ова и алата за обраду података. </w:t>
       </w:r>
     </w:p>
     <w:p>
@@ -3815,6 +4634,7 @@
         </w:rPr>
       </w:pPr>
       <w:bookmarkStart w:id="10" w:name="_Toc159967587"/>
+      <w:proofErr w:type="spellStart"/>
       <w:r>
         <w:rPr>
           <w:lang w:val="sr-Cyrl-RS"/>
@@ -3822,6 +4642,7 @@
         <w:t>Scrapy</w:t>
       </w:r>
       <w:bookmarkEnd w:id="10"/>
+      <w:proofErr w:type="spellEnd"/>
     </w:p>
     <w:p>
       <w:pPr>
@@ -3835,7 +4656,118 @@
           <w:lang w:val="sr-Cyrl-RS"/>
         </w:rPr>
         <w:tab/>
-        <w:t>Scrapy је open-source framework који се користи за преузимање различитих врста података са веб-а. Највећа предност овог framework-а је лако одржавање и надоградња што је у овом пројекту битно због честих измена и додавања нових производа. Пошто је framework написан у Python-у то му омогућава да ради на различитим окружењима као што су : Linux, Windows, Mac…</w:t>
+      </w:r>
+      <w:proofErr w:type="spellStart"/>
+      <w:r>
+        <w:rPr>
+          <w:lang w:val="sr-Cyrl-RS"/>
+        </w:rPr>
+        <w:t>Scrapy</w:t>
+      </w:r>
+      <w:proofErr w:type="spellEnd"/>
+      <w:r>
+        <w:rPr>
+          <w:lang w:val="sr-Cyrl-RS"/>
+        </w:rPr>
+        <w:t xml:space="preserve"> је </w:t>
+      </w:r>
+      <w:proofErr w:type="spellStart"/>
+      <w:r>
+        <w:rPr>
+          <w:lang w:val="sr-Cyrl-RS"/>
+        </w:rPr>
+        <w:t>open-source</w:t>
+      </w:r>
+      <w:proofErr w:type="spellEnd"/>
+      <w:r>
+        <w:rPr>
+          <w:lang w:val="sr-Cyrl-RS"/>
+        </w:rPr>
+        <w:t xml:space="preserve"> </w:t>
+      </w:r>
+      <w:proofErr w:type="spellStart"/>
+      <w:r>
+        <w:rPr>
+          <w:lang w:val="sr-Cyrl-RS"/>
+        </w:rPr>
+        <w:t>framework</w:t>
+      </w:r>
+      <w:proofErr w:type="spellEnd"/>
+      <w:r>
+        <w:rPr>
+          <w:lang w:val="sr-Cyrl-RS"/>
+        </w:rPr>
+        <w:t xml:space="preserve"> који се користи за преузимање различитих врста података са веб-а. Највећа предност овог </w:t>
+      </w:r>
+      <w:proofErr w:type="spellStart"/>
+      <w:r>
+        <w:rPr>
+          <w:lang w:val="sr-Cyrl-RS"/>
+        </w:rPr>
+        <w:t>framework</w:t>
+      </w:r>
+      <w:proofErr w:type="spellEnd"/>
+      <w:r>
+        <w:rPr>
+          <w:lang w:val="sr-Cyrl-RS"/>
+        </w:rPr>
+        <w:t xml:space="preserve">-а је лако одржавање и надоградња што је у овом пројекту битно због честих измена и додавања нових производа. Пошто је </w:t>
+      </w:r>
+      <w:proofErr w:type="spellStart"/>
+      <w:r>
+        <w:rPr>
+          <w:lang w:val="sr-Cyrl-RS"/>
+        </w:rPr>
+        <w:t>framework</w:t>
+      </w:r>
+      <w:proofErr w:type="spellEnd"/>
+      <w:r>
+        <w:rPr>
+          <w:lang w:val="sr-Cyrl-RS"/>
+        </w:rPr>
+        <w:t xml:space="preserve"> написан у </w:t>
+      </w:r>
+      <w:proofErr w:type="spellStart"/>
+      <w:r>
+        <w:rPr>
+          <w:lang w:val="sr-Cyrl-RS"/>
+        </w:rPr>
+        <w:t>Python</w:t>
+      </w:r>
+      <w:proofErr w:type="spellEnd"/>
+      <w:r>
+        <w:rPr>
+          <w:lang w:val="sr-Cyrl-RS"/>
+        </w:rPr>
+        <w:t xml:space="preserve">-у то му омогућава да ради на различитим окружењима као што су : </w:t>
+      </w:r>
+      <w:proofErr w:type="spellStart"/>
+      <w:r>
+        <w:rPr>
+          <w:lang w:val="sr-Cyrl-RS"/>
+        </w:rPr>
+        <w:t>Linux</w:t>
+      </w:r>
+      <w:proofErr w:type="spellEnd"/>
+      <w:r>
+        <w:rPr>
+          <w:lang w:val="sr-Cyrl-RS"/>
+        </w:rPr>
+        <w:t xml:space="preserve">, Windows, </w:t>
+      </w:r>
+      <w:proofErr w:type="spellStart"/>
+      <w:r>
+        <w:rPr>
+          <w:lang w:val="sr-Cyrl-RS"/>
+        </w:rPr>
+        <w:t>Mac</w:t>
+      </w:r>
+      <w:proofErr w:type="spellEnd"/>
+      <w:r>
+        <w:rPr>
+          <w:lang w:val="sr-Cyrl-RS"/>
+        </w:rPr>
+        <w:t>…</w:t>
       </w:r>
     </w:p>
     <w:p>
@@ -3858,13 +4790,40 @@
           <w:lang w:val="sr-Cyrl-RS"/>
         </w:rPr>
         <w:tab/>
-        <w:t xml:space="preserve">Scrapy </w:t>
-      </w:r>
-      <w:r>
-        <w:rPr>
-          <w:lang w:val="sr-Cyrl-RS"/>
-        </w:rPr>
-        <w:t>се састоји од појединачних радника(Spider) који су задужени за рад на појединачним продавницама.</w:t>
+      </w:r>
+      <w:proofErr w:type="spellStart"/>
+      <w:r>
+        <w:rPr>
+          <w:lang w:val="sr-Cyrl-RS"/>
+        </w:rPr>
+        <w:t>Scrapy</w:t>
+      </w:r>
+      <w:proofErr w:type="spellEnd"/>
+      <w:r>
+        <w:rPr>
+          <w:lang w:val="sr-Cyrl-RS"/>
+        </w:rPr>
+        <w:t xml:space="preserve"> </w:t>
+      </w:r>
+      <w:r>
+        <w:rPr>
+          <w:lang w:val="sr-Cyrl-RS"/>
+        </w:rPr>
+        <w:t>се састоји од појединачних радника(</w:t>
+      </w:r>
+      <w:proofErr w:type="spellStart"/>
+      <w:r>
+        <w:rPr>
+          <w:lang w:val="sr-Cyrl-RS"/>
+        </w:rPr>
+        <w:t>Spider</w:t>
+      </w:r>
+      <w:proofErr w:type="spellEnd"/>
+      <w:r>
+        <w:rPr>
+          <w:lang w:val="sr-Cyrl-RS"/>
+        </w:rPr>
+        <w:t>) који су задужени за рад на појединачним продавницама.</w:t>
       </w:r>
       <w:r>
         <w:rPr>
@@ -3889,6 +4848,7 @@
         </w:rPr>
       </w:pPr>
       <w:bookmarkStart w:id="11" w:name="_Toc159967588"/>
+      <w:proofErr w:type="spellStart"/>
       <w:r>
         <w:rPr>
           <w:lang w:val="sr-Cyrl-RS"/>
@@ -3896,6 +4856,7 @@
         <w:t>Git</w:t>
       </w:r>
       <w:bookmarkEnd w:id="11"/>
+      <w:proofErr w:type="spellEnd"/>
     </w:p>
     <w:p>
       <w:pPr>
@@ -3909,7 +4870,20 @@
           <w:lang w:val="sr-Cyrl-RS"/>
         </w:rPr>
         <w:tab/>
-        <w:t xml:space="preserve">Git је </w:t>
+      </w:r>
+      <w:proofErr w:type="spellStart"/>
+      <w:r>
+        <w:rPr>
+          <w:lang w:val="sr-Cyrl-RS"/>
+        </w:rPr>
+        <w:t>Git</w:t>
+      </w:r>
+      <w:proofErr w:type="spellEnd"/>
+      <w:r>
+        <w:rPr>
+          <w:lang w:val="sr-Cyrl-RS"/>
+        </w:rPr>
+        <w:t xml:space="preserve"> је </w:t>
       </w:r>
       <w:r>
         <w:rPr>
@@ -3921,7 +4895,21 @@
         <w:rPr>
           <w:lang w:val="sr-Cyrl-RS"/>
         </w:rPr>
-        <w:t xml:space="preserve"> и open-source систем за контролу верзије кода. </w:t>
+        <w:t xml:space="preserve"> и </w:t>
+      </w:r>
+      <w:proofErr w:type="spellStart"/>
+      <w:r>
+        <w:rPr>
+          <w:lang w:val="sr-Cyrl-RS"/>
+        </w:rPr>
+        <w:t>open-source</w:t>
+      </w:r>
+      <w:proofErr w:type="spellEnd"/>
+      <w:r>
+        <w:rPr>
+          <w:lang w:val="sr-Cyrl-RS"/>
+        </w:rPr>
+        <w:t xml:space="preserve"> систем за контролу верзије кода. </w:t>
       </w:r>
       <w:r>
         <w:rPr>
@@ -3939,7 +4927,21 @@
         <w:rPr>
           <w:lang w:val="sr-Cyrl-RS"/>
         </w:rPr>
-        <w:t xml:space="preserve"> Git-a </w:t>
+        <w:t xml:space="preserve"> </w:t>
+      </w:r>
+      <w:proofErr w:type="spellStart"/>
+      <w:r>
+        <w:rPr>
+          <w:lang w:val="sr-Cyrl-RS"/>
+        </w:rPr>
+        <w:t>Git</w:t>
+      </w:r>
+      <w:proofErr w:type="spellEnd"/>
+      <w:r>
+        <w:rPr>
+          <w:lang w:val="sr-Cyrl-RS"/>
+        </w:rPr>
+        <w:t xml:space="preserve">-a </w:t>
       </w:r>
       <w:r>
         <w:rPr>
@@ -4405,12 +5407,14 @@
         </w:rPr>
         <w:t>„</w:t>
       </w:r>
+      <w:proofErr w:type="spellStart"/>
       <w:r>
         <w:rPr>
           <w:lang w:val="sr-Cyrl-RS"/>
         </w:rPr>
         <w:t>EzDeals</w:t>
       </w:r>
+      <w:proofErr w:type="spellEnd"/>
       <w:r>
         <w:rPr>
           <w:lang w:val="sr-Cyrl-RS"/>
@@ -4421,19 +5425,61 @@
         <w:rPr>
           <w:lang w:val="sr-Cyrl-RS"/>
         </w:rPr>
-        <w:t xml:space="preserve"> ће се састојати из три самосталне целине: клијентски део, серверски део и микросервис за </w:t>
-      </w:r>
-      <w:r>
-        <w:rPr>
-          <w:lang w:val="sr-Cyrl-RS"/>
-        </w:rPr>
-        <w:t>„web scraping“</w:t>
-      </w:r>
-      <w:r>
-        <w:rPr>
-          <w:lang w:val="sr-Cyrl-RS"/>
-        </w:rPr>
-        <w:t xml:space="preserve">, као и базе података којој ће приступати и серверски део и микросервис. Све три целине ће бити на истом серверу ради практичности, али </w:t>
+        <w:t xml:space="preserve"> ће се састојати из три самосталне целине: клијентски део, серверски део и </w:t>
+      </w:r>
+      <w:proofErr w:type="spellStart"/>
+      <w:r>
+        <w:rPr>
+          <w:lang w:val="sr-Cyrl-RS"/>
+        </w:rPr>
+        <w:t>микросервис</w:t>
+      </w:r>
+      <w:proofErr w:type="spellEnd"/>
+      <w:r>
+        <w:rPr>
+          <w:lang w:val="sr-Cyrl-RS"/>
+        </w:rPr>
+        <w:t xml:space="preserve"> за </w:t>
+      </w:r>
+      <w:r>
+        <w:rPr>
+          <w:lang w:val="sr-Cyrl-RS"/>
+        </w:rPr>
+        <w:t xml:space="preserve">„web </w:t>
+      </w:r>
+      <w:proofErr w:type="spellStart"/>
+      <w:r>
+        <w:rPr>
+          <w:lang w:val="sr-Cyrl-RS"/>
+        </w:rPr>
+        <w:t>scraping</w:t>
+      </w:r>
+      <w:proofErr w:type="spellEnd"/>
+      <w:r>
+        <w:rPr>
+          <w:lang w:val="sr-Cyrl-RS"/>
+        </w:rPr>
+        <w:t>“</w:t>
+      </w:r>
+      <w:r>
+        <w:rPr>
+          <w:lang w:val="sr-Cyrl-RS"/>
+        </w:rPr>
+        <w:t xml:space="preserve">, као и базе података којој ће приступати и серверски део и </w:t>
+      </w:r>
+      <w:proofErr w:type="spellStart"/>
+      <w:r>
+        <w:rPr>
+          <w:lang w:val="sr-Cyrl-RS"/>
+        </w:rPr>
+        <w:t>микросервис</w:t>
+      </w:r>
+      <w:proofErr w:type="spellEnd"/>
+      <w:r>
+        <w:rPr>
+          <w:lang w:val="sr-Cyrl-RS"/>
+        </w:rPr>
+        <w:t xml:space="preserve">. Све три целине ће бити на истом серверу ради практичности, али </w:t>
       </w:r>
       <w:r>
         <w:rPr>
@@ -4533,7 +5579,7 @@
           <w:lang w:val="sr-Latn-RS"/>
         </w:rPr>
         <w:drawing>
-          <wp:anchor distT="0" distB="0" distL="114300" distR="114300" simplePos="0" relativeHeight="251654144" behindDoc="0" locked="0" layoutInCell="1" allowOverlap="1" wp14:anchorId="0BDD5CF9" wp14:editId="2A6131CC">
+          <wp:anchor distT="0" distB="0" distL="114300" distR="114300" simplePos="0" relativeHeight="251653120" behindDoc="0" locked="0" layoutInCell="1" allowOverlap="1" wp14:anchorId="0BDD5CF9" wp14:editId="2A6131CC">
             <wp:simplePos x="0" y="0"/>
             <wp:positionH relativeFrom="column">
               <wp:posOffset>289797</wp:posOffset>
@@ -4636,12 +5682,709 @@
           <w:lang w:val="sr-Cyrl-RS"/>
         </w:rPr>
       </w:pPr>
+      <w:r>
+        <w:rPr>
+          <w:lang w:val="sr-Cyrl-RS"/>
+        </w:rPr>
+        <w:lastRenderedPageBreak/>
+        <w:t>Листа функционалности</w:t>
+      </w:r>
+    </w:p>
+    <w:p>
+      <w:pPr>
+        <w:pStyle w:val="NoSpacing"/>
+        <w:rPr>
+          <w:lang w:val="sr-Cyrl-RS"/>
+        </w:rPr>
+      </w:pPr>
+      <w:r>
+        <w:rPr>
+          <w:lang w:val="sr-Cyrl-RS"/>
+        </w:rPr>
+        <w:tab/>
+        <w:t xml:space="preserve">У оквиру система ће постојати једна врста корисника а то је </w:t>
+      </w:r>
+      <w:proofErr w:type="spellStart"/>
+      <w:r>
+        <w:rPr>
+          <w:b/>
+          <w:bCs/>
+          <w:lang w:val="sr-Cyrl-RS"/>
+        </w:rPr>
+        <w:t>нерегистровани</w:t>
+      </w:r>
+      <w:proofErr w:type="spellEnd"/>
+      <w:r>
+        <w:rPr>
+          <w:lang w:val="sr-Cyrl-RS"/>
+        </w:rPr>
+        <w:t xml:space="preserve"> корисник. Они ће моћи да </w:t>
+      </w:r>
+      <w:r>
+        <w:rPr>
+          <w:lang w:val="sr-Cyrl-RS"/>
+        </w:rPr>
+        <w:t>врше претрагу производа и имаће увид у тренутне цене код различитих продаваца као и историју цена.</w:t>
+      </w:r>
+    </w:p>
+    <w:p>
+      <w:pPr>
+        <w:pStyle w:val="NoSpacing"/>
+        <w:rPr>
+          <w:lang w:val="sr-Cyrl-RS"/>
+        </w:rPr>
+      </w:pPr>
+    </w:p>
+    <w:p>
+      <w:pPr>
+        <w:pStyle w:val="NoSpacing"/>
+        <w:rPr>
+          <w:lang w:val="sr-Cyrl-RS"/>
+        </w:rPr>
+      </w:pPr>
+    </w:p>
+    <w:p>
+      <w:pPr>
+        <w:pStyle w:val="NoSpacing"/>
+        <w:rPr>
+          <w:lang w:val="sr-Cyrl-RS"/>
+        </w:rPr>
+      </w:pPr>
+      <w:r>
+        <w:rPr>
+          <w:lang w:val="sr-Cyrl-RS"/>
+        </w:rPr>
+        <w:t>Апликација мора да испуни следећу листу функционалности:</w:t>
+      </w:r>
+    </w:p>
+    <w:p>
+      <w:pPr>
+        <w:pStyle w:val="NoSpacing"/>
+        <w:rPr>
+          <w:lang w:val="sr-Cyrl-RS"/>
+        </w:rPr>
+      </w:pPr>
+    </w:p>
+    <w:p>
+      <w:pPr>
+        <w:pStyle w:val="NoSpacing"/>
+        <w:numPr>
+          <w:ilvl w:val="0"/>
+          <w:numId w:val="14"/>
+        </w:numPr>
+        <w:rPr>
+          <w:lang w:val="sr-Cyrl-RS"/>
+        </w:rPr>
+      </w:pPr>
+      <w:r>
+        <w:rPr>
+          <w:lang w:val="sr-Cyrl-RS"/>
+        </w:rPr>
+        <w:t xml:space="preserve">Обавезне функционалности </w:t>
+      </w:r>
+    </w:p>
+    <w:p>
+      <w:pPr>
+        <w:pStyle w:val="NoSpacing"/>
+        <w:numPr>
+          <w:ilvl w:val="1"/>
+          <w:numId w:val="15"/>
+        </w:numPr>
+        <w:rPr>
+          <w:lang w:val="sr-Cyrl-RS"/>
+        </w:rPr>
+      </w:pPr>
+      <w:r>
+        <w:rPr>
+          <w:lang w:val="sr-Cyrl-RS"/>
+        </w:rPr>
+        <w:t>Претрага производа</w:t>
+      </w:r>
+    </w:p>
+    <w:p>
+      <w:pPr>
+        <w:pStyle w:val="ListParagraph"/>
+        <w:numPr>
+          <w:ilvl w:val="1"/>
+          <w:numId w:val="15"/>
+        </w:numPr>
+        <w:rPr>
+          <w:lang w:val="sr-Cyrl-RS"/>
+        </w:rPr>
+      </w:pPr>
+      <w:r>
+        <w:rPr>
+          <w:lang w:val="sr-Cyrl-RS"/>
+        </w:rPr>
+        <w:t>Визуелизација цена производа</w:t>
+      </w:r>
+    </w:p>
+    <w:p>
+      <w:pPr>
+        <w:pStyle w:val="NoSpacing"/>
+        <w:numPr>
+          <w:ilvl w:val="0"/>
+          <w:numId w:val="14"/>
+        </w:numPr>
+        <w:rPr>
+          <w:lang w:val="sr-Cyrl-RS"/>
+        </w:rPr>
+      </w:pPr>
+      <w:r>
+        <w:rPr>
+          <w:lang w:val="sr-Cyrl-RS"/>
+        </w:rPr>
+        <w:t>Пожељне функционалности</w:t>
+      </w:r>
+    </w:p>
+    <w:p>
+      <w:pPr>
+        <w:pStyle w:val="NoSpacing"/>
+        <w:numPr>
+          <w:ilvl w:val="1"/>
+          <w:numId w:val="14"/>
+        </w:numPr>
+        <w:rPr>
+          <w:lang w:val="sr-Cyrl-RS"/>
+        </w:rPr>
+      </w:pPr>
+      <w:r>
+        <w:rPr>
+          <w:lang w:val="sr-Cyrl-RS"/>
+        </w:rPr>
+        <w:t>Поре</w:t>
+      </w:r>
+      <w:r>
+        <w:rPr>
+          <w:lang w:val="sr-Cyrl-RS"/>
+        </w:rPr>
+        <w:t>ђ</w:t>
+      </w:r>
+      <w:r>
+        <w:rPr>
+          <w:lang w:val="sr-Cyrl-RS"/>
+        </w:rPr>
+        <w:t>ење производа</w:t>
+      </w:r>
+    </w:p>
+    <w:p>
+      <w:pPr>
+        <w:pStyle w:val="NoSpacing"/>
+        <w:numPr>
+          <w:ilvl w:val="1"/>
+          <w:numId w:val="14"/>
+        </w:numPr>
+        <w:rPr>
+          <w:lang w:val="sr-Cyrl-RS"/>
+        </w:rPr>
+      </w:pPr>
+      <w:r>
+        <w:rPr>
+          <w:lang w:val="sr-Cyrl-RS"/>
+        </w:rPr>
+        <w:t>Систем</w:t>
+      </w:r>
+      <w:r>
+        <w:rPr>
+          <w:lang w:val="sr-Cyrl-RS"/>
+        </w:rPr>
+        <w:t xml:space="preserve"> за</w:t>
+      </w:r>
+      <w:r>
+        <w:rPr>
+          <w:lang w:val="sr-Cyrl-RS"/>
+        </w:rPr>
+        <w:t xml:space="preserve"> </w:t>
+      </w:r>
+      <w:r>
+        <w:rPr>
+          <w:lang w:val="sr-Cyrl-RS"/>
+        </w:rPr>
+        <w:t>обавештавањ</w:t>
+      </w:r>
+      <w:r>
+        <w:rPr>
+          <w:lang w:val="sr-Cyrl-RS"/>
+        </w:rPr>
+        <w:t>е</w:t>
+      </w:r>
+      <w:r>
+        <w:rPr>
+          <w:lang w:val="sr-Cyrl-RS"/>
+        </w:rPr>
+        <w:t xml:space="preserve"> корисника о попустима</w:t>
+      </w:r>
+    </w:p>
+    <w:p>
+      <w:pPr>
+        <w:pStyle w:val="NoSpacing"/>
+        <w:numPr>
+          <w:ilvl w:val="0"/>
+          <w:numId w:val="14"/>
+        </w:numPr>
+        <w:rPr>
+          <w:lang w:val="sr-Cyrl-RS"/>
+        </w:rPr>
+      </w:pPr>
+      <w:r>
+        <w:rPr>
+          <w:lang w:val="sr-Cyrl-RS"/>
+        </w:rPr>
+        <w:t xml:space="preserve">Опционе </w:t>
+      </w:r>
+      <w:r>
+        <w:rPr>
+          <w:lang w:val="sr-Cyrl-RS"/>
+        </w:rPr>
+        <w:t>функционалности</w:t>
+      </w:r>
+    </w:p>
+    <w:p>
+      <w:pPr>
+        <w:pStyle w:val="NoSpacing"/>
+        <w:numPr>
+          <w:ilvl w:val="1"/>
+          <w:numId w:val="14"/>
+        </w:numPr>
+        <w:rPr>
+          <w:lang w:val="sr-Cyrl-RS"/>
+        </w:rPr>
+      </w:pPr>
+      <w:r>
+        <w:rPr>
+          <w:lang w:val="sr-Cyrl-RS"/>
+        </w:rPr>
+        <w:t>Логин и регистрација корисника</w:t>
+      </w:r>
+    </w:p>
+    <w:p>
+      <w:pPr>
+        <w:pStyle w:val="NoSpacing"/>
+        <w:numPr>
+          <w:ilvl w:val="1"/>
+          <w:numId w:val="14"/>
+        </w:numPr>
+        <w:rPr>
+          <w:lang w:val="sr-Cyrl-RS"/>
+        </w:rPr>
+      </w:pPr>
+      <w:r>
+        <w:rPr>
+          <w:lang w:val="sr-Cyrl-RS"/>
+        </w:rPr>
+        <w:t>Остављање коментара о производу</w:t>
+      </w:r>
+    </w:p>
+    <w:p>
+      <w:pPr>
+        <w:ind w:firstLine="709"/>
+        <w:rPr>
+          <w:lang w:val="sr-Cyrl-RS"/>
+        </w:rPr>
+      </w:pPr>
+    </w:p>
+    <w:p>
+      <w:pPr>
+        <w:pStyle w:val="Heading2"/>
+        <w:rPr>
+          <w:lang w:val="sr-Cyrl-RS"/>
+        </w:rPr>
+      </w:pPr>
+      <w:r>
+        <w:rPr>
+          <w:lang w:val="sr-Cyrl-RS"/>
+        </w:rPr>
+        <w:t>Дијаграми случајева коришћења</w:t>
+      </w:r>
+    </w:p>
+    <w:p>
+      <w:pPr>
+        <w:ind w:firstLine="709"/>
+        <w:rPr>
+          <w:lang w:val="sr-Cyrl-RS"/>
+        </w:rPr>
+      </w:pPr>
+    </w:p>
+    <w:p>
+      <w:pPr>
+        <w:ind w:firstLine="709"/>
+        <w:rPr>
+          <w:lang w:val="sr-Cyrl-RS"/>
+        </w:rPr>
+      </w:pPr>
+    </w:p>
+    <w:p>
+      <w:pPr>
+        <w:ind w:firstLine="709"/>
+        <w:rPr>
+          <w:lang w:val="sr-Cyrl-RS"/>
+        </w:rPr>
+      </w:pPr>
+    </w:p>
+    <w:p>
+      <w:pPr>
+        <w:ind w:firstLine="709"/>
+        <w:rPr>
+          <w:lang w:val="sr-Cyrl-RS"/>
+        </w:rPr>
+      </w:pPr>
+    </w:p>
+    <w:p>
+      <w:pPr>
+        <w:ind w:firstLine="709"/>
+        <w:rPr>
+          <w:lang w:val="sr-Cyrl-RS"/>
+        </w:rPr>
+      </w:pPr>
+    </w:p>
+    <w:p>
+      <w:pPr>
+        <w:ind w:firstLine="709"/>
+        <w:rPr>
+          <w:lang w:val="sr-Cyrl-RS"/>
+        </w:rPr>
+      </w:pPr>
+    </w:p>
+    <w:p>
+      <w:pPr>
+        <w:ind w:firstLine="709"/>
+        <w:rPr>
+          <w:lang w:val="sr-Cyrl-RS"/>
+        </w:rPr>
+      </w:pPr>
+    </w:p>
+    <w:p>
+      <w:pPr>
+        <w:ind w:firstLine="709"/>
+        <w:rPr>
+          <w:lang w:val="sr-Cyrl-RS"/>
+        </w:rPr>
+      </w:pPr>
+    </w:p>
+    <w:p>
+      <w:pPr>
+        <w:ind w:firstLine="709"/>
+        <w:rPr>
+          <w:lang w:val="sr-Cyrl-RS"/>
+        </w:rPr>
+      </w:pPr>
+    </w:p>
+    <w:p>
+      <w:pPr>
+        <w:ind w:firstLine="709"/>
+        <w:rPr>
+          <w:lang w:val="sr-Cyrl-RS"/>
+        </w:rPr>
+      </w:pPr>
+    </w:p>
+    <w:p>
+      <w:pPr>
+        <w:ind w:firstLine="709"/>
+        <w:rPr>
+          <w:lang w:val="sr-Cyrl-RS"/>
+        </w:rPr>
+      </w:pPr>
+    </w:p>
+    <w:p>
+      <w:pPr>
+        <w:ind w:firstLine="709"/>
+        <w:rPr>
+          <w:lang w:val="sr-Cyrl-RS"/>
+        </w:rPr>
+      </w:pPr>
+    </w:p>
+    <w:p>
+      <w:pPr>
+        <w:ind w:firstLine="709"/>
+        <w:rPr>
+          <w:lang w:val="sr-Cyrl-RS"/>
+        </w:rPr>
+      </w:pPr>
+    </w:p>
+    <w:p>
+      <w:pPr>
+        <w:ind w:firstLine="709"/>
+        <w:rPr>
+          <w:lang w:val="sr-Cyrl-RS"/>
+        </w:rPr>
+      </w:pPr>
+    </w:p>
+    <w:p>
+      <w:pPr>
+        <w:ind w:firstLine="709"/>
+        <w:rPr>
+          <w:lang w:val="sr-Cyrl-RS"/>
+        </w:rPr>
+      </w:pPr>
+    </w:p>
+    <w:p>
+      <w:pPr>
+        <w:ind w:firstLine="709"/>
+        <w:rPr>
+          <w:lang w:val="sr-Cyrl-RS"/>
+        </w:rPr>
+      </w:pPr>
+    </w:p>
+    <w:p>
+      <w:pPr>
+        <w:ind w:firstLine="709"/>
+        <w:rPr>
+          <w:lang w:val="sr-Cyrl-RS"/>
+        </w:rPr>
+      </w:pPr>
+    </w:p>
+    <w:p>
+      <w:pPr>
+        <w:ind w:firstLine="709"/>
+        <w:rPr>
+          <w:lang w:val="sr-Cyrl-RS"/>
+        </w:rPr>
+      </w:pPr>
+    </w:p>
+    <w:p>
+      <w:pPr>
+        <w:ind w:firstLine="709"/>
+        <w:rPr>
+          <w:lang w:val="sr-Cyrl-RS"/>
+        </w:rPr>
+      </w:pPr>
+    </w:p>
+    <w:p>
+      <w:pPr>
+        <w:ind w:firstLine="709"/>
+        <w:rPr>
+          <w:lang w:val="sr-Cyrl-RS"/>
+        </w:rPr>
+      </w:pPr>
+    </w:p>
+    <w:p>
+      <w:pPr>
+        <w:ind w:firstLine="709"/>
+        <w:rPr>
+          <w:lang w:val="sr-Cyrl-RS"/>
+        </w:rPr>
+      </w:pPr>
+    </w:p>
+    <w:p>
+      <w:pPr>
+        <w:ind w:firstLine="709"/>
+        <w:rPr>
+          <w:lang w:val="sr-Cyrl-RS"/>
+        </w:rPr>
+      </w:pPr>
+    </w:p>
+    <w:p>
+      <w:pPr>
+        <w:ind w:firstLine="709"/>
+        <w:rPr>
+          <w:lang w:val="sr-Cyrl-RS"/>
+        </w:rPr>
+      </w:pPr>
+    </w:p>
+    <w:p>
+      <w:pPr>
+        <w:ind w:firstLine="709"/>
+        <w:rPr>
+          <w:lang w:val="sr-Cyrl-RS"/>
+        </w:rPr>
+      </w:pPr>
+    </w:p>
+    <w:p>
+      <w:pPr>
+        <w:ind w:firstLine="709"/>
+        <w:rPr>
+          <w:lang w:val="sr-Cyrl-RS"/>
+        </w:rPr>
+      </w:pPr>
+    </w:p>
+    <w:p>
+      <w:pPr>
+        <w:ind w:firstLine="709"/>
+        <w:rPr>
+          <w:lang w:val="sr-Cyrl-RS"/>
+        </w:rPr>
+      </w:pPr>
+    </w:p>
+    <w:p>
+      <w:pPr>
+        <w:ind w:firstLine="709"/>
+        <w:rPr>
+          <w:lang w:val="sr-Cyrl-RS"/>
+        </w:rPr>
+      </w:pPr>
+    </w:p>
+    <w:p>
+      <w:pPr>
+        <w:ind w:firstLine="709"/>
+        <w:rPr>
+          <w:lang w:val="sr-Cyrl-RS"/>
+        </w:rPr>
+      </w:pPr>
+    </w:p>
+    <w:p>
+      <w:pPr>
+        <w:ind w:firstLine="709"/>
+        <w:rPr>
+          <w:lang w:val="sr-Cyrl-RS"/>
+        </w:rPr>
+      </w:pPr>
+    </w:p>
+    <w:p>
+      <w:pPr>
+        <w:ind w:firstLine="709"/>
+        <w:rPr>
+          <w:lang w:val="sr-Cyrl-RS"/>
+        </w:rPr>
+      </w:pPr>
+    </w:p>
+    <w:p>
+      <w:pPr>
+        <w:ind w:firstLine="709"/>
+        <w:rPr>
+          <w:lang w:val="sr-Cyrl-RS"/>
+        </w:rPr>
+      </w:pPr>
+    </w:p>
+    <w:p>
+      <w:pPr>
+        <w:ind w:firstLine="709"/>
+        <w:rPr>
+          <w:lang w:val="sr-Cyrl-RS"/>
+        </w:rPr>
+      </w:pPr>
+    </w:p>
+    <w:p>
+      <w:pPr>
+        <w:ind w:firstLine="709"/>
+        <w:rPr>
+          <w:lang w:val="sr-Cyrl-RS"/>
+        </w:rPr>
+      </w:pPr>
+    </w:p>
+    <w:p>
+      <w:pPr>
+        <w:ind w:firstLine="709"/>
+        <w:rPr>
+          <w:lang w:val="sr-Cyrl-RS"/>
+        </w:rPr>
+      </w:pPr>
+    </w:p>
+    <w:p>
+      <w:pPr>
+        <w:ind w:firstLine="709"/>
+        <w:rPr>
+          <w:lang w:val="sr-Cyrl-RS"/>
+        </w:rPr>
+      </w:pPr>
+    </w:p>
+    <w:p>
+      <w:pPr>
+        <w:ind w:firstLine="709"/>
+        <w:rPr>
+          <w:lang w:val="sr-Cyrl-RS"/>
+        </w:rPr>
+      </w:pPr>
+    </w:p>
+    <w:p>
+      <w:pPr>
+        <w:ind w:firstLine="709"/>
+        <w:rPr>
+          <w:lang w:val="sr-Cyrl-RS"/>
+        </w:rPr>
+      </w:pPr>
+    </w:p>
+    <w:p>
+      <w:pPr>
+        <w:ind w:firstLine="709"/>
+        <w:rPr>
+          <w:lang w:val="sr-Cyrl-RS"/>
+        </w:rPr>
+      </w:pPr>
+    </w:p>
+    <w:p>
+      <w:pPr>
+        <w:ind w:firstLine="709"/>
+        <w:rPr>
+          <w:lang w:val="sr-Cyrl-RS"/>
+        </w:rPr>
+      </w:pPr>
+    </w:p>
+    <w:p>
+      <w:pPr>
+        <w:ind w:firstLine="709"/>
+        <w:rPr>
+          <w:lang w:val="sr-Cyrl-RS"/>
+        </w:rPr>
+      </w:pPr>
+    </w:p>
+    <w:p>
+      <w:pPr>
+        <w:ind w:firstLine="709"/>
+        <w:rPr>
+          <w:lang w:val="sr-Cyrl-RS"/>
+        </w:rPr>
+      </w:pPr>
+    </w:p>
+    <w:p>
+      <w:pPr>
+        <w:ind w:firstLine="709"/>
+        <w:rPr>
+          <w:lang w:val="sr-Cyrl-RS"/>
+        </w:rPr>
+      </w:pPr>
+    </w:p>
+    <w:p>
+      <w:pPr>
+        <w:ind w:firstLine="709"/>
+        <w:rPr>
+          <w:lang w:val="sr-Cyrl-RS"/>
+        </w:rPr>
+      </w:pPr>
+    </w:p>
+    <w:p>
+      <w:pPr>
+        <w:ind w:firstLine="709"/>
+        <w:rPr>
+          <w:lang w:val="sr-Cyrl-RS"/>
+        </w:rPr>
+      </w:pPr>
+    </w:p>
+    <w:p>
+      <w:pPr>
+        <w:ind w:firstLine="709"/>
+        <w:rPr>
+          <w:lang w:val="sr-Cyrl-RS"/>
+        </w:rPr>
+      </w:pPr>
+    </w:p>
+    <w:p>
+      <w:pPr>
+        <w:ind w:firstLine="709"/>
+        <w:rPr>
+          <w:lang w:val="sr-Cyrl-RS"/>
+        </w:rPr>
+      </w:pPr>
+    </w:p>
+    <w:p>
+      <w:pPr>
+        <w:ind w:firstLine="709"/>
+        <w:rPr>
+          <w:lang w:val="sr-Cyrl-RS"/>
+        </w:rPr>
+      </w:pPr>
+    </w:p>
+    <w:p>
+      <w:pPr>
+        <w:pStyle w:val="Heading2"/>
+        <w:rPr>
+          <w:lang w:val="sr-Cyrl-RS"/>
+        </w:rPr>
+      </w:pPr>
       <w:bookmarkStart w:id="15" w:name="_Toc159967592"/>
       <w:r>
         <w:rPr>
           <w:lang w:val="sr-Cyrl-RS"/>
         </w:rPr>
-        <w:lastRenderedPageBreak/>
         <w:t>МОВ</w:t>
       </w:r>
       <w:r>
@@ -4804,7 +6547,21 @@
         <w:rPr>
           <w:lang w:val="sr-Cyrl-RS"/>
         </w:rPr>
-        <w:t>објеката постоје везе које могу имати различите кардиналности.</w:t>
+        <w:t xml:space="preserve">објеката постоје везе које могу имати различите </w:t>
+      </w:r>
+      <w:proofErr w:type="spellStart"/>
+      <w:r>
+        <w:rPr>
+          <w:lang w:val="sr-Cyrl-RS"/>
+        </w:rPr>
+        <w:t>кардиналности</w:t>
+      </w:r>
+      <w:proofErr w:type="spellEnd"/>
+      <w:r>
+        <w:rPr>
+          <w:lang w:val="sr-Cyrl-RS"/>
+        </w:rPr>
+        <w:t>.</w:t>
       </w:r>
     </w:p>
     <w:p>
@@ -4836,7 +6593,7 @@
           <w:noProof/>
         </w:rPr>
         <w:drawing>
-          <wp:anchor distT="0" distB="0" distL="114300" distR="114300" simplePos="0" relativeHeight="251658240" behindDoc="0" locked="0" layoutInCell="1" allowOverlap="1" wp14:anchorId="520B9928" wp14:editId="49EA4519">
+          <wp:anchor distT="0" distB="0" distL="114300" distR="114300" simplePos="0" relativeHeight="251659264" behindDoc="0" locked="0" layoutInCell="1" allowOverlap="1" wp14:anchorId="520B9928" wp14:editId="49EA4519">
             <wp:simplePos x="0" y="0"/>
             <wp:positionH relativeFrom="column">
               <wp:posOffset>-1905</wp:posOffset>
@@ -4918,6 +6675,166 @@
     </w:p>
     <w:p>
       <w:pPr>
+        <w:ind w:firstLine="709"/>
+        <w:jc w:val="center"/>
+        <w:rPr>
+          <w:lang w:val="sr-Cyrl-RS"/>
+        </w:rPr>
+      </w:pPr>
+    </w:p>
+    <w:p>
+      <w:pPr>
+        <w:ind w:firstLine="709"/>
+        <w:jc w:val="center"/>
+        <w:rPr>
+          <w:lang w:val="sr-Cyrl-RS"/>
+        </w:rPr>
+      </w:pPr>
+    </w:p>
+    <w:p>
+      <w:pPr>
+        <w:ind w:firstLine="709"/>
+        <w:jc w:val="center"/>
+        <w:rPr>
+          <w:lang w:val="sr-Cyrl-RS"/>
+        </w:rPr>
+      </w:pPr>
+    </w:p>
+    <w:p>
+      <w:pPr>
+        <w:ind w:firstLine="709"/>
+        <w:jc w:val="center"/>
+        <w:rPr>
+          <w:lang w:val="sr-Cyrl-RS"/>
+        </w:rPr>
+      </w:pPr>
+    </w:p>
+    <w:p>
+      <w:pPr>
+        <w:ind w:firstLine="709"/>
+        <w:jc w:val="center"/>
+        <w:rPr>
+          <w:lang w:val="sr-Cyrl-RS"/>
+        </w:rPr>
+      </w:pPr>
+    </w:p>
+    <w:p>
+      <w:pPr>
+        <w:ind w:firstLine="709"/>
+        <w:jc w:val="center"/>
+        <w:rPr>
+          <w:lang w:val="sr-Cyrl-RS"/>
+        </w:rPr>
+      </w:pPr>
+    </w:p>
+    <w:p>
+      <w:pPr>
+        <w:ind w:firstLine="709"/>
+        <w:jc w:val="center"/>
+        <w:rPr>
+          <w:lang w:val="sr-Cyrl-RS"/>
+        </w:rPr>
+      </w:pPr>
+    </w:p>
+    <w:p>
+      <w:pPr>
+        <w:ind w:firstLine="709"/>
+        <w:jc w:val="center"/>
+        <w:rPr>
+          <w:lang w:val="sr-Cyrl-RS"/>
+        </w:rPr>
+      </w:pPr>
+    </w:p>
+    <w:p>
+      <w:pPr>
+        <w:ind w:firstLine="709"/>
+        <w:jc w:val="center"/>
+        <w:rPr>
+          <w:lang w:val="sr-Cyrl-RS"/>
+        </w:rPr>
+      </w:pPr>
+    </w:p>
+    <w:p>
+      <w:pPr>
+        <w:ind w:firstLine="709"/>
+        <w:jc w:val="center"/>
+        <w:rPr>
+          <w:lang w:val="sr-Cyrl-RS"/>
+        </w:rPr>
+      </w:pPr>
+    </w:p>
+    <w:p>
+      <w:pPr>
+        <w:ind w:firstLine="709"/>
+        <w:jc w:val="center"/>
+        <w:rPr>
+          <w:lang w:val="sr-Cyrl-RS"/>
+        </w:rPr>
+      </w:pPr>
+    </w:p>
+    <w:p>
+      <w:pPr>
+        <w:ind w:firstLine="709"/>
+        <w:jc w:val="center"/>
+        <w:rPr>
+          <w:lang w:val="sr-Cyrl-RS"/>
+        </w:rPr>
+      </w:pPr>
+    </w:p>
+    <w:p>
+      <w:pPr>
+        <w:ind w:firstLine="709"/>
+        <w:jc w:val="center"/>
+        <w:rPr>
+          <w:lang w:val="sr-Cyrl-RS"/>
+        </w:rPr>
+      </w:pPr>
+    </w:p>
+    <w:p>
+      <w:pPr>
+        <w:ind w:firstLine="709"/>
+        <w:jc w:val="center"/>
+        <w:rPr>
+          <w:lang w:val="sr-Cyrl-RS"/>
+        </w:rPr>
+      </w:pPr>
+    </w:p>
+    <w:p>
+      <w:pPr>
+        <w:ind w:firstLine="709"/>
+        <w:jc w:val="center"/>
+        <w:rPr>
+          <w:lang w:val="sr-Cyrl-RS"/>
+        </w:rPr>
+      </w:pPr>
+    </w:p>
+    <w:p>
+      <w:pPr>
+        <w:ind w:firstLine="709"/>
+        <w:jc w:val="center"/>
+        <w:rPr>
+          <w:lang w:val="sr-Cyrl-RS"/>
+        </w:rPr>
+      </w:pPr>
+    </w:p>
+    <w:p>
+      <w:pPr>
+        <w:pStyle w:val="NoSpacing"/>
+        <w:ind w:left="720"/>
+        <w:rPr>
+          <w:lang w:val="sr-Cyrl-RS"/>
+        </w:rPr>
+      </w:pPr>
+    </w:p>
+    <w:p>
+      <w:pPr>
+        <w:rPr>
+          <w:lang w:val="sr-Cyrl-RS"/>
+        </w:rPr>
+      </w:pPr>
+    </w:p>
+    <w:p>
+      <w:pPr>
         <w:pStyle w:val="Heading1withoutnumbering"/>
         <w:pageBreakBefore/>
         <w:rPr>
@@ -5224,6 +7141,7 @@
         </w:rPr>
         <w:t xml:space="preserve">“ у </w:t>
       </w:r>
+      <w:proofErr w:type="spellStart"/>
       <w:r>
         <w:rPr>
           <w:b/>
@@ -5232,6 +7150,7 @@
         </w:rPr>
         <w:t>Десимировцу</w:t>
       </w:r>
+      <w:proofErr w:type="spellEnd"/>
       <w:r>
         <w:rPr>
           <w:lang w:val="sr-Cyrl-RS"/>
@@ -7260,6 +9179,232 @@
     </w:lvl>
   </w:abstractNum>
   <w:abstractNum w:abstractNumId="9" w15:restartNumberingAfterBreak="0">
+    <w:nsid w:val="5A675950"/>
+    <w:multiLevelType w:val="multilevel"/>
+    <w:tmpl w:val="2E88A6B0"/>
+    <w:lvl w:ilvl="0">
+      <w:start w:val="1"/>
+      <w:numFmt w:val="decimal"/>
+      <w:lvlText w:val="%1."/>
+      <w:lvlJc w:val="left"/>
+      <w:pPr>
+        <w:ind w:left="360" w:hanging="360"/>
+      </w:pPr>
+      <w:rPr>
+        <w:rFonts w:hint="default"/>
+      </w:rPr>
+    </w:lvl>
+    <w:lvl w:ilvl="1">
+      <w:start w:val="1"/>
+      <w:numFmt w:val="lowerLetter"/>
+      <w:lvlText w:val="%2)"/>
+      <w:lvlJc w:val="left"/>
+      <w:pPr>
+        <w:ind w:left="720" w:hanging="360"/>
+      </w:pPr>
+      <w:rPr>
+        <w:rFonts w:hint="default"/>
+      </w:rPr>
+    </w:lvl>
+    <w:lvl w:ilvl="2">
+      <w:start w:val="1"/>
+      <w:numFmt w:val="lowerRoman"/>
+      <w:lvlText w:val="%3)"/>
+      <w:lvlJc w:val="left"/>
+      <w:pPr>
+        <w:ind w:left="1080" w:hanging="360"/>
+      </w:pPr>
+      <w:rPr>
+        <w:rFonts w:hint="default"/>
+      </w:rPr>
+    </w:lvl>
+    <w:lvl w:ilvl="3">
+      <w:start w:val="1"/>
+      <w:numFmt w:val="decimal"/>
+      <w:lvlText w:val="(%4)"/>
+      <w:lvlJc w:val="left"/>
+      <w:pPr>
+        <w:ind w:left="1440" w:hanging="360"/>
+      </w:pPr>
+      <w:rPr>
+        <w:rFonts w:hint="default"/>
+      </w:rPr>
+    </w:lvl>
+    <w:lvl w:ilvl="4">
+      <w:start w:val="1"/>
+      <w:numFmt w:val="lowerLetter"/>
+      <w:lvlText w:val="(%5)"/>
+      <w:lvlJc w:val="left"/>
+      <w:pPr>
+        <w:ind w:left="1800" w:hanging="360"/>
+      </w:pPr>
+      <w:rPr>
+        <w:rFonts w:hint="default"/>
+      </w:rPr>
+    </w:lvl>
+    <w:lvl w:ilvl="5">
+      <w:start w:val="1"/>
+      <w:numFmt w:val="lowerRoman"/>
+      <w:lvlText w:val="(%6)"/>
+      <w:lvlJc w:val="left"/>
+      <w:pPr>
+        <w:ind w:left="2160" w:hanging="360"/>
+      </w:pPr>
+      <w:rPr>
+        <w:rFonts w:hint="default"/>
+      </w:rPr>
+    </w:lvl>
+    <w:lvl w:ilvl="6">
+      <w:start w:val="1"/>
+      <w:numFmt w:val="decimal"/>
+      <w:lvlText w:val="%7."/>
+      <w:lvlJc w:val="left"/>
+      <w:pPr>
+        <w:ind w:left="2520" w:hanging="360"/>
+      </w:pPr>
+      <w:rPr>
+        <w:rFonts w:hint="default"/>
+      </w:rPr>
+    </w:lvl>
+    <w:lvl w:ilvl="7">
+      <w:start w:val="1"/>
+      <w:numFmt w:val="lowerLetter"/>
+      <w:lvlText w:val="%8."/>
+      <w:lvlJc w:val="left"/>
+      <w:pPr>
+        <w:ind w:left="2880" w:hanging="360"/>
+      </w:pPr>
+      <w:rPr>
+        <w:rFonts w:hint="default"/>
+      </w:rPr>
+    </w:lvl>
+    <w:lvl w:ilvl="8">
+      <w:start w:val="1"/>
+      <w:numFmt w:val="lowerRoman"/>
+      <w:lvlText w:val="%9."/>
+      <w:lvlJc w:val="left"/>
+      <w:pPr>
+        <w:ind w:left="3240" w:hanging="360"/>
+      </w:pPr>
+      <w:rPr>
+        <w:rFonts w:hint="default"/>
+      </w:rPr>
+    </w:lvl>
+  </w:abstractNum>
+  <w:abstractNum w:abstractNumId="10" w15:restartNumberingAfterBreak="0">
+    <w:nsid w:val="5BE17F29"/>
+    <w:multiLevelType w:val="multilevel"/>
+    <w:tmpl w:val="2E88A6B0"/>
+    <w:lvl w:ilvl="0">
+      <w:start w:val="1"/>
+      <w:numFmt w:val="decimal"/>
+      <w:lvlText w:val="%1."/>
+      <w:lvlJc w:val="left"/>
+      <w:pPr>
+        <w:ind w:left="360" w:hanging="360"/>
+      </w:pPr>
+      <w:rPr>
+        <w:rFonts w:hint="default"/>
+      </w:rPr>
+    </w:lvl>
+    <w:lvl w:ilvl="1">
+      <w:start w:val="1"/>
+      <w:numFmt w:val="lowerLetter"/>
+      <w:lvlText w:val="%2)"/>
+      <w:lvlJc w:val="left"/>
+      <w:pPr>
+        <w:ind w:left="720" w:hanging="360"/>
+      </w:pPr>
+      <w:rPr>
+        <w:rFonts w:hint="default"/>
+      </w:rPr>
+    </w:lvl>
+    <w:lvl w:ilvl="2">
+      <w:start w:val="1"/>
+      <w:numFmt w:val="lowerRoman"/>
+      <w:lvlText w:val="%3)"/>
+      <w:lvlJc w:val="left"/>
+      <w:pPr>
+        <w:ind w:left="1080" w:hanging="360"/>
+      </w:pPr>
+      <w:rPr>
+        <w:rFonts w:hint="default"/>
+      </w:rPr>
+    </w:lvl>
+    <w:lvl w:ilvl="3">
+      <w:start w:val="1"/>
+      <w:numFmt w:val="decimal"/>
+      <w:lvlText w:val="(%4)"/>
+      <w:lvlJc w:val="left"/>
+      <w:pPr>
+        <w:ind w:left="1440" w:hanging="360"/>
+      </w:pPr>
+      <w:rPr>
+        <w:rFonts w:hint="default"/>
+      </w:rPr>
+    </w:lvl>
+    <w:lvl w:ilvl="4">
+      <w:start w:val="1"/>
+      <w:numFmt w:val="lowerLetter"/>
+      <w:lvlText w:val="(%5)"/>
+      <w:lvlJc w:val="left"/>
+      <w:pPr>
+        <w:ind w:left="1800" w:hanging="360"/>
+      </w:pPr>
+      <w:rPr>
+        <w:rFonts w:hint="default"/>
+      </w:rPr>
+    </w:lvl>
+    <w:lvl w:ilvl="5">
+      <w:start w:val="1"/>
+      <w:numFmt w:val="lowerRoman"/>
+      <w:lvlText w:val="(%6)"/>
+      <w:lvlJc w:val="left"/>
+      <w:pPr>
+        <w:ind w:left="2160" w:hanging="360"/>
+      </w:pPr>
+      <w:rPr>
+        <w:rFonts w:hint="default"/>
+      </w:rPr>
+    </w:lvl>
+    <w:lvl w:ilvl="6">
+      <w:start w:val="1"/>
+      <w:numFmt w:val="decimal"/>
+      <w:lvlText w:val="%7."/>
+      <w:lvlJc w:val="left"/>
+      <w:pPr>
+        <w:ind w:left="2520" w:hanging="360"/>
+      </w:pPr>
+      <w:rPr>
+        <w:rFonts w:hint="default"/>
+      </w:rPr>
+    </w:lvl>
+    <w:lvl w:ilvl="7">
+      <w:start w:val="1"/>
+      <w:numFmt w:val="lowerLetter"/>
+      <w:lvlText w:val="%8."/>
+      <w:lvlJc w:val="left"/>
+      <w:pPr>
+        <w:ind w:left="2880" w:hanging="360"/>
+      </w:pPr>
+      <w:rPr>
+        <w:rFonts w:hint="default"/>
+      </w:rPr>
+    </w:lvl>
+    <w:lvl w:ilvl="8">
+      <w:start w:val="1"/>
+      <w:numFmt w:val="lowerRoman"/>
+      <w:lvlText w:val="%9."/>
+      <w:lvlJc w:val="left"/>
+      <w:pPr>
+        <w:ind w:left="3240" w:hanging="360"/>
+      </w:pPr>
+      <w:rPr>
+        <w:rFonts w:hint="default"/>
+      </w:rPr>
+    </w:lvl>
+  </w:abstractNum>
+  <w:abstractNum w:abstractNumId="11" w15:restartNumberingAfterBreak="0">
     <w:nsid w:val="5DBE7CC0"/>
     <w:multiLevelType w:val="multilevel"/>
     <w:tmpl w:val="58EA7AC8"/>
@@ -7346,7 +9491,7 @@
       </w:pPr>
     </w:lvl>
   </w:abstractNum>
-  <w:abstractNum w:abstractNumId="10" w15:restartNumberingAfterBreak="0">
+  <w:abstractNum w:abstractNumId="12" w15:restartNumberingAfterBreak="0">
     <w:nsid w:val="7B77498F"/>
     <w:multiLevelType w:val="hybridMultilevel"/>
     <w:tmpl w:val="86B091F6"/>
@@ -7482,7 +9627,7 @@
     <w:abstractNumId w:val="5"/>
   </w:num>
   <w:num w:numId="4" w16cid:durableId="1531258753">
-    <w:abstractNumId w:val="9"/>
+    <w:abstractNumId w:val="11"/>
   </w:num>
   <w:num w:numId="5" w16cid:durableId="523206394">
     <w:abstractNumId w:val="4"/>
@@ -7506,13 +9651,19 @@
     <w:abstractNumId w:val="8"/>
   </w:num>
   <w:num w:numId="11" w16cid:durableId="2140370708">
-    <w:abstractNumId w:val="10"/>
+    <w:abstractNumId w:val="12"/>
   </w:num>
   <w:num w:numId="12" w16cid:durableId="1154489782">
     <w:abstractNumId w:val="2"/>
   </w:num>
   <w:num w:numId="13" w16cid:durableId="733704783">
     <w:abstractNumId w:val="0"/>
+  </w:num>
+  <w:num w:numId="14" w16cid:durableId="1351641170">
+    <w:abstractNumId w:val="9"/>
+  </w:num>
+  <w:num w:numId="15" w16cid:durableId="1596473186">
+    <w:abstractNumId w:val="10"/>
   </w:num>
 </w:numbering>
 </file>

</xml_diff>

<commit_message>
feat: :memo: Finished documentation
</commit_message>
<xml_diff>
--- a/ZavrsniRad/завршни рад.docx
+++ b/ZavrsniRad/завршни рад.docx
@@ -5600,7 +5600,7 @@
           <w:lang w:val="sr-Latn-RS"/>
         </w:rPr>
         <w:drawing>
-          <wp:anchor distT="0" distB="0" distL="114300" distR="114300" simplePos="0" relativeHeight="251595776" behindDoc="0" locked="0" layoutInCell="1" allowOverlap="1" wp14:anchorId="0BDD5CF9" wp14:editId="0E8B06A2">
+          <wp:anchor distT="0" distB="0" distL="114300" distR="114300" simplePos="0" relativeHeight="251651584" behindDoc="0" locked="0" layoutInCell="1" allowOverlap="1" wp14:anchorId="0BDD5CF9" wp14:editId="35918EB2">
             <wp:simplePos x="0" y="0"/>
             <wp:positionH relativeFrom="column">
               <wp:posOffset>289797</wp:posOffset>
@@ -6109,35 +6109,6 @@
           <w:lang w:val="sr-Cyrl-RS"/>
         </w:rPr>
       </w:pPr>
-      <w:r>
-        <w:rPr>
-          <w:noProof/>
-        </w:rPr>
-        <w:pict w14:anchorId="7625DAB8">
-          <v:shapetype id="_x0000_t202" coordsize="21600,21600" o:spt="202" path="m,l,21600r21600,l21600,xe">
-            <v:stroke joinstyle="miter"/>
-            <v:path gradientshapeok="t" o:connecttype="rect"/>
-          </v:shapetype>
-          <v:shape id="_x0000_s2050" type="#_x0000_t202" style="position:absolute;left:0;text-align:left;margin-left:3.3pt;margin-top:106.15pt;width:482.05pt;height:13.8pt;z-index:251658240" stroked="f">
-            <v:textbox style="mso-next-textbox:#_x0000_s2050;mso-fit-shape-to-text:t" inset="0,0,0,0">
-              <w:txbxContent>
-                <w:p>
-                  <w:pPr>
-                    <w:pStyle w:val="NoSpacing"/>
-                    <w:jc w:val="center"/>
-                    <w:rPr>
-                      <w:rFonts w:cs="FreeSans"/>
-                      <w:noProof/>
-                      <w:lang w:val="sr-Cyrl-RS"/>
-                    </w:rPr>
-                  </w:pPr>
-                </w:p>
-              </w:txbxContent>
-            </v:textbox>
-            <w10:wrap type="topAndBottom"/>
-          </v:shape>
-        </w:pict>
-      </w:r>
     </w:p>
     <w:p>
       <w:pPr>
@@ -6162,59 +6133,19 @@
           <w:lang w:val="sr-Cyrl-RS"/>
         </w:rPr>
       </w:pPr>
-      <w:r>
-        <w:rPr>
-          <w:noProof/>
-        </w:rPr>
-        <w:pict w14:anchorId="0176378D">
-          <v:shape id="_x0000_s2051" type="#_x0000_t202" style="position:absolute;left:0;text-align:left;margin-left:3.3pt;margin-top:104.65pt;width:482.05pt;height:13.8pt;z-index:251659264" stroked="f">
-            <v:textbox style="mso-next-textbox:#_x0000_s2051;mso-fit-shape-to-text:t" inset="0,0,0,0">
-              <w:txbxContent>
-                <w:p>
-                  <w:pPr>
-                    <w:pStyle w:val="NoSpacing"/>
-                    <w:jc w:val="center"/>
-                    <w:rPr>
-                      <w:noProof/>
-                      <w:lang w:val="sr-Cyrl-RS"/>
-                    </w:rPr>
-                  </w:pPr>
-                  <w:r>
-                    <w:rPr>
-                      <w:rFonts w:cs="FreeSans"/>
-                      <w:noProof/>
-                      <w:lang w:val="sr-Cyrl-RS"/>
-                    </w:rPr>
-                    <w:t>Дијаграм активности</w:t>
-                  </w:r>
-                  <w:r>
-                    <w:rPr>
-                      <w:rFonts w:cs="FreeSans"/>
-                      <w:noProof/>
-                      <w:lang w:val="sr-Cyrl-RS"/>
-                    </w:rPr>
-                    <w:t xml:space="preserve"> писања коментара</w:t>
-                  </w:r>
-                </w:p>
-              </w:txbxContent>
-            </v:textbox>
-            <w10:wrap type="topAndBottom"/>
-          </v:shape>
-        </w:pict>
-      </w:r>
       <w:r>
         <w:rPr>
           <w:noProof/>
           <w:lang w:val="sr-Latn-RS"/>
         </w:rPr>
         <w:drawing>
-          <wp:anchor distT="0" distB="0" distL="114300" distR="114300" simplePos="0" relativeHeight="251677696" behindDoc="0" locked="0" layoutInCell="1" allowOverlap="1" wp14:anchorId="64BD38E0" wp14:editId="7D1D317A">
+          <wp:anchor distT="0" distB="0" distL="114300" distR="114300" simplePos="0" relativeHeight="251661312" behindDoc="0" locked="0" layoutInCell="1" allowOverlap="1" wp14:anchorId="1863796A" wp14:editId="3F8521D5">
             <wp:simplePos x="0" y="0"/>
             <wp:positionH relativeFrom="column">
-              <wp:posOffset>2540</wp:posOffset>
+              <wp:posOffset>-96520</wp:posOffset>
             </wp:positionH>
             <wp:positionV relativeFrom="paragraph">
-              <wp:posOffset>246518</wp:posOffset>
+              <wp:posOffset>229948</wp:posOffset>
             </wp:positionV>
             <wp:extent cx="6122035" cy="962025"/>
             <wp:effectExtent l="0" t="0" r="0" b="0"/>
@@ -6270,6 +6201,50 @@
           </wp:anchor>
         </w:drawing>
       </w:r>
+      <w:r>
+        <w:rPr>
+          <w:noProof/>
+        </w:rPr>
+        <w:pict w14:anchorId="0176378D">
+          <v:shapetype id="_x0000_t202" coordsize="21600,21600" o:spt="202" path="m,l,21600r21600,l21600,xe">
+            <v:stroke joinstyle="miter"/>
+            <v:path gradientshapeok="t" o:connecttype="rect"/>
+          </v:shapetype>
+          <v:shape id="_x0000_s2051" type="#_x0000_t202" style="position:absolute;left:0;text-align:left;margin-left:3.3pt;margin-top:104.65pt;width:482.05pt;height:13.8pt;z-index:251660800;mso-position-horizontal-relative:text;mso-position-vertical-relative:text" stroked="f">
+            <v:textbox style="mso-next-textbox:#_x0000_s2051;mso-fit-shape-to-text:t" inset="0,0,0,0">
+              <w:txbxContent>
+                <w:p>
+                  <w:pPr>
+                    <w:pStyle w:val="NoSpacing"/>
+                    <w:jc w:val="center"/>
+                    <w:rPr>
+                      <w:noProof/>
+                      <w:lang w:val="sr-Cyrl-RS"/>
+                    </w:rPr>
+                  </w:pPr>
+                  <w:r>
+                    <w:rPr>
+                      <w:rFonts w:cs="FreeSans"/>
+                      <w:noProof/>
+                      <w:lang w:val="sr-Cyrl-RS"/>
+                    </w:rPr>
+                    <w:t>Дијаграм активности</w:t>
+                  </w:r>
+                  <w:r>
+                    <w:rPr>
+                      <w:rFonts w:cs="FreeSans"/>
+                      <w:noProof/>
+                      <w:lang w:val="sr-Cyrl-RS"/>
+                    </w:rPr>
+                    <w:t xml:space="preserve"> писања коментара</w:t>
+                  </w:r>
+                </w:p>
+              </w:txbxContent>
+            </v:textbox>
+            <w10:wrap type="topAndBottom"/>
+          </v:shape>
+        </w:pict>
+      </w:r>
     </w:p>
     <w:p>
       <w:pPr>
@@ -6345,7 +6320,7 @@
         </w:rPr>
         <w:lastRenderedPageBreak/>
         <w:pict w14:anchorId="1AD6889E">
-          <v:shape id="_x0000_s2053" type="#_x0000_t202" style="position:absolute;left:0;text-align:left;margin-left:.2pt;margin-top:60.05pt;width:482.05pt;height:13.8pt;z-index:251661312" stroked="f">
+          <v:shape id="_x0000_s2053" type="#_x0000_t202" style="position:absolute;left:0;text-align:left;margin-left:.2pt;margin-top:60.05pt;width:482.05pt;height:13.8pt;z-index:251662848" stroked="f">
             <v:textbox style="mso-next-textbox:#_x0000_s2053;mso-fit-shape-to-text:t" inset="0,0,0,0">
               <w:txbxContent>
                 <w:p>
@@ -6380,7 +6355,7 @@
           <w:lang w:val="sr-Latn-RS"/>
         </w:rPr>
         <w:drawing>
-          <wp:anchor distT="0" distB="0" distL="114300" distR="114300" simplePos="0" relativeHeight="251718656" behindDoc="0" locked="0" layoutInCell="1" allowOverlap="1" wp14:anchorId="0C83BC49" wp14:editId="640017EB">
+          <wp:anchor distT="0" distB="0" distL="114300" distR="114300" simplePos="0" relativeHeight="251653632" behindDoc="0" locked="0" layoutInCell="1" allowOverlap="1" wp14:anchorId="0C83BC49" wp14:editId="4DAC5077">
             <wp:simplePos x="0" y="0"/>
             <wp:positionH relativeFrom="column">
               <wp:posOffset>2540</wp:posOffset>
@@ -6468,7 +6443,7 @@
           <w:noProof/>
         </w:rPr>
         <w:pict w14:anchorId="0548B364">
-          <v:shape id="_x0000_s2054" type="#_x0000_t202" style="position:absolute;left:0;text-align:left;margin-left:.2pt;margin-top:230.1pt;width:482.05pt;height:13.8pt;z-index:251662336" stroked="f">
+          <v:shape id="_x0000_s2054" type="#_x0000_t202" style="position:absolute;left:0;text-align:left;margin-left:.2pt;margin-top:230.1pt;width:482.05pt;height:13.8pt;z-index:251663872" stroked="f">
             <v:textbox style="mso-next-textbox:#_x0000_s2054;mso-fit-shape-to-text:t" inset="0,0,0,0">
               <w:txbxContent>
                 <w:p>
@@ -6503,7 +6478,7 @@
           <w:lang w:val="sr-Latn-RS"/>
         </w:rPr>
         <w:drawing>
-          <wp:anchor distT="0" distB="0" distL="114300" distR="114300" simplePos="0" relativeHeight="251759616" behindDoc="0" locked="0" layoutInCell="1" allowOverlap="1" wp14:anchorId="6C4464FD" wp14:editId="72A28349">
+          <wp:anchor distT="0" distB="0" distL="114300" distR="114300" simplePos="0" relativeHeight="251654656" behindDoc="0" locked="0" layoutInCell="1" allowOverlap="1" wp14:anchorId="6C4464FD" wp14:editId="6697C968">
             <wp:simplePos x="0" y="0"/>
             <wp:positionH relativeFrom="column">
               <wp:posOffset>2540</wp:posOffset>
@@ -6570,7 +6545,7 @@
           <w:noProof/>
         </w:rPr>
         <w:pict w14:anchorId="1531B9D9">
-          <v:shape id="_x0000_s2052" type="#_x0000_t202" style="position:absolute;left:0;text-align:left;margin-left:0;margin-top:97.35pt;width:482.05pt;height:13.8pt;z-index:251660288;mso-position-horizontal-relative:text;mso-position-vertical-relative:text" stroked="f">
+          <v:shape id="_x0000_s2052" type="#_x0000_t202" style="position:absolute;left:0;text-align:left;margin-left:0;margin-top:97.35pt;width:482.05pt;height:13.8pt;z-index:251661824;mso-position-horizontal-relative:text;mso-position-vertical-relative:text" stroked="f">
             <v:textbox style="mso-next-textbox:#_x0000_s2052;mso-fit-shape-to-text:t" inset="0,0,0,0">
               <w:txbxContent>
                 <w:p>
@@ -6965,7 +6940,7 @@
           <w:noProof/>
         </w:rPr>
         <w:drawing>
-          <wp:anchor distT="0" distB="0" distL="114300" distR="114300" simplePos="0" relativeHeight="251636736" behindDoc="0" locked="0" layoutInCell="1" allowOverlap="1" wp14:anchorId="520B9928" wp14:editId="068A2795">
+          <wp:anchor distT="0" distB="0" distL="114300" distR="114300" simplePos="0" relativeHeight="251652608" behindDoc="0" locked="0" layoutInCell="1" allowOverlap="1" wp14:anchorId="520B9928" wp14:editId="2C1C1DB4">
             <wp:simplePos x="0" y="0"/>
             <wp:positionH relativeFrom="column">
               <wp:posOffset>-1905</wp:posOffset>
@@ -29007,7 +28982,2259 @@
       </w:tr>
     </w:tbl>
     <w:p/>
-    <w:p/>
+    <w:p>
+      <w:pPr>
+        <w:pStyle w:val="Heading3"/>
+      </w:pPr>
+      <w:r>
+        <w:t>Hooks</w:t>
+      </w:r>
+    </w:p>
+    <w:p>
+      <w:pPr>
+        <w:rPr>
+          <w:lang w:val="sr-Cyrl-RS"/>
+        </w:rPr>
+      </w:pPr>
+      <w:r>
+        <w:rPr>
+          <w:lang w:val="sr-Cyrl-RS"/>
+        </w:rPr>
+        <w:tab/>
+      </w:r>
+      <w:r>
+        <w:rPr>
+          <w:lang w:val="sr-Cyrl-RS"/>
+        </w:rPr>
+        <w:t xml:space="preserve">Једна од главних функционалности </w:t>
+      </w:r>
+      <w:r>
+        <w:t>React-</w:t>
+      </w:r>
+      <w:r>
+        <w:rPr>
+          <w:lang w:val="sr-Cyrl-RS"/>
+        </w:rPr>
+        <w:t xml:space="preserve">а су </w:t>
+      </w:r>
+      <w:r>
+        <w:t>Hook-</w:t>
+      </w:r>
+      <w:r>
+        <w:rPr>
+          <w:lang w:val="sr-Cyrl-RS"/>
+        </w:rPr>
+        <w:t xml:space="preserve">ови. Сваки </w:t>
+      </w:r>
+      <w:r>
+        <w:t xml:space="preserve">Hook </w:t>
+      </w:r>
+      <w:r>
+        <w:rPr>
+          <w:lang w:val="sr-Cyrl-RS"/>
+        </w:rPr>
+        <w:t xml:space="preserve">има одређену намени и најкоришћенији </w:t>
+      </w:r>
+      <w:r>
+        <w:t>Hook</w:t>
+      </w:r>
+      <w:r>
+        <w:rPr>
+          <w:lang w:val="sr-Cyrl-RS"/>
+        </w:rPr>
+        <w:t xml:space="preserve"> је </w:t>
+      </w:r>
+      <w:r>
+        <w:rPr>
+          <w:lang w:val="sr-Cyrl-RS"/>
+        </w:rPr>
+        <w:t>useState</w:t>
+      </w:r>
+      <w:r>
+        <w:rPr>
+          <w:lang w:val="sr-Cyrl-RS"/>
+        </w:rPr>
+        <w:t xml:space="preserve"> који се користи за декларацију и сетовање параметара.</w:t>
+      </w:r>
+      <w:r>
+        <w:rPr>
+          <w:lang w:val="sr-Cyrl-RS"/>
+        </w:rPr>
+        <w:t xml:space="preserve"> Када дође до промене параметара дефинисаних у </w:t>
+      </w:r>
+      <w:r>
+        <w:rPr>
+          <w:lang w:val="sr-Cyrl-RS"/>
+        </w:rPr>
+        <w:t>useState</w:t>
+      </w:r>
+      <w:r>
+        <w:rPr>
+          <w:lang w:val="sr-Cyrl-RS"/>
+        </w:rPr>
+        <w:t xml:space="preserve">-у доћи ће и до поновног рендеровања стране што ће омогућити кориснику да </w:t>
+      </w:r>
+      <w:r>
+        <w:rPr>
+          <w:lang w:val="sr-Cyrl-RS"/>
+        </w:rPr>
+        <w:t>види вредност параметара у реалном времену.</w:t>
+      </w:r>
+    </w:p>
+    <w:p>
+      <w:pPr>
+        <w:rPr>
+          <w:lang w:val="sr-Cyrl-RS"/>
+        </w:rPr>
+      </w:pPr>
+      <w:r>
+        <w:rPr>
+          <w:lang w:val="sr-Cyrl-RS"/>
+        </w:rPr>
+        <w:tab/>
+      </w:r>
+    </w:p>
+    <w:p>
+      <w:pPr>
+        <w:rPr>
+          <w:lang w:val="sr-Cyrl-RS"/>
+        </w:rPr>
+      </w:pPr>
+      <w:r>
+        <w:rPr>
+          <w:lang w:val="sr-Cyrl-RS"/>
+        </w:rPr>
+        <w:tab/>
+        <w:t xml:space="preserve">У доле наведеном примеру се може видети како се користе два различита </w:t>
+      </w:r>
+      <w:r>
+        <w:t>Hook-</w:t>
+      </w:r>
+      <w:r>
+        <w:rPr>
+          <w:lang w:val="sr-Cyrl-RS"/>
+        </w:rPr>
+        <w:t xml:space="preserve">а за учитавање производа. </w:t>
+      </w:r>
+    </w:p>
+    <w:p>
+      <w:pPr>
+        <w:rPr>
+          <w:lang w:val="sr-Cyrl-RS"/>
+        </w:rPr>
+      </w:pPr>
+      <w:r>
+        <w:rPr>
+          <w:lang w:val="sr-Cyrl-RS"/>
+        </w:rPr>
+        <w:tab/>
+      </w:r>
+      <w:r>
+        <w:t>useState</w:t>
+      </w:r>
+      <w:r>
+        <w:rPr>
+          <w:lang w:val="sr-Cyrl-RS"/>
+        </w:rPr>
+        <w:t xml:space="preserve"> ће извршити поновно рендеровање стране када се производи буду учитали са </w:t>
+      </w:r>
+      <w:r>
+        <w:t xml:space="preserve">Node.js </w:t>
+      </w:r>
+      <w:r>
+        <w:rPr>
+          <w:lang w:val="sr-Cyrl-RS"/>
+        </w:rPr>
+        <w:t xml:space="preserve">сервера, а </w:t>
+      </w:r>
+      <w:r>
+        <w:t>useEffect</w:t>
+      </w:r>
+      <w:r>
+        <w:rPr>
+          <w:lang w:val="sr-Cyrl-RS"/>
+        </w:rPr>
+        <w:t xml:space="preserve"> ће поново захтевати учитавање производа ако дође до промене тренутне стране.</w:t>
+      </w:r>
+    </w:p>
+    <w:tbl>
+      <w:tblPr>
+        <w:tblStyle w:val="CodeBox"/>
+        <w:tblpPr w:leftFromText="180" w:rightFromText="180" w:vertAnchor="text" w:horzAnchor="margin" w:tblpY="190"/>
+        <w:tblW w:w="9889" w:type="dxa"/>
+        <w:tblLook w:val="04A0" w:firstRow="1" w:lastRow="0" w:firstColumn="1" w:lastColumn="0" w:noHBand="0" w:noVBand="1"/>
+      </w:tblPr>
+      <w:tblGrid>
+        <w:gridCol w:w="9889"/>
+      </w:tblGrid>
+      <w:tr>
+        <w:trPr>
+          <w:trHeight w:val="20"/>
+        </w:trPr>
+        <w:tc>
+          <w:tcPr>
+            <w:tcW w:w="9889" w:type="dxa"/>
+            <w:vAlign w:val="center"/>
+          </w:tcPr>
+          <w:p>
+            <w:pPr>
+              <w:pStyle w:val="Bibl-Entries"/>
+              <w:spacing w:before="120" w:after="120" w:line="240" w:lineRule="auto"/>
+              <w:ind w:left="0" w:firstLine="0"/>
+              <w:jc w:val="left"/>
+              <w:rPr>
+                <w:b/>
+                <w:bCs/>
+                <w:color w:val="FFFFFF" w:themeColor="background1"/>
+              </w:rPr>
+            </w:pPr>
+            <w:r>
+              <w:rPr>
+                <w:b/>
+                <w:bCs/>
+                <w:color w:val="FFFFFF" w:themeColor="background1"/>
+                <w:lang w:val="sr-Cyrl-RS"/>
+              </w:rPr>
+              <w:t xml:space="preserve">Изворни код </w:t>
+            </w:r>
+            <w:r>
+              <w:rPr>
+                <w:b/>
+                <w:bCs/>
+                <w:color w:val="FFFFFF" w:themeColor="background1"/>
+                <w:lang w:val="sr-Cyrl-RS"/>
+              </w:rPr>
+              <w:t>4.15</w:t>
+            </w:r>
+            <w:r>
+              <w:rPr>
+                <w:b/>
+                <w:bCs/>
+                <w:color w:val="FFFFFF" w:themeColor="background1"/>
+              </w:rPr>
+              <w:t xml:space="preserve">: </w:t>
+            </w:r>
+            <w:r>
+              <w:rPr>
+                <w:b/>
+                <w:bCs/>
+                <w:color w:val="FFFFFF" w:themeColor="background1"/>
+                <w:lang w:val="sr-Cyrl-RS"/>
+              </w:rPr>
+              <w:t xml:space="preserve">Пример коришћења  </w:t>
+            </w:r>
+            <w:r>
+              <w:rPr>
+                <w:b/>
+                <w:bCs/>
+                <w:color w:val="FFFFFF" w:themeColor="background1"/>
+                <w:lang w:val="sr-Cyrl-RS"/>
+              </w:rPr>
+              <w:t>Hooks</w:t>
+            </w:r>
+            <w:r>
+              <w:rPr>
+                <w:b/>
+                <w:bCs/>
+                <w:color w:val="FFFFFF" w:themeColor="background1"/>
+                <w:lang w:val="sr-Cyrl-RS"/>
+              </w:rPr>
+              <w:t>-ова</w:t>
+            </w:r>
+          </w:p>
+        </w:tc>
+      </w:tr>
+      <w:tr>
+        <w:tc>
+          <w:tcPr>
+            <w:tcW w:w="9889" w:type="dxa"/>
+          </w:tcPr>
+          <w:p>
+            <w:pPr>
+              <w:pStyle w:val="code0"/>
+            </w:pPr>
+            <w:r>
+              <w:t xml:space="preserve">1. const </w:t>
+            </w:r>
+            <w:r>
+              <w:rPr>
+                <w:color w:val="666600"/>
+              </w:rPr>
+              <w:t>[</w:t>
+            </w:r>
+            <w:r>
+              <w:t>products</w:t>
+            </w:r>
+            <w:r>
+              <w:rPr>
+                <w:color w:val="666600"/>
+              </w:rPr>
+              <w:t>,</w:t>
+            </w:r>
+            <w:r>
+              <w:t xml:space="preserve"> setProducts</w:t>
+            </w:r>
+            <w:r>
+              <w:rPr>
+                <w:color w:val="666600"/>
+              </w:rPr>
+              <w:t>]</w:t>
+            </w:r>
+            <w:r>
+              <w:t xml:space="preserve"> </w:t>
+            </w:r>
+            <w:r>
+              <w:rPr>
+                <w:color w:val="666600"/>
+              </w:rPr>
+              <w:t>=</w:t>
+            </w:r>
+            <w:r>
+              <w:t xml:space="preserve"> useState</w:t>
+            </w:r>
+            <w:r>
+              <w:rPr>
+                <w:color w:val="666600"/>
+              </w:rPr>
+              <w:t>&lt;</w:t>
+            </w:r>
+            <w:r>
+              <w:rPr>
+                <w:color w:val="660066"/>
+              </w:rPr>
+              <w:t>IShortProduct</w:t>
+            </w:r>
+            <w:r>
+              <w:rPr>
+                <w:color w:val="666600"/>
+              </w:rPr>
+              <w:t>[]&gt;([]);</w:t>
+            </w:r>
+          </w:p>
+          <w:p>
+            <w:pPr>
+              <w:pStyle w:val="code0"/>
+            </w:pPr>
+            <w:r>
+              <w:t>2. useEffect</w:t>
+            </w:r>
+            <w:r>
+              <w:rPr>
+                <w:color w:val="666600"/>
+              </w:rPr>
+              <w:t>(()</w:t>
+            </w:r>
+            <w:r>
+              <w:t xml:space="preserve"> </w:t>
+            </w:r>
+            <w:r>
+              <w:rPr>
+                <w:color w:val="666600"/>
+              </w:rPr>
+              <w:t>=&gt;</w:t>
+            </w:r>
+            <w:r>
+              <w:t xml:space="preserve"> </w:t>
+            </w:r>
+            <w:r>
+              <w:rPr>
+                <w:color w:val="666600"/>
+              </w:rPr>
+              <w:t>{</w:t>
+            </w:r>
+          </w:p>
+          <w:p>
+            <w:pPr>
+              <w:pStyle w:val="code0"/>
+            </w:pPr>
+            <w:r>
+              <w:t xml:space="preserve">3. </w:t>
+            </w:r>
+            <w:r>
+              <w:tab/>
+              <w:t>getProducts</w:t>
+            </w:r>
+            <w:r>
+              <w:rPr>
+                <w:color w:val="666600"/>
+              </w:rPr>
+              <w:t>();</w:t>
+            </w:r>
+          </w:p>
+          <w:p>
+            <w:pPr>
+              <w:pStyle w:val="code0"/>
+            </w:pPr>
+            <w:r>
+              <w:t xml:space="preserve">4. </w:t>
+            </w:r>
+            <w:r>
+              <w:rPr>
+                <w:color w:val="666600"/>
+              </w:rPr>
+              <w:t>},</w:t>
+            </w:r>
+            <w:r>
+              <w:t xml:space="preserve"> </w:t>
+            </w:r>
+            <w:r>
+              <w:rPr>
+                <w:color w:val="666600"/>
+              </w:rPr>
+              <w:t>[</w:t>
+            </w:r>
+            <w:r>
+              <w:t>props</w:t>
+            </w:r>
+            <w:r>
+              <w:rPr>
+                <w:color w:val="666600"/>
+              </w:rPr>
+              <w:t>.</w:t>
+            </w:r>
+            <w:r>
+              <w:t>currentPage</w:t>
+            </w:r>
+            <w:r>
+              <w:rPr>
+                <w:color w:val="666600"/>
+              </w:rPr>
+              <w:t>]);</w:t>
+            </w:r>
+          </w:p>
+        </w:tc>
+      </w:tr>
+    </w:tbl>
+    <w:p>
+      <w:pPr>
+        <w:pStyle w:val="Textbody"/>
+        <w:rPr>
+          <w:lang w:val="sr-Cyrl-RS"/>
+        </w:rPr>
+      </w:pPr>
+    </w:p>
+    <w:p>
+      <w:pPr>
+        <w:pStyle w:val="Heading3"/>
+        <w:rPr>
+          <w:noProof/>
+        </w:rPr>
+      </w:pPr>
+      <w:r>
+        <w:rPr>
+          <w:noProof/>
+        </w:rPr>
+        <w:lastRenderedPageBreak/>
+        <w:t>Рутирање</w:t>
+      </w:r>
+    </w:p>
+    <w:p>
+      <w:r>
+        <w:rPr>
+          <w:lang w:val="sr-Cyrl-RS"/>
+        </w:rPr>
+        <w:tab/>
+      </w:r>
+      <w:r>
+        <w:rPr>
+          <w:lang w:val="sr-Cyrl-RS"/>
+        </w:rPr>
+        <w:t xml:space="preserve">За </w:t>
+      </w:r>
+      <w:r>
+        <w:rPr>
+          <w:lang w:val="sr-Cyrl-RS"/>
+        </w:rPr>
+        <w:t xml:space="preserve">рутирање је коришћена </w:t>
+      </w:r>
+      <w:r>
+        <w:rPr>
+          <w:lang w:val="sr-Cyrl-RS"/>
+        </w:rPr>
+        <w:t>react-router-dom</w:t>
+      </w:r>
+      <w:r>
+        <w:rPr>
+          <w:lang w:val="sr-Cyrl-RS"/>
+        </w:rPr>
+        <w:t xml:space="preserve"> библиотека. Рутирање нам омогућава да</w:t>
+      </w:r>
+      <w:r>
+        <w:rPr>
+          <w:lang w:val="sr-Cyrl-RS"/>
+        </w:rPr>
+        <w:t xml:space="preserve"> управљамо приказом различитих страна наше апликације на основу</w:t>
+      </w:r>
+      <w:r>
+        <w:t xml:space="preserve"> URL-a.</w:t>
+      </w:r>
+    </w:p>
+    <w:tbl>
+      <w:tblPr>
+        <w:tblStyle w:val="CodeBox"/>
+        <w:tblpPr w:leftFromText="180" w:rightFromText="180" w:vertAnchor="text" w:horzAnchor="margin" w:tblpY="190"/>
+        <w:tblW w:w="9889" w:type="dxa"/>
+        <w:tblLook w:val="04A0" w:firstRow="1" w:lastRow="0" w:firstColumn="1" w:lastColumn="0" w:noHBand="0" w:noVBand="1"/>
+      </w:tblPr>
+      <w:tblGrid>
+        <w:gridCol w:w="9889"/>
+      </w:tblGrid>
+      <w:tr>
+        <w:trPr>
+          <w:trHeight w:val="20"/>
+        </w:trPr>
+        <w:tc>
+          <w:tcPr>
+            <w:tcW w:w="9889" w:type="dxa"/>
+            <w:vAlign w:val="center"/>
+          </w:tcPr>
+          <w:p>
+            <w:pPr>
+              <w:pStyle w:val="Bibl-Entries"/>
+              <w:spacing w:before="120" w:after="120" w:line="240" w:lineRule="auto"/>
+              <w:ind w:left="0" w:firstLine="0"/>
+              <w:jc w:val="left"/>
+              <w:rPr>
+                <w:b/>
+                <w:bCs/>
+                <w:color w:val="FFFFFF" w:themeColor="background1"/>
+              </w:rPr>
+            </w:pPr>
+            <w:r>
+              <w:rPr>
+                <w:b/>
+                <w:bCs/>
+                <w:color w:val="FFFFFF" w:themeColor="background1"/>
+                <w:lang w:val="sr-Cyrl-RS"/>
+              </w:rPr>
+              <w:t xml:space="preserve">Изворни код </w:t>
+            </w:r>
+            <w:r>
+              <w:rPr>
+                <w:b/>
+                <w:bCs/>
+                <w:color w:val="FFFFFF" w:themeColor="background1"/>
+                <w:lang w:val="sr-Cyrl-RS"/>
+              </w:rPr>
+              <w:t>4.16</w:t>
+            </w:r>
+            <w:r>
+              <w:rPr>
+                <w:b/>
+                <w:bCs/>
+                <w:color w:val="FFFFFF" w:themeColor="background1"/>
+              </w:rPr>
+              <w:t xml:space="preserve">: </w:t>
+            </w:r>
+            <w:r>
+              <w:rPr>
+                <w:b/>
+                <w:bCs/>
+                <w:color w:val="FFFFFF" w:themeColor="background1"/>
+                <w:lang w:val="sr-Cyrl-RS"/>
+              </w:rPr>
+              <w:t>Рутирање</w:t>
+            </w:r>
+          </w:p>
+        </w:tc>
+      </w:tr>
+      <w:tr>
+        <w:tc>
+          <w:tcPr>
+            <w:tcW w:w="9889" w:type="dxa"/>
+          </w:tcPr>
+          <w:p>
+            <w:pPr>
+              <w:pStyle w:val="code0"/>
+            </w:pPr>
+            <w:r>
+              <w:t xml:space="preserve"> 1. const router </w:t>
+            </w:r>
+            <w:r>
+              <w:rPr>
+                <w:color w:val="666600"/>
+              </w:rPr>
+              <w:t>=</w:t>
+            </w:r>
+            <w:r>
+              <w:t xml:space="preserve"> createBrowserRouter</w:t>
+            </w:r>
+            <w:r>
+              <w:rPr>
+                <w:color w:val="666600"/>
+              </w:rPr>
+              <w:t>([</w:t>
+            </w:r>
+          </w:p>
+          <w:p>
+            <w:pPr>
+              <w:pStyle w:val="code0"/>
+            </w:pPr>
+            <w:r>
+              <w:t xml:space="preserve"> 2. </w:t>
+            </w:r>
+            <w:r>
+              <w:tab/>
+            </w:r>
+            <w:r>
+              <w:rPr>
+                <w:color w:val="666600"/>
+              </w:rPr>
+              <w:t>{</w:t>
+            </w:r>
+          </w:p>
+          <w:p>
+            <w:pPr>
+              <w:pStyle w:val="code0"/>
+            </w:pPr>
+            <w:r>
+              <w:t xml:space="preserve"> 3. </w:t>
+            </w:r>
+            <w:r>
+              <w:tab/>
+            </w:r>
+            <w:r>
+              <w:tab/>
+              <w:t>element</w:t>
+            </w:r>
+            <w:r>
+              <w:rPr>
+                <w:color w:val="666600"/>
+              </w:rPr>
+              <w:t>:</w:t>
+            </w:r>
+            <w:r>
+              <w:t xml:space="preserve"> </w:t>
+            </w:r>
+            <w:r>
+              <w:rPr>
+                <w:color w:val="666600"/>
+              </w:rPr>
+              <w:t>&lt;</w:t>
+            </w:r>
+            <w:r>
+              <w:rPr>
+                <w:color w:val="660066"/>
+              </w:rPr>
+              <w:t>App</w:t>
+            </w:r>
+            <w:r>
+              <w:t xml:space="preserve"> </w:t>
+            </w:r>
+            <w:r>
+              <w:rPr>
+                <w:color w:val="666600"/>
+              </w:rPr>
+              <w:t>/&gt;,</w:t>
+            </w:r>
+          </w:p>
+          <w:p>
+            <w:pPr>
+              <w:pStyle w:val="code0"/>
+            </w:pPr>
+            <w:r>
+              <w:t xml:space="preserve"> 4. </w:t>
+            </w:r>
+            <w:r>
+              <w:tab/>
+            </w:r>
+            <w:r>
+              <w:tab/>
+              <w:t>path</w:t>
+            </w:r>
+            <w:r>
+              <w:rPr>
+                <w:color w:val="666600"/>
+              </w:rPr>
+              <w:t>:</w:t>
+            </w:r>
+            <w:r>
+              <w:t xml:space="preserve"> </w:t>
+            </w:r>
+            <w:r>
+              <w:rPr>
+                <w:color w:val="008800"/>
+              </w:rPr>
+              <w:t>"/"</w:t>
+            </w:r>
+            <w:r>
+              <w:rPr>
+                <w:color w:val="666600"/>
+              </w:rPr>
+              <w:t>,</w:t>
+            </w:r>
+          </w:p>
+          <w:p>
+            <w:pPr>
+              <w:pStyle w:val="code0"/>
+            </w:pPr>
+            <w:r>
+              <w:t xml:space="preserve"> 5. </w:t>
+            </w:r>
+            <w:r>
+              <w:tab/>
+            </w:r>
+            <w:r>
+              <w:tab/>
+              <w:t>children</w:t>
+            </w:r>
+            <w:r>
+              <w:rPr>
+                <w:color w:val="666600"/>
+              </w:rPr>
+              <w:t>:</w:t>
+            </w:r>
+            <w:r>
+              <w:t xml:space="preserve"> </w:t>
+            </w:r>
+            <w:r>
+              <w:rPr>
+                <w:color w:val="666600"/>
+              </w:rPr>
+              <w:t>[</w:t>
+            </w:r>
+          </w:p>
+          <w:p>
+            <w:pPr>
+              <w:pStyle w:val="code0"/>
+            </w:pPr>
+            <w:r>
+              <w:t xml:space="preserve"> 6. </w:t>
+            </w:r>
+            <w:r>
+              <w:tab/>
+            </w:r>
+            <w:r>
+              <w:tab/>
+            </w:r>
+            <w:r>
+              <w:tab/>
+            </w:r>
+            <w:r>
+              <w:rPr>
+                <w:color w:val="666600"/>
+              </w:rPr>
+              <w:t>{</w:t>
+            </w:r>
+          </w:p>
+          <w:p>
+            <w:pPr>
+              <w:pStyle w:val="code0"/>
+            </w:pPr>
+            <w:r>
+              <w:t xml:space="preserve"> 7. </w:t>
+            </w:r>
+            <w:r>
+              <w:tab/>
+            </w:r>
+            <w:r>
+              <w:tab/>
+            </w:r>
+            <w:r>
+              <w:tab/>
+            </w:r>
+            <w:r>
+              <w:tab/>
+              <w:t>path</w:t>
+            </w:r>
+            <w:r>
+              <w:rPr>
+                <w:color w:val="666600"/>
+              </w:rPr>
+              <w:t>:</w:t>
+            </w:r>
+            <w:r>
+              <w:t xml:space="preserve"> </w:t>
+            </w:r>
+            <w:r>
+              <w:rPr>
+                <w:color w:val="008800"/>
+              </w:rPr>
+              <w:t>""</w:t>
+            </w:r>
+            <w:r>
+              <w:rPr>
+                <w:color w:val="666600"/>
+              </w:rPr>
+              <w:t>,</w:t>
+            </w:r>
+          </w:p>
+          <w:p>
+            <w:pPr>
+              <w:pStyle w:val="code0"/>
+            </w:pPr>
+            <w:r>
+              <w:t xml:space="preserve"> 8. </w:t>
+            </w:r>
+            <w:r>
+              <w:tab/>
+            </w:r>
+            <w:r>
+              <w:tab/>
+            </w:r>
+            <w:r>
+              <w:tab/>
+            </w:r>
+            <w:r>
+              <w:tab/>
+              <w:t>element</w:t>
+            </w:r>
+            <w:r>
+              <w:rPr>
+                <w:color w:val="666600"/>
+              </w:rPr>
+              <w:t>:</w:t>
+            </w:r>
+            <w:r>
+              <w:t xml:space="preserve"> </w:t>
+            </w:r>
+            <w:r>
+              <w:rPr>
+                <w:color w:val="666600"/>
+              </w:rPr>
+              <w:t>&lt;</w:t>
+            </w:r>
+            <w:r>
+              <w:rPr>
+                <w:color w:val="660066"/>
+              </w:rPr>
+              <w:t>NewestProducts</w:t>
+            </w:r>
+            <w:r>
+              <w:t xml:space="preserve"> </w:t>
+            </w:r>
+            <w:r>
+              <w:rPr>
+                <w:color w:val="666600"/>
+              </w:rPr>
+              <w:t>/&gt;,</w:t>
+            </w:r>
+          </w:p>
+          <w:p>
+            <w:pPr>
+              <w:pStyle w:val="code0"/>
+            </w:pPr>
+            <w:r>
+              <w:t xml:space="preserve"> 9. </w:t>
+            </w:r>
+            <w:r>
+              <w:tab/>
+            </w:r>
+            <w:r>
+              <w:tab/>
+            </w:r>
+            <w:r>
+              <w:tab/>
+            </w:r>
+            <w:r>
+              <w:rPr>
+                <w:color w:val="666600"/>
+              </w:rPr>
+              <w:t>},</w:t>
+            </w:r>
+          </w:p>
+          <w:p>
+            <w:pPr>
+              <w:pStyle w:val="code0"/>
+            </w:pPr>
+            <w:r>
+              <w:t xml:space="preserve">10. </w:t>
+            </w:r>
+            <w:r>
+              <w:tab/>
+            </w:r>
+            <w:r>
+              <w:tab/>
+            </w:r>
+            <w:r>
+              <w:tab/>
+            </w:r>
+            <w:r>
+              <w:rPr>
+                <w:color w:val="666600"/>
+              </w:rPr>
+              <w:t>{</w:t>
+            </w:r>
+          </w:p>
+          <w:p>
+            <w:pPr>
+              <w:pStyle w:val="code0"/>
+            </w:pPr>
+            <w:r>
+              <w:t xml:space="preserve">11. </w:t>
+            </w:r>
+            <w:r>
+              <w:tab/>
+            </w:r>
+            <w:r>
+              <w:tab/>
+            </w:r>
+            <w:r>
+              <w:tab/>
+            </w:r>
+            <w:r>
+              <w:tab/>
+              <w:t>path</w:t>
+            </w:r>
+            <w:r>
+              <w:rPr>
+                <w:color w:val="666600"/>
+              </w:rPr>
+              <w:t>:</w:t>
+            </w:r>
+            <w:r>
+              <w:t xml:space="preserve"> </w:t>
+            </w:r>
+            <w:r>
+              <w:rPr>
+                <w:color w:val="008800"/>
+              </w:rPr>
+              <w:t>"noviProizvodi"</w:t>
+            </w:r>
+            <w:r>
+              <w:rPr>
+                <w:color w:val="666600"/>
+              </w:rPr>
+              <w:t>,</w:t>
+            </w:r>
+          </w:p>
+          <w:p>
+            <w:pPr>
+              <w:pStyle w:val="code0"/>
+            </w:pPr>
+            <w:r>
+              <w:t xml:space="preserve">12. </w:t>
+            </w:r>
+            <w:r>
+              <w:tab/>
+            </w:r>
+            <w:r>
+              <w:tab/>
+            </w:r>
+            <w:r>
+              <w:tab/>
+            </w:r>
+            <w:r>
+              <w:tab/>
+              <w:t>element</w:t>
+            </w:r>
+            <w:r>
+              <w:rPr>
+                <w:color w:val="666600"/>
+              </w:rPr>
+              <w:t>:</w:t>
+            </w:r>
+            <w:r>
+              <w:t xml:space="preserve"> </w:t>
+            </w:r>
+            <w:r>
+              <w:rPr>
+                <w:color w:val="666600"/>
+              </w:rPr>
+              <w:t>&lt;</w:t>
+            </w:r>
+            <w:r>
+              <w:rPr>
+                <w:color w:val="660066"/>
+              </w:rPr>
+              <w:t>NewestProducts</w:t>
+            </w:r>
+            <w:r>
+              <w:t xml:space="preserve"> </w:t>
+            </w:r>
+            <w:r>
+              <w:rPr>
+                <w:color w:val="666600"/>
+              </w:rPr>
+              <w:t>/&gt;,</w:t>
+            </w:r>
+          </w:p>
+          <w:p>
+            <w:pPr>
+              <w:pStyle w:val="code0"/>
+            </w:pPr>
+            <w:r>
+              <w:t xml:space="preserve">13. </w:t>
+            </w:r>
+            <w:r>
+              <w:tab/>
+            </w:r>
+            <w:r>
+              <w:tab/>
+            </w:r>
+            <w:r>
+              <w:tab/>
+            </w:r>
+            <w:r>
+              <w:rPr>
+                <w:color w:val="666600"/>
+              </w:rPr>
+              <w:t>},</w:t>
+            </w:r>
+          </w:p>
+          <w:p>
+            <w:pPr>
+              <w:pStyle w:val="code0"/>
+            </w:pPr>
+            <w:r>
+              <w:t xml:space="preserve">14. </w:t>
+            </w:r>
+            <w:r>
+              <w:tab/>
+            </w:r>
+            <w:r>
+              <w:tab/>
+            </w:r>
+            <w:r>
+              <w:tab/>
+            </w:r>
+            <w:r>
+              <w:rPr>
+                <w:color w:val="666600"/>
+              </w:rPr>
+              <w:t>{</w:t>
+            </w:r>
+          </w:p>
+          <w:p>
+            <w:pPr>
+              <w:pStyle w:val="code0"/>
+            </w:pPr>
+            <w:r>
+              <w:t xml:space="preserve">15. </w:t>
+            </w:r>
+            <w:r>
+              <w:tab/>
+            </w:r>
+            <w:r>
+              <w:tab/>
+            </w:r>
+            <w:r>
+              <w:tab/>
+            </w:r>
+            <w:r>
+              <w:tab/>
+              <w:t>path</w:t>
+            </w:r>
+            <w:r>
+              <w:rPr>
+                <w:color w:val="666600"/>
+              </w:rPr>
+              <w:t>:</w:t>
+            </w:r>
+            <w:r>
+              <w:t xml:space="preserve"> </w:t>
+            </w:r>
+            <w:r>
+              <w:rPr>
+                <w:color w:val="008800"/>
+              </w:rPr>
+              <w:t>"pretraga"</w:t>
+            </w:r>
+            <w:r>
+              <w:rPr>
+                <w:color w:val="666600"/>
+              </w:rPr>
+              <w:t>,</w:t>
+            </w:r>
+          </w:p>
+          <w:p>
+            <w:pPr>
+              <w:pStyle w:val="code0"/>
+            </w:pPr>
+            <w:r>
+              <w:t xml:space="preserve">16. </w:t>
+            </w:r>
+            <w:r>
+              <w:tab/>
+            </w:r>
+            <w:r>
+              <w:tab/>
+            </w:r>
+            <w:r>
+              <w:tab/>
+            </w:r>
+            <w:r>
+              <w:tab/>
+              <w:t>element</w:t>
+            </w:r>
+            <w:r>
+              <w:rPr>
+                <w:color w:val="666600"/>
+              </w:rPr>
+              <w:t>:</w:t>
+            </w:r>
+            <w:r>
+              <w:t xml:space="preserve"> </w:t>
+            </w:r>
+            <w:r>
+              <w:rPr>
+                <w:color w:val="666600"/>
+              </w:rPr>
+              <w:t>&lt;</w:t>
+            </w:r>
+            <w:r>
+              <w:rPr>
+                <w:color w:val="660066"/>
+              </w:rPr>
+              <w:t>ProductSeach</w:t>
+            </w:r>
+            <w:r>
+              <w:t xml:space="preserve"> </w:t>
+            </w:r>
+            <w:r>
+              <w:rPr>
+                <w:color w:val="666600"/>
+              </w:rPr>
+              <w:t>/&gt;,</w:t>
+            </w:r>
+          </w:p>
+          <w:p>
+            <w:pPr>
+              <w:pStyle w:val="code0"/>
+            </w:pPr>
+            <w:r>
+              <w:t xml:space="preserve">17. </w:t>
+            </w:r>
+            <w:r>
+              <w:tab/>
+            </w:r>
+            <w:r>
+              <w:tab/>
+            </w:r>
+            <w:r>
+              <w:tab/>
+            </w:r>
+            <w:r>
+              <w:rPr>
+                <w:color w:val="666600"/>
+              </w:rPr>
+              <w:t>},</w:t>
+            </w:r>
+          </w:p>
+          <w:p>
+            <w:pPr>
+              <w:pStyle w:val="code0"/>
+            </w:pPr>
+            <w:r>
+              <w:t xml:space="preserve">18. </w:t>
+            </w:r>
+            <w:r>
+              <w:tab/>
+            </w:r>
+            <w:r>
+              <w:tab/>
+            </w:r>
+            <w:r>
+              <w:tab/>
+            </w:r>
+            <w:r>
+              <w:rPr>
+                <w:color w:val="666600"/>
+              </w:rPr>
+              <w:t>{</w:t>
+            </w:r>
+          </w:p>
+          <w:p>
+            <w:pPr>
+              <w:pStyle w:val="code0"/>
+            </w:pPr>
+            <w:r>
+              <w:t xml:space="preserve">19. </w:t>
+            </w:r>
+            <w:r>
+              <w:tab/>
+            </w:r>
+            <w:r>
+              <w:tab/>
+            </w:r>
+            <w:r>
+              <w:tab/>
+            </w:r>
+            <w:r>
+              <w:tab/>
+              <w:t>path</w:t>
+            </w:r>
+            <w:r>
+              <w:rPr>
+                <w:color w:val="666600"/>
+              </w:rPr>
+              <w:t>:</w:t>
+            </w:r>
+            <w:r>
+              <w:t xml:space="preserve"> </w:t>
+            </w:r>
+            <w:r>
+              <w:rPr>
+                <w:color w:val="008800"/>
+              </w:rPr>
+              <w:t>"kategorije"</w:t>
+            </w:r>
+            <w:r>
+              <w:rPr>
+                <w:color w:val="666600"/>
+              </w:rPr>
+              <w:t>,</w:t>
+            </w:r>
+          </w:p>
+          <w:p>
+            <w:pPr>
+              <w:pStyle w:val="code0"/>
+            </w:pPr>
+            <w:r>
+              <w:t xml:space="preserve">20. </w:t>
+            </w:r>
+            <w:r>
+              <w:tab/>
+            </w:r>
+            <w:r>
+              <w:tab/>
+            </w:r>
+            <w:r>
+              <w:tab/>
+            </w:r>
+            <w:r>
+              <w:tab/>
+              <w:t>element</w:t>
+            </w:r>
+            <w:r>
+              <w:rPr>
+                <w:color w:val="666600"/>
+              </w:rPr>
+              <w:t>:</w:t>
+            </w:r>
+            <w:r>
+              <w:t xml:space="preserve"> </w:t>
+            </w:r>
+            <w:r>
+              <w:rPr>
+                <w:color w:val="666600"/>
+              </w:rPr>
+              <w:t>&lt;</w:t>
+            </w:r>
+            <w:r>
+              <w:rPr>
+                <w:color w:val="660066"/>
+              </w:rPr>
+              <w:t>CategoriesSelection</w:t>
+            </w:r>
+            <w:r>
+              <w:t xml:space="preserve"> </w:t>
+            </w:r>
+            <w:r>
+              <w:rPr>
+                <w:color w:val="666600"/>
+              </w:rPr>
+              <w:t>/&gt;,</w:t>
+            </w:r>
+          </w:p>
+          <w:p>
+            <w:pPr>
+              <w:pStyle w:val="code0"/>
+            </w:pPr>
+            <w:r>
+              <w:t xml:space="preserve">21. </w:t>
+            </w:r>
+            <w:r>
+              <w:tab/>
+            </w:r>
+            <w:r>
+              <w:tab/>
+            </w:r>
+            <w:r>
+              <w:tab/>
+            </w:r>
+            <w:r>
+              <w:rPr>
+                <w:color w:val="666600"/>
+              </w:rPr>
+              <w:t>},</w:t>
+            </w:r>
+          </w:p>
+          <w:p>
+            <w:pPr>
+              <w:pStyle w:val="code0"/>
+            </w:pPr>
+            <w:r>
+              <w:t xml:space="preserve">22. </w:t>
+            </w:r>
+            <w:r>
+              <w:tab/>
+            </w:r>
+            <w:r>
+              <w:tab/>
+            </w:r>
+            <w:r>
+              <w:tab/>
+            </w:r>
+            <w:r>
+              <w:rPr>
+                <w:color w:val="666600"/>
+              </w:rPr>
+              <w:t>{</w:t>
+            </w:r>
+          </w:p>
+          <w:p>
+            <w:pPr>
+              <w:pStyle w:val="code0"/>
+            </w:pPr>
+            <w:r>
+              <w:t xml:space="preserve">23. </w:t>
+            </w:r>
+            <w:r>
+              <w:tab/>
+            </w:r>
+            <w:r>
+              <w:tab/>
+            </w:r>
+            <w:r>
+              <w:tab/>
+            </w:r>
+            <w:r>
+              <w:tab/>
+              <w:t>path</w:t>
+            </w:r>
+            <w:r>
+              <w:rPr>
+                <w:color w:val="666600"/>
+              </w:rPr>
+              <w:t>:</w:t>
+            </w:r>
+            <w:r>
+              <w:t xml:space="preserve"> </w:t>
+            </w:r>
+            <w:r>
+              <w:rPr>
+                <w:color w:val="008800"/>
+              </w:rPr>
+              <w:t>"kategorije/:category"</w:t>
+            </w:r>
+            <w:r>
+              <w:rPr>
+                <w:color w:val="666600"/>
+              </w:rPr>
+              <w:t>,</w:t>
+            </w:r>
+          </w:p>
+          <w:p>
+            <w:pPr>
+              <w:pStyle w:val="code0"/>
+            </w:pPr>
+            <w:r>
+              <w:t xml:space="preserve">24. </w:t>
+            </w:r>
+            <w:r>
+              <w:tab/>
+            </w:r>
+            <w:r>
+              <w:tab/>
+            </w:r>
+            <w:r>
+              <w:tab/>
+            </w:r>
+            <w:r>
+              <w:tab/>
+              <w:t>element</w:t>
+            </w:r>
+            <w:r>
+              <w:rPr>
+                <w:color w:val="666600"/>
+              </w:rPr>
+              <w:t>:</w:t>
+            </w:r>
+            <w:r>
+              <w:t xml:space="preserve"> </w:t>
+            </w:r>
+            <w:r>
+              <w:rPr>
+                <w:color w:val="666600"/>
+              </w:rPr>
+              <w:t>&lt;</w:t>
+            </w:r>
+            <w:r>
+              <w:rPr>
+                <w:color w:val="660066"/>
+              </w:rPr>
+              <w:t>CategoryProducts</w:t>
+            </w:r>
+            <w:r>
+              <w:t xml:space="preserve"> </w:t>
+            </w:r>
+            <w:r>
+              <w:rPr>
+                <w:color w:val="666600"/>
+              </w:rPr>
+              <w:t>/&gt;,</w:t>
+            </w:r>
+          </w:p>
+          <w:p>
+            <w:pPr>
+              <w:pStyle w:val="code0"/>
+            </w:pPr>
+            <w:r>
+              <w:t xml:space="preserve">25. </w:t>
+            </w:r>
+            <w:r>
+              <w:tab/>
+            </w:r>
+            <w:r>
+              <w:tab/>
+            </w:r>
+            <w:r>
+              <w:tab/>
+            </w:r>
+            <w:r>
+              <w:rPr>
+                <w:color w:val="666600"/>
+              </w:rPr>
+              <w:t>},</w:t>
+            </w:r>
+          </w:p>
+          <w:p>
+            <w:pPr>
+              <w:pStyle w:val="code0"/>
+            </w:pPr>
+            <w:r>
+              <w:t xml:space="preserve">26. </w:t>
+            </w:r>
+            <w:r>
+              <w:tab/>
+            </w:r>
+            <w:r>
+              <w:tab/>
+            </w:r>
+            <w:r>
+              <w:tab/>
+            </w:r>
+            <w:r>
+              <w:rPr>
+                <w:color w:val="666600"/>
+              </w:rPr>
+              <w:t>{</w:t>
+            </w:r>
+          </w:p>
+          <w:p>
+            <w:pPr>
+              <w:pStyle w:val="code0"/>
+            </w:pPr>
+            <w:r>
+              <w:t xml:space="preserve">27. </w:t>
+            </w:r>
+            <w:r>
+              <w:tab/>
+            </w:r>
+            <w:r>
+              <w:tab/>
+            </w:r>
+            <w:r>
+              <w:tab/>
+            </w:r>
+            <w:r>
+              <w:tab/>
+              <w:t>path</w:t>
+            </w:r>
+            <w:r>
+              <w:rPr>
+                <w:color w:val="666600"/>
+              </w:rPr>
+              <w:t>:</w:t>
+            </w:r>
+            <w:r>
+              <w:t xml:space="preserve"> </w:t>
+            </w:r>
+            <w:r>
+              <w:rPr>
+                <w:color w:val="008800"/>
+              </w:rPr>
+              <w:t>"kategorije/:category/:productId"</w:t>
+            </w:r>
+            <w:r>
+              <w:rPr>
+                <w:color w:val="666600"/>
+              </w:rPr>
+              <w:t>,</w:t>
+            </w:r>
+          </w:p>
+          <w:p>
+            <w:pPr>
+              <w:pStyle w:val="code0"/>
+            </w:pPr>
+            <w:r>
+              <w:t xml:space="preserve">28. </w:t>
+            </w:r>
+            <w:r>
+              <w:tab/>
+            </w:r>
+            <w:r>
+              <w:tab/>
+            </w:r>
+            <w:r>
+              <w:tab/>
+            </w:r>
+            <w:r>
+              <w:tab/>
+              <w:t>element</w:t>
+            </w:r>
+            <w:r>
+              <w:rPr>
+                <w:color w:val="666600"/>
+              </w:rPr>
+              <w:t>:</w:t>
+            </w:r>
+            <w:r>
+              <w:t xml:space="preserve"> </w:t>
+            </w:r>
+            <w:r>
+              <w:rPr>
+                <w:color w:val="666600"/>
+              </w:rPr>
+              <w:t>&lt;</w:t>
+            </w:r>
+            <w:r>
+              <w:rPr>
+                <w:color w:val="660066"/>
+              </w:rPr>
+              <w:t>ProductPage</w:t>
+            </w:r>
+            <w:r>
+              <w:t xml:space="preserve"> </w:t>
+            </w:r>
+            <w:r>
+              <w:rPr>
+                <w:color w:val="666600"/>
+              </w:rPr>
+              <w:t>/&gt;,</w:t>
+            </w:r>
+          </w:p>
+          <w:p>
+            <w:pPr>
+              <w:pStyle w:val="code0"/>
+            </w:pPr>
+            <w:r>
+              <w:t xml:space="preserve">29. </w:t>
+            </w:r>
+            <w:r>
+              <w:tab/>
+            </w:r>
+            <w:r>
+              <w:tab/>
+            </w:r>
+            <w:r>
+              <w:tab/>
+            </w:r>
+            <w:r>
+              <w:rPr>
+                <w:color w:val="666600"/>
+              </w:rPr>
+              <w:t>}</w:t>
+            </w:r>
+          </w:p>
+          <w:p>
+            <w:pPr>
+              <w:pStyle w:val="code0"/>
+            </w:pPr>
+            <w:r>
+              <w:t xml:space="preserve">30. </w:t>
+            </w:r>
+            <w:r>
+              <w:tab/>
+            </w:r>
+            <w:r>
+              <w:tab/>
+            </w:r>
+            <w:r>
+              <w:rPr>
+                <w:color w:val="666600"/>
+              </w:rPr>
+              <w:t>]</w:t>
+            </w:r>
+          </w:p>
+          <w:p>
+            <w:pPr>
+              <w:pStyle w:val="code0"/>
+            </w:pPr>
+            <w:r>
+              <w:t xml:space="preserve">31. </w:t>
+            </w:r>
+            <w:r>
+              <w:tab/>
+            </w:r>
+            <w:r>
+              <w:rPr>
+                <w:color w:val="666600"/>
+              </w:rPr>
+              <w:t>}</w:t>
+            </w:r>
+          </w:p>
+          <w:p>
+            <w:pPr>
+              <w:pStyle w:val="code0"/>
+            </w:pPr>
+            <w:r>
+              <w:t xml:space="preserve">32. </w:t>
+            </w:r>
+            <w:r>
+              <w:rPr>
+                <w:color w:val="666600"/>
+              </w:rPr>
+              <w:t>]);</w:t>
+            </w:r>
+          </w:p>
+        </w:tc>
+      </w:tr>
+    </w:tbl>
+    <w:p>
+      <w:pPr>
+        <w:pStyle w:val="Textbody"/>
+        <w:rPr>
+          <w:lang w:val="sr-Cyrl-RS"/>
+        </w:rPr>
+      </w:pPr>
+    </w:p>
+    <w:p>
+      <w:pPr>
+        <w:pStyle w:val="Textbody"/>
+        <w:rPr>
+          <w:lang w:val="sr-Cyrl-RS"/>
+        </w:rPr>
+      </w:pPr>
+    </w:p>
+    <w:p>
+      <w:pPr>
+        <w:pStyle w:val="Textbody"/>
+        <w:rPr>
+          <w:lang w:val="sr-Cyrl-RS"/>
+        </w:rPr>
+      </w:pPr>
+    </w:p>
+    <w:p>
+      <w:pPr>
+        <w:pStyle w:val="Textbody"/>
+        <w:rPr>
+          <w:lang w:val="sr-Cyrl-RS"/>
+        </w:rPr>
+      </w:pPr>
+    </w:p>
+    <w:p>
+      <w:pPr>
+        <w:pStyle w:val="Textbody"/>
+        <w:rPr>
+          <w:lang w:val="sr-Cyrl-RS"/>
+        </w:rPr>
+      </w:pPr>
+    </w:p>
+    <w:p>
+      <w:pPr>
+        <w:pStyle w:val="Textbody"/>
+        <w:rPr>
+          <w:lang w:val="sr-Cyrl-RS"/>
+        </w:rPr>
+      </w:pPr>
+    </w:p>
+    <w:p>
+      <w:pPr>
+        <w:pStyle w:val="Textbody"/>
+        <w:rPr>
+          <w:lang w:val="sr-Cyrl-RS"/>
+        </w:rPr>
+      </w:pPr>
+    </w:p>
+    <w:p>
+      <w:pPr>
+        <w:pStyle w:val="Textbody"/>
+        <w:rPr>
+          <w:lang w:val="sr-Cyrl-RS"/>
+        </w:rPr>
+      </w:pPr>
+    </w:p>
+    <w:p>
+      <w:pPr>
+        <w:pStyle w:val="Textbody"/>
+        <w:rPr>
+          <w:lang w:val="sr-Cyrl-RS"/>
+        </w:rPr>
+      </w:pPr>
+    </w:p>
+    <w:p>
+      <w:pPr>
+        <w:pStyle w:val="Textbody"/>
+        <w:rPr>
+          <w:lang w:val="sr-Cyrl-RS"/>
+        </w:rPr>
+      </w:pPr>
+    </w:p>
+    <w:p>
+      <w:pPr>
+        <w:pStyle w:val="Textbody"/>
+        <w:rPr>
+          <w:lang w:val="sr-Cyrl-RS"/>
+        </w:rPr>
+      </w:pPr>
+    </w:p>
+    <w:p>
+      <w:pPr>
+        <w:pStyle w:val="Textbody"/>
+        <w:rPr>
+          <w:lang w:val="sr-Cyrl-RS"/>
+        </w:rPr>
+      </w:pPr>
+    </w:p>
+    <w:p>
+      <w:pPr>
+        <w:pStyle w:val="Heading1"/>
+        <w:rPr>
+          <w:lang w:val="sr-Cyrl-RS"/>
+        </w:rPr>
+      </w:pPr>
+      <w:r>
+        <w:rPr>
+          <w:lang w:val="sr-Cyrl-RS"/>
+        </w:rPr>
+        <w:lastRenderedPageBreak/>
+        <w:t>Функционалности</w:t>
+      </w:r>
+    </w:p>
+    <w:p>
+      <w:pPr>
+        <w:rPr>
+          <w:lang w:val="sr-Cyrl-RS"/>
+        </w:rPr>
+      </w:pPr>
+      <w:r>
+        <w:rPr>
+          <w:lang w:val="sr-Cyrl-RS"/>
+        </w:rPr>
+        <w:tab/>
+      </w:r>
+      <w:r>
+        <w:rPr>
+          <w:lang w:val="sr-Cyrl-RS"/>
+        </w:rPr>
+        <w:t>Када корисник приступи апликацији на почетној страни су приказани најновији производи у последња 24 сата, ако исти постоје.</w:t>
+      </w:r>
+      <w:r>
+        <w:rPr>
+          <w:lang w:val="sr-Cyrl-RS"/>
+        </w:rPr>
+        <w:t xml:space="preserve"> </w:t>
+      </w:r>
+      <w:r>
+        <w:rPr>
+          <w:lang w:val="sr-Cyrl-RS"/>
+        </w:rPr>
+        <w:t>Са почетне стране корисник има могућност</w:t>
+      </w:r>
+      <w:r>
+        <w:t>:</w:t>
+      </w:r>
+      <w:r>
+        <w:rPr>
+          <w:lang w:val="sr-Cyrl-RS"/>
+        </w:rPr>
+        <w:t xml:space="preserve"> </w:t>
+      </w:r>
+    </w:p>
+    <w:p>
+      <w:pPr>
+        <w:rPr>
+          <w:lang w:val="sr-Cyrl-RS"/>
+        </w:rPr>
+      </w:pPr>
+      <w:r>
+        <w:rPr>
+          <w:lang w:val="sr-Cyrl-RS"/>
+        </w:rPr>
+        <w:tab/>
+      </w:r>
+      <w:r>
+        <w:rPr>
+          <w:lang w:val="sr-Cyrl-RS"/>
+        </w:rPr>
+        <w:t>-да изабере један од приказаних производа</w:t>
+      </w:r>
+    </w:p>
+    <w:p>
+      <w:pPr>
+        <w:rPr>
+          <w:lang w:val="sr-Cyrl-RS"/>
+        </w:rPr>
+      </w:pPr>
+      <w:r>
+        <w:rPr>
+          <w:lang w:val="sr-Cyrl-RS"/>
+        </w:rPr>
+        <w:tab/>
+      </w:r>
+      <w:r>
+        <w:rPr>
+          <w:lang w:val="sr-Cyrl-RS"/>
+        </w:rPr>
+        <w:t>-</w:t>
+      </w:r>
+      <w:r>
+        <w:rPr>
+          <w:lang w:val="sr-Cyrl-RS"/>
+        </w:rPr>
+        <w:t>пређе на страну за избор категорија</w:t>
+      </w:r>
+    </w:p>
+    <w:p>
+      <w:r>
+        <w:rPr>
+          <w:noProof/>
+          <w:lang w:val="sr-Cyrl-RS"/>
+        </w:rPr>
+        <w:drawing>
+          <wp:anchor distT="0" distB="0" distL="114300" distR="114300" simplePos="0" relativeHeight="251655680" behindDoc="0" locked="0" layoutInCell="1" allowOverlap="1" wp14:anchorId="6D03857D" wp14:editId="6816955D">
+            <wp:simplePos x="0" y="0"/>
+            <wp:positionH relativeFrom="column">
+              <wp:posOffset>3285</wp:posOffset>
+            </wp:positionH>
+            <wp:positionV relativeFrom="paragraph">
+              <wp:posOffset>417416</wp:posOffset>
+            </wp:positionV>
+            <wp:extent cx="6122035" cy="4828540"/>
+            <wp:effectExtent l="0" t="0" r="0" b="0"/>
+            <wp:wrapTopAndBottom/>
+            <wp:docPr id="1380636996" name="Picture 1" descr="A screenshot of a computer&#10;&#10;Description automatically generated"/>
+            <wp:cNvGraphicFramePr>
+              <a:graphicFrameLocks xmlns:a="http://schemas.openxmlformats.org/drawingml/2006/main" noChangeAspect="1"/>
+            </wp:cNvGraphicFramePr>
+            <a:graphic xmlns:a="http://schemas.openxmlformats.org/drawingml/2006/main">
+              <a:graphicData uri="http://schemas.openxmlformats.org/drawingml/2006/picture">
+                <pic:pic xmlns:pic="http://schemas.openxmlformats.org/drawingml/2006/picture">
+                  <pic:nvPicPr>
+                    <pic:cNvPr id="1380636996" name="Picture 1" descr="A screenshot of a computer&#10;&#10;Description automatically generated"/>
+                    <pic:cNvPicPr/>
+                  </pic:nvPicPr>
+                  <pic:blipFill>
+                    <a:blip r:embed="rId19">
+                      <a:extLst>
+                        <a:ext uri="{28A0092B-C50C-407E-A947-70E740481C1C}">
+                          <a14:useLocalDpi xmlns:a14="http://schemas.microsoft.com/office/drawing/2010/main" val="0"/>
+                        </a:ext>
+                      </a:extLst>
+                    </a:blip>
+                    <a:stretch>
+                      <a:fillRect/>
+                    </a:stretch>
+                  </pic:blipFill>
+                  <pic:spPr>
+                    <a:xfrm>
+                      <a:off x="0" y="0"/>
+                      <a:ext cx="6122035" cy="4828540"/>
+                    </a:xfrm>
+                    <a:prstGeom prst="rect">
+                      <a:avLst/>
+                    </a:prstGeom>
+                  </pic:spPr>
+                </pic:pic>
+              </a:graphicData>
+            </a:graphic>
+          </wp:anchor>
+        </w:drawing>
+      </w:r>
+      <w:r>
+        <w:rPr>
+          <w:lang w:val="sr-Cyrl-RS"/>
+        </w:rPr>
+        <w:tab/>
+      </w:r>
+      <w:r>
+        <w:rPr>
+          <w:lang w:val="sr-Cyrl-RS"/>
+        </w:rPr>
+        <w:t>-изврши претрагу производа по имену</w:t>
+      </w:r>
+    </w:p>
+    <w:p>
+      <w:pPr>
+        <w:pStyle w:val="Textbody"/>
+        <w:rPr>
+          <w:lang w:val="sr-Cyrl-RS"/>
+        </w:rPr>
+      </w:pPr>
+    </w:p>
+    <w:p>
+      <w:pPr>
+        <w:pStyle w:val="Textbody"/>
+        <w:rPr>
+          <w:lang w:val="sr-Cyrl-RS"/>
+        </w:rPr>
+      </w:pPr>
+    </w:p>
+    <w:p>
+      <w:pPr>
+        <w:pStyle w:val="Textbody"/>
+        <w:rPr>
+          <w:lang w:val="sr-Cyrl-RS"/>
+        </w:rPr>
+      </w:pPr>
+    </w:p>
+    <w:p>
+      <w:pPr>
+        <w:pStyle w:val="Textbody"/>
+        <w:rPr>
+          <w:lang w:val="sr-Cyrl-RS"/>
+        </w:rPr>
+      </w:pPr>
+    </w:p>
+    <w:p>
+      <w:pPr>
+        <w:pStyle w:val="Textbody"/>
+        <w:rPr>
+          <w:lang w:val="sr-Cyrl-RS"/>
+        </w:rPr>
+      </w:pPr>
+    </w:p>
+    <w:p>
+      <w:pPr>
+        <w:pStyle w:val="Textbody"/>
+        <w:rPr>
+          <w:lang w:val="sr-Cyrl-RS"/>
+        </w:rPr>
+      </w:pPr>
+    </w:p>
+    <w:p>
+      <w:pPr>
+        <w:pStyle w:val="Textbody"/>
+        <w:rPr>
+          <w:lang w:val="sr-Cyrl-RS"/>
+        </w:rPr>
+      </w:pPr>
+    </w:p>
+    <w:p>
+      <w:pPr>
+        <w:pStyle w:val="Textbody"/>
+        <w:rPr>
+          <w:lang w:val="sr-Cyrl-RS"/>
+        </w:rPr>
+      </w:pPr>
+    </w:p>
+    <w:p>
+      <w:pPr>
+        <w:pStyle w:val="Heading2"/>
+        <w:rPr>
+          <w:lang w:val="sr-Cyrl-RS"/>
+        </w:rPr>
+      </w:pPr>
+      <w:r>
+        <w:rPr>
+          <w:lang w:val="sr-Cyrl-RS"/>
+        </w:rPr>
+        <w:lastRenderedPageBreak/>
+        <w:t>Претрага производа</w:t>
+      </w:r>
+    </w:p>
+    <w:p>
+      <w:pPr>
+        <w:rPr>
+          <w:lang w:val="sr-Cyrl-RS"/>
+        </w:rPr>
+      </w:pPr>
+      <w:r>
+        <w:rPr>
+          <w:noProof/>
+          <w:lang w:val="sr-Cyrl-RS"/>
+        </w:rPr>
+        <w:drawing>
+          <wp:anchor distT="0" distB="0" distL="114300" distR="114300" simplePos="0" relativeHeight="251656704" behindDoc="0" locked="0" layoutInCell="1" allowOverlap="1" wp14:anchorId="031FB321" wp14:editId="456CF0EB">
+            <wp:simplePos x="0" y="0"/>
+            <wp:positionH relativeFrom="column">
+              <wp:posOffset>3175</wp:posOffset>
+            </wp:positionH>
+            <wp:positionV relativeFrom="paragraph">
+              <wp:posOffset>750377</wp:posOffset>
+            </wp:positionV>
+            <wp:extent cx="6122035" cy="3660140"/>
+            <wp:effectExtent l="0" t="0" r="0" b="0"/>
+            <wp:wrapTopAndBottom/>
+            <wp:docPr id="740589702" name="Picture 1" descr="A screenshot of a computer&#10;&#10;Description automatically generated"/>
+            <wp:cNvGraphicFramePr>
+              <a:graphicFrameLocks xmlns:a="http://schemas.openxmlformats.org/drawingml/2006/main" noChangeAspect="1"/>
+            </wp:cNvGraphicFramePr>
+            <a:graphic xmlns:a="http://schemas.openxmlformats.org/drawingml/2006/main">
+              <a:graphicData uri="http://schemas.openxmlformats.org/drawingml/2006/picture">
+                <pic:pic xmlns:pic="http://schemas.openxmlformats.org/drawingml/2006/picture">
+                  <pic:nvPicPr>
+                    <pic:cNvPr id="740589702" name="Picture 1" descr="A screenshot of a computer&#10;&#10;Description automatically generated"/>
+                    <pic:cNvPicPr/>
+                  </pic:nvPicPr>
+                  <pic:blipFill>
+                    <a:blip r:embed="rId20">
+                      <a:extLst>
+                        <a:ext uri="{28A0092B-C50C-407E-A947-70E740481C1C}">
+                          <a14:useLocalDpi xmlns:a14="http://schemas.microsoft.com/office/drawing/2010/main" val="0"/>
+                        </a:ext>
+                      </a:extLst>
+                    </a:blip>
+                    <a:stretch>
+                      <a:fillRect/>
+                    </a:stretch>
+                  </pic:blipFill>
+                  <pic:spPr>
+                    <a:xfrm>
+                      <a:off x="0" y="0"/>
+                      <a:ext cx="6122035" cy="3660140"/>
+                    </a:xfrm>
+                    <a:prstGeom prst="rect">
+                      <a:avLst/>
+                    </a:prstGeom>
+                  </pic:spPr>
+                </pic:pic>
+              </a:graphicData>
+            </a:graphic>
+          </wp:anchor>
+        </w:drawing>
+      </w:r>
+      <w:r>
+        <w:rPr>
+          <w:lang w:val="sr-Cyrl-RS"/>
+        </w:rPr>
+        <w:tab/>
+        <w:t xml:space="preserve">Претрага производа се врши тако што се у поље на горњој десној страни странице унесе жељено име за претрагу, и кликом на дугме поред или кликом </w:t>
+      </w:r>
+      <w:r>
+        <w:t xml:space="preserve">Enter </w:t>
+      </w:r>
+      <w:r>
+        <w:rPr>
+          <w:lang w:val="sr-Cyrl-RS"/>
+        </w:rPr>
+        <w:t>дугмета на тастатури започињемо претрагу.</w:t>
+      </w:r>
+      <w:r>
+        <w:rPr>
+          <w:lang w:val="sr-Cyrl-RS"/>
+        </w:rPr>
+        <w:t xml:space="preserve"> Када се претрага заврши кориснику се приказују одговарајући производи.</w:t>
+      </w:r>
+    </w:p>
+    <w:p>
+      <w:pPr>
+        <w:pStyle w:val="Heading2"/>
+        <w:rPr>
+          <w:lang w:val="sr-Cyrl-RS"/>
+        </w:rPr>
+      </w:pPr>
+      <w:r>
+        <w:rPr>
+          <w:lang w:val="sr-Cyrl-RS"/>
+        </w:rPr>
+        <w:t>Избор категорија</w:t>
+      </w:r>
+    </w:p>
+    <w:p>
+      <w:pPr>
+        <w:pStyle w:val="Textbody"/>
+        <w:rPr>
+          <w:lang w:val="sr-Cyrl-RS"/>
+        </w:rPr>
+      </w:pPr>
+      <w:r>
+        <w:rPr>
+          <w:noProof/>
+        </w:rPr>
+        <w:drawing>
+          <wp:anchor distT="0" distB="0" distL="114300" distR="114300" simplePos="0" relativeHeight="251658752" behindDoc="0" locked="0" layoutInCell="1" allowOverlap="1" wp14:anchorId="65D9F281" wp14:editId="1E0BA351">
+            <wp:simplePos x="0" y="0"/>
+            <wp:positionH relativeFrom="column">
+              <wp:posOffset>2540</wp:posOffset>
+            </wp:positionH>
+            <wp:positionV relativeFrom="paragraph">
+              <wp:posOffset>716859</wp:posOffset>
+            </wp:positionV>
+            <wp:extent cx="6122035" cy="2941955"/>
+            <wp:effectExtent l="0" t="0" r="0" b="0"/>
+            <wp:wrapTopAndBottom/>
+            <wp:docPr id="535148540" name="Picture 1" descr="A screenshot of a computer&#10;&#10;Description automatically generated"/>
+            <wp:cNvGraphicFramePr>
+              <a:graphicFrameLocks xmlns:a="http://schemas.openxmlformats.org/drawingml/2006/main" noChangeAspect="1"/>
+            </wp:cNvGraphicFramePr>
+            <a:graphic xmlns:a="http://schemas.openxmlformats.org/drawingml/2006/main">
+              <a:graphicData uri="http://schemas.openxmlformats.org/drawingml/2006/picture">
+                <pic:pic xmlns:pic="http://schemas.openxmlformats.org/drawingml/2006/picture">
+                  <pic:nvPicPr>
+                    <pic:cNvPr id="535148540" name="Picture 1" descr="A screenshot of a computer&#10;&#10;Description automatically generated"/>
+                    <pic:cNvPicPr/>
+                  </pic:nvPicPr>
+                  <pic:blipFill>
+                    <a:blip r:embed="rId21">
+                      <a:extLst>
+                        <a:ext uri="{28A0092B-C50C-407E-A947-70E740481C1C}">
+                          <a14:useLocalDpi xmlns:a14="http://schemas.microsoft.com/office/drawing/2010/main" val="0"/>
+                        </a:ext>
+                      </a:extLst>
+                    </a:blip>
+                    <a:stretch>
+                      <a:fillRect/>
+                    </a:stretch>
+                  </pic:blipFill>
+                  <pic:spPr>
+                    <a:xfrm>
+                      <a:off x="0" y="0"/>
+                      <a:ext cx="6122035" cy="2941955"/>
+                    </a:xfrm>
+                    <a:prstGeom prst="rect">
+                      <a:avLst/>
+                    </a:prstGeom>
+                  </pic:spPr>
+                </pic:pic>
+              </a:graphicData>
+            </a:graphic>
+            <wp14:sizeRelH relativeFrom="page">
+              <wp14:pctWidth>0</wp14:pctWidth>
+            </wp14:sizeRelH>
+            <wp14:sizeRelV relativeFrom="page">
+              <wp14:pctHeight>0</wp14:pctHeight>
+            </wp14:sizeRelV>
+          </wp:anchor>
+        </w:drawing>
+      </w:r>
+      <w:r>
+        <w:rPr>
+          <w:lang w:val="sr-Cyrl-RS"/>
+        </w:rPr>
+        <w:t>Кликом на дугме „Proizvodi“ из навигационе траке прелазимо на страну за одабир категорије производа. Кликом на одговарајућу категорију корисник прелази на страну на којој су приказани само производи из те категорије.</w:t>
+      </w:r>
+    </w:p>
+    <w:p>
+      <w:pPr>
+        <w:pStyle w:val="Heading2"/>
+        <w:rPr>
+          <w:lang w:val="sr-Cyrl-RS"/>
+        </w:rPr>
+      </w:pPr>
+      <w:r>
+        <w:rPr>
+          <w:lang w:val="sr-Cyrl-RS"/>
+        </w:rPr>
+        <w:lastRenderedPageBreak/>
+        <w:t>Приказ појединачних производа</w:t>
+      </w:r>
+    </w:p>
+    <w:p>
+      <w:pPr>
+        <w:pStyle w:val="Textbody"/>
+      </w:pPr>
+      <w:r>
+        <w:rPr>
+          <w:lang w:val="sr-Cyrl-RS"/>
+        </w:rPr>
+        <w:t>Кликом на жељени производ приказује се страна са одређеним информацијама као што су</w:t>
+      </w:r>
+      <w:r>
+        <w:t>:</w:t>
+      </w:r>
+    </w:p>
+    <w:p>
+      <w:pPr>
+        <w:pStyle w:val="Textbody"/>
+        <w:rPr>
+          <w:lang w:val="sr-Cyrl-RS"/>
+        </w:rPr>
+      </w:pPr>
+      <w:r>
+        <w:rPr>
+          <w:lang w:val="sr-Cyrl-RS"/>
+        </w:rPr>
+        <w:t>-продавнице и цене у датим продавницама</w:t>
+      </w:r>
+    </w:p>
+    <w:p>
+      <w:pPr>
+        <w:pStyle w:val="Textbody"/>
+        <w:rPr>
+          <w:lang w:val="sr-Cyrl-RS"/>
+        </w:rPr>
+      </w:pPr>
+      <w:r>
+        <w:rPr>
+          <w:lang w:val="sr-Cyrl-RS"/>
+        </w:rPr>
+        <w:t>-историја цене производа</w:t>
+      </w:r>
+    </w:p>
+    <w:p>
+      <w:pPr>
+        <w:pStyle w:val="Textbody"/>
+        <w:rPr>
+          <w:b/>
+          <w:bCs/>
+        </w:rPr>
+      </w:pPr>
+      <w:r>
+        <w:rPr>
+          <w:noProof/>
+        </w:rPr>
+        <w:drawing>
+          <wp:anchor distT="0" distB="0" distL="114300" distR="114300" simplePos="0" relativeHeight="251657728" behindDoc="0" locked="0" layoutInCell="1" allowOverlap="1" wp14:anchorId="0E2CEF1A" wp14:editId="7F6342EE">
+            <wp:simplePos x="0" y="0"/>
+            <wp:positionH relativeFrom="column">
+              <wp:posOffset>0</wp:posOffset>
+            </wp:positionH>
+            <wp:positionV relativeFrom="paragraph">
+              <wp:posOffset>293370</wp:posOffset>
+            </wp:positionV>
+            <wp:extent cx="6122035" cy="6496050"/>
+            <wp:effectExtent l="0" t="0" r="0" b="0"/>
+            <wp:wrapTopAndBottom/>
+            <wp:docPr id="1659940252" name="Picture 1" descr="A screen shot of a computer&#10;&#10;Description automatically generated"/>
+            <wp:cNvGraphicFramePr>
+              <a:graphicFrameLocks xmlns:a="http://schemas.openxmlformats.org/drawingml/2006/main" noChangeAspect="1"/>
+            </wp:cNvGraphicFramePr>
+            <a:graphic xmlns:a="http://schemas.openxmlformats.org/drawingml/2006/main">
+              <a:graphicData uri="http://schemas.openxmlformats.org/drawingml/2006/picture">
+                <pic:pic xmlns:pic="http://schemas.openxmlformats.org/drawingml/2006/picture">
+                  <pic:nvPicPr>
+                    <pic:cNvPr id="1659940252" name="Picture 1" descr="A screen shot of a computer&#10;&#10;Description automatically generated"/>
+                    <pic:cNvPicPr/>
+                  </pic:nvPicPr>
+                  <pic:blipFill>
+                    <a:blip r:embed="rId22">
+                      <a:extLst>
+                        <a:ext uri="{28A0092B-C50C-407E-A947-70E740481C1C}">
+                          <a14:useLocalDpi xmlns:a14="http://schemas.microsoft.com/office/drawing/2010/main" val="0"/>
+                        </a:ext>
+                      </a:extLst>
+                    </a:blip>
+                    <a:stretch>
+                      <a:fillRect/>
+                    </a:stretch>
+                  </pic:blipFill>
+                  <pic:spPr>
+                    <a:xfrm>
+                      <a:off x="0" y="0"/>
+                      <a:ext cx="6122035" cy="6496050"/>
+                    </a:xfrm>
+                    <a:prstGeom prst="rect">
+                      <a:avLst/>
+                    </a:prstGeom>
+                  </pic:spPr>
+                </pic:pic>
+              </a:graphicData>
+            </a:graphic>
+          </wp:anchor>
+        </w:drawing>
+      </w:r>
+    </w:p>
+    <w:p>
+      <w:pPr>
+        <w:pStyle w:val="Textbody"/>
+        <w:rPr>
+          <w:b/>
+          <w:bCs/>
+        </w:rPr>
+      </w:pPr>
+    </w:p>
+    <w:p>
+      <w:pPr>
+        <w:pStyle w:val="Textbody"/>
+        <w:rPr>
+          <w:b/>
+          <w:bCs/>
+        </w:rPr>
+      </w:pPr>
+    </w:p>
     <w:bookmarkStart w:id="29" w:name="_Литература" w:displacedByCustomXml="next"/>
     <w:bookmarkEnd w:id="29" w:displacedByCustomXml="next"/>
     <w:bookmarkStart w:id="30" w:name="_Toc160584167" w:displacedByCustomXml="next"/>
@@ -29081,7 +31308,7 @@
               </w:tblGrid>
               <w:tr>
                 <w:trPr>
-                  <w:divId w:val="1453981815"/>
+                  <w:divId w:val="1439831403"/>
                   <w:tblCellSpacing w:w="15" w:type="dxa"/>
                 </w:trPr>
                 <w:tc>
@@ -29126,14 +31353,14 @@
                         <w:noProof/>
                         <w:lang w:val="sr-Cyrl-RS"/>
                       </w:rPr>
-                      <w:t>[На мрежи]. Available: https://scrapy.org/. [Последњи приступ 3 3 2024].</w:t>
+                      <w:t>[На мрежи]. https://scrapy.org/. [Последњи приступ 3 3 2024].</w:t>
                     </w:r>
                   </w:p>
                 </w:tc>
               </w:tr>
               <w:tr>
                 <w:trPr>
-                  <w:divId w:val="1453981815"/>
+                  <w:divId w:val="1439831403"/>
                   <w:tblCellSpacing w:w="15" w:type="dxa"/>
                 </w:trPr>
                 <w:tc>
@@ -29176,14 +31403,28 @@
                         <w:noProof/>
                         <w:lang w:val="sr-Cyrl-RS"/>
                       </w:rPr>
-                      <w:t>[На мрежи]. Available: https://www.python.org/.</w:t>
+                      <w:t>[На мрежи].</w:t>
+                    </w:r>
+                    <w:r>
+                      <w:rPr>
+                        <w:noProof/>
+                        <w:lang w:val="sr-Cyrl-RS"/>
+                      </w:rPr>
+                      <w:t xml:space="preserve"> </w:t>
+                    </w:r>
+                    <w:r>
+                      <w:rPr>
+                        <w:noProof/>
+                        <w:lang w:val="sr-Cyrl-RS"/>
+                      </w:rPr>
+                      <w:t>https://www.python.org/.</w:t>
                     </w:r>
                   </w:p>
                 </w:tc>
               </w:tr>
               <w:tr>
                 <w:trPr>
-                  <w:divId w:val="1453981815"/>
+                  <w:divId w:val="1439831403"/>
                   <w:tblCellSpacing w:w="15" w:type="dxa"/>
                 </w:trPr>
                 <w:tc>
@@ -29226,14 +31467,14 @@
                         <w:noProof/>
                         <w:lang w:val="sr-Cyrl-RS"/>
                       </w:rPr>
-                      <w:t>[На мрежи]. Available: https://pymongo.readthedocs.io.</w:t>
+                      <w:t>[На мрежи]. https://pymongo.readthedocs.io.</w:t>
                     </w:r>
                   </w:p>
                 </w:tc>
               </w:tr>
               <w:tr>
                 <w:trPr>
-                  <w:divId w:val="1453981815"/>
+                  <w:divId w:val="1439831403"/>
                   <w:tblCellSpacing w:w="15" w:type="dxa"/>
                 </w:trPr>
                 <w:tc>
@@ -29276,14 +31517,14 @@
                         <w:noProof/>
                         <w:lang w:val="sr-Cyrl-RS"/>
                       </w:rPr>
-                      <w:t>[На мрежи]. Available: https://schedule.readthedocs.io/en/stable/.</w:t>
+                      <w:t>[На мрежи]. https://schedule.readthedocs.io/en/stable/.</w:t>
                     </w:r>
                   </w:p>
                 </w:tc>
               </w:tr>
               <w:tr>
                 <w:trPr>
-                  <w:divId w:val="1453981815"/>
+                  <w:divId w:val="1439831403"/>
                   <w:tblCellSpacing w:w="15" w:type="dxa"/>
                 </w:trPr>
                 <w:tc>
@@ -29326,14 +31567,14 @@
                         <w:noProof/>
                         <w:lang w:val="sr-Cyrl-RS"/>
                       </w:rPr>
-                      <w:t>[На мрежи]. Available: https://expressjs.com/. [Последњи приступ 3 3 2024].</w:t>
+                      <w:t>[На мрежи]. https://expressjs.com/. [Последњи приступ 3 3 2024].</w:t>
                     </w:r>
                   </w:p>
                 </w:tc>
               </w:tr>
               <w:tr>
                 <w:trPr>
-                  <w:divId w:val="1453981815"/>
+                  <w:divId w:val="1439831403"/>
                   <w:tblCellSpacing w:w="15" w:type="dxa"/>
                 </w:trPr>
                 <w:tc>
@@ -29376,14 +31617,14 @@
                         <w:noProof/>
                         <w:lang w:val="sr-Cyrl-RS"/>
                       </w:rPr>
-                      <w:t>[На мрежи]. Available: https://mongoosejs.com/.</w:t>
+                      <w:t>[На мрежи]. https://mongoosejs.com/.</w:t>
                     </w:r>
                   </w:p>
                 </w:tc>
               </w:tr>
               <w:tr>
                 <w:trPr>
-                  <w:divId w:val="1453981815"/>
+                  <w:divId w:val="1439831403"/>
                   <w:tblCellSpacing w:w="15" w:type="dxa"/>
                 </w:trPr>
                 <w:tc>
@@ -29426,14 +31667,14 @@
                         <w:noProof/>
                         <w:lang w:val="sr-Cyrl-RS"/>
                       </w:rPr>
-                      <w:t>[На мрежи]. Available: https://www.mongodb.com. [Последњи приступ 3 3 2024].</w:t>
+                      <w:t>[На мрежи]. https://www.npmjs.com/package/redis.</w:t>
                     </w:r>
                   </w:p>
                 </w:tc>
               </w:tr>
               <w:tr>
                 <w:trPr>
-                  <w:divId w:val="1453981815"/>
+                  <w:divId w:val="1439831403"/>
                   <w:tblCellSpacing w:w="15" w:type="dxa"/>
                 </w:trPr>
                 <w:tc>
@@ -29476,14 +31717,14 @@
                         <w:noProof/>
                         <w:lang w:val="sr-Cyrl-RS"/>
                       </w:rPr>
-                      <w:t>[На мрежи]. Available: https://redis.io/.</w:t>
+                      <w:t>[На мрежи]. https://www.mongodb.com. [Последњи приступ 3 3 2024].</w:t>
                     </w:r>
                   </w:p>
                 </w:tc>
               </w:tr>
               <w:tr>
                 <w:trPr>
-                  <w:divId w:val="1453981815"/>
+                  <w:divId w:val="1439831403"/>
                   <w:tblCellSpacing w:w="15" w:type="dxa"/>
                 </w:trPr>
                 <w:tc>
@@ -29526,14 +31767,14 @@
                         <w:noProof/>
                         <w:lang w:val="sr-Cyrl-RS"/>
                       </w:rPr>
-                      <w:t>[На мрежи]. Available: https://www.typescriptlang.org/.</w:t>
+                      <w:t>[На мрежи]. https://redis.io/.</w:t>
                     </w:r>
                   </w:p>
                 </w:tc>
               </w:tr>
               <w:tr>
                 <w:trPr>
-                  <w:divId w:val="1453981815"/>
+                  <w:divId w:val="1439831403"/>
                   <w:tblCellSpacing w:w="15" w:type="dxa"/>
                 </w:trPr>
                 <w:tc>
@@ -29576,7 +31817,57 @@
                         <w:noProof/>
                         <w:lang w:val="sr-Cyrl-RS"/>
                       </w:rPr>
-                      <w:t>[На мрежи]. Available: https://www.npmjs.com/package/redis.</w:t>
+                      <w:t>[На мрежи]. https://www.typescriptlang.org/.</w:t>
+                    </w:r>
+                  </w:p>
+                </w:tc>
+              </w:tr>
+              <w:tr>
+                <w:trPr>
+                  <w:divId w:val="1439831403"/>
+                  <w:tblCellSpacing w:w="15" w:type="dxa"/>
+                </w:trPr>
+                <w:tc>
+                  <w:tcPr>
+                    <w:tcW w:w="50" w:type="pct"/>
+                    <w:hideMark/>
+                  </w:tcPr>
+                  <w:p>
+                    <w:pPr>
+                      <w:pStyle w:val="Bibliography"/>
+                      <w:rPr>
+                        <w:noProof/>
+                        <w:lang w:val="sr-Cyrl-RS"/>
+                      </w:rPr>
+                    </w:pPr>
+                    <w:r>
+                      <w:rPr>
+                        <w:noProof/>
+                        <w:lang w:val="sr-Cyrl-RS"/>
+                      </w:rPr>
+                      <w:t xml:space="preserve">[11] </w:t>
+                    </w:r>
+                  </w:p>
+                </w:tc>
+                <w:tc>
+                  <w:tcPr>
+                    <w:tcW w:w="0" w:type="auto"/>
+                    <w:hideMark/>
+                  </w:tcPr>
+                  <w:p>
+                    <w:pPr>
+                      <w:pStyle w:val="Bibliography"/>
+                      <w:rPr>
+                        <w:noProof/>
+                        <w:lang w:val="sr-Cyrl-RS"/>
+                      </w:rPr>
+                    </w:pPr>
+                    <w:r>
+                      <w:rPr>
+                        <w:noProof/>
+                        <w:lang w:val="sr-Cyrl-RS"/>
+                      </w:rPr>
+                      <w:t>[На мрежи]. https://reactrouter.com/en/main.</w:t>
                     </w:r>
                   </w:p>
                 </w:tc>
@@ -29584,7 +31875,7 @@
             </w:tbl>
             <w:p>
               <w:pPr>
-                <w:divId w:val="1453981815"/>
+                <w:divId w:val="1439831403"/>
                 <w:rPr>
                   <w:rFonts w:eastAsia="Times New Roman"/>
                   <w:noProof/>
@@ -29986,7 +32277,7 @@
           <w:rFonts w:cs="Calibri"/>
           <w:lang w:val="sr-Cyrl-RS"/>
         </w:rPr>
-        <w:t>Назив теме</w:t>
+        <w:t>Сајт за преглед цена ИТ производа</w:t>
       </w:r>
     </w:p>
     <w:p>
@@ -30821,6 +33112,95 @@
 <file path=word/numbering.xml><?xml version="1.0" encoding="utf-8"?>
 <w:numbering xmlns:wpc="http://schemas.microsoft.com/office/word/2010/wordprocessingCanvas" xmlns:cx="http://schemas.microsoft.com/office/drawing/2014/chartex" xmlns:cx1="http://schemas.microsoft.com/office/drawing/2015/9/8/chartex" xmlns:cx2="http://schemas.microsoft.com/office/drawing/2015/10/21/chartex" xmlns:cx3="http://schemas.microsoft.com/office/drawing/2016/5/9/chartex" xmlns:cx4="http://schemas.microsoft.com/office/drawing/2016/5/10/chartex" xmlns:cx5="http://schemas.microsoft.com/office/drawing/2016/5/11/chartex" xmlns:cx6="http://schemas.microsoft.com/office/drawing/2016/5/12/chartex" xmlns:cx7="http://schemas.microsoft.com/office/drawing/2016/5/13/chartex" xmlns:cx8="http://schemas.microsoft.com/office/drawing/2016/5/14/chartex" xmlns:mc="http://schemas.openxmlformats.org/markup-compatibility/2006" xmlns:aink="http://schemas.microsoft.com/office/drawing/2016/ink" xmlns:am3d="http://schemas.microsoft.com/office/drawing/2017/model3d" xmlns:o="urn:schemas-microsoft-com:office:office" xmlns:oel="http://schemas.microsoft.com/office/2019/extlst" xmlns:r="http://schemas.openxmlformats.org/officeDocument/2006/relationships" xmlns:m="http://schemas.openxmlformats.org/officeDocument/2006/math" xmlns:v="urn:schemas-microsoft-com:vml" xmlns:wp14="http://schemas.microsoft.com/office/word/2010/wordprocessingDrawing" xmlns:wp="http://schemas.openxmlformats.org/drawingml/2006/wordprocessingDrawing" xmlns:w10="urn:schemas-microsoft-com:office:word" xmlns:w="http://schemas.openxmlformats.org/wordprocessingml/2006/main" xmlns:w14="http://schemas.microsoft.com/office/word/2010/wordml" xmlns:w15="http://schemas.microsoft.com/office/word/2012/wordml" xmlns:w16cex="http://schemas.microsoft.com/office/word/2018/wordml/cex" xmlns:w16cid="http://schemas.microsoft.com/office/word/2016/wordml/cid" xmlns:w16="http://schemas.microsoft.com/office/word/2018/wordml" xmlns:w16sdtdh="http://schemas.microsoft.com/office/word/2020/wordml/sdtdatahash" xmlns:w16se="http://schemas.microsoft.com/office/word/2015/wordml/symex" xmlns:wpg="http://schemas.microsoft.com/office/word/2010/wordprocessingGroup" xmlns:wpi="http://schemas.microsoft.com/office/word/2010/wordprocessingInk" xmlns:wne="http://schemas.microsoft.com/office/word/2006/wordml" xmlns:wps="http://schemas.microsoft.com/office/word/2010/wordprocessingShape" mc:Ignorable="w14 w15 w16se w16cid w16 w16cex w16sdtdh wp14">
   <w:abstractNum w:abstractNumId="0" w15:restartNumberingAfterBreak="0">
+    <w:nsid w:val="0DA34A88"/>
+    <w:multiLevelType w:val="multilevel"/>
+    <w:tmpl w:val="58181248"/>
+    <w:lvl w:ilvl="0">
+      <w:start w:val="1"/>
+      <w:numFmt w:val="decimal"/>
+      <w:pStyle w:val="a"/>
+      <w:lvlText w:val="%1."/>
+      <w:lvlJc w:val="left"/>
+      <w:pPr>
+        <w:ind w:left="360" w:hanging="360"/>
+      </w:pPr>
+    </w:lvl>
+    <w:lvl w:ilvl="1">
+      <w:start w:val="1"/>
+      <w:numFmt w:val="decimal"/>
+      <w:pStyle w:val="a0"/>
+      <w:lvlText w:val="%1.%2."/>
+      <w:lvlJc w:val="left"/>
+      <w:pPr>
+        <w:ind w:left="792" w:hanging="432"/>
+      </w:pPr>
+    </w:lvl>
+    <w:lvl w:ilvl="2">
+      <w:start w:val="1"/>
+      <w:numFmt w:val="decimal"/>
+      <w:pStyle w:val="a1"/>
+      <w:lvlText w:val="%1.%2.%3."/>
+      <w:lvlJc w:val="left"/>
+      <w:pPr>
+        <w:ind w:left="1224" w:hanging="504"/>
+      </w:pPr>
+    </w:lvl>
+    <w:lvl w:ilvl="3">
+      <w:start w:val="1"/>
+      <w:numFmt w:val="decimal"/>
+      <w:lvlText w:val="%1.%2.%3.%4."/>
+      <w:lvlJc w:val="left"/>
+      <w:pPr>
+        <w:ind w:left="1728" w:hanging="648"/>
+      </w:pPr>
+    </w:lvl>
+    <w:lvl w:ilvl="4">
+      <w:start w:val="1"/>
+      <w:numFmt w:val="decimal"/>
+      <w:lvlText w:val="%1.%2.%3.%4.%5."/>
+      <w:lvlJc w:val="left"/>
+      <w:pPr>
+        <w:ind w:left="2232" w:hanging="792"/>
+      </w:pPr>
+    </w:lvl>
+    <w:lvl w:ilvl="5">
+      <w:start w:val="1"/>
+      <w:numFmt w:val="decimal"/>
+      <w:lvlText w:val="%1.%2.%3.%4.%5.%6."/>
+      <w:lvlJc w:val="left"/>
+      <w:pPr>
+        <w:ind w:left="2736" w:hanging="936"/>
+      </w:pPr>
+    </w:lvl>
+    <w:lvl w:ilvl="6">
+      <w:start w:val="1"/>
+      <w:numFmt w:val="decimal"/>
+      <w:lvlText w:val="%1.%2.%3.%4.%5.%6.%7."/>
+      <w:lvlJc w:val="left"/>
+      <w:pPr>
+        <w:ind w:left="3240" w:hanging="1080"/>
+      </w:pPr>
+    </w:lvl>
+    <w:lvl w:ilvl="7">
+      <w:start w:val="1"/>
+      <w:numFmt w:val="decimal"/>
+      <w:lvlText w:val="%1.%2.%3.%4.%5.%6.%7.%8."/>
+      <w:lvlJc w:val="left"/>
+      <w:pPr>
+        <w:ind w:left="3744" w:hanging="1224"/>
+      </w:pPr>
+    </w:lvl>
+    <w:lvl w:ilvl="8">
+      <w:start w:val="1"/>
+      <w:numFmt w:val="decimal"/>
+      <w:lvlText w:val="%1.%2.%3.%4.%5.%6.%7.%8.%9."/>
+      <w:lvlJc w:val="left"/>
+      <w:pPr>
+        <w:ind w:left="4320" w:hanging="1440"/>
+      </w:pPr>
+    </w:lvl>
+  </w:abstractNum>
+  <w:abstractNum w:abstractNumId="1" w15:restartNumberingAfterBreak="0">
     <w:nsid w:val="0E255D03"/>
     <w:multiLevelType w:val="hybridMultilevel"/>
     <w:tmpl w:val="0B16B034"/>
@@ -30933,7 +33313,7 @@
       </w:rPr>
     </w:lvl>
   </w:abstractNum>
-  <w:abstractNum w:abstractNumId="1" w15:restartNumberingAfterBreak="0">
+  <w:abstractNum w:abstractNumId="2" w15:restartNumberingAfterBreak="0">
     <w:nsid w:val="0E2E20C7"/>
     <w:multiLevelType w:val="hybridMultilevel"/>
     <w:tmpl w:val="744C171A"/>
@@ -31046,7 +33426,7 @@
       </w:rPr>
     </w:lvl>
   </w:abstractNum>
-  <w:abstractNum w:abstractNumId="2" w15:restartNumberingAfterBreak="0">
+  <w:abstractNum w:abstractNumId="3" w15:restartNumberingAfterBreak="0">
     <w:nsid w:val="10D566EF"/>
     <w:multiLevelType w:val="hybridMultilevel"/>
     <w:tmpl w:val="77986D62"/>
@@ -31159,7 +33539,7 @@
       </w:rPr>
     </w:lvl>
   </w:abstractNum>
-  <w:abstractNum w:abstractNumId="3" w15:restartNumberingAfterBreak="0">
+  <w:abstractNum w:abstractNumId="4" w15:restartNumberingAfterBreak="0">
     <w:nsid w:val="110644FD"/>
     <w:multiLevelType w:val="hybridMultilevel"/>
     <w:tmpl w:val="4A74A70A"/>
@@ -31251,7 +33631,7 @@
       </w:pPr>
     </w:lvl>
   </w:abstractNum>
-  <w:abstractNum w:abstractNumId="4" w15:restartNumberingAfterBreak="0">
+  <w:abstractNum w:abstractNumId="5" w15:restartNumberingAfterBreak="0">
     <w:nsid w:val="2B952CC6"/>
     <w:multiLevelType w:val="multilevel"/>
     <w:tmpl w:val="D7603C8A"/>
@@ -31320,7 +33700,7 @@
       <w:lvlJc w:val="left"/>
     </w:lvl>
   </w:abstractNum>
-  <w:abstractNum w:abstractNumId="5" w15:restartNumberingAfterBreak="0">
+  <w:abstractNum w:abstractNumId="6" w15:restartNumberingAfterBreak="0">
     <w:nsid w:val="2EB50B35"/>
     <w:multiLevelType w:val="multilevel"/>
     <w:tmpl w:val="3CD2D0C2"/>
@@ -31433,7 +33813,7 @@
       </w:rPr>
     </w:lvl>
   </w:abstractNum>
-  <w:abstractNum w:abstractNumId="6" w15:restartNumberingAfterBreak="0">
+  <w:abstractNum w:abstractNumId="7" w15:restartNumberingAfterBreak="0">
     <w:nsid w:val="301B3EE1"/>
     <w:multiLevelType w:val="multilevel"/>
     <w:tmpl w:val="11729F94"/>
@@ -31538,7 +33918,7 @@
       </w:rPr>
     </w:lvl>
   </w:abstractNum>
-  <w:abstractNum w:abstractNumId="7" w15:restartNumberingAfterBreak="0">
+  <w:abstractNum w:abstractNumId="8" w15:restartNumberingAfterBreak="0">
     <w:nsid w:val="3B271359"/>
     <w:multiLevelType w:val="hybridMultilevel"/>
     <w:tmpl w:val="D6FAEA46"/>
@@ -31651,7 +34031,7 @@
       </w:rPr>
     </w:lvl>
   </w:abstractNum>
-  <w:abstractNum w:abstractNumId="8" w15:restartNumberingAfterBreak="0">
+  <w:abstractNum w:abstractNumId="9" w15:restartNumberingAfterBreak="0">
     <w:nsid w:val="46B716E6"/>
     <w:multiLevelType w:val="multilevel"/>
     <w:tmpl w:val="7426527E"/>
@@ -31765,7 +34145,7 @@
       </w:rPr>
     </w:lvl>
   </w:abstractNum>
-  <w:abstractNum w:abstractNumId="9" w15:restartNumberingAfterBreak="0">
+  <w:abstractNum w:abstractNumId="10" w15:restartNumberingAfterBreak="0">
     <w:nsid w:val="49C30B25"/>
     <w:multiLevelType w:val="hybridMultilevel"/>
     <w:tmpl w:val="8B9C7DAA"/>
@@ -31878,7 +34258,7 @@
       </w:rPr>
     </w:lvl>
   </w:abstractNum>
-  <w:abstractNum w:abstractNumId="10" w15:restartNumberingAfterBreak="0">
+  <w:abstractNum w:abstractNumId="11" w15:restartNumberingAfterBreak="0">
     <w:nsid w:val="5A675950"/>
     <w:multiLevelType w:val="multilevel"/>
     <w:tmpl w:val="2E88A6B0"/>
@@ -31991,7 +34371,7 @@
       </w:rPr>
     </w:lvl>
   </w:abstractNum>
-  <w:abstractNum w:abstractNumId="11" w15:restartNumberingAfterBreak="0">
+  <w:abstractNum w:abstractNumId="12" w15:restartNumberingAfterBreak="0">
     <w:nsid w:val="5BE17F29"/>
     <w:multiLevelType w:val="multilevel"/>
     <w:tmpl w:val="2E88A6B0"/>
@@ -32104,7 +34484,7 @@
       </w:rPr>
     </w:lvl>
   </w:abstractNum>
-  <w:abstractNum w:abstractNumId="12" w15:restartNumberingAfterBreak="0">
+  <w:abstractNum w:abstractNumId="13" w15:restartNumberingAfterBreak="0">
     <w:nsid w:val="5DBE7CC0"/>
     <w:multiLevelType w:val="multilevel"/>
     <w:tmpl w:val="58EA7AC8"/>
@@ -32191,7 +34571,7 @@
       </w:pPr>
     </w:lvl>
   </w:abstractNum>
-  <w:abstractNum w:abstractNumId="13" w15:restartNumberingAfterBreak="0">
+  <w:abstractNum w:abstractNumId="14" w15:restartNumberingAfterBreak="0">
     <w:nsid w:val="6F0905FD"/>
     <w:multiLevelType w:val="hybridMultilevel"/>
     <w:tmpl w:val="E3FE2D4C"/>
@@ -32304,7 +34684,7 @@
       </w:rPr>
     </w:lvl>
   </w:abstractNum>
-  <w:abstractNum w:abstractNumId="14" w15:restartNumberingAfterBreak="0">
+  <w:abstractNum w:abstractNumId="15" w15:restartNumberingAfterBreak="0">
     <w:nsid w:val="7B77498F"/>
     <w:multiLevelType w:val="hybridMultilevel"/>
     <w:tmpl w:val="86B091F6"/>
@@ -32418,7 +34798,7 @@
     </w:lvl>
   </w:abstractNum>
   <w:num w:numId="1" w16cid:durableId="154345795">
-    <w:abstractNumId w:val="4"/>
+    <w:abstractNumId w:val="5"/>
     <w:lvlOverride w:ilvl="0">
       <w:lvl w:ilvl="0">
         <w:start w:val="1"/>
@@ -32506,55 +34886,58 @@
     </w:lvlOverride>
   </w:num>
   <w:num w:numId="2" w16cid:durableId="139004268">
-    <w:abstractNumId w:val="8"/>
+    <w:abstractNumId w:val="9"/>
   </w:num>
   <w:num w:numId="3" w16cid:durableId="998853045">
+    <w:abstractNumId w:val="7"/>
+  </w:num>
+  <w:num w:numId="4" w16cid:durableId="1531258753">
+    <w:abstractNumId w:val="13"/>
+  </w:num>
+  <w:num w:numId="5" w16cid:durableId="523206394">
     <w:abstractNumId w:val="6"/>
   </w:num>
-  <w:num w:numId="4" w16cid:durableId="1531258753">
-    <w:abstractNumId w:val="12"/>
-  </w:num>
-  <w:num w:numId="5" w16cid:durableId="523206394">
-    <w:abstractNumId w:val="5"/>
-  </w:num>
   <w:num w:numId="6" w16cid:durableId="2125417075">
-    <w:abstractNumId w:val="8"/>
+    <w:abstractNumId w:val="9"/>
     <w:lvlOverride w:ilvl="0">
       <w:startOverride w:val="1"/>
     </w:lvlOverride>
   </w:num>
   <w:num w:numId="7" w16cid:durableId="321396885">
-    <w:abstractNumId w:val="7"/>
+    <w:abstractNumId w:val="8"/>
   </w:num>
   <w:num w:numId="8" w16cid:durableId="704210571">
+    <w:abstractNumId w:val="5"/>
+  </w:num>
+  <w:num w:numId="9" w16cid:durableId="600919885">
+    <w:abstractNumId w:val="2"/>
+  </w:num>
+  <w:num w:numId="10" w16cid:durableId="2109616055">
+    <w:abstractNumId w:val="10"/>
+  </w:num>
+  <w:num w:numId="11" w16cid:durableId="2140370708">
+    <w:abstractNumId w:val="15"/>
+  </w:num>
+  <w:num w:numId="12" w16cid:durableId="1154489782">
+    <w:abstractNumId w:val="3"/>
+  </w:num>
+  <w:num w:numId="13" w16cid:durableId="733704783">
+    <w:abstractNumId w:val="1"/>
+  </w:num>
+  <w:num w:numId="14" w16cid:durableId="1351641170">
+    <w:abstractNumId w:val="11"/>
+  </w:num>
+  <w:num w:numId="15" w16cid:durableId="1596473186">
+    <w:abstractNumId w:val="12"/>
+  </w:num>
+  <w:num w:numId="16" w16cid:durableId="1700474230">
     <w:abstractNumId w:val="4"/>
   </w:num>
-  <w:num w:numId="9" w16cid:durableId="600919885">
-    <w:abstractNumId w:val="1"/>
-  </w:num>
-  <w:num w:numId="10" w16cid:durableId="2109616055">
-    <w:abstractNumId w:val="9"/>
-  </w:num>
-  <w:num w:numId="11" w16cid:durableId="2140370708">
+  <w:num w:numId="17" w16cid:durableId="1249273725">
     <w:abstractNumId w:val="14"/>
   </w:num>
-  <w:num w:numId="12" w16cid:durableId="1154489782">
-    <w:abstractNumId w:val="2"/>
-  </w:num>
-  <w:num w:numId="13" w16cid:durableId="733704783">
+  <w:num w:numId="18" w16cid:durableId="245774517">
     <w:abstractNumId w:val="0"/>
-  </w:num>
-  <w:num w:numId="14" w16cid:durableId="1351641170">
-    <w:abstractNumId w:val="10"/>
-  </w:num>
-  <w:num w:numId="15" w16cid:durableId="1596473186">
-    <w:abstractNumId w:val="11"/>
-  </w:num>
-  <w:num w:numId="16" w16cid:durableId="1700474230">
-    <w:abstractNumId w:val="3"/>
-  </w:num>
-  <w:num w:numId="17" w16cid:durableId="1249273725">
-    <w:abstractNumId w:val="13"/>
   </w:num>
 </w:numbering>
 </file>
@@ -33162,6 +35545,7 @@
   <w:style w:type="character" w:default="1" w:styleId="DefaultParagraphFont">
     <w:name w:val="Default Paragraph Font"/>
     <w:uiPriority w:val="1"/>
+    <w:semiHidden/>
     <w:unhideWhenUsed/>
   </w:style>
   <w:style w:type="table" w:default="1" w:styleId="TableNormal">
@@ -33525,7 +35909,7 @@
       </w:numPr>
     </w:pPr>
   </w:style>
-  <w:style w:type="paragraph" w:customStyle="1" w:styleId="a">
+  <w:style w:type="paragraph" w:customStyle="1" w:styleId="a2">
     <w:name w:val="Слика"/>
     <w:basedOn w:val="Caption"/>
   </w:style>
@@ -33588,7 +35972,7 @@
     <w:name w:val="Header left"/>
     <w:basedOn w:val="Header"/>
   </w:style>
-  <w:style w:type="paragraph" w:customStyle="1" w:styleId="a0">
+  <w:style w:type="paragraph" w:customStyle="1" w:styleId="a3">
     <w:name w:val="Табела"/>
     <w:basedOn w:val="Caption"/>
   </w:style>
@@ -34489,6 +36873,100 @@
       <w:szCs w:val="21"/>
     </w:rPr>
   </w:style>
+  <w:style w:type="paragraph" w:customStyle="1" w:styleId="a">
+    <w:name w:val="Поглавље"/>
+    <w:basedOn w:val="Heading1"/>
+    <w:next w:val="Normal"/>
+    <w:qFormat/>
+    <w:rsid w:val="00510228"/>
+    <w:pPr>
+      <w:pageBreakBefore/>
+      <w:numPr>
+        <w:numId w:val="18"/>
+      </w:numPr>
+      <w:suppressAutoHyphens w:val="0"/>
+      <w:autoSpaceDN/>
+      <w:spacing w:after="840"/>
+      <w:ind w:left="357" w:hanging="357"/>
+      <w:textAlignment w:val="auto"/>
+    </w:pPr>
+    <w:rPr>
+      <w:rFonts w:asciiTheme="majorHAnsi" w:eastAsiaTheme="majorEastAsia" w:hAnsiTheme="majorHAnsi" w:cstheme="majorBidi"/>
+      <w:noProof/>
+      <w:kern w:val="32"/>
+      <w:sz w:val="32"/>
+      <w:szCs w:val="32"/>
+      <w:lang w:val="sr-Cyrl-RS" w:eastAsia="en-US" w:bidi="en-US"/>
+    </w:rPr>
+  </w:style>
+  <w:style w:type="paragraph" w:customStyle="1" w:styleId="a0">
+    <w:name w:val="Наслов"/>
+    <w:basedOn w:val="Heading2"/>
+    <w:next w:val="Normal"/>
+    <w:link w:val="Char"/>
+    <w:qFormat/>
+    <w:rsid w:val="00510228"/>
+    <w:pPr>
+      <w:numPr>
+        <w:numId w:val="18"/>
+      </w:numPr>
+      <w:suppressAutoHyphens w:val="0"/>
+      <w:autoSpaceDN/>
+      <w:spacing w:before="480" w:after="240"/>
+      <w:ind w:left="567" w:hanging="567"/>
+      <w:textAlignment w:val="auto"/>
+    </w:pPr>
+    <w:rPr>
+      <w:rFonts w:asciiTheme="majorHAnsi" w:eastAsiaTheme="majorEastAsia" w:hAnsiTheme="majorHAnsi" w:cs="Times New Roman"/>
+      <w:iCs/>
+      <w:noProof/>
+      <w:kern w:val="0"/>
+      <w:sz w:val="28"/>
+      <w:szCs w:val="28"/>
+      <w:lang w:val="sr-Cyrl-RS" w:eastAsia="en-US" w:bidi="en-US"/>
+    </w:rPr>
+  </w:style>
+  <w:style w:type="paragraph" w:customStyle="1" w:styleId="a1">
+    <w:name w:val="Поднаслов"/>
+    <w:basedOn w:val="Heading3"/>
+    <w:qFormat/>
+    <w:rsid w:val="00510228"/>
+    <w:pPr>
+      <w:numPr>
+        <w:numId w:val="18"/>
+      </w:numPr>
+      <w:suppressAutoHyphens w:val="0"/>
+      <w:autoSpaceDN/>
+      <w:spacing w:before="240"/>
+      <w:ind w:left="505" w:hanging="505"/>
+      <w:textAlignment w:val="auto"/>
+    </w:pPr>
+    <w:rPr>
+      <w:rFonts w:asciiTheme="majorHAnsi" w:eastAsiaTheme="majorEastAsia" w:hAnsiTheme="majorHAnsi" w:cs="Times New Roman"/>
+      <w:noProof/>
+      <w:kern w:val="0"/>
+      <w:sz w:val="26"/>
+      <w:szCs w:val="26"/>
+      <w:lang w:val="sr-Cyrl-RS" w:eastAsia="en-US" w:bidi="en-US"/>
+    </w:rPr>
+  </w:style>
+  <w:style w:type="character" w:customStyle="1" w:styleId="Char">
+    <w:name w:val="Наслов Char"/>
+    <w:basedOn w:val="DefaultParagraphFont"/>
+    <w:link w:val="a0"/>
+    <w:rsid w:val="00510228"/>
+    <w:rPr>
+      <w:rFonts w:asciiTheme="majorHAnsi" w:eastAsiaTheme="majorEastAsia" w:hAnsiTheme="majorHAnsi" w:cs="Times New Roman"/>
+      <w:b/>
+      <w:bCs/>
+      <w:iCs/>
+      <w:noProof/>
+      <w:kern w:val="0"/>
+      <w:sz w:val="28"/>
+      <w:szCs w:val="28"/>
+      <w:lang w:val="sr-Cyrl-RS" w:eastAsia="en-US" w:bidi="en-US"/>
+    </w:rPr>
+  </w:style>
 </w:styles>
 </file>
 
@@ -34914,11 +37392,19 @@
     <b:LCID>sr-Cyrl-RS</b:LCID>
     <b:RefOrder>7</b:RefOrder>
   </b:Source>
+  <b:Source>
+    <b:Tag>reactrouter</b:Tag>
+    <b:SourceType>InternetSite</b:SourceType>
+    <b:Guid>{DDF02232-60B0-45C7-B26B-399AE0DCBDC8}</b:Guid>
+    <b:URL>https://reactrouter.com/en/main</b:URL>
+    <b:LCID>sr-Cyrl-RS</b:LCID>
+    <b:RefOrder>11</b:RefOrder>
+  </b:Source>
 </b:Sources>
 </file>
 
 <file path=customXml/itemProps1.xml><?xml version="1.0" encoding="utf-8"?>
-<ds:datastoreItem xmlns:ds="http://schemas.openxmlformats.org/officeDocument/2006/customXml" ds:itemID="{51AE08B9-F921-40AD-A8B4-6FA81B5F4D41}">
+<ds:datastoreItem xmlns:ds="http://schemas.openxmlformats.org/officeDocument/2006/customXml" ds:itemID="{4EB24AAF-F27D-4533-9189-74B0A7035D1B}">
   <ds:schemaRefs>
     <ds:schemaRef ds:uri="http://schemas.openxmlformats.org/officeDocument/2006/bibliography"/>
   </ds:schemaRefs>

</xml_diff>

<commit_message>
feat: :sparkles: Implemented sorting feature on FE
</commit_message>
<xml_diff>
--- a/ZavrsniRad/завршни рад.docx
+++ b/ZavrsniRad/завршни рад.docx
@@ -689,7 +689,7 @@
             </w:rPr>
             <w:fldChar w:fldCharType="separate"/>
           </w:r>
-          <w:hyperlink w:anchor="_Toc160584139" w:history="1">
+          <w:hyperlink w:anchor="_Toc160737415" w:history="1">
             <w:r>
               <w:rPr>
                 <w:rStyle w:val="Hyperlink"/>
@@ -736,7 +736,7 @@
                 <w:noProof/>
                 <w:webHidden/>
               </w:rPr>
-              <w:instrText xml:space="preserve"> PAGEREF _Toc160584139 \h </w:instrText>
+              <w:instrText xml:space="preserve"> PAGEREF _Toc160737415 \h </w:instrText>
             </w:r>
             <w:r>
               <w:rPr>
@@ -783,7 +783,7 @@
               <w14:ligatures w14:val="standardContextual"/>
             </w:rPr>
           </w:pPr>
-          <w:hyperlink w:anchor="_Toc160584140" w:history="1">
+          <w:hyperlink w:anchor="_Toc160737416" w:history="1">
             <w:r>
               <w:rPr>
                 <w:rStyle w:val="Hyperlink"/>
@@ -830,7 +830,7 @@
                 <w:noProof/>
                 <w:webHidden/>
               </w:rPr>
-              <w:instrText xml:space="preserve"> PAGEREF _Toc160584140 \h </w:instrText>
+              <w:instrText xml:space="preserve"> PAGEREF _Toc160737416 \h </w:instrText>
             </w:r>
             <w:r>
               <w:rPr>
@@ -877,7 +877,7 @@
               <w14:ligatures w14:val="standardContextual"/>
             </w:rPr>
           </w:pPr>
-          <w:hyperlink w:anchor="_Toc160584141" w:history="1">
+          <w:hyperlink w:anchor="_Toc160737417" w:history="1">
             <w:r>
               <w:rPr>
                 <w:rStyle w:val="Hyperlink"/>
@@ -924,7 +924,7 @@
                 <w:noProof/>
                 <w:webHidden/>
               </w:rPr>
-              <w:instrText xml:space="preserve"> PAGEREF _Toc160584141 \h </w:instrText>
+              <w:instrText xml:space="preserve"> PAGEREF _Toc160737417 \h </w:instrText>
             </w:r>
             <w:r>
               <w:rPr>
@@ -971,7 +971,7 @@
               <w14:ligatures w14:val="standardContextual"/>
             </w:rPr>
           </w:pPr>
-          <w:hyperlink w:anchor="_Toc160584142" w:history="1">
+          <w:hyperlink w:anchor="_Toc160737418" w:history="1">
             <w:r>
               <w:rPr>
                 <w:rStyle w:val="Hyperlink"/>
@@ -1018,7 +1018,7 @@
                 <w:noProof/>
                 <w:webHidden/>
               </w:rPr>
-              <w:instrText xml:space="preserve"> PAGEREF _Toc160584142 \h </w:instrText>
+              <w:instrText xml:space="preserve"> PAGEREF _Toc160737418 \h </w:instrText>
             </w:r>
             <w:r>
               <w:rPr>
@@ -1038,7 +1038,7 @@
                 <w:noProof/>
                 <w:webHidden/>
               </w:rPr>
-              <w:t>5</w:t>
+              <w:t>4</w:t>
             </w:r>
             <w:r>
               <w:rPr>
@@ -1065,7 +1065,7 @@
               <w14:ligatures w14:val="standardContextual"/>
             </w:rPr>
           </w:pPr>
-          <w:hyperlink w:anchor="_Toc160584143" w:history="1">
+          <w:hyperlink w:anchor="_Toc160737419" w:history="1">
             <w:r>
               <w:rPr>
                 <w:rStyle w:val="Hyperlink"/>
@@ -1112,7 +1112,7 @@
                 <w:noProof/>
                 <w:webHidden/>
               </w:rPr>
-              <w:instrText xml:space="preserve"> PAGEREF _Toc160584143 \h </w:instrText>
+              <w:instrText xml:space="preserve"> PAGEREF _Toc160737419 \h </w:instrText>
             </w:r>
             <w:r>
               <w:rPr>
@@ -1159,7 +1159,7 @@
               <w14:ligatures w14:val="standardContextual"/>
             </w:rPr>
           </w:pPr>
-          <w:hyperlink w:anchor="_Toc160584144" w:history="1">
+          <w:hyperlink w:anchor="_Toc160737420" w:history="1">
             <w:r>
               <w:rPr>
                 <w:rStyle w:val="Hyperlink"/>
@@ -1206,7 +1206,7 @@
                 <w:noProof/>
                 <w:webHidden/>
               </w:rPr>
-              <w:instrText xml:space="preserve"> PAGEREF _Toc160584144 \h </w:instrText>
+              <w:instrText xml:space="preserve"> PAGEREF _Toc160737420 \h </w:instrText>
             </w:r>
             <w:r>
               <w:rPr>
@@ -1253,7 +1253,7 @@
               <w14:ligatures w14:val="standardContextual"/>
             </w:rPr>
           </w:pPr>
-          <w:hyperlink w:anchor="_Toc160584145" w:history="1">
+          <w:hyperlink w:anchor="_Toc160737421" w:history="1">
             <w:r>
               <w:rPr>
                 <w:rStyle w:val="Hyperlink"/>
@@ -1300,7 +1300,7 @@
                 <w:noProof/>
                 <w:webHidden/>
               </w:rPr>
-              <w:instrText xml:space="preserve"> PAGEREF _Toc160584145 \h </w:instrText>
+              <w:instrText xml:space="preserve"> PAGEREF _Toc160737421 \h </w:instrText>
             </w:r>
             <w:r>
               <w:rPr>
@@ -1347,7 +1347,7 @@
               <w14:ligatures w14:val="standardContextual"/>
             </w:rPr>
           </w:pPr>
-          <w:hyperlink w:anchor="_Toc160584146" w:history="1">
+          <w:hyperlink w:anchor="_Toc160737422" w:history="1">
             <w:r>
               <w:rPr>
                 <w:rStyle w:val="Hyperlink"/>
@@ -1394,7 +1394,7 @@
                 <w:noProof/>
                 <w:webHidden/>
               </w:rPr>
-              <w:instrText xml:space="preserve"> PAGEREF _Toc160584146 \h </w:instrText>
+              <w:instrText xml:space="preserve"> PAGEREF _Toc160737422 \h </w:instrText>
             </w:r>
             <w:r>
               <w:rPr>
@@ -1441,7 +1441,7 @@
               <w14:ligatures w14:val="standardContextual"/>
             </w:rPr>
           </w:pPr>
-          <w:hyperlink w:anchor="_Toc160584147" w:history="1">
+          <w:hyperlink w:anchor="_Toc160737423" w:history="1">
             <w:r>
               <w:rPr>
                 <w:rStyle w:val="Hyperlink"/>
@@ -1488,7 +1488,7 @@
                 <w:noProof/>
                 <w:webHidden/>
               </w:rPr>
-              <w:instrText xml:space="preserve"> PAGEREF _Toc160584147 \h </w:instrText>
+              <w:instrText xml:space="preserve"> PAGEREF _Toc160737423 \h </w:instrText>
             </w:r>
             <w:r>
               <w:rPr>
@@ -1535,7 +1535,7 @@
               <w14:ligatures w14:val="standardContextual"/>
             </w:rPr>
           </w:pPr>
-          <w:hyperlink w:anchor="_Toc160584148" w:history="1">
+          <w:hyperlink w:anchor="_Toc160737424" w:history="1">
             <w:r>
               <w:rPr>
                 <w:rStyle w:val="Hyperlink"/>
@@ -1582,7 +1582,7 @@
                 <w:noProof/>
                 <w:webHidden/>
               </w:rPr>
-              <w:instrText xml:space="preserve"> PAGEREF _Toc160584148 \h </w:instrText>
+              <w:instrText xml:space="preserve"> PAGEREF _Toc160737424 \h </w:instrText>
             </w:r>
             <w:r>
               <w:rPr>
@@ -1629,7 +1629,7 @@
               <w14:ligatures w14:val="standardContextual"/>
             </w:rPr>
           </w:pPr>
-          <w:hyperlink w:anchor="_Toc160584149" w:history="1">
+          <w:hyperlink w:anchor="_Toc160737425" w:history="1">
             <w:r>
               <w:rPr>
                 <w:rStyle w:val="Hyperlink"/>
@@ -1676,7 +1676,7 @@
                 <w:noProof/>
                 <w:webHidden/>
               </w:rPr>
-              <w:instrText xml:space="preserve"> PAGEREF _Toc160584149 \h </w:instrText>
+              <w:instrText xml:space="preserve"> PAGEREF _Toc160737425 \h </w:instrText>
             </w:r>
             <w:r>
               <w:rPr>
@@ -1723,7 +1723,7 @@
               <w14:ligatures w14:val="standardContextual"/>
             </w:rPr>
           </w:pPr>
-          <w:hyperlink w:anchor="_Toc160584150" w:history="1">
+          <w:hyperlink w:anchor="_Toc160737426" w:history="1">
             <w:r>
               <w:rPr>
                 <w:rStyle w:val="Hyperlink"/>
@@ -1768,7 +1768,7 @@
                 <w:noProof/>
                 <w:webHidden/>
               </w:rPr>
-              <w:instrText xml:space="preserve"> PAGEREF _Toc160584150 \h </w:instrText>
+              <w:instrText xml:space="preserve"> PAGEREF _Toc160737426 \h </w:instrText>
             </w:r>
             <w:r>
               <w:rPr>
@@ -1815,7 +1815,7 @@
               <w14:ligatures w14:val="standardContextual"/>
             </w:rPr>
           </w:pPr>
-          <w:hyperlink w:anchor="_Toc160584151" w:history="1">
+          <w:hyperlink w:anchor="_Toc160737427" w:history="1">
             <w:r>
               <w:rPr>
                 <w:rStyle w:val="Hyperlink"/>
@@ -1862,7 +1862,7 @@
                 <w:noProof/>
                 <w:webHidden/>
               </w:rPr>
-              <w:instrText xml:space="preserve"> PAGEREF _Toc160584151 \h </w:instrText>
+              <w:instrText xml:space="preserve"> PAGEREF _Toc160737427 \h </w:instrText>
             </w:r>
             <w:r>
               <w:rPr>
@@ -1909,7 +1909,7 @@
               <w14:ligatures w14:val="standardContextual"/>
             </w:rPr>
           </w:pPr>
-          <w:hyperlink w:anchor="_Toc160584152" w:history="1">
+          <w:hyperlink w:anchor="_Toc160737428" w:history="1">
             <w:r>
               <w:rPr>
                 <w:rStyle w:val="Hyperlink"/>
@@ -1956,7 +1956,7 @@
                 <w:noProof/>
                 <w:webHidden/>
               </w:rPr>
-              <w:instrText xml:space="preserve"> PAGEREF _Toc160584152 \h </w:instrText>
+              <w:instrText xml:space="preserve"> PAGEREF _Toc160737428 \h </w:instrText>
             </w:r>
             <w:r>
               <w:rPr>
@@ -2003,7 +2003,7 @@
               <w14:ligatures w14:val="standardContextual"/>
             </w:rPr>
           </w:pPr>
-          <w:hyperlink w:anchor="_Toc160584153" w:history="1">
+          <w:hyperlink w:anchor="_Toc160737429" w:history="1">
             <w:r>
               <w:rPr>
                 <w:rStyle w:val="Hyperlink"/>
@@ -2050,7 +2050,7 @@
                 <w:noProof/>
                 <w:webHidden/>
               </w:rPr>
-              <w:instrText xml:space="preserve"> PAGEREF _Toc160584153 \h </w:instrText>
+              <w:instrText xml:space="preserve"> PAGEREF _Toc160737429 \h </w:instrText>
             </w:r>
             <w:r>
               <w:rPr>
@@ -2097,7 +2097,7 @@
               <w14:ligatures w14:val="standardContextual"/>
             </w:rPr>
           </w:pPr>
-          <w:hyperlink w:anchor="_Toc160584154" w:history="1">
+          <w:hyperlink w:anchor="_Toc160737430" w:history="1">
             <w:r>
               <w:rPr>
                 <w:rStyle w:val="Hyperlink"/>
@@ -2144,7 +2144,7 @@
                 <w:noProof/>
                 <w:webHidden/>
               </w:rPr>
-              <w:instrText xml:space="preserve"> PAGEREF _Toc160584154 \h </w:instrText>
+              <w:instrText xml:space="preserve"> PAGEREF _Toc160737430 \h </w:instrText>
             </w:r>
             <w:r>
               <w:rPr>
@@ -2191,7 +2191,7 @@
               <w14:ligatures w14:val="standardContextual"/>
             </w:rPr>
           </w:pPr>
-          <w:hyperlink w:anchor="_Toc160584155" w:history="1">
+          <w:hyperlink w:anchor="_Toc160737431" w:history="1">
             <w:r>
               <w:rPr>
                 <w:rStyle w:val="Hyperlink"/>
@@ -2238,7 +2238,7 @@
                 <w:noProof/>
                 <w:webHidden/>
               </w:rPr>
-              <w:instrText xml:space="preserve"> PAGEREF _Toc160584155 \h </w:instrText>
+              <w:instrText xml:space="preserve"> PAGEREF _Toc160737431 \h </w:instrText>
             </w:r>
             <w:r>
               <w:rPr>
@@ -2285,7 +2285,7 @@
               <w14:ligatures w14:val="standardContextual"/>
             </w:rPr>
           </w:pPr>
-          <w:hyperlink w:anchor="_Toc160584156" w:history="1">
+          <w:hyperlink w:anchor="_Toc160737432" w:history="1">
             <w:r>
               <w:rPr>
                 <w:rStyle w:val="Hyperlink"/>
@@ -2332,7 +2332,7 @@
                 <w:noProof/>
                 <w:webHidden/>
               </w:rPr>
-              <w:instrText xml:space="preserve"> PAGEREF _Toc160584156 \h </w:instrText>
+              <w:instrText xml:space="preserve"> PAGEREF _Toc160737432 \h </w:instrText>
             </w:r>
             <w:r>
               <w:rPr>
@@ -2379,7 +2379,7 @@
               <w14:ligatures w14:val="standardContextual"/>
             </w:rPr>
           </w:pPr>
-          <w:hyperlink w:anchor="_Toc160584157" w:history="1">
+          <w:hyperlink w:anchor="_Toc160737433" w:history="1">
             <w:r>
               <w:rPr>
                 <w:rStyle w:val="Hyperlink"/>
@@ -2424,7 +2424,7 @@
                 <w:noProof/>
                 <w:webHidden/>
               </w:rPr>
-              <w:instrText xml:space="preserve"> PAGEREF _Toc160584157 \h </w:instrText>
+              <w:instrText xml:space="preserve"> PAGEREF _Toc160737433 \h </w:instrText>
             </w:r>
             <w:r>
               <w:rPr>
@@ -2463,10 +2463,15 @@
               <w:tab w:val="right" w:leader="dot" w:pos="9631"/>
             </w:tabs>
             <w:rPr>
+              <w:rFonts w:asciiTheme="minorHAnsi" w:eastAsiaTheme="minorEastAsia" w:hAnsiTheme="minorHAnsi" w:cstheme="minorBidi"/>
               <w:noProof/>
+              <w:kern w:val="2"/>
+              <w:szCs w:val="24"/>
+              <w:lang w:eastAsia="en-US" w:bidi="ar-SA"/>
+              <w14:ligatures w14:val="standardContextual"/>
             </w:rPr>
           </w:pPr>
-          <w:hyperlink w:anchor="_Toc160584158" w:history="1">
+          <w:hyperlink w:anchor="_Toc160737434" w:history="1">
             <w:r>
               <w:rPr>
                 <w:rStyle w:val="Hyperlink"/>
@@ -2477,7 +2482,12 @@
             </w:r>
             <w:r>
               <w:rPr>
-                <w:noProof/>
+                <w:rFonts w:asciiTheme="minorHAnsi" w:eastAsiaTheme="minorEastAsia" w:hAnsiTheme="minorHAnsi" w:cstheme="minorBidi"/>
+                <w:noProof/>
+                <w:kern w:val="2"/>
+                <w:szCs w:val="24"/>
+                <w:lang w:eastAsia="en-US" w:bidi="ar-SA"/>
+                <w14:ligatures w14:val="standardContextual"/>
               </w:rPr>
               <w:tab/>
             </w:r>
@@ -2515,7 +2525,7 @@
                 <w:noProof/>
                 <w:webHidden/>
               </w:rPr>
-              <w:instrText xml:space="preserve"> PAGEREF _Toc160584158 \h </w:instrText>
+              <w:instrText xml:space="preserve"> PAGEREF _Toc160737434 \h </w:instrText>
             </w:r>
             <w:r>
               <w:rPr>
@@ -2554,10 +2564,15 @@
               <w:tab w:val="right" w:leader="dot" w:pos="9631"/>
             </w:tabs>
             <w:rPr>
+              <w:rFonts w:asciiTheme="minorHAnsi" w:eastAsiaTheme="minorEastAsia" w:hAnsiTheme="minorHAnsi" w:cstheme="minorBidi"/>
               <w:noProof/>
+              <w:kern w:val="2"/>
+              <w:szCs w:val="24"/>
+              <w:lang w:eastAsia="en-US" w:bidi="ar-SA"/>
+              <w14:ligatures w14:val="standardContextual"/>
             </w:rPr>
           </w:pPr>
-          <w:hyperlink w:anchor="_Toc160584159" w:history="1">
+          <w:hyperlink w:anchor="_Toc160737435" w:history="1">
             <w:r>
               <w:rPr>
                 <w:rStyle w:val="Hyperlink"/>
@@ -2568,7 +2583,12 @@
             </w:r>
             <w:r>
               <w:rPr>
-                <w:noProof/>
+                <w:rFonts w:asciiTheme="minorHAnsi" w:eastAsiaTheme="minorEastAsia" w:hAnsiTheme="minorHAnsi" w:cstheme="minorBidi"/>
+                <w:noProof/>
+                <w:kern w:val="2"/>
+                <w:szCs w:val="24"/>
+                <w:lang w:eastAsia="en-US" w:bidi="ar-SA"/>
+                <w14:ligatures w14:val="standardContextual"/>
               </w:rPr>
               <w:tab/>
             </w:r>
@@ -2599,7 +2619,7 @@
                 <w:noProof/>
                 <w:webHidden/>
               </w:rPr>
-              <w:instrText xml:space="preserve"> PAGEREF _Toc160584159 \h </w:instrText>
+              <w:instrText xml:space="preserve"> PAGEREF _Toc160737435 \h </w:instrText>
             </w:r>
             <w:r>
               <w:rPr>
@@ -2638,10 +2658,15 @@
               <w:tab w:val="right" w:leader="dot" w:pos="9631"/>
             </w:tabs>
             <w:rPr>
+              <w:rFonts w:asciiTheme="minorHAnsi" w:eastAsiaTheme="minorEastAsia" w:hAnsiTheme="minorHAnsi" w:cstheme="minorBidi"/>
               <w:noProof/>
+              <w:kern w:val="2"/>
+              <w:szCs w:val="24"/>
+              <w:lang w:eastAsia="en-US" w:bidi="ar-SA"/>
+              <w14:ligatures w14:val="standardContextual"/>
             </w:rPr>
           </w:pPr>
-          <w:hyperlink w:anchor="_Toc160584160" w:history="1">
+          <w:hyperlink w:anchor="_Toc160737436" w:history="1">
             <w:r>
               <w:rPr>
                 <w:rStyle w:val="Hyperlink"/>
@@ -2652,7 +2677,12 @@
             </w:r>
             <w:r>
               <w:rPr>
-                <w:noProof/>
+                <w:rFonts w:asciiTheme="minorHAnsi" w:eastAsiaTheme="minorEastAsia" w:hAnsiTheme="minorHAnsi" w:cstheme="minorBidi"/>
+                <w:noProof/>
+                <w:kern w:val="2"/>
+                <w:szCs w:val="24"/>
+                <w:lang w:eastAsia="en-US" w:bidi="ar-SA"/>
+                <w14:ligatures w14:val="standardContextual"/>
               </w:rPr>
               <w:tab/>
             </w:r>
@@ -2683,7 +2713,7 @@
                 <w:noProof/>
                 <w:webHidden/>
               </w:rPr>
-              <w:instrText xml:space="preserve"> PAGEREF _Toc160584160 \h </w:instrText>
+              <w:instrText xml:space="preserve"> PAGEREF _Toc160737436 \h </w:instrText>
             </w:r>
             <w:r>
               <w:rPr>
@@ -2722,10 +2752,15 @@
               <w:tab w:val="right" w:leader="dot" w:pos="9631"/>
             </w:tabs>
             <w:rPr>
+              <w:rFonts w:asciiTheme="minorHAnsi" w:eastAsiaTheme="minorEastAsia" w:hAnsiTheme="minorHAnsi" w:cstheme="minorBidi"/>
               <w:noProof/>
+              <w:kern w:val="2"/>
+              <w:szCs w:val="24"/>
+              <w:lang w:eastAsia="en-US" w:bidi="ar-SA"/>
+              <w14:ligatures w14:val="standardContextual"/>
             </w:rPr>
           </w:pPr>
-          <w:hyperlink w:anchor="_Toc160584161" w:history="1">
+          <w:hyperlink w:anchor="_Toc160737437" w:history="1">
             <w:r>
               <w:rPr>
                 <w:rStyle w:val="Hyperlink"/>
@@ -2736,7 +2771,12 @@
             </w:r>
             <w:r>
               <w:rPr>
-                <w:noProof/>
+                <w:rFonts w:asciiTheme="minorHAnsi" w:eastAsiaTheme="minorEastAsia" w:hAnsiTheme="minorHAnsi" w:cstheme="minorBidi"/>
+                <w:noProof/>
+                <w:kern w:val="2"/>
+                <w:szCs w:val="24"/>
+                <w:lang w:eastAsia="en-US" w:bidi="ar-SA"/>
+                <w14:ligatures w14:val="standardContextual"/>
               </w:rPr>
               <w:tab/>
             </w:r>
@@ -2774,7 +2814,7 @@
                 <w:noProof/>
                 <w:webHidden/>
               </w:rPr>
-              <w:instrText xml:space="preserve"> PAGEREF _Toc160584161 \h </w:instrText>
+              <w:instrText xml:space="preserve"> PAGEREF _Toc160737437 \h </w:instrText>
             </w:r>
             <w:r>
               <w:rPr>
@@ -2813,10 +2853,15 @@
               <w:tab w:val="right" w:leader="dot" w:pos="9631"/>
             </w:tabs>
             <w:rPr>
+              <w:rFonts w:asciiTheme="minorHAnsi" w:eastAsiaTheme="minorEastAsia" w:hAnsiTheme="minorHAnsi" w:cstheme="minorBidi"/>
               <w:noProof/>
+              <w:kern w:val="2"/>
+              <w:szCs w:val="24"/>
+              <w:lang w:eastAsia="en-US" w:bidi="ar-SA"/>
+              <w14:ligatures w14:val="standardContextual"/>
             </w:rPr>
           </w:pPr>
-          <w:hyperlink w:anchor="_Toc160584162" w:history="1">
+          <w:hyperlink w:anchor="_Toc160737438" w:history="1">
             <w:r>
               <w:rPr>
                 <w:rStyle w:val="Hyperlink"/>
@@ -2827,7 +2872,12 @@
             </w:r>
             <w:r>
               <w:rPr>
-                <w:noProof/>
+                <w:rFonts w:asciiTheme="minorHAnsi" w:eastAsiaTheme="minorEastAsia" w:hAnsiTheme="minorHAnsi" w:cstheme="minorBidi"/>
+                <w:noProof/>
+                <w:kern w:val="2"/>
+                <w:szCs w:val="24"/>
+                <w:lang w:eastAsia="en-US" w:bidi="ar-SA"/>
+                <w14:ligatures w14:val="standardContextual"/>
               </w:rPr>
               <w:tab/>
             </w:r>
@@ -2873,7 +2923,7 @@
                 <w:noProof/>
                 <w:webHidden/>
               </w:rPr>
-              <w:instrText xml:space="preserve"> PAGEREF _Toc160584162 \h </w:instrText>
+              <w:instrText xml:space="preserve"> PAGEREF _Toc160737438 \h </w:instrText>
             </w:r>
             <w:r>
               <w:rPr>
@@ -2920,7 +2970,7 @@
               <w14:ligatures w14:val="standardContextual"/>
             </w:rPr>
           </w:pPr>
-          <w:hyperlink w:anchor="_Toc160584163" w:history="1">
+          <w:hyperlink w:anchor="_Toc160737439" w:history="1">
             <w:r>
               <w:rPr>
                 <w:rStyle w:val="Hyperlink"/>
@@ -2974,7 +3024,7 @@
                 <w:noProof/>
                 <w:webHidden/>
               </w:rPr>
-              <w:instrText xml:space="preserve"> PAGEREF _Toc160584163 \h </w:instrText>
+              <w:instrText xml:space="preserve"> PAGEREF _Toc160737439 \h </w:instrText>
             </w:r>
             <w:r>
               <w:rPr>
@@ -3013,10 +3063,15 @@
               <w:tab w:val="right" w:leader="dot" w:pos="9631"/>
             </w:tabs>
             <w:rPr>
+              <w:rFonts w:asciiTheme="minorHAnsi" w:eastAsiaTheme="minorEastAsia" w:hAnsiTheme="minorHAnsi" w:cstheme="minorBidi"/>
               <w:noProof/>
+              <w:kern w:val="2"/>
+              <w:szCs w:val="24"/>
+              <w:lang w:eastAsia="en-US" w:bidi="ar-SA"/>
+              <w14:ligatures w14:val="standardContextual"/>
             </w:rPr>
           </w:pPr>
-          <w:hyperlink w:anchor="_Toc160584164" w:history="1">
+          <w:hyperlink w:anchor="_Toc160737440" w:history="1">
             <w:r>
               <w:rPr>
                 <w:rStyle w:val="Hyperlink"/>
@@ -3027,7 +3082,12 @@
             </w:r>
             <w:r>
               <w:rPr>
-                <w:noProof/>
+                <w:rFonts w:asciiTheme="minorHAnsi" w:eastAsiaTheme="minorEastAsia" w:hAnsiTheme="minorHAnsi" w:cstheme="minorBidi"/>
+                <w:noProof/>
+                <w:kern w:val="2"/>
+                <w:szCs w:val="24"/>
+                <w:lang w:eastAsia="en-US" w:bidi="ar-SA"/>
+                <w14:ligatures w14:val="standardContextual"/>
               </w:rPr>
               <w:tab/>
             </w:r>
@@ -3058,7 +3118,7 @@
                 <w:noProof/>
                 <w:webHidden/>
               </w:rPr>
-              <w:instrText xml:space="preserve"> PAGEREF _Toc160584164 \h </w:instrText>
+              <w:instrText xml:space="preserve"> PAGEREF _Toc160737440 \h </w:instrText>
             </w:r>
             <w:r>
               <w:rPr>
@@ -3097,10 +3157,15 @@
               <w:tab w:val="right" w:leader="dot" w:pos="9631"/>
             </w:tabs>
             <w:rPr>
+              <w:rFonts w:asciiTheme="minorHAnsi" w:eastAsiaTheme="minorEastAsia" w:hAnsiTheme="minorHAnsi" w:cstheme="minorBidi"/>
               <w:noProof/>
+              <w:kern w:val="2"/>
+              <w:szCs w:val="24"/>
+              <w:lang w:eastAsia="en-US" w:bidi="ar-SA"/>
+              <w14:ligatures w14:val="standardContextual"/>
             </w:rPr>
           </w:pPr>
-          <w:hyperlink w:anchor="_Toc160584165" w:history="1">
+          <w:hyperlink w:anchor="_Toc160737441" w:history="1">
             <w:r>
               <w:rPr>
                 <w:rStyle w:val="Hyperlink"/>
@@ -3111,7 +3176,12 @@
             </w:r>
             <w:r>
               <w:rPr>
-                <w:noProof/>
+                <w:rFonts w:asciiTheme="minorHAnsi" w:eastAsiaTheme="minorEastAsia" w:hAnsiTheme="minorHAnsi" w:cstheme="minorBidi"/>
+                <w:noProof/>
+                <w:kern w:val="2"/>
+                <w:szCs w:val="24"/>
+                <w:lang w:eastAsia="en-US" w:bidi="ar-SA"/>
+                <w14:ligatures w14:val="standardContextual"/>
               </w:rPr>
               <w:tab/>
             </w:r>
@@ -3142,7 +3212,7 @@
                 <w:noProof/>
                 <w:webHidden/>
               </w:rPr>
-              <w:instrText xml:space="preserve"> PAGEREF _Toc160584165 \h </w:instrText>
+              <w:instrText xml:space="preserve"> PAGEREF _Toc160737441 \h </w:instrText>
             </w:r>
             <w:r>
               <w:rPr>
@@ -3181,10 +3251,15 @@
               <w:tab w:val="right" w:leader="dot" w:pos="9631"/>
             </w:tabs>
             <w:rPr>
+              <w:rFonts w:asciiTheme="minorHAnsi" w:eastAsiaTheme="minorEastAsia" w:hAnsiTheme="minorHAnsi" w:cstheme="minorBidi"/>
               <w:noProof/>
+              <w:kern w:val="2"/>
+              <w:szCs w:val="24"/>
+              <w:lang w:eastAsia="en-US" w:bidi="ar-SA"/>
+              <w14:ligatures w14:val="standardContextual"/>
             </w:rPr>
           </w:pPr>
-          <w:hyperlink w:anchor="_Toc160584166" w:history="1">
+          <w:hyperlink w:anchor="_Toc160737442" w:history="1">
             <w:r>
               <w:rPr>
                 <w:rStyle w:val="Hyperlink"/>
@@ -3195,7 +3270,12 @@
             </w:r>
             <w:r>
               <w:rPr>
-                <w:noProof/>
+                <w:rFonts w:asciiTheme="minorHAnsi" w:eastAsiaTheme="minorEastAsia" w:hAnsiTheme="minorHAnsi" w:cstheme="minorBidi"/>
+                <w:noProof/>
+                <w:kern w:val="2"/>
+                <w:szCs w:val="24"/>
+                <w:lang w:eastAsia="en-US" w:bidi="ar-SA"/>
+                <w14:ligatures w14:val="standardContextual"/>
               </w:rPr>
               <w:tab/>
             </w:r>
@@ -3226,7 +3306,7 @@
                 <w:noProof/>
                 <w:webHidden/>
               </w:rPr>
-              <w:instrText xml:space="preserve"> PAGEREF _Toc160584166 \h </w:instrText>
+              <w:instrText xml:space="preserve"> PAGEREF _Toc160737442 \h </w:instrText>
             </w:r>
             <w:r>
               <w:rPr>
@@ -3247,6 +3327,468 @@
                 <w:webHidden/>
               </w:rPr>
               <w:t>22</w:t>
+            </w:r>
+            <w:r>
+              <w:rPr>
+                <w:noProof/>
+                <w:webHidden/>
+              </w:rPr>
+              <w:fldChar w:fldCharType="end"/>
+            </w:r>
+          </w:hyperlink>
+        </w:p>
+        <w:p>
+          <w:pPr>
+            <w:pStyle w:val="TOC3"/>
+            <w:tabs>
+              <w:tab w:val="left" w:pos="1440"/>
+              <w:tab w:val="right" w:leader="dot" w:pos="9631"/>
+            </w:tabs>
+            <w:rPr>
+              <w:rFonts w:asciiTheme="minorHAnsi" w:eastAsiaTheme="minorEastAsia" w:hAnsiTheme="minorHAnsi" w:cstheme="minorBidi"/>
+              <w:noProof/>
+              <w:kern w:val="2"/>
+              <w:szCs w:val="24"/>
+              <w:lang w:eastAsia="en-US" w:bidi="ar-SA"/>
+              <w14:ligatures w14:val="standardContextual"/>
+            </w:rPr>
+          </w:pPr>
+          <w:hyperlink w:anchor="_Toc160737443" w:history="1">
+            <w:r>
+              <w:rPr>
+                <w:rStyle w:val="Hyperlink"/>
+                <w:noProof/>
+                <w:lang w:val="sr-Cyrl-RS"/>
+              </w:rPr>
+              <w:t>4.2.4</w:t>
+            </w:r>
+            <w:r>
+              <w:rPr>
+                <w:rFonts w:asciiTheme="minorHAnsi" w:eastAsiaTheme="minorEastAsia" w:hAnsiTheme="minorHAnsi" w:cstheme="minorBidi"/>
+                <w:noProof/>
+                <w:kern w:val="2"/>
+                <w:szCs w:val="24"/>
+                <w:lang w:eastAsia="en-US" w:bidi="ar-SA"/>
+                <w14:ligatures w14:val="standardContextual"/>
+              </w:rPr>
+              <w:tab/>
+            </w:r>
+            <w:r>
+              <w:rPr>
+                <w:rStyle w:val="Hyperlink"/>
+                <w:noProof/>
+                <w:lang w:val="sr-Cyrl-RS"/>
+              </w:rPr>
+              <w:t>Сервиси</w:t>
+            </w:r>
+            <w:r>
+              <w:rPr>
+                <w:noProof/>
+                <w:webHidden/>
+              </w:rPr>
+              <w:tab/>
+            </w:r>
+            <w:r>
+              <w:rPr>
+                <w:noProof/>
+                <w:webHidden/>
+              </w:rPr>
+              <w:fldChar w:fldCharType="begin"/>
+            </w:r>
+            <w:r>
+              <w:rPr>
+                <w:noProof/>
+                <w:webHidden/>
+              </w:rPr>
+              <w:instrText xml:space="preserve"> PAGEREF _Toc160737443 \h </w:instrText>
+            </w:r>
+            <w:r>
+              <w:rPr>
+                <w:noProof/>
+                <w:webHidden/>
+              </w:rPr>
+            </w:r>
+            <w:r>
+              <w:rPr>
+                <w:noProof/>
+                <w:webHidden/>
+              </w:rPr>
+              <w:fldChar w:fldCharType="separate"/>
+            </w:r>
+            <w:r>
+              <w:rPr>
+                <w:noProof/>
+                <w:webHidden/>
+              </w:rPr>
+              <w:t>22</w:t>
+            </w:r>
+            <w:r>
+              <w:rPr>
+                <w:noProof/>
+                <w:webHidden/>
+              </w:rPr>
+              <w:fldChar w:fldCharType="end"/>
+            </w:r>
+          </w:hyperlink>
+        </w:p>
+        <w:p>
+          <w:pPr>
+            <w:pStyle w:val="TOC3"/>
+            <w:tabs>
+              <w:tab w:val="left" w:pos="1440"/>
+              <w:tab w:val="right" w:leader="dot" w:pos="9631"/>
+            </w:tabs>
+            <w:rPr>
+              <w:rFonts w:asciiTheme="minorHAnsi" w:eastAsiaTheme="minorEastAsia" w:hAnsiTheme="minorHAnsi" w:cstheme="minorBidi"/>
+              <w:noProof/>
+              <w:kern w:val="2"/>
+              <w:szCs w:val="24"/>
+              <w:lang w:eastAsia="en-US" w:bidi="ar-SA"/>
+              <w14:ligatures w14:val="standardContextual"/>
+            </w:rPr>
+          </w:pPr>
+          <w:hyperlink w:anchor="_Toc160737444" w:history="1">
+            <w:r>
+              <w:rPr>
+                <w:rStyle w:val="Hyperlink"/>
+                <w:noProof/>
+              </w:rPr>
+              <w:t>4.2.5</w:t>
+            </w:r>
+            <w:r>
+              <w:rPr>
+                <w:rFonts w:asciiTheme="minorHAnsi" w:eastAsiaTheme="minorEastAsia" w:hAnsiTheme="minorHAnsi" w:cstheme="minorBidi"/>
+                <w:noProof/>
+                <w:kern w:val="2"/>
+                <w:szCs w:val="24"/>
+                <w:lang w:eastAsia="en-US" w:bidi="ar-SA"/>
+                <w14:ligatures w14:val="standardContextual"/>
+              </w:rPr>
+              <w:tab/>
+            </w:r>
+            <w:r>
+              <w:rPr>
+                <w:rStyle w:val="Hyperlink"/>
+                <w:noProof/>
+              </w:rPr>
+              <w:t>Redis</w:t>
+            </w:r>
+            <w:r>
+              <w:rPr>
+                <w:noProof/>
+                <w:webHidden/>
+              </w:rPr>
+              <w:tab/>
+            </w:r>
+            <w:r>
+              <w:rPr>
+                <w:noProof/>
+                <w:webHidden/>
+              </w:rPr>
+              <w:fldChar w:fldCharType="begin"/>
+            </w:r>
+            <w:r>
+              <w:rPr>
+                <w:noProof/>
+                <w:webHidden/>
+              </w:rPr>
+              <w:instrText xml:space="preserve"> PAGEREF _Toc160737444 \h </w:instrText>
+            </w:r>
+            <w:r>
+              <w:rPr>
+                <w:noProof/>
+                <w:webHidden/>
+              </w:rPr>
+            </w:r>
+            <w:r>
+              <w:rPr>
+                <w:noProof/>
+                <w:webHidden/>
+              </w:rPr>
+              <w:fldChar w:fldCharType="separate"/>
+            </w:r>
+            <w:r>
+              <w:rPr>
+                <w:noProof/>
+                <w:webHidden/>
+              </w:rPr>
+              <w:t>23</w:t>
+            </w:r>
+            <w:r>
+              <w:rPr>
+                <w:noProof/>
+                <w:webHidden/>
+              </w:rPr>
+              <w:fldChar w:fldCharType="end"/>
+            </w:r>
+          </w:hyperlink>
+        </w:p>
+        <w:p>
+          <w:pPr>
+            <w:pStyle w:val="TOC2"/>
+            <w:tabs>
+              <w:tab w:val="left" w:pos="960"/>
+              <w:tab w:val="right" w:leader="dot" w:pos="9631"/>
+            </w:tabs>
+            <w:rPr>
+              <w:rFonts w:asciiTheme="minorHAnsi" w:eastAsiaTheme="minorEastAsia" w:hAnsiTheme="minorHAnsi" w:cstheme="minorBidi"/>
+              <w:noProof/>
+              <w:kern w:val="2"/>
+              <w:szCs w:val="24"/>
+              <w:lang w:eastAsia="en-US" w:bidi="ar-SA"/>
+              <w14:ligatures w14:val="standardContextual"/>
+            </w:rPr>
+          </w:pPr>
+          <w:hyperlink w:anchor="_Toc160737445" w:history="1">
+            <w:r>
+              <w:rPr>
+                <w:rStyle w:val="Hyperlink"/>
+                <w:noProof/>
+              </w:rPr>
+              <w:t>4.3</w:t>
+            </w:r>
+            <w:r>
+              <w:rPr>
+                <w:rFonts w:asciiTheme="minorHAnsi" w:eastAsiaTheme="minorEastAsia" w:hAnsiTheme="minorHAnsi" w:cstheme="minorBidi"/>
+                <w:noProof/>
+                <w:kern w:val="2"/>
+                <w:szCs w:val="24"/>
+                <w:lang w:eastAsia="en-US" w:bidi="ar-SA"/>
+                <w14:ligatures w14:val="standardContextual"/>
+              </w:rPr>
+              <w:tab/>
+            </w:r>
+            <w:r>
+              <w:rPr>
+                <w:rStyle w:val="Hyperlink"/>
+                <w:noProof/>
+              </w:rPr>
+              <w:t>React frontend.</w:t>
+            </w:r>
+            <w:r>
+              <w:rPr>
+                <w:noProof/>
+                <w:webHidden/>
+              </w:rPr>
+              <w:tab/>
+            </w:r>
+            <w:r>
+              <w:rPr>
+                <w:noProof/>
+                <w:webHidden/>
+              </w:rPr>
+              <w:fldChar w:fldCharType="begin"/>
+            </w:r>
+            <w:r>
+              <w:rPr>
+                <w:noProof/>
+                <w:webHidden/>
+              </w:rPr>
+              <w:instrText xml:space="preserve"> PAGEREF _Toc160737445 \h </w:instrText>
+            </w:r>
+            <w:r>
+              <w:rPr>
+                <w:noProof/>
+                <w:webHidden/>
+              </w:rPr>
+            </w:r>
+            <w:r>
+              <w:rPr>
+                <w:noProof/>
+                <w:webHidden/>
+              </w:rPr>
+              <w:fldChar w:fldCharType="separate"/>
+            </w:r>
+            <w:r>
+              <w:rPr>
+                <w:noProof/>
+                <w:webHidden/>
+              </w:rPr>
+              <w:t>24</w:t>
+            </w:r>
+            <w:r>
+              <w:rPr>
+                <w:noProof/>
+                <w:webHidden/>
+              </w:rPr>
+              <w:fldChar w:fldCharType="end"/>
+            </w:r>
+          </w:hyperlink>
+        </w:p>
+        <w:p>
+          <w:pPr>
+            <w:pStyle w:val="TOC3"/>
+            <w:tabs>
+              <w:tab w:val="left" w:pos="1440"/>
+              <w:tab w:val="right" w:leader="dot" w:pos="9631"/>
+            </w:tabs>
+            <w:rPr>
+              <w:rFonts w:asciiTheme="minorHAnsi" w:eastAsiaTheme="minorEastAsia" w:hAnsiTheme="minorHAnsi" w:cstheme="minorBidi"/>
+              <w:noProof/>
+              <w:kern w:val="2"/>
+              <w:szCs w:val="24"/>
+              <w:lang w:eastAsia="en-US" w:bidi="ar-SA"/>
+              <w14:ligatures w14:val="standardContextual"/>
+            </w:rPr>
+          </w:pPr>
+          <w:hyperlink w:anchor="_Toc160737446" w:history="1">
+            <w:r>
+              <w:rPr>
+                <w:rStyle w:val="Hyperlink"/>
+                <w:noProof/>
+              </w:rPr>
+              <w:t>4.3.1</w:t>
+            </w:r>
+            <w:r>
+              <w:rPr>
+                <w:rFonts w:asciiTheme="minorHAnsi" w:eastAsiaTheme="minorEastAsia" w:hAnsiTheme="minorHAnsi" w:cstheme="minorBidi"/>
+                <w:noProof/>
+                <w:kern w:val="2"/>
+                <w:szCs w:val="24"/>
+                <w:lang w:eastAsia="en-US" w:bidi="ar-SA"/>
+                <w14:ligatures w14:val="standardContextual"/>
+              </w:rPr>
+              <w:tab/>
+            </w:r>
+            <w:r>
+              <w:rPr>
+                <w:rStyle w:val="Hyperlink"/>
+                <w:noProof/>
+              </w:rPr>
+              <w:t>Hooks</w:t>
+            </w:r>
+            <w:r>
+              <w:rPr>
+                <w:noProof/>
+                <w:webHidden/>
+              </w:rPr>
+              <w:tab/>
+            </w:r>
+            <w:r>
+              <w:rPr>
+                <w:noProof/>
+                <w:webHidden/>
+              </w:rPr>
+              <w:fldChar w:fldCharType="begin"/>
+            </w:r>
+            <w:r>
+              <w:rPr>
+                <w:noProof/>
+                <w:webHidden/>
+              </w:rPr>
+              <w:instrText xml:space="preserve"> PAGEREF _Toc160737446 \h </w:instrText>
+            </w:r>
+            <w:r>
+              <w:rPr>
+                <w:noProof/>
+                <w:webHidden/>
+              </w:rPr>
+            </w:r>
+            <w:r>
+              <w:rPr>
+                <w:noProof/>
+                <w:webHidden/>
+              </w:rPr>
+              <w:fldChar w:fldCharType="separate"/>
+            </w:r>
+            <w:r>
+              <w:rPr>
+                <w:noProof/>
+                <w:webHidden/>
+              </w:rPr>
+              <w:t>24</w:t>
+            </w:r>
+            <w:r>
+              <w:rPr>
+                <w:noProof/>
+                <w:webHidden/>
+              </w:rPr>
+              <w:fldChar w:fldCharType="end"/>
+            </w:r>
+          </w:hyperlink>
+        </w:p>
+        <w:p>
+          <w:pPr>
+            <w:pStyle w:val="TOC3"/>
+            <w:tabs>
+              <w:tab w:val="left" w:pos="1440"/>
+              <w:tab w:val="right" w:leader="dot" w:pos="9631"/>
+            </w:tabs>
+            <w:rPr>
+              <w:rFonts w:asciiTheme="minorHAnsi" w:eastAsiaTheme="minorEastAsia" w:hAnsiTheme="minorHAnsi" w:cstheme="minorBidi"/>
+              <w:noProof/>
+              <w:kern w:val="2"/>
+              <w:szCs w:val="24"/>
+              <w:lang w:eastAsia="en-US" w:bidi="ar-SA"/>
+              <w14:ligatures w14:val="standardContextual"/>
+            </w:rPr>
+          </w:pPr>
+          <w:hyperlink w:anchor="_Toc160737447" w:history="1">
+            <w:r>
+              <w:rPr>
+                <w:rStyle w:val="Hyperlink"/>
+                <w:noProof/>
+              </w:rPr>
+              <w:t>4.3.2</w:t>
+            </w:r>
+            <w:r>
+              <w:rPr>
+                <w:rFonts w:asciiTheme="minorHAnsi" w:eastAsiaTheme="minorEastAsia" w:hAnsiTheme="minorHAnsi" w:cstheme="minorBidi"/>
+                <w:noProof/>
+                <w:kern w:val="2"/>
+                <w:szCs w:val="24"/>
+                <w:lang w:eastAsia="en-US" w:bidi="ar-SA"/>
+                <w14:ligatures w14:val="standardContextual"/>
+              </w:rPr>
+              <w:tab/>
+            </w:r>
+            <w:r>
+              <w:rPr>
+                <w:rStyle w:val="Hyperlink"/>
+                <w:noProof/>
+              </w:rPr>
+              <w:t>Рутирање</w:t>
+            </w:r>
+            <w:r>
+              <w:rPr>
+                <w:noProof/>
+                <w:webHidden/>
+              </w:rPr>
+              <w:tab/>
+            </w:r>
+            <w:r>
+              <w:rPr>
+                <w:noProof/>
+                <w:webHidden/>
+              </w:rPr>
+              <w:fldChar w:fldCharType="begin"/>
+            </w:r>
+            <w:r>
+              <w:rPr>
+                <w:noProof/>
+                <w:webHidden/>
+              </w:rPr>
+              <w:instrText xml:space="preserve"> PAGEREF _Toc160737447 \h </w:instrText>
+            </w:r>
+            <w:r>
+              <w:rPr>
+                <w:noProof/>
+                <w:webHidden/>
+              </w:rPr>
+            </w:r>
+            <w:r>
+              <w:rPr>
+                <w:noProof/>
+                <w:webHidden/>
+              </w:rPr>
+              <w:fldChar w:fldCharType="separate"/>
+            </w:r>
+            <w:r>
+              <w:rPr>
+                <w:noProof/>
+                <w:webHidden/>
+              </w:rPr>
+              <w:t>25</w:t>
             </w:r>
             <w:r>
               <w:rPr>
@@ -3273,11 +3815,12 @@
               <w14:ligatures w14:val="standardContextual"/>
             </w:rPr>
           </w:pPr>
-          <w:hyperlink w:anchor="_Toc160584167" w:history="1">
+          <w:hyperlink w:anchor="_Toc160737448" w:history="1">
             <w:r>
               <w:rPr>
                 <w:rStyle w:val="Hyperlink"/>
                 <w:noProof/>
+                <w:lang w:val="sr-Cyrl-RS"/>
               </w:rPr>
               <w:t>5</w:t>
             </w:r>
@@ -3298,6 +3841,381 @@
                 <w:noProof/>
                 <w:lang w:val="sr-Cyrl-RS"/>
               </w:rPr>
+              <w:t>Функционалности</w:t>
+            </w:r>
+            <w:r>
+              <w:rPr>
+                <w:noProof/>
+                <w:webHidden/>
+              </w:rPr>
+              <w:tab/>
+            </w:r>
+            <w:r>
+              <w:rPr>
+                <w:noProof/>
+                <w:webHidden/>
+              </w:rPr>
+              <w:fldChar w:fldCharType="begin"/>
+            </w:r>
+            <w:r>
+              <w:rPr>
+                <w:noProof/>
+                <w:webHidden/>
+              </w:rPr>
+              <w:instrText xml:space="preserve"> PAGEREF _Toc160737448 \h </w:instrText>
+            </w:r>
+            <w:r>
+              <w:rPr>
+                <w:noProof/>
+                <w:webHidden/>
+              </w:rPr>
+            </w:r>
+            <w:r>
+              <w:rPr>
+                <w:noProof/>
+                <w:webHidden/>
+              </w:rPr>
+              <w:fldChar w:fldCharType="separate"/>
+            </w:r>
+            <w:r>
+              <w:rPr>
+                <w:noProof/>
+                <w:webHidden/>
+              </w:rPr>
+              <w:t>26</w:t>
+            </w:r>
+            <w:r>
+              <w:rPr>
+                <w:noProof/>
+                <w:webHidden/>
+              </w:rPr>
+              <w:fldChar w:fldCharType="end"/>
+            </w:r>
+          </w:hyperlink>
+        </w:p>
+        <w:p>
+          <w:pPr>
+            <w:pStyle w:val="TOC2"/>
+            <w:tabs>
+              <w:tab w:val="left" w:pos="960"/>
+              <w:tab w:val="right" w:leader="dot" w:pos="9631"/>
+            </w:tabs>
+            <w:rPr>
+              <w:rFonts w:asciiTheme="minorHAnsi" w:eastAsiaTheme="minorEastAsia" w:hAnsiTheme="minorHAnsi" w:cstheme="minorBidi"/>
+              <w:noProof/>
+              <w:kern w:val="2"/>
+              <w:szCs w:val="24"/>
+              <w:lang w:eastAsia="en-US" w:bidi="ar-SA"/>
+              <w14:ligatures w14:val="standardContextual"/>
+            </w:rPr>
+          </w:pPr>
+          <w:hyperlink w:anchor="_Toc160737449" w:history="1">
+            <w:r>
+              <w:rPr>
+                <w:rStyle w:val="Hyperlink"/>
+                <w:noProof/>
+                <w:lang w:val="sr-Cyrl-RS"/>
+              </w:rPr>
+              <w:t>5.1</w:t>
+            </w:r>
+            <w:r>
+              <w:rPr>
+                <w:rFonts w:asciiTheme="minorHAnsi" w:eastAsiaTheme="minorEastAsia" w:hAnsiTheme="minorHAnsi" w:cstheme="minorBidi"/>
+                <w:noProof/>
+                <w:kern w:val="2"/>
+                <w:szCs w:val="24"/>
+                <w:lang w:eastAsia="en-US" w:bidi="ar-SA"/>
+                <w14:ligatures w14:val="standardContextual"/>
+              </w:rPr>
+              <w:tab/>
+            </w:r>
+            <w:r>
+              <w:rPr>
+                <w:rStyle w:val="Hyperlink"/>
+                <w:noProof/>
+                <w:lang w:val="sr-Cyrl-RS"/>
+              </w:rPr>
+              <w:t>Претрага производа</w:t>
+            </w:r>
+            <w:r>
+              <w:rPr>
+                <w:noProof/>
+                <w:webHidden/>
+              </w:rPr>
+              <w:tab/>
+            </w:r>
+            <w:r>
+              <w:rPr>
+                <w:noProof/>
+                <w:webHidden/>
+              </w:rPr>
+              <w:fldChar w:fldCharType="begin"/>
+            </w:r>
+            <w:r>
+              <w:rPr>
+                <w:noProof/>
+                <w:webHidden/>
+              </w:rPr>
+              <w:instrText xml:space="preserve"> PAGEREF _Toc160737449 \h </w:instrText>
+            </w:r>
+            <w:r>
+              <w:rPr>
+                <w:noProof/>
+                <w:webHidden/>
+              </w:rPr>
+            </w:r>
+            <w:r>
+              <w:rPr>
+                <w:noProof/>
+                <w:webHidden/>
+              </w:rPr>
+              <w:fldChar w:fldCharType="separate"/>
+            </w:r>
+            <w:r>
+              <w:rPr>
+                <w:noProof/>
+                <w:webHidden/>
+              </w:rPr>
+              <w:t>27</w:t>
+            </w:r>
+            <w:r>
+              <w:rPr>
+                <w:noProof/>
+                <w:webHidden/>
+              </w:rPr>
+              <w:fldChar w:fldCharType="end"/>
+            </w:r>
+          </w:hyperlink>
+        </w:p>
+        <w:p>
+          <w:pPr>
+            <w:pStyle w:val="TOC2"/>
+            <w:tabs>
+              <w:tab w:val="left" w:pos="960"/>
+              <w:tab w:val="right" w:leader="dot" w:pos="9631"/>
+            </w:tabs>
+            <w:rPr>
+              <w:rFonts w:asciiTheme="minorHAnsi" w:eastAsiaTheme="minorEastAsia" w:hAnsiTheme="minorHAnsi" w:cstheme="minorBidi"/>
+              <w:noProof/>
+              <w:kern w:val="2"/>
+              <w:szCs w:val="24"/>
+              <w:lang w:eastAsia="en-US" w:bidi="ar-SA"/>
+              <w14:ligatures w14:val="standardContextual"/>
+            </w:rPr>
+          </w:pPr>
+          <w:hyperlink w:anchor="_Toc160737450" w:history="1">
+            <w:r>
+              <w:rPr>
+                <w:rStyle w:val="Hyperlink"/>
+                <w:noProof/>
+                <w:lang w:val="sr-Cyrl-RS"/>
+              </w:rPr>
+              <w:t>5.2</w:t>
+            </w:r>
+            <w:r>
+              <w:rPr>
+                <w:rFonts w:asciiTheme="minorHAnsi" w:eastAsiaTheme="minorEastAsia" w:hAnsiTheme="minorHAnsi" w:cstheme="minorBidi"/>
+                <w:noProof/>
+                <w:kern w:val="2"/>
+                <w:szCs w:val="24"/>
+                <w:lang w:eastAsia="en-US" w:bidi="ar-SA"/>
+                <w14:ligatures w14:val="standardContextual"/>
+              </w:rPr>
+              <w:tab/>
+            </w:r>
+            <w:r>
+              <w:rPr>
+                <w:rStyle w:val="Hyperlink"/>
+                <w:noProof/>
+                <w:lang w:val="sr-Cyrl-RS"/>
+              </w:rPr>
+              <w:t>Избор категорија</w:t>
+            </w:r>
+            <w:r>
+              <w:rPr>
+                <w:noProof/>
+                <w:webHidden/>
+              </w:rPr>
+              <w:tab/>
+            </w:r>
+            <w:r>
+              <w:rPr>
+                <w:noProof/>
+                <w:webHidden/>
+              </w:rPr>
+              <w:fldChar w:fldCharType="begin"/>
+            </w:r>
+            <w:r>
+              <w:rPr>
+                <w:noProof/>
+                <w:webHidden/>
+              </w:rPr>
+              <w:instrText xml:space="preserve"> PAGEREF _Toc160737450 \h </w:instrText>
+            </w:r>
+            <w:r>
+              <w:rPr>
+                <w:noProof/>
+                <w:webHidden/>
+              </w:rPr>
+            </w:r>
+            <w:r>
+              <w:rPr>
+                <w:noProof/>
+                <w:webHidden/>
+              </w:rPr>
+              <w:fldChar w:fldCharType="separate"/>
+            </w:r>
+            <w:r>
+              <w:rPr>
+                <w:noProof/>
+                <w:webHidden/>
+              </w:rPr>
+              <w:t>27</w:t>
+            </w:r>
+            <w:r>
+              <w:rPr>
+                <w:noProof/>
+                <w:webHidden/>
+              </w:rPr>
+              <w:fldChar w:fldCharType="end"/>
+            </w:r>
+          </w:hyperlink>
+        </w:p>
+        <w:p>
+          <w:pPr>
+            <w:pStyle w:val="TOC2"/>
+            <w:tabs>
+              <w:tab w:val="left" w:pos="960"/>
+              <w:tab w:val="right" w:leader="dot" w:pos="9631"/>
+            </w:tabs>
+            <w:rPr>
+              <w:rFonts w:asciiTheme="minorHAnsi" w:eastAsiaTheme="minorEastAsia" w:hAnsiTheme="minorHAnsi" w:cstheme="minorBidi"/>
+              <w:noProof/>
+              <w:kern w:val="2"/>
+              <w:szCs w:val="24"/>
+              <w:lang w:eastAsia="en-US" w:bidi="ar-SA"/>
+              <w14:ligatures w14:val="standardContextual"/>
+            </w:rPr>
+          </w:pPr>
+          <w:hyperlink w:anchor="_Toc160737451" w:history="1">
+            <w:r>
+              <w:rPr>
+                <w:rStyle w:val="Hyperlink"/>
+                <w:noProof/>
+                <w:lang w:val="sr-Cyrl-RS"/>
+              </w:rPr>
+              <w:t>5.3</w:t>
+            </w:r>
+            <w:r>
+              <w:rPr>
+                <w:rFonts w:asciiTheme="minorHAnsi" w:eastAsiaTheme="minorEastAsia" w:hAnsiTheme="minorHAnsi" w:cstheme="minorBidi"/>
+                <w:noProof/>
+                <w:kern w:val="2"/>
+                <w:szCs w:val="24"/>
+                <w:lang w:eastAsia="en-US" w:bidi="ar-SA"/>
+                <w14:ligatures w14:val="standardContextual"/>
+              </w:rPr>
+              <w:tab/>
+            </w:r>
+            <w:r>
+              <w:rPr>
+                <w:rStyle w:val="Hyperlink"/>
+                <w:noProof/>
+                <w:lang w:val="sr-Cyrl-RS"/>
+              </w:rPr>
+              <w:t>Приказ појединачних производа</w:t>
+            </w:r>
+            <w:r>
+              <w:rPr>
+                <w:noProof/>
+                <w:webHidden/>
+              </w:rPr>
+              <w:tab/>
+            </w:r>
+            <w:r>
+              <w:rPr>
+                <w:noProof/>
+                <w:webHidden/>
+              </w:rPr>
+              <w:fldChar w:fldCharType="begin"/>
+            </w:r>
+            <w:r>
+              <w:rPr>
+                <w:noProof/>
+                <w:webHidden/>
+              </w:rPr>
+              <w:instrText xml:space="preserve"> PAGEREF _Toc160737451 \h </w:instrText>
+            </w:r>
+            <w:r>
+              <w:rPr>
+                <w:noProof/>
+                <w:webHidden/>
+              </w:rPr>
+            </w:r>
+            <w:r>
+              <w:rPr>
+                <w:noProof/>
+                <w:webHidden/>
+              </w:rPr>
+              <w:fldChar w:fldCharType="separate"/>
+            </w:r>
+            <w:r>
+              <w:rPr>
+                <w:noProof/>
+                <w:webHidden/>
+              </w:rPr>
+              <w:t>28</w:t>
+            </w:r>
+            <w:r>
+              <w:rPr>
+                <w:noProof/>
+                <w:webHidden/>
+              </w:rPr>
+              <w:fldChar w:fldCharType="end"/>
+            </w:r>
+          </w:hyperlink>
+        </w:p>
+        <w:p>
+          <w:pPr>
+            <w:pStyle w:val="TOC1"/>
+            <w:tabs>
+              <w:tab w:val="left" w:pos="480"/>
+              <w:tab w:val="right" w:leader="dot" w:pos="9631"/>
+            </w:tabs>
+            <w:rPr>
+              <w:rFonts w:asciiTheme="minorHAnsi" w:eastAsiaTheme="minorEastAsia" w:hAnsiTheme="minorHAnsi" w:cstheme="minorBidi"/>
+              <w:noProof/>
+              <w:kern w:val="2"/>
+              <w:szCs w:val="24"/>
+              <w:lang w:eastAsia="en-US" w:bidi="ar-SA"/>
+              <w14:ligatures w14:val="standardContextual"/>
+            </w:rPr>
+          </w:pPr>
+          <w:hyperlink w:anchor="_Toc160737452" w:history="1">
+            <w:r>
+              <w:rPr>
+                <w:rStyle w:val="Hyperlink"/>
+                <w:noProof/>
+              </w:rPr>
+              <w:t>6</w:t>
+            </w:r>
+            <w:r>
+              <w:rPr>
+                <w:rFonts w:asciiTheme="minorHAnsi" w:eastAsiaTheme="minorEastAsia" w:hAnsiTheme="minorHAnsi" w:cstheme="minorBidi"/>
+                <w:noProof/>
+                <w:kern w:val="2"/>
+                <w:szCs w:val="24"/>
+                <w:lang w:eastAsia="en-US" w:bidi="ar-SA"/>
+                <w14:ligatures w14:val="standardContextual"/>
+              </w:rPr>
+              <w:tab/>
+            </w:r>
+            <w:r>
+              <w:rPr>
+                <w:rStyle w:val="Hyperlink"/>
+                <w:noProof/>
+                <w:lang w:val="sr-Cyrl-RS"/>
+              </w:rPr>
               <w:t>Литература</w:t>
             </w:r>
             <w:r>
@@ -3319,7 +4237,7 @@
                 <w:noProof/>
                 <w:webHidden/>
               </w:rPr>
-              <w:instrText xml:space="preserve"> PAGEREF _Toc160584167 \h </w:instrText>
+              <w:instrText xml:space="preserve"> PAGEREF _Toc160737452 \h </w:instrText>
             </w:r>
             <w:r>
               <w:rPr>
@@ -3339,7 +4257,7 @@
                 <w:noProof/>
                 <w:webHidden/>
               </w:rPr>
-              <w:t>22</w:t>
+              <w:t>29</w:t>
             </w:r>
             <w:r>
               <w:rPr>
@@ -3365,7 +4283,7 @@
               <w14:ligatures w14:val="standardContextual"/>
             </w:rPr>
           </w:pPr>
-          <w:hyperlink w:anchor="_Toc160584168" w:history="1">
+          <w:hyperlink w:anchor="_Toc160737453" w:history="1">
             <w:r>
               <w:rPr>
                 <w:rStyle w:val="Hyperlink"/>
@@ -3393,7 +4311,7 @@
                 <w:noProof/>
                 <w:webHidden/>
               </w:rPr>
-              <w:instrText xml:space="preserve"> PAGEREF _Toc160584168 \h </w:instrText>
+              <w:instrText xml:space="preserve"> PAGEREF _Toc160737453 \h </w:instrText>
             </w:r>
             <w:r>
               <w:rPr>
@@ -3413,7 +4331,7 @@
                 <w:noProof/>
                 <w:webHidden/>
               </w:rPr>
-              <w:t>23</w:t>
+              <w:t>30</w:t>
             </w:r>
             <w:r>
               <w:rPr>
@@ -3468,12 +4386,204 @@
     </w:p>
     <w:p>
       <w:pPr>
+        <w:pStyle w:val="Textbody"/>
+        <w:rPr>
+          <w:lang w:val="sr-Cyrl-RS"/>
+        </w:rPr>
+      </w:pPr>
+    </w:p>
+    <w:p>
+      <w:pPr>
+        <w:pStyle w:val="Textbody"/>
+        <w:rPr>
+          <w:lang w:val="sr-Cyrl-RS"/>
+        </w:rPr>
+      </w:pPr>
+    </w:p>
+    <w:p>
+      <w:pPr>
+        <w:pStyle w:val="Textbody"/>
+        <w:rPr>
+          <w:lang w:val="sr-Cyrl-RS"/>
+        </w:rPr>
+      </w:pPr>
+    </w:p>
+    <w:p>
+      <w:pPr>
+        <w:pStyle w:val="Textbody"/>
+        <w:rPr>
+          <w:lang w:val="sr-Cyrl-RS"/>
+        </w:rPr>
+      </w:pPr>
+    </w:p>
+    <w:p>
+      <w:pPr>
+        <w:pStyle w:val="Textbody"/>
+        <w:rPr>
+          <w:lang w:val="sr-Cyrl-RS"/>
+        </w:rPr>
+      </w:pPr>
+    </w:p>
+    <w:p>
+      <w:pPr>
+        <w:pStyle w:val="Textbody"/>
+        <w:rPr>
+          <w:lang w:val="sr-Cyrl-RS"/>
+        </w:rPr>
+      </w:pPr>
+    </w:p>
+    <w:p>
+      <w:pPr>
+        <w:pStyle w:val="Textbody"/>
+        <w:rPr>
+          <w:lang w:val="sr-Cyrl-RS"/>
+        </w:rPr>
+      </w:pPr>
+    </w:p>
+    <w:p>
+      <w:pPr>
+        <w:pStyle w:val="Textbody"/>
+        <w:rPr>
+          <w:lang w:val="sr-Cyrl-RS"/>
+        </w:rPr>
+      </w:pPr>
+    </w:p>
+    <w:p>
+      <w:pPr>
+        <w:pStyle w:val="Textbody"/>
+        <w:rPr>
+          <w:lang w:val="sr-Cyrl-RS"/>
+        </w:rPr>
+      </w:pPr>
+    </w:p>
+    <w:p>
+      <w:pPr>
+        <w:pStyle w:val="Textbody"/>
+        <w:rPr>
+          <w:lang w:val="sr-Cyrl-RS"/>
+        </w:rPr>
+      </w:pPr>
+    </w:p>
+    <w:p>
+      <w:pPr>
+        <w:pStyle w:val="Textbody"/>
+        <w:rPr>
+          <w:lang w:val="sr-Cyrl-RS"/>
+        </w:rPr>
+      </w:pPr>
+    </w:p>
+    <w:p>
+      <w:pPr>
+        <w:pStyle w:val="Textbody"/>
+        <w:rPr>
+          <w:lang w:val="sr-Cyrl-RS"/>
+        </w:rPr>
+      </w:pPr>
+    </w:p>
+    <w:p>
+      <w:pPr>
+        <w:pStyle w:val="Textbody"/>
+        <w:rPr>
+          <w:lang w:val="sr-Cyrl-RS"/>
+        </w:rPr>
+      </w:pPr>
+    </w:p>
+    <w:p>
+      <w:pPr>
+        <w:pStyle w:val="Textbody"/>
+        <w:rPr>
+          <w:lang w:val="sr-Cyrl-RS"/>
+        </w:rPr>
+      </w:pPr>
+    </w:p>
+    <w:p>
+      <w:pPr>
+        <w:pStyle w:val="Textbody"/>
+        <w:rPr>
+          <w:lang w:val="sr-Cyrl-RS"/>
+        </w:rPr>
+      </w:pPr>
+    </w:p>
+    <w:p>
+      <w:pPr>
+        <w:pStyle w:val="Textbody"/>
+        <w:rPr>
+          <w:lang w:val="sr-Cyrl-RS"/>
+        </w:rPr>
+      </w:pPr>
+    </w:p>
+    <w:p>
+      <w:pPr>
+        <w:pStyle w:val="Textbody"/>
+        <w:rPr>
+          <w:lang w:val="sr-Cyrl-RS"/>
+        </w:rPr>
+      </w:pPr>
+    </w:p>
+    <w:p>
+      <w:pPr>
+        <w:pStyle w:val="Textbody"/>
+        <w:rPr>
+          <w:lang w:val="sr-Cyrl-RS"/>
+        </w:rPr>
+      </w:pPr>
+    </w:p>
+    <w:p>
+      <w:pPr>
+        <w:pStyle w:val="Textbody"/>
+        <w:rPr>
+          <w:lang w:val="sr-Cyrl-RS"/>
+        </w:rPr>
+      </w:pPr>
+    </w:p>
+    <w:p>
+      <w:pPr>
+        <w:pStyle w:val="Textbody"/>
+        <w:rPr>
+          <w:lang w:val="sr-Cyrl-RS"/>
+        </w:rPr>
+      </w:pPr>
+    </w:p>
+    <w:p>
+      <w:pPr>
+        <w:pStyle w:val="Textbody"/>
+        <w:rPr>
+          <w:lang w:val="sr-Cyrl-RS"/>
+        </w:rPr>
+      </w:pPr>
+    </w:p>
+    <w:p>
+      <w:pPr>
+        <w:pStyle w:val="Textbody"/>
+        <w:rPr>
+          <w:lang w:val="sr-Cyrl-RS"/>
+        </w:rPr>
+      </w:pPr>
+    </w:p>
+    <w:p>
+      <w:pPr>
+        <w:pStyle w:val="Textbody"/>
+        <w:rPr>
+          <w:lang w:val="sr-Cyrl-RS"/>
+        </w:rPr>
+      </w:pPr>
+    </w:p>
+    <w:p>
+      <w:pPr>
+        <w:pStyle w:val="Textbody"/>
+        <w:rPr>
+          <w:lang w:val="sr-Cyrl-RS"/>
+        </w:rPr>
+      </w:pPr>
+    </w:p>
+    <w:p>
+      <w:pPr>
         <w:pStyle w:val="Heading1"/>
         <w:rPr>
           <w:lang w:val="sr-Cyrl-RS"/>
         </w:rPr>
       </w:pPr>
-      <w:bookmarkStart w:id="1" w:name="_Toc160584139"/>
+      <w:bookmarkStart w:id="1" w:name="_Toc160737415"/>
       <w:r>
         <w:rPr>
           <w:lang w:val="sr-Cyrl-RS"/>
@@ -3863,7 +4973,7 @@
           <w:lang w:val="sr-Cyrl-RS"/>
         </w:rPr>
       </w:pPr>
-      <w:bookmarkStart w:id="2" w:name="_Toc160584140"/>
+      <w:bookmarkStart w:id="2" w:name="_Toc160737416"/>
       <w:r>
         <w:rPr>
           <w:lang w:val="sr-Cyrl-RS"/>
@@ -4077,7 +5187,7 @@
           <w:lang w:val="sr-Cyrl-RS"/>
         </w:rPr>
       </w:pPr>
-      <w:bookmarkStart w:id="3" w:name="_Toc160584141"/>
+      <w:bookmarkStart w:id="3" w:name="_Toc160737417"/>
       <w:r>
         <w:rPr>
           <w:lang w:val="sr-Cyrl-RS"/>
@@ -4097,7 +5207,21 @@
           <w:lang w:val="sr-Cyrl-RS"/>
         </w:rPr>
         <w:tab/>
-        <w:t xml:space="preserve">MongoDB је NoSQL база података која складишти податке у BSON (Binary JSON) </w:t>
+        <w:t xml:space="preserve">MongoDB је </w:t>
+      </w:r>
+      <w:proofErr w:type="spellStart"/>
+      <w:r>
+        <w:rPr>
+          <w:lang w:val="sr-Cyrl-RS"/>
+        </w:rPr>
+        <w:t>NoSQL</w:t>
+      </w:r>
+      <w:proofErr w:type="spellEnd"/>
+      <w:r>
+        <w:rPr>
+          <w:lang w:val="sr-Cyrl-RS"/>
+        </w:rPr>
+        <w:t xml:space="preserve"> база података која складишти податке у BSON (Binary JSON) </w:t>
       </w:r>
     </w:p>
     <w:p>
@@ -4142,7 +5266,21 @@
         <w:rPr>
           <w:lang w:val="sr-Cyrl-RS"/>
         </w:rPr>
-        <w:t>Предности NoSQL база су:</w:t>
+        <w:t xml:space="preserve">Предности </w:t>
+      </w:r>
+      <w:proofErr w:type="spellStart"/>
+      <w:r>
+        <w:rPr>
+          <w:lang w:val="sr-Cyrl-RS"/>
+        </w:rPr>
+        <w:t>NoSQL</w:t>
+      </w:r>
+      <w:proofErr w:type="spellEnd"/>
+      <w:r>
+        <w:rPr>
+          <w:lang w:val="sr-Cyrl-RS"/>
+        </w:rPr>
+        <w:t xml:space="preserve"> база су:</w:t>
       </w:r>
     </w:p>
     <w:p>
@@ -4160,7 +5298,35 @@
         <w:rPr>
           <w:lang w:val="sr-Cyrl-RS"/>
         </w:rPr>
-        <w:t>Флексибилност- NoSQL базе података лако могу обрадити било који формат података, као што су структурисани, полу-структурисани и неструктурисани подаци, у једном складишту података. Ово омогућава брз и поједностављен развој апликације.</w:t>
+        <w:t xml:space="preserve">Флексибилност- </w:t>
+      </w:r>
+      <w:proofErr w:type="spellStart"/>
+      <w:r>
+        <w:rPr>
+          <w:lang w:val="sr-Cyrl-RS"/>
+        </w:rPr>
+        <w:t>NoSQL</w:t>
+      </w:r>
+      <w:proofErr w:type="spellEnd"/>
+      <w:r>
+        <w:rPr>
+          <w:lang w:val="sr-Cyrl-RS"/>
+        </w:rPr>
+        <w:t xml:space="preserve"> базе података лако могу обрадити било који формат података, као што су структурисани, полу-структурисани и </w:t>
+      </w:r>
+      <w:proofErr w:type="spellStart"/>
+      <w:r>
+        <w:rPr>
+          <w:lang w:val="sr-Cyrl-RS"/>
+        </w:rPr>
+        <w:t>неструктурисани</w:t>
+      </w:r>
+      <w:proofErr w:type="spellEnd"/>
+      <w:r>
+        <w:rPr>
+          <w:lang w:val="sr-Cyrl-RS"/>
+        </w:rPr>
+        <w:t xml:space="preserve"> подаци, у једном складишту података. Ово омогућава брз и поједностављен развој апликације.</w:t>
       </w:r>
     </w:p>
     <w:p>
@@ -4184,7 +5350,35 @@
         <w:rPr>
           <w:lang w:val="sr-Cyrl-RS"/>
         </w:rPr>
-        <w:t xml:space="preserve">у случају да нам је потребан већи меморијски простор можемо цео систем скалирати у ширину(изнајмљивање нових сервера) што је јефтиније и лакше од скалирања у висину(надоградња тренутног сервера). </w:t>
+        <w:t xml:space="preserve">у случају да нам је потребан већи меморијски простор можемо цео систем </w:t>
+      </w:r>
+      <w:proofErr w:type="spellStart"/>
+      <w:r>
+        <w:rPr>
+          <w:lang w:val="sr-Cyrl-RS"/>
+        </w:rPr>
+        <w:t>скалирати</w:t>
+      </w:r>
+      <w:proofErr w:type="spellEnd"/>
+      <w:r>
+        <w:rPr>
+          <w:lang w:val="sr-Cyrl-RS"/>
+        </w:rPr>
+        <w:t xml:space="preserve"> у ширину(изнајмљивање нових сервера) што је јефтиније и лакше од </w:t>
+      </w:r>
+      <w:proofErr w:type="spellStart"/>
+      <w:r>
+        <w:rPr>
+          <w:lang w:val="sr-Cyrl-RS"/>
+        </w:rPr>
+        <w:t>скалирања</w:t>
+      </w:r>
+      <w:proofErr w:type="spellEnd"/>
+      <w:r>
+        <w:rPr>
+          <w:lang w:val="sr-Cyrl-RS"/>
+        </w:rPr>
+        <w:t xml:space="preserve"> у висину(надоградња тренутног сервера). </w:t>
       </w:r>
     </w:p>
     <w:p>
@@ -4214,7 +5408,21 @@
         <w:rPr>
           <w:lang w:val="sr-Cyrl-RS"/>
         </w:rPr>
-        <w:t>. Ово је један од главних разлога што је одабрана NoSQL база података</w:t>
+        <w:t xml:space="preserve">. Ово је један од главних разлога што је одабрана </w:t>
+      </w:r>
+      <w:proofErr w:type="spellStart"/>
+      <w:r>
+        <w:rPr>
+          <w:lang w:val="sr-Cyrl-RS"/>
+        </w:rPr>
+        <w:t>NoSQL</w:t>
+      </w:r>
+      <w:proofErr w:type="spellEnd"/>
+      <w:r>
+        <w:rPr>
+          <w:lang w:val="sr-Cyrl-RS"/>
+        </w:rPr>
+        <w:t xml:space="preserve"> база података</w:t>
       </w:r>
     </w:p>
     <w:p>
@@ -4308,7 +5516,8 @@
           <w:lang w:val="sr-Cyrl-RS"/>
         </w:rPr>
       </w:pPr>
-      <w:bookmarkStart w:id="4" w:name="_Toc160584142"/>
+      <w:bookmarkStart w:id="4" w:name="_Toc160737418"/>
+      <w:proofErr w:type="spellStart"/>
       <w:r>
         <w:rPr>
           <w:lang w:val="sr-Cyrl-RS"/>
@@ -4316,6 +5525,7 @@
         <w:t>React</w:t>
       </w:r>
       <w:bookmarkEnd w:id="4"/>
+      <w:proofErr w:type="spellEnd"/>
     </w:p>
     <w:p>
       <w:pPr>
@@ -4325,18 +5535,27 @@
           <w:lang w:val="sr-Cyrl-RS"/>
         </w:rPr>
       </w:pPr>
+      <w:proofErr w:type="spellStart"/>
       <w:r>
         <w:rPr>
           <w:rFonts w:ascii="Liberation Serif" w:hAnsi="Liberation Serif"/>
           <w:lang w:val="sr-Cyrl-RS"/>
         </w:rPr>
-        <w:t>React је библиотека за развој интерактивних и динамичних веб апликација</w:t>
-      </w:r>
+        <w:t>React</w:t>
+      </w:r>
+      <w:proofErr w:type="spellEnd"/>
       <w:r>
         <w:rPr>
           <w:rFonts w:ascii="Liberation Serif" w:hAnsi="Liberation Serif"/>
           <w:lang w:val="sr-Cyrl-RS"/>
         </w:rPr>
+        <w:t xml:space="preserve"> је библиотека за развој интерактивних и динамичних веб апликација</w:t>
+      </w:r>
+      <w:r>
+        <w:rPr>
+          <w:rFonts w:ascii="Liberation Serif" w:hAnsi="Liberation Serif"/>
+          <w:lang w:val="sr-Cyrl-RS"/>
+        </w:rPr>
         <w:t>.</w:t>
       </w:r>
       <w:r>
@@ -4344,7 +5563,23 @@
           <w:rFonts w:ascii="Liberation Serif" w:hAnsi="Liberation Serif"/>
           <w:lang w:val="sr-Cyrl-RS"/>
         </w:rPr>
-        <w:t xml:space="preserve"> У тренутку писања овог документа је и најпопуларнија frontend технологија.</w:t>
+        <w:t xml:space="preserve"> У тренутку писања овог документа је и најпопуларнија </w:t>
+      </w:r>
+      <w:proofErr w:type="spellStart"/>
+      <w:r>
+        <w:rPr>
+          <w:rFonts w:ascii="Liberation Serif" w:hAnsi="Liberation Serif"/>
+          <w:lang w:val="sr-Cyrl-RS"/>
+        </w:rPr>
+        <w:t>frontend</w:t>
+      </w:r>
+      <w:proofErr w:type="spellEnd"/>
+      <w:r>
+        <w:rPr>
+          <w:rFonts w:ascii="Liberation Serif" w:hAnsi="Liberation Serif"/>
+          <w:lang w:val="sr-Cyrl-RS"/>
+        </w:rPr>
+        <w:t xml:space="preserve"> технологија.</w:t>
       </w:r>
     </w:p>
     <w:p>
@@ -4380,13 +5615,29 @@
           <w:rFonts w:ascii="Liberation Serif" w:hAnsi="Liberation Serif"/>
           <w:lang w:val="sr-Cyrl-RS"/>
         </w:rPr>
-        <w:t xml:space="preserve">Могућност поновне употребе компонената је једна од главних особина React-а која знатно убрзава развој апликације. </w:t>
-      </w:r>
+        <w:t xml:space="preserve">Могућност поновне употребе компонената је једна од главних особина </w:t>
+      </w:r>
+      <w:proofErr w:type="spellStart"/>
       <w:r>
         <w:rPr>
           <w:rFonts w:ascii="Liberation Serif" w:hAnsi="Liberation Serif"/>
           <w:lang w:val="sr-Cyrl-RS"/>
         </w:rPr>
+        <w:t>React</w:t>
+      </w:r>
+      <w:proofErr w:type="spellEnd"/>
+      <w:r>
+        <w:rPr>
+          <w:rFonts w:ascii="Liberation Serif" w:hAnsi="Liberation Serif"/>
+          <w:lang w:val="sr-Cyrl-RS"/>
+        </w:rPr>
+        <w:t xml:space="preserve">-а која знатно убрзава развој апликације. </w:t>
+      </w:r>
+      <w:r>
+        <w:rPr>
+          <w:rFonts w:ascii="Liberation Serif" w:hAnsi="Liberation Serif"/>
+          <w:lang w:val="sr-Cyrl-RS"/>
+        </w:rPr>
         <w:t>Модуларна структура такође омогућава лакше одржавање кода што додатно утиче на време потребно за израду апликације.</w:t>
       </w:r>
     </w:p>
@@ -4398,12 +5649,53 @@
           <w:lang w:val="sr-Cyrl-RS"/>
         </w:rPr>
       </w:pPr>
+      <w:proofErr w:type="spellStart"/>
       <w:r>
         <w:rPr>
           <w:rFonts w:ascii="Liberation Serif" w:hAnsi="Liberation Serif"/>
           <w:lang w:val="sr-Cyrl-RS"/>
         </w:rPr>
-        <w:t>Virtual DOM представља копију DOM-а и омогућава React-у да утврди промене настале од стране корисника и позадинских процеса и на основу датих промена одлучује које компоненте ће се поново рендеровати.</w:t>
+        <w:t>Virtual</w:t>
+      </w:r>
+      <w:proofErr w:type="spellEnd"/>
+      <w:r>
+        <w:rPr>
+          <w:rFonts w:ascii="Liberation Serif" w:hAnsi="Liberation Serif"/>
+          <w:lang w:val="sr-Cyrl-RS"/>
+        </w:rPr>
+        <w:t xml:space="preserve"> DOM представља копију DOM-а и омогућава </w:t>
+      </w:r>
+      <w:proofErr w:type="spellStart"/>
+      <w:r>
+        <w:rPr>
+          <w:rFonts w:ascii="Liberation Serif" w:hAnsi="Liberation Serif"/>
+          <w:lang w:val="sr-Cyrl-RS"/>
+        </w:rPr>
+        <w:t>React</w:t>
+      </w:r>
+      <w:proofErr w:type="spellEnd"/>
+      <w:r>
+        <w:rPr>
+          <w:rFonts w:ascii="Liberation Serif" w:hAnsi="Liberation Serif"/>
+          <w:lang w:val="sr-Cyrl-RS"/>
+        </w:rPr>
+        <w:t xml:space="preserve">-у да утврди промене настале од стране корисника и позадинских процеса и на основу датих промена одлучује које компоненте ће се поново </w:t>
+      </w:r>
+      <w:proofErr w:type="spellStart"/>
+      <w:r>
+        <w:rPr>
+          <w:rFonts w:ascii="Liberation Serif" w:hAnsi="Liberation Serif"/>
+          <w:lang w:val="sr-Cyrl-RS"/>
+        </w:rPr>
+        <w:t>рендеровати</w:t>
+      </w:r>
+      <w:proofErr w:type="spellEnd"/>
+      <w:r>
+        <w:rPr>
+          <w:rFonts w:ascii="Liberation Serif" w:hAnsi="Liberation Serif"/>
+          <w:lang w:val="sr-Cyrl-RS"/>
+        </w:rPr>
+        <w:t>.</w:t>
       </w:r>
     </w:p>
     <w:p>
@@ -4413,7 +5705,7 @@
           <w:lang w:val="sr-Cyrl-RS"/>
         </w:rPr>
       </w:pPr>
-      <w:bookmarkStart w:id="5" w:name="_Toc160584143"/>
+      <w:bookmarkStart w:id="5" w:name="_Toc160737419"/>
       <w:r>
         <w:rPr>
           <w:lang w:val="sr-Cyrl-RS"/>
@@ -4595,7 +5887,7 @@
           <w:lang w:val="sr-Cyrl-RS"/>
         </w:rPr>
       </w:pPr>
-      <w:bookmarkStart w:id="6" w:name="_Toc160584144"/>
+      <w:bookmarkStart w:id="6" w:name="_Toc160737420"/>
       <w:r>
         <w:rPr>
           <w:lang w:val="sr-Cyrl-RS"/>
@@ -4633,7 +5925,21 @@
         <w:rPr>
           <w:lang w:val="sr-Cyrl-RS"/>
         </w:rPr>
-        <w:t>У овом пројекту је конкретно коришћен за дефинисање HTTP рута и middleware-a.</w:t>
+        <w:t xml:space="preserve">У овом пројекту је конкретно коришћен за дефинисање HTTP рута и </w:t>
+      </w:r>
+      <w:proofErr w:type="spellStart"/>
+      <w:r>
+        <w:rPr>
+          <w:lang w:val="sr-Cyrl-RS"/>
+        </w:rPr>
+        <w:t>middleware</w:t>
+      </w:r>
+      <w:proofErr w:type="spellEnd"/>
+      <w:r>
+        <w:rPr>
+          <w:lang w:val="sr-Cyrl-RS"/>
+        </w:rPr>
+        <w:t>-a.</w:t>
       </w:r>
     </w:p>
     <w:p>
@@ -4670,7 +5976,8 @@
           <w:lang w:val="sr-Cyrl-RS"/>
         </w:rPr>
       </w:pPr>
-      <w:bookmarkStart w:id="7" w:name="_Toc160584145"/>
+      <w:bookmarkStart w:id="7" w:name="_Toc160737421"/>
+      <w:proofErr w:type="spellStart"/>
       <w:r>
         <w:rPr>
           <w:lang w:val="sr-Cyrl-RS"/>
@@ -4678,6 +5985,7 @@
         <w:t>TypeScript</w:t>
       </w:r>
       <w:bookmarkEnd w:id="7"/>
+      <w:proofErr w:type="spellEnd"/>
     </w:p>
     <w:p>
       <w:pPr>
@@ -4701,7 +6009,21 @@
         <w:rPr>
           <w:lang w:val="sr-Cyrl-RS"/>
         </w:rPr>
-        <w:t xml:space="preserve">. Главна разлика између TypeScript-а и JavaScript-а је коришћење статичких типова насупрот динамичких што омогућава </w:t>
+        <w:t xml:space="preserve">. Главна разлика између </w:t>
+      </w:r>
+      <w:proofErr w:type="spellStart"/>
+      <w:r>
+        <w:rPr>
+          <w:lang w:val="sr-Cyrl-RS"/>
+        </w:rPr>
+        <w:t>TypeScript</w:t>
+      </w:r>
+      <w:proofErr w:type="spellEnd"/>
+      <w:r>
+        <w:rPr>
+          <w:lang w:val="sr-Cyrl-RS"/>
+        </w:rPr>
+        <w:t xml:space="preserve">-а и JavaScript-а је коришћење статичких типова насупрот динамичких што омогућава </w:t>
       </w:r>
       <w:r>
         <w:rPr>
@@ -4716,11 +6038,19 @@
           <w:lang w:val="sr-Cyrl-RS"/>
         </w:rPr>
       </w:pPr>
-      <w:r>
-        <w:rPr>
-          <w:lang w:val="sr-Cyrl-RS"/>
-        </w:rPr>
-        <w:t>TypeScript подржава наслеђивање што омогућава креирање хијерархије класа.</w:t>
+      <w:proofErr w:type="spellStart"/>
+      <w:r>
+        <w:rPr>
+          <w:lang w:val="sr-Cyrl-RS"/>
+        </w:rPr>
+        <w:t>TypeScript</w:t>
+      </w:r>
+      <w:proofErr w:type="spellEnd"/>
+      <w:r>
+        <w:rPr>
+          <w:lang w:val="sr-Cyrl-RS"/>
+        </w:rPr>
+        <w:t xml:space="preserve"> подржава наслеђивање што омогућава креирање хијерархије класа.</w:t>
       </w:r>
     </w:p>
     <w:p>
@@ -4747,7 +6077,48 @@
           <w:lang w:val="sr-Cyrl-RS"/>
         </w:rPr>
         <w:tab/>
-        <w:t>TypeScript код се компајлира у JavaScript код који може бити извршен на било којем JavaScript окружењу. Ова особина  нам је омогућила да TypeScript користимо при развоју React и Node.js апликација.</w:t>
+      </w:r>
+      <w:proofErr w:type="spellStart"/>
+      <w:r>
+        <w:rPr>
+          <w:lang w:val="sr-Cyrl-RS"/>
+        </w:rPr>
+        <w:t>TypeScript</w:t>
+      </w:r>
+      <w:proofErr w:type="spellEnd"/>
+      <w:r>
+        <w:rPr>
+          <w:lang w:val="sr-Cyrl-RS"/>
+        </w:rPr>
+        <w:t xml:space="preserve"> код се компајлира у JavaScript код који може бити извршен на било којем JavaScript окружењу. Ова особина  нам је омогућила да </w:t>
+      </w:r>
+      <w:proofErr w:type="spellStart"/>
+      <w:r>
+        <w:rPr>
+          <w:lang w:val="sr-Cyrl-RS"/>
+        </w:rPr>
+        <w:t>TypeScript</w:t>
+      </w:r>
+      <w:proofErr w:type="spellEnd"/>
+      <w:r>
+        <w:rPr>
+          <w:lang w:val="sr-Cyrl-RS"/>
+        </w:rPr>
+        <w:t xml:space="preserve"> користимо при развоју </w:t>
+      </w:r>
+      <w:proofErr w:type="spellStart"/>
+      <w:r>
+        <w:rPr>
+          <w:lang w:val="sr-Cyrl-RS"/>
+        </w:rPr>
+        <w:t>React</w:t>
+      </w:r>
+      <w:proofErr w:type="spellEnd"/>
+      <w:r>
+        <w:rPr>
+          <w:lang w:val="sr-Cyrl-RS"/>
+        </w:rPr>
+        <w:t xml:space="preserve"> и Node.js апликација.</w:t>
       </w:r>
     </w:p>
     <w:p>
@@ -4771,7 +6142,8 @@
           <w:lang w:val="sr-Cyrl-RS"/>
         </w:rPr>
       </w:pPr>
-      <w:bookmarkStart w:id="8" w:name="_Toc160584146"/>
+      <w:bookmarkStart w:id="8" w:name="_Toc160737422"/>
+      <w:proofErr w:type="spellStart"/>
       <w:r>
         <w:rPr>
           <w:lang w:val="sr-Cyrl-RS"/>
@@ -4779,6 +6151,7 @@
         <w:t>Redis</w:t>
       </w:r>
       <w:bookmarkEnd w:id="8"/>
+      <w:proofErr w:type="spellEnd"/>
     </w:p>
     <w:p>
       <w:pPr>
@@ -4792,7 +6165,35 @@
           <w:lang w:val="sr-Cyrl-RS"/>
         </w:rPr>
         <w:tab/>
-        <w:t>Open-source, in-memory база података која се може користити за кеширање, стримовање, сервис за дистрибуцију порука…</w:t>
+        <w:t xml:space="preserve">Open-source, </w:t>
+      </w:r>
+      <w:proofErr w:type="spellStart"/>
+      <w:r>
+        <w:rPr>
+          <w:lang w:val="sr-Cyrl-RS"/>
+        </w:rPr>
+        <w:t>in-memory</w:t>
+      </w:r>
+      <w:proofErr w:type="spellEnd"/>
+      <w:r>
+        <w:rPr>
+          <w:lang w:val="sr-Cyrl-RS"/>
+        </w:rPr>
+        <w:t xml:space="preserve"> база података која се може користити за кеширање, </w:t>
+      </w:r>
+      <w:proofErr w:type="spellStart"/>
+      <w:r>
+        <w:rPr>
+          <w:lang w:val="sr-Cyrl-RS"/>
+        </w:rPr>
+        <w:t>стримовање</w:t>
+      </w:r>
+      <w:proofErr w:type="spellEnd"/>
+      <w:r>
+        <w:rPr>
+          <w:lang w:val="sr-Cyrl-RS"/>
+        </w:rPr>
+        <w:t>, сервис за дистрибуцију порука…</w:t>
       </w:r>
     </w:p>
     <w:p>
@@ -4821,13 +6222,69 @@
           <w:lang w:val="sr-Cyrl-RS"/>
         </w:rPr>
         <w:tab/>
-        <w:t>У овом пројекту Redis је коришћен као систем за кеширање резултата одређених HTTP захтева што позитивно утиче на перфромансе.</w:t>
-      </w:r>
-      <w:r>
-        <w:rPr>
-          <w:lang w:val="sr-Cyrl-RS"/>
-        </w:rPr>
-        <w:t xml:space="preserve"> Једина мана овог система је што Redis није подржан на windows системима па је потребно користити виртуелну машину са Linux оперативним системом. </w:t>
+        <w:t xml:space="preserve">У овом пројекту </w:t>
+      </w:r>
+      <w:proofErr w:type="spellStart"/>
+      <w:r>
+        <w:rPr>
+          <w:lang w:val="sr-Cyrl-RS"/>
+        </w:rPr>
+        <w:t>Redis</w:t>
+      </w:r>
+      <w:proofErr w:type="spellEnd"/>
+      <w:r>
+        <w:rPr>
+          <w:lang w:val="sr-Cyrl-RS"/>
+        </w:rPr>
+        <w:t xml:space="preserve"> је коришћен као систем за кеширање резултата одређених HTTP захтева што позитивно утиче на </w:t>
+      </w:r>
+      <w:proofErr w:type="spellStart"/>
+      <w:r>
+        <w:rPr>
+          <w:lang w:val="sr-Cyrl-RS"/>
+        </w:rPr>
+        <w:t>перфромансе</w:t>
+      </w:r>
+      <w:proofErr w:type="spellEnd"/>
+      <w:r>
+        <w:rPr>
+          <w:lang w:val="sr-Cyrl-RS"/>
+        </w:rPr>
+        <w:t>.</w:t>
+      </w:r>
+      <w:r>
+        <w:rPr>
+          <w:lang w:val="sr-Cyrl-RS"/>
+        </w:rPr>
+        <w:t xml:space="preserve"> Једина мана овог система је што </w:t>
+      </w:r>
+      <w:proofErr w:type="spellStart"/>
+      <w:r>
+        <w:rPr>
+          <w:lang w:val="sr-Cyrl-RS"/>
+        </w:rPr>
+        <w:t>Redis</w:t>
+      </w:r>
+      <w:proofErr w:type="spellEnd"/>
+      <w:r>
+        <w:rPr>
+          <w:lang w:val="sr-Cyrl-RS"/>
+        </w:rPr>
+        <w:t xml:space="preserve"> није подржан на </w:t>
+      </w:r>
+      <w:proofErr w:type="spellStart"/>
+      <w:r>
+        <w:rPr>
+          <w:lang w:val="sr-Cyrl-RS"/>
+        </w:rPr>
+        <w:t>windows</w:t>
+      </w:r>
+      <w:proofErr w:type="spellEnd"/>
+      <w:r>
+        <w:rPr>
+          <w:lang w:val="sr-Cyrl-RS"/>
+        </w:rPr>
+        <w:t xml:space="preserve"> системима па је потребно користити виртуелну машину са Linux оперативним системом. </w:t>
       </w:r>
     </w:p>
     <w:p>
@@ -4859,7 +6316,7 @@
           <w:lang w:val="sr-Cyrl-RS"/>
         </w:rPr>
       </w:pPr>
-      <w:bookmarkStart w:id="9" w:name="_Toc160584147"/>
+      <w:bookmarkStart w:id="9" w:name="_Toc160737423"/>
       <w:r>
         <w:rPr>
           <w:lang w:val="sr-Cyrl-RS"/>
@@ -4881,7 +6338,21 @@
           <w:lang w:val="sr-Cyrl-RS"/>
         </w:rPr>
         <w:tab/>
-        <w:t xml:space="preserve">Python је одабран као основа scraping сервиса </w:t>
+        <w:t xml:space="preserve">Python је одабран као основа </w:t>
+      </w:r>
+      <w:proofErr w:type="spellStart"/>
+      <w:r>
+        <w:rPr>
+          <w:lang w:val="sr-Cyrl-RS"/>
+        </w:rPr>
+        <w:t>scraping</w:t>
+      </w:r>
+      <w:proofErr w:type="spellEnd"/>
+      <w:r>
+        <w:rPr>
+          <w:lang w:val="sr-Cyrl-RS"/>
+        </w:rPr>
+        <w:t xml:space="preserve"> сервиса </w:t>
       </w:r>
       <w:r>
         <w:rPr>
@@ -4905,7 +6376,7 @@
           <w:lang w:val="sr-Cyrl-RS"/>
         </w:rPr>
       </w:pPr>
-      <w:bookmarkStart w:id="10" w:name="_Toc160584148"/>
+      <w:bookmarkStart w:id="10" w:name="_Toc160737424"/>
       <w:r>
         <w:rPr>
           <w:lang w:val="sr-Cyrl-RS"/>
@@ -4979,7 +6450,8 @@
           <w:lang w:val="sr-Cyrl-RS"/>
         </w:rPr>
       </w:pPr>
-      <w:bookmarkStart w:id="11" w:name="_Toc160584149"/>
+      <w:bookmarkStart w:id="11" w:name="_Toc160737425"/>
+      <w:proofErr w:type="spellStart"/>
       <w:r>
         <w:rPr>
           <w:lang w:val="sr-Cyrl-RS"/>
@@ -4987,6 +6459,7 @@
         <w:t>Git</w:t>
       </w:r>
       <w:bookmarkEnd w:id="11"/>
+      <w:proofErr w:type="spellEnd"/>
     </w:p>
     <w:p>
       <w:pPr>
@@ -5000,7 +6473,20 @@
           <w:lang w:val="sr-Cyrl-RS"/>
         </w:rPr>
         <w:tab/>
-        <w:t xml:space="preserve">Git је </w:t>
+      </w:r>
+      <w:proofErr w:type="spellStart"/>
+      <w:r>
+        <w:rPr>
+          <w:lang w:val="sr-Cyrl-RS"/>
+        </w:rPr>
+        <w:t>Git</w:t>
+      </w:r>
+      <w:proofErr w:type="spellEnd"/>
+      <w:r>
+        <w:rPr>
+          <w:lang w:val="sr-Cyrl-RS"/>
+        </w:rPr>
+        <w:t xml:space="preserve"> је </w:t>
       </w:r>
       <w:r>
         <w:rPr>
@@ -5030,7 +6516,21 @@
         <w:rPr>
           <w:lang w:val="sr-Cyrl-RS"/>
         </w:rPr>
-        <w:t xml:space="preserve"> Git-a </w:t>
+        <w:t xml:space="preserve"> </w:t>
+      </w:r>
+      <w:proofErr w:type="spellStart"/>
+      <w:r>
+        <w:rPr>
+          <w:lang w:val="sr-Cyrl-RS"/>
+        </w:rPr>
+        <w:t>Git</w:t>
+      </w:r>
+      <w:proofErr w:type="spellEnd"/>
+      <w:r>
+        <w:rPr>
+          <w:lang w:val="sr-Cyrl-RS"/>
+        </w:rPr>
+        <w:t xml:space="preserve">-a </w:t>
       </w:r>
       <w:r>
         <w:rPr>
@@ -5147,7 +6647,7 @@
       <w:pPr>
         <w:pStyle w:val="Heading2"/>
       </w:pPr>
-      <w:bookmarkStart w:id="12" w:name="_Toc160584150"/>
+      <w:bookmarkStart w:id="12" w:name="_Toc160737426"/>
       <w:r>
         <w:t>Postman</w:t>
       </w:r>
@@ -5311,7 +6811,7 @@
           <w:lang w:val="sr-Cyrl-RS"/>
         </w:rPr>
       </w:pPr>
-      <w:bookmarkStart w:id="13" w:name="_Toc160584151"/>
+      <w:bookmarkStart w:id="13" w:name="_Toc160737427"/>
       <w:r>
         <w:rPr>
           <w:lang w:val="sr-Cyrl-RS"/>
@@ -5454,7 +6954,7 @@
           <w:lang w:val="sr-Cyrl-RS"/>
         </w:rPr>
       </w:pPr>
-      <w:bookmarkStart w:id="14" w:name="_Toc160584152"/>
+      <w:bookmarkStart w:id="14" w:name="_Toc160737428"/>
       <w:r>
         <w:rPr>
           <w:lang w:val="sr-Cyrl-RS"/>
@@ -5512,19 +7012,61 @@
         <w:rPr>
           <w:lang w:val="sr-Cyrl-RS"/>
         </w:rPr>
-        <w:t xml:space="preserve"> ће се састојати из три самосталне целине: клијентски део, серверски део и микросервис за </w:t>
-      </w:r>
-      <w:r>
-        <w:rPr>
-          <w:lang w:val="sr-Cyrl-RS"/>
-        </w:rPr>
-        <w:t>„web scraping“</w:t>
-      </w:r>
-      <w:r>
-        <w:rPr>
-          <w:lang w:val="sr-Cyrl-RS"/>
-        </w:rPr>
-        <w:t xml:space="preserve">, као и базе података којој ће приступати и серверски део и микросервис. Све три целине ће бити на истом серверу ради практичности, али </w:t>
+        <w:t xml:space="preserve"> ће се састојати из три самосталне целине: клијентски део, серверски део и </w:t>
+      </w:r>
+      <w:proofErr w:type="spellStart"/>
+      <w:r>
+        <w:rPr>
+          <w:lang w:val="sr-Cyrl-RS"/>
+        </w:rPr>
+        <w:t>микросервис</w:t>
+      </w:r>
+      <w:proofErr w:type="spellEnd"/>
+      <w:r>
+        <w:rPr>
+          <w:lang w:val="sr-Cyrl-RS"/>
+        </w:rPr>
+        <w:t xml:space="preserve"> за </w:t>
+      </w:r>
+      <w:r>
+        <w:rPr>
+          <w:lang w:val="sr-Cyrl-RS"/>
+        </w:rPr>
+        <w:t xml:space="preserve">„web </w:t>
+      </w:r>
+      <w:proofErr w:type="spellStart"/>
+      <w:r>
+        <w:rPr>
+          <w:lang w:val="sr-Cyrl-RS"/>
+        </w:rPr>
+        <w:t>scraping</w:t>
+      </w:r>
+      <w:proofErr w:type="spellEnd"/>
+      <w:r>
+        <w:rPr>
+          <w:lang w:val="sr-Cyrl-RS"/>
+        </w:rPr>
+        <w:t>“</w:t>
+      </w:r>
+      <w:r>
+        <w:rPr>
+          <w:lang w:val="sr-Cyrl-RS"/>
+        </w:rPr>
+        <w:t xml:space="preserve">, као и базе података којој ће приступати и серверски део и </w:t>
+      </w:r>
+      <w:proofErr w:type="spellStart"/>
+      <w:r>
+        <w:rPr>
+          <w:lang w:val="sr-Cyrl-RS"/>
+        </w:rPr>
+        <w:t>микросервис</w:t>
+      </w:r>
+      <w:proofErr w:type="spellEnd"/>
+      <w:r>
+        <w:rPr>
+          <w:lang w:val="sr-Cyrl-RS"/>
+        </w:rPr>
+        <w:t xml:space="preserve">. Све три целине ће бити на истом серверу ради практичности, али </w:t>
       </w:r>
       <w:r>
         <w:rPr>
@@ -5600,7 +7142,7 @@
           <w:lang w:val="sr-Latn-RS"/>
         </w:rPr>
         <w:drawing>
-          <wp:anchor distT="0" distB="0" distL="114300" distR="114300" simplePos="0" relativeHeight="251651584" behindDoc="0" locked="0" layoutInCell="1" allowOverlap="1" wp14:anchorId="0BDD5CF9" wp14:editId="35918EB2">
+          <wp:anchor distT="0" distB="0" distL="114300" distR="114300" simplePos="0" relativeHeight="251650048" behindDoc="0" locked="0" layoutInCell="1" allowOverlap="1" wp14:anchorId="0BDD5CF9" wp14:editId="35918EB2">
             <wp:simplePos x="0" y="0"/>
             <wp:positionH relativeFrom="column">
               <wp:posOffset>289797</wp:posOffset>
@@ -5703,7 +7245,7 @@
           <w:lang w:val="sr-Cyrl-RS"/>
         </w:rPr>
       </w:pPr>
-      <w:bookmarkStart w:id="15" w:name="_Toc160584153"/>
+      <w:bookmarkStart w:id="15" w:name="_Toc160737429"/>
       <w:r>
         <w:rPr>
           <w:lang w:val="sr-Cyrl-RS"/>
@@ -5727,6 +7269,7 @@
         <w:tab/>
         <w:t xml:space="preserve">У оквиру система ће постојати једна врста корисника а то је </w:t>
       </w:r>
+      <w:proofErr w:type="spellStart"/>
       <w:r>
         <w:rPr>
           <w:b/>
@@ -5735,6 +7278,7 @@
         </w:rPr>
         <w:t>нерегистровани</w:t>
       </w:r>
+      <w:proofErr w:type="spellEnd"/>
       <w:r>
         <w:rPr>
           <w:lang w:val="sr-Cyrl-RS"/>
@@ -6011,7 +7555,7 @@
           <w:lang w:val="sr-Cyrl-RS"/>
         </w:rPr>
       </w:pPr>
-      <w:bookmarkStart w:id="16" w:name="_Toc160584154"/>
+      <w:bookmarkStart w:id="16" w:name="_Toc160737430"/>
       <w:r>
         <w:rPr>
           <w:lang w:val="sr-Cyrl-RS"/>
@@ -6139,7 +7683,7 @@
           <w:lang w:val="sr-Latn-RS"/>
         </w:rPr>
         <w:drawing>
-          <wp:anchor distT="0" distB="0" distL="114300" distR="114300" simplePos="0" relativeHeight="251661312" behindDoc="0" locked="0" layoutInCell="1" allowOverlap="1" wp14:anchorId="1863796A" wp14:editId="3F8521D5">
+          <wp:anchor distT="0" distB="0" distL="114300" distR="114300" simplePos="0" relativeHeight="251666432" behindDoc="0" locked="0" layoutInCell="1" allowOverlap="1" wp14:anchorId="1863796A" wp14:editId="3F8521D5">
             <wp:simplePos x="0" y="0"/>
             <wp:positionH relativeFrom="column">
               <wp:posOffset>-96520</wp:posOffset>
@@ -6355,7 +7899,7 @@
           <w:lang w:val="sr-Latn-RS"/>
         </w:rPr>
         <w:drawing>
-          <wp:anchor distT="0" distB="0" distL="114300" distR="114300" simplePos="0" relativeHeight="251653632" behindDoc="0" locked="0" layoutInCell="1" allowOverlap="1" wp14:anchorId="0C83BC49" wp14:editId="4DAC5077">
+          <wp:anchor distT="0" distB="0" distL="114300" distR="114300" simplePos="0" relativeHeight="251654144" behindDoc="0" locked="0" layoutInCell="1" allowOverlap="1" wp14:anchorId="0C83BC49" wp14:editId="4DAC5077">
             <wp:simplePos x="0" y="0"/>
             <wp:positionH relativeFrom="column">
               <wp:posOffset>2540</wp:posOffset>
@@ -6478,7 +8022,7 @@
           <w:lang w:val="sr-Latn-RS"/>
         </w:rPr>
         <w:drawing>
-          <wp:anchor distT="0" distB="0" distL="114300" distR="114300" simplePos="0" relativeHeight="251654656" behindDoc="0" locked="0" layoutInCell="1" allowOverlap="1" wp14:anchorId="6C4464FD" wp14:editId="6697C968">
+          <wp:anchor distT="0" distB="0" distL="114300" distR="114300" simplePos="0" relativeHeight="251656192" behindDoc="0" locked="0" layoutInCell="1" allowOverlap="1" wp14:anchorId="6C4464FD" wp14:editId="6697C968">
             <wp:simplePos x="0" y="0"/>
             <wp:positionH relativeFrom="column">
               <wp:posOffset>2540</wp:posOffset>
@@ -6740,7 +8284,7 @@
           <w:lang w:val="sr-Cyrl-RS"/>
         </w:rPr>
       </w:pPr>
-      <w:bookmarkStart w:id="17" w:name="_Toc160584155"/>
+      <w:bookmarkStart w:id="17" w:name="_Toc160737431"/>
       <w:r>
         <w:rPr>
           <w:lang w:val="sr-Cyrl-RS"/>
@@ -6908,7 +8452,21 @@
         <w:rPr>
           <w:lang w:val="sr-Cyrl-RS"/>
         </w:rPr>
-        <w:t>објеката постоје везе које могу имати различите кардиналности.</w:t>
+        <w:t xml:space="preserve">објеката постоје везе које могу имати различите </w:t>
+      </w:r>
+      <w:proofErr w:type="spellStart"/>
+      <w:r>
+        <w:rPr>
+          <w:lang w:val="sr-Cyrl-RS"/>
+        </w:rPr>
+        <w:t>кардиналности</w:t>
+      </w:r>
+      <w:proofErr w:type="spellEnd"/>
+      <w:r>
+        <w:rPr>
+          <w:lang w:val="sr-Cyrl-RS"/>
+        </w:rPr>
+        <w:t>.</w:t>
       </w:r>
     </w:p>
     <w:p>
@@ -6940,7 +8498,7 @@
           <w:noProof/>
         </w:rPr>
         <w:drawing>
-          <wp:anchor distT="0" distB="0" distL="114300" distR="114300" simplePos="0" relativeHeight="251652608" behindDoc="0" locked="0" layoutInCell="1" allowOverlap="1" wp14:anchorId="520B9928" wp14:editId="2C1C1DB4">
+          <wp:anchor distT="0" distB="0" distL="114300" distR="114300" simplePos="0" relativeHeight="251652096" behindDoc="0" locked="0" layoutInCell="1" allowOverlap="1" wp14:anchorId="520B9928" wp14:editId="2C1C1DB4">
             <wp:simplePos x="0" y="0"/>
             <wp:positionH relativeFrom="column">
               <wp:posOffset>-1905</wp:posOffset>
@@ -7180,7 +8738,7 @@
           <w:lang w:val="sr-Cyrl-RS"/>
         </w:rPr>
       </w:pPr>
-      <w:bookmarkStart w:id="18" w:name="_Toc160584156"/>
+      <w:bookmarkStart w:id="18" w:name="_Toc160737432"/>
       <w:r>
         <w:rPr>
           <w:lang w:val="sr-Cyrl-RS"/>
@@ -7194,7 +8752,7 @@
       <w:pPr>
         <w:pStyle w:val="Heading2"/>
       </w:pPr>
-      <w:bookmarkStart w:id="19" w:name="_Toc160584157"/>
+      <w:bookmarkStart w:id="19" w:name="_Toc160737433"/>
       <w:r>
         <w:t>WEB Scraper</w:t>
       </w:r>
@@ -7319,7 +8877,7 @@
                 <w:rStyle w:val="Hyperlink"/>
                 <w:lang w:val="sr-Cyrl-RS"/>
               </w:rPr>
-              <w:instrText xml:space="preserve"> CITATION python \l 10266 </w:instrText>
+              <w:instrText xml:space="preserve">CITATION python \l 10266 </w:instrText>
             </w:r>
             <w:r>
               <w:rPr>
@@ -7517,7 +9075,7 @@
           <w:lang w:val="sr-Cyrl-RS"/>
         </w:rPr>
       </w:pPr>
-      <w:bookmarkStart w:id="20" w:name="_Toc160584158"/>
+      <w:bookmarkStart w:id="20" w:name="_Toc160737434"/>
       <w:r>
         <w:rPr>
           <w:lang w:val="sr-Cyrl-RS"/>
@@ -12658,7 +14216,7 @@
           <w:lang w:val="sr-Cyrl-RS"/>
         </w:rPr>
       </w:pPr>
-      <w:bookmarkStart w:id="21" w:name="_Toc160584159"/>
+      <w:bookmarkStart w:id="21" w:name="_Toc160737435"/>
       <w:r>
         <w:rPr>
           <w:lang w:val="sr-Cyrl-RS"/>
@@ -12718,7 +14276,7 @@
               <w:rPr>
                 <w:rStyle w:val="Hyperlink"/>
               </w:rPr>
-              <w:instrText xml:space="preserve"> CITATION pymongo \l 1033 </w:instrText>
+              <w:instrText xml:space="preserve">CITATION pymongo \l 1033 </w:instrText>
             </w:r>
             <w:r>
               <w:rPr>
@@ -15453,7 +17011,7 @@
           <w:lang w:val="sr-Cyrl-RS"/>
         </w:rPr>
       </w:pPr>
-      <w:bookmarkStart w:id="22" w:name="_Toc160584160"/>
+      <w:bookmarkStart w:id="22" w:name="_Toc160737436"/>
       <w:r>
         <w:rPr>
           <w:lang w:val="sr-Cyrl-RS"/>
@@ -15529,7 +17087,21 @@
         <w:rPr>
           <w:lang w:val="sr-Cyrl-RS"/>
         </w:rPr>
-        <w:t>-у у зависности од категорије</w:t>
+        <w:t xml:space="preserve">-у </w:t>
+      </w:r>
+      <w:proofErr w:type="spellStart"/>
+      <w:r>
+        <w:rPr>
+          <w:lang w:val="sr-Cyrl-RS"/>
+        </w:rPr>
+        <w:t>у</w:t>
+      </w:r>
+      <w:proofErr w:type="spellEnd"/>
+      <w:r>
+        <w:rPr>
+          <w:lang w:val="sr-Cyrl-RS"/>
+        </w:rPr>
+        <w:t xml:space="preserve"> зависности од категорије</w:t>
       </w:r>
       <w:r>
         <w:rPr>
@@ -16208,7 +17780,7 @@
           <w:lang w:val="sr-Cyrl-RS"/>
         </w:rPr>
       </w:pPr>
-      <w:bookmarkStart w:id="23" w:name="_Toc160584161"/>
+      <w:bookmarkStart w:id="23" w:name="_Toc160737437"/>
       <w:r>
         <w:lastRenderedPageBreak/>
         <w:t>ProductMenager</w:t>
@@ -19361,7 +20933,7 @@
           <w:lang w:val="sr-Cyrl-RS"/>
         </w:rPr>
       </w:pPr>
-      <w:bookmarkStart w:id="24" w:name="_Toc160584162"/>
+      <w:bookmarkStart w:id="24" w:name="_Toc160737438"/>
       <w:r>
         <w:rPr>
           <w:lang w:val="sr-Cyrl-RS"/>
@@ -19475,7 +21047,7 @@
               <w:rPr>
                 <w:rStyle w:val="Hyperlink"/>
               </w:rPr>
-              <w:instrText xml:space="preserve"> CITATION schedulePython \l 1033 </w:instrText>
+              <w:instrText xml:space="preserve">CITATION schedulePython \l 1033 </w:instrText>
             </w:r>
             <w:r>
               <w:rPr>
@@ -21156,7 +22728,7 @@
         <w:lastRenderedPageBreak/>
         <w:tab/>
       </w:r>
-      <w:bookmarkStart w:id="25" w:name="_Toc160584163"/>
+      <w:bookmarkStart w:id="25" w:name="_Toc160737439"/>
       <w:r>
         <w:t xml:space="preserve">Node.js </w:t>
       </w:r>
@@ -21270,7 +22842,7 @@
           <w:lang w:val="sr-Cyrl-RS"/>
         </w:rPr>
       </w:pPr>
-      <w:bookmarkStart w:id="26" w:name="_Toc160584164"/>
+      <w:bookmarkStart w:id="26" w:name="_Toc160737440"/>
       <w:r>
         <w:rPr>
           <w:lang w:val="sr-Cyrl-RS"/>
@@ -22720,7 +24292,7 @@
           <w:lang w:val="sr-Cyrl-RS"/>
         </w:rPr>
       </w:pPr>
-      <w:bookmarkStart w:id="27" w:name="_Toc160584165"/>
+      <w:bookmarkStart w:id="27" w:name="_Toc160737441"/>
       <w:r>
         <w:rPr>
           <w:lang w:val="sr-Cyrl-RS"/>
@@ -22777,7 +24349,7 @@
                 <w:rStyle w:val="Hyperlink"/>
                 <w:lang w:val="sr-Cyrl-RS"/>
               </w:rPr>
-              <w:instrText xml:space="preserve"> CITATION mongoosejs \l 10266 </w:instrText>
+              <w:instrText xml:space="preserve">CITATION mongoosejs \l 10266 </w:instrText>
             </w:r>
             <w:r>
               <w:rPr>
@@ -26032,7 +27604,7 @@
           <w:lang w:val="sr-Cyrl-RS"/>
         </w:rPr>
       </w:pPr>
-      <w:bookmarkStart w:id="28" w:name="_Toc160584166"/>
+      <w:bookmarkStart w:id="28" w:name="_Toc160737442"/>
       <w:r>
         <w:rPr>
           <w:lang w:val="sr-Cyrl-RS"/>
@@ -26385,12 +27957,14 @@
           <w:lang w:val="sr-Cyrl-RS"/>
         </w:rPr>
       </w:pPr>
+      <w:bookmarkStart w:id="29" w:name="_Toc160737443"/>
       <w:r>
         <w:rPr>
           <w:lang w:val="sr-Cyrl-RS"/>
         </w:rPr>
         <w:t>Сервиси</w:t>
       </w:r>
+      <w:bookmarkEnd w:id="29"/>
     </w:p>
     <w:p>
       <w:pPr>
@@ -26934,10 +28508,12 @@
       <w:pPr>
         <w:pStyle w:val="Heading3"/>
       </w:pPr>
+      <w:bookmarkStart w:id="30" w:name="_Toc160737444"/>
       <w:r>
         <w:lastRenderedPageBreak/>
         <w:t>Redis</w:t>
       </w:r>
+      <w:bookmarkEnd w:id="30"/>
     </w:p>
     <w:p>
       <w:pPr>
@@ -26986,7 +28562,7 @@
               <w:rPr>
                 <w:rStyle w:val="Hyperlink"/>
               </w:rPr>
-              <w:instrText xml:space="preserve"> CITATION redisLibrary \l 1033 </w:instrText>
+              <w:instrText xml:space="preserve">CITATION redisLibrary \l 1033 </w:instrText>
             </w:r>
             <w:r>
               <w:rPr>
@@ -27719,10 +29295,12 @@
       <w:pPr>
         <w:pStyle w:val="Heading2"/>
       </w:pPr>
+      <w:bookmarkStart w:id="31" w:name="_Toc160737445"/>
       <w:r>
         <w:lastRenderedPageBreak/>
         <w:t>React frontend.</w:t>
       </w:r>
+      <w:bookmarkEnd w:id="31"/>
     </w:p>
     <w:p>
       <w:pPr>
@@ -28986,9 +30564,11 @@
       <w:pPr>
         <w:pStyle w:val="Heading3"/>
       </w:pPr>
+      <w:bookmarkStart w:id="32" w:name="_Toc160737446"/>
       <w:r>
         <w:t>Hooks</w:t>
       </w:r>
+      <w:bookmarkEnd w:id="32"/>
     </w:p>
     <w:p>
       <w:pPr>
@@ -29072,7 +30652,21 @@
         <w:rPr>
           <w:lang w:val="sr-Cyrl-RS"/>
         </w:rPr>
-        <w:t xml:space="preserve">-у доћи ће и до поновног рендеровања стране што ће омогућити кориснику да </w:t>
+        <w:t xml:space="preserve">-у доћи ће и до поновног </w:t>
+      </w:r>
+      <w:proofErr w:type="spellStart"/>
+      <w:r>
+        <w:rPr>
+          <w:lang w:val="sr-Cyrl-RS"/>
+        </w:rPr>
+        <w:t>рендеровања</w:t>
+      </w:r>
+      <w:proofErr w:type="spellEnd"/>
+      <w:r>
+        <w:rPr>
+          <w:lang w:val="sr-Cyrl-RS"/>
+        </w:rPr>
+        <w:t xml:space="preserve"> стране што ће омогућити кориснику да </w:t>
       </w:r>
       <w:r>
         <w:rPr>
@@ -29420,6 +31014,7 @@
           <w:noProof/>
         </w:rPr>
       </w:pPr>
+      <w:bookmarkStart w:id="33" w:name="_Toc160737447"/>
       <w:r>
         <w:rPr>
           <w:noProof/>
@@ -29427,6 +31022,7 @@
         <w:lastRenderedPageBreak/>
         <w:t>Рутирање</w:t>
       </w:r>
+      <w:bookmarkEnd w:id="33"/>
     </w:p>
     <w:p>
       <w:r>
@@ -30685,6 +32281,7 @@
           <w:lang w:val="sr-Cyrl-RS"/>
         </w:rPr>
       </w:pPr>
+      <w:bookmarkStart w:id="34" w:name="_Toc160737448"/>
       <w:r>
         <w:rPr>
           <w:lang w:val="sr-Cyrl-RS"/>
@@ -30692,6 +32289,7 @@
         <w:lastRenderedPageBreak/>
         <w:t>Функционалности</w:t>
       </w:r>
+      <w:bookmarkEnd w:id="34"/>
     </w:p>
     <w:p>
       <w:pPr>
@@ -30784,7 +32382,7 @@
           <w:lang w:val="sr-Cyrl-RS"/>
         </w:rPr>
         <w:drawing>
-          <wp:anchor distT="0" distB="0" distL="114300" distR="114300" simplePos="0" relativeHeight="251655680" behindDoc="0" locked="0" layoutInCell="1" allowOverlap="1" wp14:anchorId="6D03857D" wp14:editId="6816955D">
+          <wp:anchor distT="0" distB="0" distL="114300" distR="114300" simplePos="0" relativeHeight="251658240" behindDoc="0" locked="0" layoutInCell="1" allowOverlap="1" wp14:anchorId="6D03857D" wp14:editId="6816955D">
             <wp:simplePos x="0" y="0"/>
             <wp:positionH relativeFrom="column">
               <wp:posOffset>3285</wp:posOffset>
@@ -30917,6 +32515,7 @@
           <w:lang w:val="sr-Cyrl-RS"/>
         </w:rPr>
       </w:pPr>
+      <w:bookmarkStart w:id="35" w:name="_Toc160737449"/>
       <w:r>
         <w:rPr>
           <w:lang w:val="sr-Cyrl-RS"/>
@@ -30924,6 +32523,7 @@
         <w:lastRenderedPageBreak/>
         <w:t>Претрага производа</w:t>
       </w:r>
+      <w:bookmarkEnd w:id="35"/>
     </w:p>
     <w:p>
       <w:pPr>
@@ -30937,7 +32537,7 @@
           <w:lang w:val="sr-Cyrl-RS"/>
         </w:rPr>
         <w:drawing>
-          <wp:anchor distT="0" distB="0" distL="114300" distR="114300" simplePos="0" relativeHeight="251656704" behindDoc="0" locked="0" layoutInCell="1" allowOverlap="1" wp14:anchorId="031FB321" wp14:editId="456CF0EB">
+          <wp:anchor distT="0" distB="0" distL="114300" distR="114300" simplePos="0" relativeHeight="251660288" behindDoc="0" locked="0" layoutInCell="1" allowOverlap="1" wp14:anchorId="031FB321" wp14:editId="456CF0EB">
             <wp:simplePos x="0" y="0"/>
             <wp:positionH relativeFrom="column">
               <wp:posOffset>3175</wp:posOffset>
@@ -31016,12 +32616,14 @@
           <w:lang w:val="sr-Cyrl-RS"/>
         </w:rPr>
       </w:pPr>
+      <w:bookmarkStart w:id="36" w:name="_Toc160737450"/>
       <w:r>
         <w:rPr>
           <w:lang w:val="sr-Cyrl-RS"/>
         </w:rPr>
         <w:t>Избор категорија</w:t>
       </w:r>
+      <w:bookmarkEnd w:id="36"/>
     </w:p>
     <w:p>
       <w:pPr>
@@ -31035,7 +32637,7 @@
           <w:noProof/>
         </w:rPr>
         <w:drawing>
-          <wp:anchor distT="0" distB="0" distL="114300" distR="114300" simplePos="0" relativeHeight="251658752" behindDoc="0" locked="0" layoutInCell="1" allowOverlap="1" wp14:anchorId="65D9F281" wp14:editId="1E0BA351">
+          <wp:anchor distT="0" distB="0" distL="114300" distR="114300" simplePos="0" relativeHeight="251664384" behindDoc="0" locked="0" layoutInCell="1" allowOverlap="1" wp14:anchorId="65D9F281" wp14:editId="1E0BA351">
             <wp:simplePos x="0" y="0"/>
             <wp:positionH relativeFrom="column">
               <wp:posOffset>2540</wp:posOffset>
@@ -31104,6 +32706,7 @@
           <w:lang w:val="sr-Cyrl-RS"/>
         </w:rPr>
       </w:pPr>
+      <w:bookmarkStart w:id="37" w:name="_Toc160737451"/>
       <w:r>
         <w:rPr>
           <w:lang w:val="sr-Cyrl-RS"/>
@@ -31111,6 +32714,7 @@
         <w:lastRenderedPageBreak/>
         <w:t>Приказ појединачних производа</w:t>
       </w:r>
+      <w:bookmarkEnd w:id="37"/>
     </w:p>
     <w:p>
       <w:pPr>
@@ -31167,7 +32771,7 @@
           <w:noProof/>
         </w:rPr>
         <w:drawing>
-          <wp:anchor distT="0" distB="0" distL="114300" distR="114300" simplePos="0" relativeHeight="251657728" behindDoc="0" locked="0" layoutInCell="1" allowOverlap="1" wp14:anchorId="0E2CEF1A" wp14:editId="7F6342EE">
+          <wp:anchor distT="0" distB="0" distL="114300" distR="114300" simplePos="0" relativeHeight="251662336" behindDoc="0" locked="0" layoutInCell="1" allowOverlap="1" wp14:anchorId="0E2CEF1A" wp14:editId="7F6342EE">
             <wp:simplePos x="0" y="0"/>
             <wp:positionH relativeFrom="column">
               <wp:posOffset>0</wp:posOffset>
@@ -31235,9 +32839,9 @@
         </w:rPr>
       </w:pPr>
     </w:p>
-    <w:bookmarkStart w:id="29" w:name="_Литература" w:displacedByCustomXml="next"/>
-    <w:bookmarkEnd w:id="29" w:displacedByCustomXml="next"/>
-    <w:bookmarkStart w:id="30" w:name="_Toc160584167" w:displacedByCustomXml="next"/>
+    <w:bookmarkStart w:id="38" w:name="_Литература" w:displacedByCustomXml="next"/>
+    <w:bookmarkEnd w:id="38" w:displacedByCustomXml="next"/>
+    <w:bookmarkStart w:id="39" w:name="_Toc160737452" w:displacedByCustomXml="next"/>
     <w:sdt>
       <w:sdtPr>
         <w:rPr>
@@ -31264,9 +32868,9 @@
             </w:rPr>
             <w:t>Литература</w:t>
           </w:r>
-          <w:bookmarkStart w:id="31" w:name="Literatura"/>
-          <w:bookmarkEnd w:id="30"/>
-          <w:bookmarkEnd w:id="31"/>
+          <w:bookmarkStart w:id="40" w:name="Literatura"/>
+          <w:bookmarkEnd w:id="39"/>
+          <w:bookmarkEnd w:id="40"/>
         </w:p>
         <w:sdt>
           <w:sdtPr>
@@ -31308,7 +32912,7 @@
               </w:tblGrid>
               <w:tr>
                 <w:trPr>
-                  <w:divId w:val="1439831403"/>
+                  <w:divId w:val="262416684"/>
                   <w:tblCellSpacing w:w="15" w:type="dxa"/>
                 </w:trPr>
                 <w:tc>
@@ -31360,7 +32964,7 @@
               </w:tr>
               <w:tr>
                 <w:trPr>
-                  <w:divId w:val="1439831403"/>
+                  <w:divId w:val="262416684"/>
                   <w:tblCellSpacing w:w="15" w:type="dxa"/>
                 </w:trPr>
                 <w:tc>
@@ -31403,28 +33007,14 @@
                         <w:noProof/>
                         <w:lang w:val="sr-Cyrl-RS"/>
                       </w:rPr>
-                      <w:t>[На мрежи].</w:t>
-                    </w:r>
-                    <w:r>
-                      <w:rPr>
-                        <w:noProof/>
-                        <w:lang w:val="sr-Cyrl-RS"/>
-                      </w:rPr>
-                      <w:t xml:space="preserve"> </w:t>
-                    </w:r>
-                    <w:r>
-                      <w:rPr>
-                        <w:noProof/>
-                        <w:lang w:val="sr-Cyrl-RS"/>
-                      </w:rPr>
-                      <w:t>https://www.python.org/.</w:t>
+                      <w:t>[На мрежи]. https://www.python.org/. [Последњи приступ 3 3 2024].</w:t>
                     </w:r>
                   </w:p>
                 </w:tc>
               </w:tr>
               <w:tr>
                 <w:trPr>
-                  <w:divId w:val="1439831403"/>
+                  <w:divId w:val="262416684"/>
                   <w:tblCellSpacing w:w="15" w:type="dxa"/>
                 </w:trPr>
                 <w:tc>
@@ -31467,14 +33057,14 @@
                         <w:noProof/>
                         <w:lang w:val="sr-Cyrl-RS"/>
                       </w:rPr>
-                      <w:t>[На мрежи]. https://pymongo.readthedocs.io.</w:t>
+                      <w:t>[На мрежи]. https://pymongo.readthedocs.io. [Последњи приступ 3 3 2024].</w:t>
                     </w:r>
                   </w:p>
                 </w:tc>
               </w:tr>
               <w:tr>
                 <w:trPr>
-                  <w:divId w:val="1439831403"/>
+                  <w:divId w:val="262416684"/>
                   <w:tblCellSpacing w:w="15" w:type="dxa"/>
                 </w:trPr>
                 <w:tc>
@@ -31517,14 +33107,14 @@
                         <w:noProof/>
                         <w:lang w:val="sr-Cyrl-RS"/>
                       </w:rPr>
-                      <w:t>[На мрежи]. https://schedule.readthedocs.io/en/stable/.</w:t>
+                      <w:t>[На мрежи]. https://schedule.readthedocs.io/en/stable/. [Последњи приступ 3 3 2024].</w:t>
                     </w:r>
                   </w:p>
                 </w:tc>
               </w:tr>
               <w:tr>
                 <w:trPr>
-                  <w:divId w:val="1439831403"/>
+                  <w:divId w:val="262416684"/>
                   <w:tblCellSpacing w:w="15" w:type="dxa"/>
                 </w:trPr>
                 <w:tc>
@@ -31574,7 +33164,7 @@
               </w:tr>
               <w:tr>
                 <w:trPr>
-                  <w:divId w:val="1439831403"/>
+                  <w:divId w:val="262416684"/>
                   <w:tblCellSpacing w:w="15" w:type="dxa"/>
                 </w:trPr>
                 <w:tc>
@@ -31617,14 +33207,14 @@
                         <w:noProof/>
                         <w:lang w:val="sr-Cyrl-RS"/>
                       </w:rPr>
-                      <w:t>[На мрежи]. https://mongoosejs.com/.</w:t>
+                      <w:t>[На мрежи]. https://mongoosejs.com/. [Последњи приступ 3 3 2024].</w:t>
                     </w:r>
                   </w:p>
                 </w:tc>
               </w:tr>
               <w:tr>
                 <w:trPr>
-                  <w:divId w:val="1439831403"/>
+                  <w:divId w:val="262416684"/>
                   <w:tblCellSpacing w:w="15" w:type="dxa"/>
                 </w:trPr>
                 <w:tc>
@@ -31667,14 +33257,14 @@
                         <w:noProof/>
                         <w:lang w:val="sr-Cyrl-RS"/>
                       </w:rPr>
-                      <w:t>[На мрежи]. https://www.npmjs.com/package/redis.</w:t>
+                      <w:t>[На мрежи]. https://www.npmjs.com/package/redis. [Последњи приступ 3 3 2024].</w:t>
                     </w:r>
                   </w:p>
                 </w:tc>
               </w:tr>
               <w:tr>
                 <w:trPr>
-                  <w:divId w:val="1439831403"/>
+                  <w:divId w:val="262416684"/>
                   <w:tblCellSpacing w:w="15" w:type="dxa"/>
                 </w:trPr>
                 <w:tc>
@@ -31724,7 +33314,7 @@
               </w:tr>
               <w:tr>
                 <w:trPr>
-                  <w:divId w:val="1439831403"/>
+                  <w:divId w:val="262416684"/>
                   <w:tblCellSpacing w:w="15" w:type="dxa"/>
                 </w:trPr>
                 <w:tc>
@@ -31767,14 +33357,14 @@
                         <w:noProof/>
                         <w:lang w:val="sr-Cyrl-RS"/>
                       </w:rPr>
-                      <w:t>[На мрежи]. https://redis.io/.</w:t>
+                      <w:t>[На мрежи]. https://redis.io/. [Последњи приступ 3 3 2024].</w:t>
                     </w:r>
                   </w:p>
                 </w:tc>
               </w:tr>
               <w:tr>
                 <w:trPr>
-                  <w:divId w:val="1439831403"/>
+                  <w:divId w:val="262416684"/>
                   <w:tblCellSpacing w:w="15" w:type="dxa"/>
                 </w:trPr>
                 <w:tc>
@@ -31817,14 +33407,14 @@
                         <w:noProof/>
                         <w:lang w:val="sr-Cyrl-RS"/>
                       </w:rPr>
-                      <w:t>[На мрежи]. https://www.typescriptlang.org/.</w:t>
+                      <w:t>[На мрежи]. https://reactrouter.com/en/main. [Последњи приступ 3 3 2024].</w:t>
                     </w:r>
                   </w:p>
                 </w:tc>
               </w:tr>
               <w:tr>
                 <w:trPr>
-                  <w:divId w:val="1439831403"/>
+                  <w:divId w:val="262416684"/>
                   <w:tblCellSpacing w:w="15" w:type="dxa"/>
                 </w:trPr>
                 <w:tc>
@@ -31867,7 +33457,7 @@
                         <w:noProof/>
                         <w:lang w:val="sr-Cyrl-RS"/>
                       </w:rPr>
-                      <w:t>[На мрежи]. https://reactrouter.com/en/main.</w:t>
+                      <w:t>[На мрежи]. https://www.typescriptlang.org/. [Последњи приступ 3 3 2024].</w:t>
                     </w:r>
                   </w:p>
                 </w:tc>
@@ -31875,7 +33465,7 @@
             </w:tbl>
             <w:p>
               <w:pPr>
-                <w:divId w:val="1439831403"/>
+                <w:divId w:val="262416684"/>
                 <w:rPr>
                   <w:rFonts w:eastAsia="Times New Roman"/>
                   <w:noProof/>
@@ -31896,7 +33486,7 @@
         </w:sdt>
       </w:sdtContent>
     </w:sdt>
-    <w:bookmarkStart w:id="32" w:name="__RefHeading___Toc24832_2980004664" w:displacedByCustomXml="prev"/>
+    <w:bookmarkStart w:id="41" w:name="__RefHeading___Toc24832_2980004664" w:displacedByCustomXml="prev"/>
     <w:p>
       <w:pPr>
         <w:pStyle w:val="Heading1withoutnumbering"/>
@@ -31905,7 +33495,7 @@
           <w:lang w:val="sr-Cyrl-RS"/>
         </w:rPr>
       </w:pPr>
-      <w:bookmarkStart w:id="33" w:name="_Toc160584168"/>
+      <w:bookmarkStart w:id="42" w:name="_Toc160737453"/>
       <w:r>
         <w:rPr>
           <w:lang w:val="sr-Cyrl-RS"/>
@@ -31913,8 +33503,8 @@
         <w:lastRenderedPageBreak/>
         <w:t>Кратка биографија кандидата</w:t>
       </w:r>
-      <w:bookmarkEnd w:id="32"/>
-      <w:bookmarkEnd w:id="33"/>
+      <w:bookmarkEnd w:id="41"/>
+      <w:bookmarkEnd w:id="42"/>
     </w:p>
     <w:p>
       <w:pPr>
@@ -37327,30 +38917,6 @@
     <b:RefOrder>8</b:RefOrder>
   </b:Source>
   <b:Source>
-    <b:Tag>redis</b:Tag>
-    <b:SourceType>InternetSite</b:SourceType>
-    <b:Guid>{B2897CCD-F656-4BBA-8674-55EF98682F3D}</b:Guid>
-    <b:URL>https://redis.io/</b:URL>
-    <b:LCID>sr-Cyrl-RS</b:LCID>
-    <b:RefOrder>9</b:RefOrder>
-  </b:Source>
-  <b:Source>
-    <b:Tag>python</b:Tag>
-    <b:SourceType>InternetSite</b:SourceType>
-    <b:Guid>{9C4C631A-DFF4-40D6-A300-175C2D716D12}</b:Guid>
-    <b:URL>https://www.python.org/</b:URL>
-    <b:LCID>sr-Cyrl-RS</b:LCID>
-    <b:RefOrder>2</b:RefOrder>
-  </b:Source>
-  <b:Source>
-    <b:Tag>typescriptlang</b:Tag>
-    <b:SourceType>InternetSite</b:SourceType>
-    <b:Guid>{45257911-641F-4DA8-9365-3B2D07387760}</b:Guid>
-    <b:URL>https://www.typescriptlang.org/</b:URL>
-    <b:LCID>sr-Cyrl-RS</b:LCID>
-    <b:RefOrder>10</b:RefOrder>
-  </b:Source>
-  <b:Source>
     <b:Tag>expressjs</b:Tag>
     <b:SourceType>InternetSite</b:SourceType>
     <b:Guid>{07A9EDA4-8AC6-4F52-B26F-8E9DCB413103}</b:Guid>
@@ -37362,49 +38928,97 @@
     <b:RefOrder>5</b:RefOrder>
   </b:Source>
   <b:Source>
-    <b:Tag>pymongo</b:Tag>
+    <b:Tag>redis</b:Tag>
     <b:SourceType>InternetSite</b:SourceType>
-    <b:Guid>{67F9CB16-E488-4292-93DC-1A1FF209CFBC}</b:Guid>
+    <b:Guid>{5497EABA-4F51-46B5-8C9D-DFD41E962A33}</b:Guid>
+    <b:URL>https://redis.io/</b:URL>
     <b:LCID>sr-Cyrl-RS</b:LCID>
-    <b:URL>https://pymongo.readthedocs.io</b:URL>
-    <b:RefOrder>3</b:RefOrder>
+    <b:YearAccessed>2024</b:YearAccessed>
+    <b:MonthAccessed>3</b:MonthAccessed>
+    <b:DayAccessed>3</b:DayAccessed>
+    <b:RefOrder>9</b:RefOrder>
+  </b:Source>
+  <b:Source>
+    <b:Tag>reactrouter</b:Tag>
+    <b:SourceType>InternetSite</b:SourceType>
+    <b:Guid>{7BE57982-FF54-4A7B-9F81-9ED44376F1E5}</b:Guid>
+    <b:URL>https://reactrouter.com/en/main</b:URL>
+    <b:LCID>sr-Cyrl-RS</b:LCID>
+    <b:YearAccessed>2024</b:YearAccessed>
+    <b:MonthAccessed>3</b:MonthAccessed>
+    <b:DayAccessed>3</b:DayAccessed>
+    <b:RefOrder>10</b:RefOrder>
+  </b:Source>
+  <b:Source>
+    <b:Tag>redisLibrary</b:Tag>
+    <b:SourceType>InternetSite</b:SourceType>
+    <b:Guid>{FE79C815-FD3F-49CA-A094-C7592894B7CC}</b:Guid>
+    <b:URL>https://www.npmjs.com/package/redis</b:URL>
+    <b:LCID>sr-Cyrl-RS</b:LCID>
+    <b:YearAccessed>2024</b:YearAccessed>
+    <b:MonthAccessed>3</b:MonthAccessed>
+    <b:DayAccessed>3</b:DayAccessed>
+    <b:RefOrder>7</b:RefOrder>
+  </b:Source>
+  <b:Source>
+    <b:Tag>mongoosejs</b:Tag>
+    <b:SourceType>InternetSite</b:SourceType>
+    <b:Guid>{10E995EB-8493-4E27-8968-E2B288AD87C0}</b:Guid>
+    <b:URL>https://mongoosejs.com/</b:URL>
+    <b:LCID>sr-Cyrl-RS</b:LCID>
+    <b:YearAccessed>2024</b:YearAccessed>
+    <b:MonthAccessed>3</b:MonthAccessed>
+    <b:DayAccessed>3</b:DayAccessed>
+    <b:RefOrder>6</b:RefOrder>
   </b:Source>
   <b:Source>
     <b:Tag>schedulePython</b:Tag>
     <b:SourceType>InternetSite</b:SourceType>
-    <b:Guid>{438F0355-2A28-4EA2-9CEF-DA86D4AFE381}</b:Guid>
+    <b:Guid>{6CE93055-E8AB-4BCC-9FC5-E4E5A1B46339}</b:Guid>
     <b:URL>https://schedule.readthedocs.io/en/stable/</b:URL>
+    <b:YearAccessed>2024</b:YearAccessed>
+    <b:MonthAccessed>3</b:MonthAccessed>
+    <b:DayAccessed>3</b:DayAccessed>
     <b:RefOrder>4</b:RefOrder>
   </b:Source>
   <b:Source>
-    <b:Tag>mongoosejs</b:Tag>
+    <b:Tag>pymongo</b:Tag>
     <b:SourceType>InternetSite</b:SourceType>
-    <b:Guid>{C36748F1-A322-4FA7-AF1F-A08B0C0115D1}</b:Guid>
-    <b:URL>https://mongoosejs.com/</b:URL>
+    <b:Guid>{66B03FFF-7B34-45B2-9F8E-160AED31157C}</b:Guid>
     <b:LCID>sr-Cyrl-RS</b:LCID>
-    <b:RefOrder>6</b:RefOrder>
+    <b:URL>https://pymongo.readthedocs.io</b:URL>
+    <b:YearAccessed>2024</b:YearAccessed>
+    <b:MonthAccessed>3</b:MonthAccessed>
+    <b:DayAccessed>3</b:DayAccessed>
+    <b:RefOrder>3</b:RefOrder>
   </b:Source>
   <b:Source>
-    <b:Tag>redisLibrary</b:Tag>
+    <b:Tag>typescriptlang</b:Tag>
     <b:SourceType>InternetSite</b:SourceType>
-    <b:Guid>{FF307C57-7F49-411F-825B-F88DE6A740A8}</b:Guid>
-    <b:URL>https://www.npmjs.com/package/redis</b:URL>
+    <b:Guid>{49CD54B3-4B52-4ACA-9782-8A42EEDA0B27}</b:Guid>
+    <b:URL>https://www.typescriptlang.org/</b:URL>
     <b:LCID>sr-Cyrl-RS</b:LCID>
-    <b:RefOrder>7</b:RefOrder>
+    <b:YearAccessed>2024</b:YearAccessed>
+    <b:MonthAccessed>3</b:MonthAccessed>
+    <b:DayAccessed>3</b:DayAccessed>
+    <b:RefOrder>11</b:RefOrder>
   </b:Source>
   <b:Source>
-    <b:Tag>reactrouter</b:Tag>
+    <b:Tag>python</b:Tag>
     <b:SourceType>InternetSite</b:SourceType>
-    <b:Guid>{DDF02232-60B0-45C7-B26B-399AE0DCBDC8}</b:Guid>
-    <b:URL>https://reactrouter.com/en/main</b:URL>
+    <b:Guid>{6C1F8CDB-0654-4C8F-8741-4D3AFF123ADB}</b:Guid>
+    <b:URL>https://www.python.org/</b:URL>
     <b:LCID>sr-Cyrl-RS</b:LCID>
-    <b:RefOrder>11</b:RefOrder>
+    <b:YearAccessed>2024</b:YearAccessed>
+    <b:MonthAccessed>3</b:MonthAccessed>
+    <b:DayAccessed>3</b:DayAccessed>
+    <b:RefOrder>2</b:RefOrder>
   </b:Source>
 </b:Sources>
 </file>
 
 <file path=customXml/itemProps1.xml><?xml version="1.0" encoding="utf-8"?>
-<ds:datastoreItem xmlns:ds="http://schemas.openxmlformats.org/officeDocument/2006/customXml" ds:itemID="{4EB24AAF-F27D-4533-9189-74B0A7035D1B}">
+<ds:datastoreItem xmlns:ds="http://schemas.openxmlformats.org/officeDocument/2006/customXml" ds:itemID="{5691C03F-E711-466A-893E-831BB81088B9}">
   <ds:schemaRefs>
     <ds:schemaRef ds:uri="http://schemas.openxmlformats.org/officeDocument/2006/bibliography"/>
   </ds:schemaRefs>

</xml_diff>